<commit_message>
2. Convert full cti to full yaml
Made ceO2_yaml_full.yaml by cti2yaml conversion and renaming. Needed to set the thermo objects to None types.
</commit_message>
<xml_diff>
--- a/PEUQSE/simulationDriver_YAML/220519ProcDocForYAMLConversion.docx
+++ b/PEUQSE/simulationDriver_YAML/220519ProcDocForYAMLConversion.docx
@@ -4,7 +4,23 @@
   <w:body>
     <w:p>
       <w:r>
-        <w:t>The simulationDriver for cantera is being upgraded to the YAML way because it will allow surface reactions to be modified on the fl</w:t>
+        <w:t xml:space="preserve">The </w:t>
+      </w:r>
+      <w:proofErr w:type="spellStart"/>
+      <w:r>
+        <w:t>simulationDriver</w:t>
+      </w:r>
+      <w:proofErr w:type="spellEnd"/>
+      <w:r>
+        <w:t xml:space="preserve"> for </w:t>
+      </w:r>
+      <w:proofErr w:type="spellStart"/>
+      <w:r>
+        <w:t>cantera</w:t>
+      </w:r>
+      <w:proofErr w:type="spellEnd"/>
+      <w:r>
+        <w:t xml:space="preserve"> is being upgraded to the YAML way because it will allow surface reactions to be modified on the fl</w:t>
       </w:r>
       <w:r>
         <w:t>y.</w:t>
@@ -28,7 +44,23 @@
         <w:t>The input files</w:t>
       </w:r>
       <w:r>
-        <w:t xml:space="preserve"> (currently in cti format for starting top of cti file and also at intermediate steps).</w:t>
+        <w:t xml:space="preserve"> (currently in </w:t>
+      </w:r>
+      <w:proofErr w:type="spellStart"/>
+      <w:r>
+        <w:t>cti</w:t>
+      </w:r>
+      <w:proofErr w:type="spellEnd"/>
+      <w:r>
+        <w:t xml:space="preserve"> format for starting top of </w:t>
+      </w:r>
+      <w:proofErr w:type="spellStart"/>
+      <w:r>
+        <w:t>cti</w:t>
+      </w:r>
+      <w:proofErr w:type="spellEnd"/>
+      <w:r>
+        <w:t xml:space="preserve"> file and also at intermediate steps).</w:t>
       </w:r>
     </w:p>
     <w:p>
@@ -43,7 +75,15 @@
         <w:t>The functions</w:t>
       </w:r>
       <w:r>
-        <w:t xml:space="preserve"> from my simulationDriver.</w:t>
+        <w:t xml:space="preserve"> from my </w:t>
+      </w:r>
+      <w:proofErr w:type="spellStart"/>
+      <w:r>
+        <w:t>simulationDriver</w:t>
+      </w:r>
+      <w:proofErr w:type="spellEnd"/>
+      <w:r>
+        <w:t>.</w:t>
       </w:r>
     </w:p>
     <w:p/>
@@ -55,7 +95,15 @@
         <w:t xml:space="preserve">to the YAML way </w:t>
       </w:r>
       <w:r>
-        <w:t>first because the old cti way does not create</w:t>
+        <w:t xml:space="preserve">first because the old </w:t>
+      </w:r>
+      <w:proofErr w:type="spellStart"/>
+      <w:r>
+        <w:t>cti</w:t>
+      </w:r>
+      <w:proofErr w:type="spellEnd"/>
+      <w:r>
+        <w:t xml:space="preserve"> way does not create</w:t>
       </w:r>
       <w:r>
         <w:t xml:space="preserve"> </w:t>
@@ -73,8 +121,13 @@
         <w:t>(in</w:t>
       </w:r>
       <w:r>
-        <w:t xml:space="preserve"> cantera</w:t>
-      </w:r>
+        <w:t xml:space="preserve"> </w:t>
+      </w:r>
+      <w:proofErr w:type="spellStart"/>
+      <w:r>
+        <w:t>cantera</w:t>
+      </w:r>
+      <w:proofErr w:type="spellEnd"/>
       <w:r>
         <w:t xml:space="preserve"> python objects) </w:t>
       </w:r>
@@ -93,7 +146,15 @@
         <w:t xml:space="preserve">First, let’s consider how the CTI file gets made so that we can switch it to the YAML way. </w:t>
       </w:r>
       <w:r>
-        <w:t>Actually, we can just, for now, use the CTI to YAML converter at the very end of full cti file creation because we already know that will convert to a suitable YAML file.</w:t>
+        <w:t xml:space="preserve">Actually, we can just, for now, use the CTI to YAML converter at the very end of full </w:t>
+      </w:r>
+      <w:proofErr w:type="spellStart"/>
+      <w:r>
+        <w:t>cti</w:t>
+      </w:r>
+      <w:proofErr w:type="spellEnd"/>
+      <w:r>
+        <w:t xml:space="preserve"> file creation because we already know that will convert to a suitable YAML file.</w:t>
       </w:r>
     </w:p>
     <w:p/>
@@ -101,9 +162,11 @@
       <w:r>
         <w:t xml:space="preserve">The current flow basically occurs inside a single function, as seen inside example_runfile.py, it is the function call:  </w:t>
       </w:r>
+      <w:proofErr w:type="spellStart"/>
       <w:r>
         <w:t>canteraSimulate.create_cti_and_SimulatePFRorTPRwithCantera</w:t>
       </w:r>
+      <w:proofErr w:type="spellEnd"/>
     </w:p>
     <w:p>
       <w:pPr>
@@ -161,12 +224,23 @@
       <w:r>
         <w:t xml:space="preserve">It passes the information to another function, </w:t>
       </w:r>
+      <w:proofErr w:type="spellStart"/>
       <w:r>
         <w:t>create_cti_and_cantera_phases</w:t>
       </w:r>
-      <w:r>
-        <w:t xml:space="preserve">, which creates the cti_file using </w:t>
-      </w:r>
+      <w:proofErr w:type="spellEnd"/>
+      <w:r>
+        <w:t xml:space="preserve">, which creates the </w:t>
+      </w:r>
+      <w:proofErr w:type="spellStart"/>
+      <w:r>
+        <w:t>cti_file</w:t>
+      </w:r>
+      <w:proofErr w:type="spellEnd"/>
+      <w:r>
+        <w:t xml:space="preserve"> using </w:t>
+      </w:r>
+      <w:proofErr w:type="spellStart"/>
       <w:r>
         <w:t>canteraKineticsParametersParser</w:t>
       </w:r>
@@ -176,8 +250,17 @@
       <w:r>
         <w:t>create_full_cti</w:t>
       </w:r>
-      <w:r>
-        <w:t xml:space="preserve">  and then goes on to create the phases using cantera directly.</w:t>
+      <w:proofErr w:type="spellEnd"/>
+      <w:r>
+        <w:t xml:space="preserve">  and then goes on to create the phases using </w:t>
+      </w:r>
+      <w:proofErr w:type="spellStart"/>
+      <w:r>
+        <w:t>cantera</w:t>
+      </w:r>
+      <w:proofErr w:type="spellEnd"/>
+      <w:r>
+        <w:t xml:space="preserve"> directly.</w:t>
       </w:r>
     </w:p>
     <w:p>
@@ -192,9 +275,11 @@
       <w:r>
         <w:t xml:space="preserve">Those phases are then passed back to </w:t>
       </w:r>
+      <w:proofErr w:type="spellStart"/>
       <w:r>
         <w:t>canteraSimulate.create_cti_and_SimulatePFRorTPRwithCantera</w:t>
       </w:r>
+      <w:proofErr w:type="spellEnd"/>
       <w:r>
         <w:t xml:space="preserve"> which </w:t>
       </w:r>
@@ -219,6 +304,7 @@
       <w:r>
         <w:t xml:space="preserve">Create a function </w:t>
       </w:r>
+      <w:proofErr w:type="spellStart"/>
       <w:r>
         <w:t>create_</w:t>
       </w:r>
@@ -228,9 +314,11 @@
       <w:r>
         <w:t>_and_cantera_phases</w:t>
       </w:r>
+      <w:proofErr w:type="spellEnd"/>
       <w:r>
         <w:t xml:space="preserve">, make that function then call a helper function called </w:t>
       </w:r>
+      <w:proofErr w:type="spellStart"/>
       <w:r>
         <w:t>canteraKineticsParametersParser</w:t>
       </w:r>
@@ -243,6 +331,7 @@
       <w:r>
         <w:t>yaml</w:t>
       </w:r>
+      <w:proofErr w:type="spellEnd"/>
     </w:p>
     <w:p>
       <w:pPr>
@@ -256,7 +345,15 @@
         <w:t xml:space="preserve">Make that function then </w:t>
       </w:r>
       <w:r>
-        <w:t>simply convert the cti file.</w:t>
+        <w:t xml:space="preserve">simply convert the </w:t>
+      </w:r>
+      <w:proofErr w:type="spellStart"/>
+      <w:r>
+        <w:t>cti</w:t>
+      </w:r>
+      <w:proofErr w:type="spellEnd"/>
+      <w:r>
+        <w:t xml:space="preserve"> file.</w:t>
       </w:r>
     </w:p>
     <w:p>
@@ -286,13 +383,55 @@
         <w:rPr>
           <w:highlight w:val="yellow"/>
         </w:rPr>
-        <w:t xml:space="preserve">converting just the top into yaml with the cti converter and to then </w:t>
-      </w:r>
-      <w:r>
-        <w:rPr>
-          <w:highlight w:val="yellow"/>
-        </w:rPr>
-        <w:t>add the yaml way.</w:t>
+        <w:t xml:space="preserve">converting just the top into </w:t>
+      </w:r>
+      <w:proofErr w:type="spellStart"/>
+      <w:r>
+        <w:rPr>
+          <w:highlight w:val="yellow"/>
+        </w:rPr>
+        <w:t>yaml</w:t>
+      </w:r>
+      <w:proofErr w:type="spellEnd"/>
+      <w:r>
+        <w:rPr>
+          <w:highlight w:val="yellow"/>
+        </w:rPr>
+        <w:t xml:space="preserve"> with the </w:t>
+      </w:r>
+      <w:proofErr w:type="spellStart"/>
+      <w:r>
+        <w:rPr>
+          <w:highlight w:val="yellow"/>
+        </w:rPr>
+        <w:t>cti</w:t>
+      </w:r>
+      <w:proofErr w:type="spellEnd"/>
+      <w:r>
+        <w:rPr>
+          <w:highlight w:val="yellow"/>
+        </w:rPr>
+        <w:t xml:space="preserve"> converter and to then </w:t>
+      </w:r>
+      <w:r>
+        <w:rPr>
+          <w:highlight w:val="yellow"/>
+        </w:rPr>
+        <w:t xml:space="preserve">add the </w:t>
+      </w:r>
+      <w:proofErr w:type="spellStart"/>
+      <w:r>
+        <w:rPr>
+          <w:highlight w:val="yellow"/>
+        </w:rPr>
+        <w:t>yaml</w:t>
+      </w:r>
+      <w:proofErr w:type="spellEnd"/>
+      <w:r>
+        <w:rPr>
+          <w:highlight w:val="yellow"/>
+        </w:rPr>
+        <w:t xml:space="preserve"> way.</w:t>
       </w:r>
     </w:p>
     <w:p>
@@ -310,7 +449,105 @@
         <w:rPr>
           <w:highlight w:val="yellow"/>
         </w:rPr>
-        <w:t>It looks like I can probably take the cti reactions string and convert it directly the yaml way with the yaml converter rather than having to make the yaml. This also has a backwards compatibility advantage in that the cti to yaml converter will automatically convert “surface_reaction” into “reaction”</w:t>
+        <w:t xml:space="preserve">It looks like I can probably take the </w:t>
+      </w:r>
+      <w:proofErr w:type="spellStart"/>
+      <w:r>
+        <w:rPr>
+          <w:highlight w:val="yellow"/>
+        </w:rPr>
+        <w:t>cti</w:t>
+      </w:r>
+      <w:proofErr w:type="spellEnd"/>
+      <w:r>
+        <w:rPr>
+          <w:highlight w:val="yellow"/>
+        </w:rPr>
+        <w:t xml:space="preserve"> reactions string and convert it directly the </w:t>
+      </w:r>
+      <w:proofErr w:type="spellStart"/>
+      <w:r>
+        <w:rPr>
+          <w:highlight w:val="yellow"/>
+        </w:rPr>
+        <w:t>yaml</w:t>
+      </w:r>
+      <w:proofErr w:type="spellEnd"/>
+      <w:r>
+        <w:rPr>
+          <w:highlight w:val="yellow"/>
+        </w:rPr>
+        <w:t xml:space="preserve"> way with the </w:t>
+      </w:r>
+      <w:proofErr w:type="spellStart"/>
+      <w:r>
+        <w:rPr>
+          <w:highlight w:val="yellow"/>
+        </w:rPr>
+        <w:t>yaml</w:t>
+      </w:r>
+      <w:proofErr w:type="spellEnd"/>
+      <w:r>
+        <w:rPr>
+          <w:highlight w:val="yellow"/>
+        </w:rPr>
+        <w:t xml:space="preserve"> converter rather than having to make the </w:t>
+      </w:r>
+      <w:proofErr w:type="spellStart"/>
+      <w:r>
+        <w:rPr>
+          <w:highlight w:val="yellow"/>
+        </w:rPr>
+        <w:t>yaml</w:t>
+      </w:r>
+      <w:proofErr w:type="spellEnd"/>
+      <w:r>
+        <w:rPr>
+          <w:highlight w:val="yellow"/>
+        </w:rPr>
+        <w:t xml:space="preserve">. This also has a backwards compatibility advantage in that the </w:t>
+      </w:r>
+      <w:proofErr w:type="spellStart"/>
+      <w:r>
+        <w:rPr>
+          <w:highlight w:val="yellow"/>
+        </w:rPr>
+        <w:t>cti</w:t>
+      </w:r>
+      <w:proofErr w:type="spellEnd"/>
+      <w:r>
+        <w:rPr>
+          <w:highlight w:val="yellow"/>
+        </w:rPr>
+        <w:t xml:space="preserve"> to </w:t>
+      </w:r>
+      <w:proofErr w:type="spellStart"/>
+      <w:r>
+        <w:rPr>
+          <w:highlight w:val="yellow"/>
+        </w:rPr>
+        <w:t>yaml</w:t>
+      </w:r>
+      <w:proofErr w:type="spellEnd"/>
+      <w:r>
+        <w:rPr>
+          <w:highlight w:val="yellow"/>
+        </w:rPr>
+        <w:t xml:space="preserve"> converter will automatically convert “</w:t>
+      </w:r>
+      <w:proofErr w:type="spellStart"/>
+      <w:r>
+        <w:rPr>
+          <w:highlight w:val="yellow"/>
+        </w:rPr>
+        <w:t>surface_reaction</w:t>
+      </w:r>
+      <w:proofErr w:type="spellEnd"/>
+      <w:r>
+        <w:rPr>
+          <w:highlight w:val="yellow"/>
+        </w:rPr>
+        <w:t>” into “reaction”</w:t>
       </w:r>
     </w:p>
     <w:p>
@@ -352,8 +589,13 @@
         </w:numPr>
       </w:pPr>
       <w:r>
-        <w:t>import cantera</w:t>
-      </w:r>
+        <w:t xml:space="preserve">import </w:t>
+      </w:r>
+      <w:proofErr w:type="spellStart"/>
+      <w:r>
+        <w:t>cantera</w:t>
+      </w:r>
+      <w:proofErr w:type="spellEnd"/>
     </w:p>
     <w:p>
       <w:pPr>
@@ -368,7 +610,39 @@
       </w:pPr>
       <w:r>
         <w:lastRenderedPageBreak/>
-        <w:t>cantera.cti2yaml.convert(text='surface_reaction("Acetaldehyde + CeCation(S) =&gt; Acetaldehyde1-Ce(S)", stick(1, 0, 2000))', output_name="Testing.yaml")</w:t>
+        <w:t>cantera.cti2yaml.convert(text='</w:t>
+      </w:r>
+      <w:proofErr w:type="spellStart"/>
+      <w:r>
+        <w:t>surface_reaction</w:t>
+      </w:r>
+      <w:proofErr w:type="spellEnd"/>
+      <w:r>
+        <w:t xml:space="preserve">("Acetaldehyde + </w:t>
+      </w:r>
+      <w:proofErr w:type="spellStart"/>
+      <w:r>
+        <w:t>CeCation</w:t>
+      </w:r>
+      <w:proofErr w:type="spellEnd"/>
+      <w:r>
+        <w:t xml:space="preserve">(S) =&gt; Acetaldehyde1-Ce(S)", stick(1, 0, 2000))', </w:t>
+      </w:r>
+      <w:proofErr w:type="spellStart"/>
+      <w:r>
+        <w:t>output_name</w:t>
+      </w:r>
+      <w:proofErr w:type="spellEnd"/>
+      <w:r>
+        <w:t>="</w:t>
+      </w:r>
+      <w:proofErr w:type="spellStart"/>
+      <w:r>
+        <w:t>Testing.yaml</w:t>
+      </w:r>
+      <w:proofErr w:type="spellEnd"/>
+      <w:r>
+        <w:t>")</w:t>
       </w:r>
     </w:p>
     <w:p>
@@ -386,8 +660,13 @@
         <w:t>However, it seems to be only appropriate, or at least most appropriate, for converting an entire</w:t>
       </w:r>
       <w:r>
-        <w:t xml:space="preserve"> cti</w:t>
-      </w:r>
+        <w:t xml:space="preserve"> </w:t>
+      </w:r>
+      <w:proofErr w:type="spellStart"/>
+      <w:r>
+        <w:t>cti</w:t>
+      </w:r>
+      <w:proofErr w:type="spellEnd"/>
       <w:r>
         <w:t xml:space="preserve"> file</w:t>
       </w:r>
@@ -395,22 +674,37 @@
         <w:t xml:space="preserve"> string</w:t>
       </w:r>
       <w:r>
-        <w:t xml:space="preserve"> to yaml.</w:t>
+        <w:t xml:space="preserve"> to </w:t>
+      </w:r>
+      <w:proofErr w:type="spellStart"/>
+      <w:r>
+        <w:t>yaml</w:t>
+      </w:r>
+      <w:proofErr w:type="spellEnd"/>
+      <w:r>
+        <w:t>.</w:t>
       </w:r>
       <w:r>
         <w:t xml:space="preserve"> So evidently I will need to change “</w:t>
       </w:r>
+      <w:proofErr w:type="spellStart"/>
       <w:r>
         <w:t>create_full_cti</w:t>
       </w:r>
+      <w:proofErr w:type="spellEnd"/>
       <w:r>
         <w:t>” to “</w:t>
       </w:r>
+      <w:proofErr w:type="spellStart"/>
       <w:r>
         <w:t>create_full_</w:t>
       </w:r>
       <w:r>
-        <w:t>yaml” essentially one line at a time, but it does not seem too hard.</w:t>
+        <w:t>yaml</w:t>
+      </w:r>
+      <w:proofErr w:type="spellEnd"/>
+      <w:r>
+        <w:t>” essentially one line at a time, but it does not seem too hard.</w:t>
       </w:r>
     </w:p>
     <w:p>
@@ -484,7 +778,91 @@
         <w:rPr>
           <w:highlight w:val="yellow"/>
         </w:rPr>
-        <w:t>se the cantera cti to yaml converter to get the **full** file into yaml. Use the full yaml to do the simulation (instead of the cti).</w:t>
+        <w:t xml:space="preserve">se the </w:t>
+      </w:r>
+      <w:proofErr w:type="spellStart"/>
+      <w:r>
+        <w:rPr>
+          <w:highlight w:val="yellow"/>
+        </w:rPr>
+        <w:t>cantera</w:t>
+      </w:r>
+      <w:proofErr w:type="spellEnd"/>
+      <w:r>
+        <w:rPr>
+          <w:highlight w:val="yellow"/>
+        </w:rPr>
+        <w:t xml:space="preserve"> </w:t>
+      </w:r>
+      <w:proofErr w:type="spellStart"/>
+      <w:r>
+        <w:rPr>
+          <w:highlight w:val="yellow"/>
+        </w:rPr>
+        <w:t>cti</w:t>
+      </w:r>
+      <w:proofErr w:type="spellEnd"/>
+      <w:r>
+        <w:rPr>
+          <w:highlight w:val="yellow"/>
+        </w:rPr>
+        <w:t xml:space="preserve"> to </w:t>
+      </w:r>
+      <w:proofErr w:type="spellStart"/>
+      <w:r>
+        <w:rPr>
+          <w:highlight w:val="yellow"/>
+        </w:rPr>
+        <w:t>yaml</w:t>
+      </w:r>
+      <w:proofErr w:type="spellEnd"/>
+      <w:r>
+        <w:rPr>
+          <w:highlight w:val="yellow"/>
+        </w:rPr>
+        <w:t xml:space="preserve"> converter to get the **full** file into </w:t>
+      </w:r>
+      <w:proofErr w:type="spellStart"/>
+      <w:r>
+        <w:rPr>
+          <w:highlight w:val="yellow"/>
+        </w:rPr>
+        <w:t>yaml</w:t>
+      </w:r>
+      <w:proofErr w:type="spellEnd"/>
+      <w:r>
+        <w:rPr>
+          <w:highlight w:val="yellow"/>
+        </w:rPr>
+        <w:t xml:space="preserve">. Use the full </w:t>
+      </w:r>
+      <w:proofErr w:type="spellStart"/>
+      <w:r>
+        <w:rPr>
+          <w:highlight w:val="yellow"/>
+        </w:rPr>
+        <w:t>yaml</w:t>
+      </w:r>
+      <w:proofErr w:type="spellEnd"/>
+      <w:r>
+        <w:rPr>
+          <w:highlight w:val="yellow"/>
+        </w:rPr>
+        <w:t xml:space="preserve"> to do the simulation (instead of the </w:t>
+      </w:r>
+      <w:proofErr w:type="spellStart"/>
+      <w:r>
+        <w:rPr>
+          <w:highlight w:val="yellow"/>
+        </w:rPr>
+        <w:t>cti</w:t>
+      </w:r>
+      <w:proofErr w:type="spellEnd"/>
+      <w:r>
+        <w:rPr>
+          <w:highlight w:val="yellow"/>
+        </w:rPr>
+        <w:t>).</w:t>
       </w:r>
     </w:p>
     <w:p>
@@ -504,14 +882,24 @@
         </w:rPr>
         <w:t>Will do this by making this function: “</w:t>
       </w:r>
+      <w:proofErr w:type="spellStart"/>
       <w:r>
         <w:t>create_full_</w:t>
       </w:r>
       <w:r>
         <w:t>yaml</w:t>
       </w:r>
-      <w:r>
-        <w:t>” as hardcoded to point to the converted yaml file.</w:t>
+      <w:proofErr w:type="spellEnd"/>
+      <w:r>
+        <w:t xml:space="preserve">” as hardcoded to point to the converted </w:t>
+      </w:r>
+      <w:proofErr w:type="spellStart"/>
+      <w:r>
+        <w:t>yaml</w:t>
+      </w:r>
+      <w:proofErr w:type="spellEnd"/>
+      <w:r>
+        <w:t xml:space="preserve"> file.</w:t>
       </w:r>
     </w:p>
     <w:p>
@@ -531,14 +919,64 @@
         </w:rPr>
         <w:t xml:space="preserve">Then go back and fix </w:t>
       </w:r>
+      <w:proofErr w:type="spellStart"/>
       <w:r>
         <w:t>create_full_</w:t>
       </w:r>
       <w:r>
         <w:t>yaml</w:t>
       </w:r>
+      <w:proofErr w:type="spellEnd"/>
       <w:r>
         <w:t>.</w:t>
+      </w:r>
+    </w:p>
+    <w:p>
+      <w:pPr>
+        <w:pStyle w:val="ListParagraph"/>
+        <w:numPr>
+          <w:ilvl w:val="1"/>
+          <w:numId w:val="3"/>
+        </w:numPr>
+        <w:rPr>
+          <w:highlight w:val="yellow"/>
+        </w:rPr>
+      </w:pPr>
+      <w:r>
+        <w:t xml:space="preserve">As described below, will initially need to use </w:t>
+      </w:r>
+      <w:proofErr w:type="spellStart"/>
+      <w:r>
+        <w:t>ct.Reaction.fromYaml</w:t>
+      </w:r>
+      <w:proofErr w:type="spellEnd"/>
+      <w:r>
+        <w:t>, then later will need to change to</w:t>
+      </w:r>
+      <w:r>
+        <w:t xml:space="preserve"> </w:t>
+      </w:r>
+      <w:proofErr w:type="spellStart"/>
+      <w:r>
+        <w:t>ct.Reaction.from_yaml</w:t>
+      </w:r>
+      <w:proofErr w:type="spellEnd"/>
+      <w:r>
+        <w:t xml:space="preserve"> for </w:t>
+      </w:r>
+      <w:proofErr w:type="spellStart"/>
+      <w:r>
+        <w:t>cantera</w:t>
+      </w:r>
+      <w:proofErr w:type="spellEnd"/>
+      <w:r>
+        <w:t xml:space="preserve"> versions greater than 2.6. </w:t>
+      </w:r>
+      <w:r>
+        <w:t xml:space="preserve"> (so should do a version check</w:t>
+      </w:r>
+      <w:r>
+        <w:t>).</w:t>
       </w:r>
     </w:p>
     <w:p>
@@ -568,7 +1006,23 @@
         </w:numPr>
       </w:pPr>
       <w:r>
-        <w:t>– could not run the existing cti file with cantera 2.6.0.  It seems it’s no longer compatible. I am getting an error that looks like this</w:t>
+        <w:t xml:space="preserve">– could not run the existing </w:t>
+      </w:r>
+      <w:proofErr w:type="spellStart"/>
+      <w:r>
+        <w:t>cti</w:t>
+      </w:r>
+      <w:proofErr w:type="spellEnd"/>
+      <w:r>
+        <w:t xml:space="preserve"> file with </w:t>
+      </w:r>
+      <w:proofErr w:type="spellStart"/>
+      <w:r>
+        <w:t>cantera</w:t>
+      </w:r>
+      <w:proofErr w:type="spellEnd"/>
+      <w:r>
+        <w:t xml:space="preserve"> 2.6.0.  It seems it’s no longer compatible. I am getting an error that looks like this</w:t>
       </w:r>
       <w:r>
         <w:t xml:space="preserve"> if I try to run </w:t>
@@ -582,32 +1036,153 @@
     </w:p>
     <w:p>
       <w:r>
-        <w:t xml:space="preserve">  File "C:\Users\fvs\Documents\GitHub\PEUQSE\PEUQSE\simulationDriver\canteraSimulate.py", line 247, in simulatePFRorTPRwithCantera</w:t>
-      </w:r>
-    </w:p>
-    <w:p>
-      <w:r>
-        <w:t xml:space="preserve">    gas_rates.append(surf.get_net_production_rates('gas'))</w:t>
-      </w:r>
-    </w:p>
-    <w:p>
-      <w:r>
-        <w:t xml:space="preserve">  File "cantera/kinetics.pyx", line 978, in cantera._cantera.InterfaceKinetics.get_net_production_rates</w:t>
-      </w:r>
-    </w:p>
-    <w:p>
-      <w:r>
-        <w:t xml:space="preserve">  File "cantera/kinetics.pyx", line 946, in cantera._cantera.InterfaceKinetics._phase_slice</w:t>
-      </w:r>
-    </w:p>
-    <w:p>
-      <w:r>
-        <w:t xml:space="preserve">  File "cantera/kinetics.pyx", line 943, in cantera._cantera.InterfaceKinetics.phase_index</w:t>
-      </w:r>
-    </w:p>
-    <w:p>
-      <w:r>
-        <w:t>KeyError: 'gas'</w:t>
+        <w:t xml:space="preserve">  File "C:\Users\fvs\Documents\GitHub\PEUQSE\PEUQSE\simulationDriver\canteraSimulate.py", line 247, in </w:t>
+      </w:r>
+      <w:proofErr w:type="spellStart"/>
+      <w:r>
+        <w:t>simulatePFRorTPRwithCantera</w:t>
+      </w:r>
+      <w:proofErr w:type="spellEnd"/>
+    </w:p>
+    <w:p>
+      <w:r>
+        <w:t xml:space="preserve">    </w:t>
+      </w:r>
+      <w:proofErr w:type="spellStart"/>
+      <w:r>
+        <w:t>gas_rates.append</w:t>
+      </w:r>
+      <w:proofErr w:type="spellEnd"/>
+      <w:r>
+        <w:t>(</w:t>
+      </w:r>
+      <w:proofErr w:type="spellStart"/>
+      <w:r>
+        <w:t>surf.get_net_production_rates</w:t>
+      </w:r>
+      <w:proofErr w:type="spellEnd"/>
+      <w:r>
+        <w:t>('gas'))</w:t>
+      </w:r>
+    </w:p>
+    <w:p>
+      <w:r>
+        <w:t xml:space="preserve">  File "</w:t>
+      </w:r>
+      <w:proofErr w:type="spellStart"/>
+      <w:r>
+        <w:t>cantera</w:t>
+      </w:r>
+      <w:proofErr w:type="spellEnd"/>
+      <w:r>
+        <w:t>/</w:t>
+      </w:r>
+      <w:proofErr w:type="spellStart"/>
+      <w:r>
+        <w:t>kinetics.pyx</w:t>
+      </w:r>
+      <w:proofErr w:type="spellEnd"/>
+      <w:r>
+        <w:t xml:space="preserve">", line 978, in </w:t>
+      </w:r>
+      <w:proofErr w:type="spellStart"/>
+      <w:r>
+        <w:t>cantera</w:t>
+      </w:r>
+      <w:proofErr w:type="spellEnd"/>
+      <w:r>
+        <w:t>._</w:t>
+      </w:r>
+      <w:proofErr w:type="spellStart"/>
+      <w:r>
+        <w:t>cantera.InterfaceKinetics.get_net_production_rates</w:t>
+      </w:r>
+      <w:proofErr w:type="spellEnd"/>
+    </w:p>
+    <w:p>
+      <w:r>
+        <w:t xml:space="preserve">  File "</w:t>
+      </w:r>
+      <w:proofErr w:type="spellStart"/>
+      <w:r>
+        <w:t>cantera</w:t>
+      </w:r>
+      <w:proofErr w:type="spellEnd"/>
+      <w:r>
+        <w:t>/</w:t>
+      </w:r>
+      <w:proofErr w:type="spellStart"/>
+      <w:r>
+        <w:t>kinetics.pyx</w:t>
+      </w:r>
+      <w:proofErr w:type="spellEnd"/>
+      <w:r>
+        <w:t xml:space="preserve">", line 946, in </w:t>
+      </w:r>
+      <w:proofErr w:type="spellStart"/>
+      <w:r>
+        <w:t>cantera</w:t>
+      </w:r>
+      <w:proofErr w:type="spellEnd"/>
+      <w:r>
+        <w:t>._cantera.</w:t>
+      </w:r>
+      <w:proofErr w:type="spellStart"/>
+      <w:r>
+        <w:t>InterfaceKinetics</w:t>
+      </w:r>
+      <w:proofErr w:type="spellEnd"/>
+      <w:r>
+        <w:t>._</w:t>
+      </w:r>
+      <w:proofErr w:type="spellStart"/>
+      <w:r>
+        <w:t>phase_slice</w:t>
+      </w:r>
+      <w:proofErr w:type="spellEnd"/>
+    </w:p>
+    <w:p>
+      <w:r>
+        <w:t xml:space="preserve">  File "</w:t>
+      </w:r>
+      <w:proofErr w:type="spellStart"/>
+      <w:r>
+        <w:t>cantera</w:t>
+      </w:r>
+      <w:proofErr w:type="spellEnd"/>
+      <w:r>
+        <w:t>/</w:t>
+      </w:r>
+      <w:proofErr w:type="spellStart"/>
+      <w:r>
+        <w:t>kinetics.pyx</w:t>
+      </w:r>
+      <w:proofErr w:type="spellEnd"/>
+      <w:r>
+        <w:t xml:space="preserve">", line 943, in </w:t>
+      </w:r>
+      <w:proofErr w:type="spellStart"/>
+      <w:r>
+        <w:t>cantera</w:t>
+      </w:r>
+      <w:proofErr w:type="spellEnd"/>
+      <w:r>
+        <w:t>._</w:t>
+      </w:r>
+      <w:proofErr w:type="spellStart"/>
+      <w:r>
+        <w:t>cantera.InterfaceKinetics.phase_index</w:t>
+      </w:r>
+      <w:proofErr w:type="spellEnd"/>
+    </w:p>
+    <w:p>
+      <w:proofErr w:type="spellStart"/>
+      <w:r>
+        <w:t>KeyError</w:t>
+      </w:r>
+      <w:proofErr w:type="spellEnd"/>
+      <w:r>
+        <w:t>: 'gas'</w:t>
       </w:r>
     </w:p>
     <w:p/>
@@ -616,13 +1191,63 @@
         <w:rPr>
           <w:highlight w:val="green"/>
         </w:rPr>
-        <w:t xml:space="preserve">I was able to install an earlier version of cantera using: </w:t>
-      </w:r>
+        <w:t xml:space="preserve">I was able to install an earlier version of </w:t>
+      </w:r>
+      <w:proofErr w:type="spellStart"/>
       <w:r>
         <w:rPr>
           <w:highlight w:val="green"/>
         </w:rPr>
-        <w:t>conda install --channel cantera cantera==2.5</w:t>
+        <w:t>cantera</w:t>
+      </w:r>
+      <w:proofErr w:type="spellEnd"/>
+      <w:r>
+        <w:rPr>
+          <w:highlight w:val="green"/>
+        </w:rPr>
+        <w:t xml:space="preserve"> using: </w:t>
+      </w:r>
+      <w:proofErr w:type="spellStart"/>
+      <w:r>
+        <w:rPr>
+          <w:highlight w:val="green"/>
+        </w:rPr>
+        <w:t>conda</w:t>
+      </w:r>
+      <w:proofErr w:type="spellEnd"/>
+      <w:r>
+        <w:rPr>
+          <w:highlight w:val="green"/>
+        </w:rPr>
+        <w:t xml:space="preserve"> install --channel </w:t>
+      </w:r>
+      <w:proofErr w:type="spellStart"/>
+      <w:r>
+        <w:rPr>
+          <w:highlight w:val="green"/>
+        </w:rPr>
+        <w:t>cantera</w:t>
+      </w:r>
+      <w:proofErr w:type="spellEnd"/>
+      <w:r>
+        <w:rPr>
+          <w:highlight w:val="green"/>
+        </w:rPr>
+        <w:t xml:space="preserve"> </w:t>
+      </w:r>
+      <w:proofErr w:type="spellStart"/>
+      <w:r>
+        <w:rPr>
+          <w:highlight w:val="green"/>
+        </w:rPr>
+        <w:t>cantera</w:t>
+      </w:r>
+      <w:proofErr w:type="spellEnd"/>
+      <w:r>
+        <w:rPr>
+          <w:highlight w:val="green"/>
+        </w:rPr>
+        <w:t>==2.5</w:t>
       </w:r>
     </w:p>
     <w:p>
@@ -634,7 +1259,139 @@
       </w:r>
     </w:p>
     <w:p/>
+    <w:p>
+      <w:r>
+        <w:t xml:space="preserve">Additionally, I went to the directory </w:t>
+      </w:r>
+      <w:r>
+        <w:t>C:\Users\Public\OneDrive - Oak Ridge National Laboratory\</w:t>
+      </w:r>
+      <w:proofErr w:type="spellStart"/>
+      <w:r>
+        <w:t>DataAnalysis</w:t>
+      </w:r>
+      <w:proofErr w:type="spellEnd"/>
+      <w:r>
+        <w:t>\220518_surf_pfr_modify_Reaction_testing</w:t>
+      </w:r>
+      <w:r>
+        <w:t xml:space="preserve"> and I was able to run that </w:t>
+      </w:r>
+      <w:proofErr w:type="spellStart"/>
+      <w:r>
+        <w:t>yaml</w:t>
+      </w:r>
+      <w:proofErr w:type="spellEnd"/>
+      <w:r>
+        <w:t xml:space="preserve"> file with version 2.5 also, and even able to modify the surface rate constants. </w:t>
+      </w:r>
+      <w:r>
+        <w:t xml:space="preserve"> I just needed to use a slightly older (and now deprecated) syntax:</w:t>
+      </w:r>
+    </w:p>
+    <w:p>
+      <w:pPr>
+        <w:ind w:left="720"/>
+      </w:pPr>
+      <w:proofErr w:type="spellStart"/>
+      <w:r>
+        <w:t>reactionObjectNew</w:t>
+      </w:r>
+      <w:proofErr w:type="spellEnd"/>
+      <w:r>
+        <w:t xml:space="preserve"> = </w:t>
+      </w:r>
+      <w:proofErr w:type="spellStart"/>
+      <w:r>
+        <w:t>ct.Reaction.fromYaml</w:t>
+      </w:r>
+      <w:proofErr w:type="spellEnd"/>
+      <w:r>
+        <w:t>(</w:t>
+      </w:r>
+      <w:proofErr w:type="spellStart"/>
+      <w:r>
+        <w:t>rxnStringWithValues</w:t>
+      </w:r>
+      <w:proofErr w:type="spellEnd"/>
+      <w:r>
+        <w:t xml:space="preserve"> , kinetics=surf) #This is the correct way for </w:t>
+      </w:r>
+      <w:proofErr w:type="spellStart"/>
+      <w:r>
+        <w:t>cantera</w:t>
+      </w:r>
+      <w:proofErr w:type="spellEnd"/>
+      <w:r>
+        <w:t xml:space="preserve"> version 2.5</w:t>
+      </w:r>
+    </w:p>
+    <w:p>
+      <w:pPr>
+        <w:ind w:left="720"/>
+      </w:pPr>
+      <w:r>
+        <w:t xml:space="preserve">#reactionObjectNew = </w:t>
+      </w:r>
+      <w:proofErr w:type="spellStart"/>
+      <w:r>
+        <w:t>ct.Reaction.from_yaml</w:t>
+      </w:r>
+      <w:proofErr w:type="spellEnd"/>
+      <w:r>
+        <w:t>(</w:t>
+      </w:r>
+      <w:proofErr w:type="spellStart"/>
+      <w:r>
+        <w:t>rxnStringWithValues</w:t>
+      </w:r>
+      <w:proofErr w:type="spellEnd"/>
+      <w:r>
+        <w:t xml:space="preserve"> , kinetics=surf) #This is the correct way from version 2.6</w:t>
+      </w:r>
+    </w:p>
     <w:p/>
+    <w:p>
+      <w:r>
+        <w:lastRenderedPageBreak/>
+        <w:t xml:space="preserve">2. Convert full </w:t>
+      </w:r>
+      <w:proofErr w:type="spellStart"/>
+      <w:r>
+        <w:t>cti</w:t>
+      </w:r>
+      <w:proofErr w:type="spellEnd"/>
+      <w:r>
+        <w:t xml:space="preserve"> to full </w:t>
+      </w:r>
+      <w:proofErr w:type="spellStart"/>
+      <w:r>
+        <w:t>yaml</w:t>
+      </w:r>
+      <w:proofErr w:type="spellEnd"/>
+    </w:p>
+    <w:p>
+      <w:r>
+        <w:tab/>
+        <w:t xml:space="preserve">I succeeded in doing this, but I needed to change </w:t>
+      </w:r>
+      <w:proofErr w:type="spellStart"/>
+      <w:r>
+        <w:t>thermo</w:t>
+      </w:r>
+      <w:proofErr w:type="spellEnd"/>
+      <w:r>
+        <w:t xml:space="preserve"> to “None” in the full </w:t>
+      </w:r>
+      <w:proofErr w:type="spellStart"/>
+      <w:r>
+        <w:t>cti</w:t>
+      </w:r>
+      <w:proofErr w:type="spellEnd"/>
+      <w:r>
+        <w:t xml:space="preserve"> file.</w:t>
+      </w:r>
+    </w:p>
     <w:p/>
     <w:p/>
     <w:p/>

</xml_diff>

<commit_message>
thermo = None added to the ealrier directory.
no csv changes after final simulation finished, confirming that the simulations are not changed by using thermo = None.
</commit_message>
<xml_diff>
--- a/PEUQSE/simulationDriver_YAML/220519ProcDocForYAMLConversion.docx
+++ b/PEUQSE/simulationDriver_YAML/220519ProcDocForYAMLConversion.docx
@@ -4,23 +4,7 @@
   <w:body>
     <w:p>
       <w:r>
-        <w:t xml:space="preserve">The </w:t>
-      </w:r>
-      <w:proofErr w:type="spellStart"/>
-      <w:r>
-        <w:t>simulationDriver</w:t>
-      </w:r>
-      <w:proofErr w:type="spellEnd"/>
-      <w:r>
-        <w:t xml:space="preserve"> for </w:t>
-      </w:r>
-      <w:proofErr w:type="spellStart"/>
-      <w:r>
-        <w:t>cantera</w:t>
-      </w:r>
-      <w:proofErr w:type="spellEnd"/>
-      <w:r>
-        <w:t xml:space="preserve"> is being upgraded to the YAML way because it will allow surface reactions to be modified on the fl</w:t>
+        <w:t>The simulationDriver for cantera is being upgraded to the YAML way because it will allow surface reactions to be modified on the fl</w:t>
       </w:r>
       <w:r>
         <w:t>y.</w:t>
@@ -44,23 +28,7 @@
         <w:t>The input files</w:t>
       </w:r>
       <w:r>
-        <w:t xml:space="preserve"> (currently in </w:t>
-      </w:r>
-      <w:proofErr w:type="spellStart"/>
-      <w:r>
-        <w:t>cti</w:t>
-      </w:r>
-      <w:proofErr w:type="spellEnd"/>
-      <w:r>
-        <w:t xml:space="preserve"> format for starting top of </w:t>
-      </w:r>
-      <w:proofErr w:type="spellStart"/>
-      <w:r>
-        <w:t>cti</w:t>
-      </w:r>
-      <w:proofErr w:type="spellEnd"/>
-      <w:r>
-        <w:t xml:space="preserve"> file and also at intermediate steps).</w:t>
+        <w:t xml:space="preserve"> (currently in cti format for starting top of cti file and also at intermediate steps).</w:t>
       </w:r>
     </w:p>
     <w:p>
@@ -75,15 +43,7 @@
         <w:t>The functions</w:t>
       </w:r>
       <w:r>
-        <w:t xml:space="preserve"> from my </w:t>
-      </w:r>
-      <w:proofErr w:type="spellStart"/>
-      <w:r>
-        <w:t>simulationDriver</w:t>
-      </w:r>
-      <w:proofErr w:type="spellEnd"/>
-      <w:r>
-        <w:t>.</w:t>
+        <w:t xml:space="preserve"> from my simulationDriver.</w:t>
       </w:r>
     </w:p>
     <w:p/>
@@ -95,15 +55,7 @@
         <w:t xml:space="preserve">to the YAML way </w:t>
       </w:r>
       <w:r>
-        <w:t xml:space="preserve">first because the old </w:t>
-      </w:r>
-      <w:proofErr w:type="spellStart"/>
-      <w:r>
-        <w:t>cti</w:t>
-      </w:r>
-      <w:proofErr w:type="spellEnd"/>
-      <w:r>
-        <w:t xml:space="preserve"> way does not create</w:t>
+        <w:t>first because the old cti way does not create</w:t>
       </w:r>
       <w:r>
         <w:t xml:space="preserve"> </w:t>
@@ -121,13 +73,8 @@
         <w:t>(in</w:t>
       </w:r>
       <w:r>
-        <w:t xml:space="preserve"> </w:t>
-      </w:r>
-      <w:proofErr w:type="spellStart"/>
-      <w:r>
-        <w:t>cantera</w:t>
-      </w:r>
-      <w:proofErr w:type="spellEnd"/>
+        <w:t xml:space="preserve"> cantera</w:t>
+      </w:r>
       <w:r>
         <w:t xml:space="preserve"> python objects) </w:t>
       </w:r>
@@ -146,15 +93,7 @@
         <w:t xml:space="preserve">First, let’s consider how the CTI file gets made so that we can switch it to the YAML way. </w:t>
       </w:r>
       <w:r>
-        <w:t xml:space="preserve">Actually, we can just, for now, use the CTI to YAML converter at the very end of full </w:t>
-      </w:r>
-      <w:proofErr w:type="spellStart"/>
-      <w:r>
-        <w:t>cti</w:t>
-      </w:r>
-      <w:proofErr w:type="spellEnd"/>
-      <w:r>
-        <w:t xml:space="preserve"> file creation because we already know that will convert to a suitable YAML file.</w:t>
+        <w:t>Actually, we can just, for now, use the CTI to YAML converter at the very end of full cti file creation because we already know that will convert to a suitable YAML file.</w:t>
       </w:r>
     </w:p>
     <w:p/>
@@ -162,11 +101,9 @@
       <w:r>
         <w:t xml:space="preserve">The current flow basically occurs inside a single function, as seen inside example_runfile.py, it is the function call:  </w:t>
       </w:r>
-      <w:proofErr w:type="spellStart"/>
       <w:r>
         <w:t>canteraSimulate.create_cti_and_SimulatePFRorTPRwithCantera</w:t>
       </w:r>
-      <w:proofErr w:type="spellEnd"/>
     </w:p>
     <w:p>
       <w:pPr>
@@ -224,23 +161,12 @@
       <w:r>
         <w:t xml:space="preserve">It passes the information to another function, </w:t>
       </w:r>
-      <w:proofErr w:type="spellStart"/>
       <w:r>
         <w:t>create_cti_and_cantera_phases</w:t>
       </w:r>
-      <w:proofErr w:type="spellEnd"/>
-      <w:r>
-        <w:t xml:space="preserve">, which creates the </w:t>
-      </w:r>
-      <w:proofErr w:type="spellStart"/>
-      <w:r>
-        <w:t>cti_file</w:t>
-      </w:r>
-      <w:proofErr w:type="spellEnd"/>
-      <w:r>
-        <w:t xml:space="preserve"> using </w:t>
-      </w:r>
-      <w:proofErr w:type="spellStart"/>
+      <w:r>
+        <w:t xml:space="preserve">, which creates the cti_file using </w:t>
+      </w:r>
       <w:r>
         <w:t>canteraKineticsParametersParser</w:t>
       </w:r>
@@ -250,17 +176,8 @@
       <w:r>
         <w:t>create_full_cti</w:t>
       </w:r>
-      <w:proofErr w:type="spellEnd"/>
-      <w:r>
-        <w:t xml:space="preserve">  and then goes on to create the phases using </w:t>
-      </w:r>
-      <w:proofErr w:type="spellStart"/>
-      <w:r>
-        <w:t>cantera</w:t>
-      </w:r>
-      <w:proofErr w:type="spellEnd"/>
-      <w:r>
-        <w:t xml:space="preserve"> directly.</w:t>
+      <w:r>
+        <w:t xml:space="preserve">  and then goes on to create the phases using cantera directly.</w:t>
       </w:r>
     </w:p>
     <w:p>
@@ -275,11 +192,9 @@
       <w:r>
         <w:t xml:space="preserve">Those phases are then passed back to </w:t>
       </w:r>
-      <w:proofErr w:type="spellStart"/>
       <w:r>
         <w:t>canteraSimulate.create_cti_and_SimulatePFRorTPRwithCantera</w:t>
       </w:r>
-      <w:proofErr w:type="spellEnd"/>
       <w:r>
         <w:t xml:space="preserve"> which </w:t>
       </w:r>
@@ -304,7 +219,6 @@
       <w:r>
         <w:t xml:space="preserve">Create a function </w:t>
       </w:r>
-      <w:proofErr w:type="spellStart"/>
       <w:r>
         <w:t>create_</w:t>
       </w:r>
@@ -314,11 +228,9 @@
       <w:r>
         <w:t>_and_cantera_phases</w:t>
       </w:r>
-      <w:proofErr w:type="spellEnd"/>
       <w:r>
         <w:t xml:space="preserve">, make that function then call a helper function called </w:t>
       </w:r>
-      <w:proofErr w:type="spellStart"/>
       <w:r>
         <w:t>canteraKineticsParametersParser</w:t>
       </w:r>
@@ -331,7 +243,6 @@
       <w:r>
         <w:t>yaml</w:t>
       </w:r>
-      <w:proofErr w:type="spellEnd"/>
     </w:p>
     <w:p>
       <w:pPr>
@@ -345,15 +256,7 @@
         <w:t xml:space="preserve">Make that function then </w:t>
       </w:r>
       <w:r>
-        <w:t xml:space="preserve">simply convert the </w:t>
-      </w:r>
-      <w:proofErr w:type="spellStart"/>
-      <w:r>
-        <w:t>cti</w:t>
-      </w:r>
-      <w:proofErr w:type="spellEnd"/>
-      <w:r>
-        <w:t xml:space="preserve"> file.</w:t>
+        <w:t>simply convert the cti file.</w:t>
       </w:r>
     </w:p>
     <w:p>
@@ -383,55 +286,13 @@
         <w:rPr>
           <w:highlight w:val="yellow"/>
         </w:rPr>
-        <w:t xml:space="preserve">converting just the top into </w:t>
-      </w:r>
-      <w:proofErr w:type="spellStart"/>
-      <w:r>
-        <w:rPr>
-          <w:highlight w:val="yellow"/>
-        </w:rPr>
-        <w:t>yaml</w:t>
-      </w:r>
-      <w:proofErr w:type="spellEnd"/>
-      <w:r>
-        <w:rPr>
-          <w:highlight w:val="yellow"/>
-        </w:rPr>
-        <w:t xml:space="preserve"> with the </w:t>
-      </w:r>
-      <w:proofErr w:type="spellStart"/>
-      <w:r>
-        <w:rPr>
-          <w:highlight w:val="yellow"/>
-        </w:rPr>
-        <w:t>cti</w:t>
-      </w:r>
-      <w:proofErr w:type="spellEnd"/>
-      <w:r>
-        <w:rPr>
-          <w:highlight w:val="yellow"/>
-        </w:rPr>
-        <w:t xml:space="preserve"> converter and to then </w:t>
-      </w:r>
-      <w:r>
-        <w:rPr>
-          <w:highlight w:val="yellow"/>
-        </w:rPr>
-        <w:t xml:space="preserve">add the </w:t>
-      </w:r>
-      <w:proofErr w:type="spellStart"/>
-      <w:r>
-        <w:rPr>
-          <w:highlight w:val="yellow"/>
-        </w:rPr>
-        <w:t>yaml</w:t>
-      </w:r>
-      <w:proofErr w:type="spellEnd"/>
-      <w:r>
-        <w:rPr>
-          <w:highlight w:val="yellow"/>
-        </w:rPr>
-        <w:t xml:space="preserve"> way.</w:t>
+        <w:t xml:space="preserve">converting just the top into yaml with the cti converter and to then </w:t>
+      </w:r>
+      <w:r>
+        <w:rPr>
+          <w:highlight w:val="yellow"/>
+        </w:rPr>
+        <w:t>add the yaml way.</w:t>
       </w:r>
     </w:p>
     <w:p>
@@ -449,105 +310,7 @@
         <w:rPr>
           <w:highlight w:val="yellow"/>
         </w:rPr>
-        <w:t xml:space="preserve">It looks like I can probably take the </w:t>
-      </w:r>
-      <w:proofErr w:type="spellStart"/>
-      <w:r>
-        <w:rPr>
-          <w:highlight w:val="yellow"/>
-        </w:rPr>
-        <w:t>cti</w:t>
-      </w:r>
-      <w:proofErr w:type="spellEnd"/>
-      <w:r>
-        <w:rPr>
-          <w:highlight w:val="yellow"/>
-        </w:rPr>
-        <w:t xml:space="preserve"> reactions string and convert it directly the </w:t>
-      </w:r>
-      <w:proofErr w:type="spellStart"/>
-      <w:r>
-        <w:rPr>
-          <w:highlight w:val="yellow"/>
-        </w:rPr>
-        <w:t>yaml</w:t>
-      </w:r>
-      <w:proofErr w:type="spellEnd"/>
-      <w:r>
-        <w:rPr>
-          <w:highlight w:val="yellow"/>
-        </w:rPr>
-        <w:t xml:space="preserve"> way with the </w:t>
-      </w:r>
-      <w:proofErr w:type="spellStart"/>
-      <w:r>
-        <w:rPr>
-          <w:highlight w:val="yellow"/>
-        </w:rPr>
-        <w:t>yaml</w:t>
-      </w:r>
-      <w:proofErr w:type="spellEnd"/>
-      <w:r>
-        <w:rPr>
-          <w:highlight w:val="yellow"/>
-        </w:rPr>
-        <w:t xml:space="preserve"> converter rather than having to make the </w:t>
-      </w:r>
-      <w:proofErr w:type="spellStart"/>
-      <w:r>
-        <w:rPr>
-          <w:highlight w:val="yellow"/>
-        </w:rPr>
-        <w:t>yaml</w:t>
-      </w:r>
-      <w:proofErr w:type="spellEnd"/>
-      <w:r>
-        <w:rPr>
-          <w:highlight w:val="yellow"/>
-        </w:rPr>
-        <w:t xml:space="preserve">. This also has a backwards compatibility advantage in that the </w:t>
-      </w:r>
-      <w:proofErr w:type="spellStart"/>
-      <w:r>
-        <w:rPr>
-          <w:highlight w:val="yellow"/>
-        </w:rPr>
-        <w:t>cti</w:t>
-      </w:r>
-      <w:proofErr w:type="spellEnd"/>
-      <w:r>
-        <w:rPr>
-          <w:highlight w:val="yellow"/>
-        </w:rPr>
-        <w:t xml:space="preserve"> to </w:t>
-      </w:r>
-      <w:proofErr w:type="spellStart"/>
-      <w:r>
-        <w:rPr>
-          <w:highlight w:val="yellow"/>
-        </w:rPr>
-        <w:t>yaml</w:t>
-      </w:r>
-      <w:proofErr w:type="spellEnd"/>
-      <w:r>
-        <w:rPr>
-          <w:highlight w:val="yellow"/>
-        </w:rPr>
-        <w:t xml:space="preserve"> converter will automatically convert “</w:t>
-      </w:r>
-      <w:proofErr w:type="spellStart"/>
-      <w:r>
-        <w:rPr>
-          <w:highlight w:val="yellow"/>
-        </w:rPr>
-        <w:t>surface_reaction</w:t>
-      </w:r>
-      <w:proofErr w:type="spellEnd"/>
-      <w:r>
-        <w:rPr>
-          <w:highlight w:val="yellow"/>
-        </w:rPr>
-        <w:t>” into “reaction”</w:t>
+        <w:t>It looks like I can probably take the cti reactions string and convert it directly the yaml way with the yaml converter rather than having to make the yaml. This also has a backwards compatibility advantage in that the cti to yaml converter will automatically convert “surface_reaction” into “reaction”</w:t>
       </w:r>
     </w:p>
     <w:p>
@@ -589,13 +352,8 @@
         </w:numPr>
       </w:pPr>
       <w:r>
-        <w:t xml:space="preserve">import </w:t>
-      </w:r>
-      <w:proofErr w:type="spellStart"/>
-      <w:r>
-        <w:t>cantera</w:t>
-      </w:r>
-      <w:proofErr w:type="spellEnd"/>
+        <w:t>import cantera</w:t>
+      </w:r>
     </w:p>
     <w:p>
       <w:pPr>
@@ -610,39 +368,7 @@
       </w:pPr>
       <w:r>
         <w:lastRenderedPageBreak/>
-        <w:t>cantera.cti2yaml.convert(text='</w:t>
-      </w:r>
-      <w:proofErr w:type="spellStart"/>
-      <w:r>
-        <w:t>surface_reaction</w:t>
-      </w:r>
-      <w:proofErr w:type="spellEnd"/>
-      <w:r>
-        <w:t xml:space="preserve">("Acetaldehyde + </w:t>
-      </w:r>
-      <w:proofErr w:type="spellStart"/>
-      <w:r>
-        <w:t>CeCation</w:t>
-      </w:r>
-      <w:proofErr w:type="spellEnd"/>
-      <w:r>
-        <w:t xml:space="preserve">(S) =&gt; Acetaldehyde1-Ce(S)", stick(1, 0, 2000))', </w:t>
-      </w:r>
-      <w:proofErr w:type="spellStart"/>
-      <w:r>
-        <w:t>output_name</w:t>
-      </w:r>
-      <w:proofErr w:type="spellEnd"/>
-      <w:r>
-        <w:t>="</w:t>
-      </w:r>
-      <w:proofErr w:type="spellStart"/>
-      <w:r>
-        <w:t>Testing.yaml</w:t>
-      </w:r>
-      <w:proofErr w:type="spellEnd"/>
-      <w:r>
-        <w:t>")</w:t>
+        <w:t>cantera.cti2yaml.convert(text='surface_reaction("Acetaldehyde + CeCation(S) =&gt; Acetaldehyde1-Ce(S)", stick(1, 0, 2000))', output_name="Testing.yaml")</w:t>
       </w:r>
     </w:p>
     <w:p>
@@ -660,13 +386,8 @@
         <w:t>However, it seems to be only appropriate, or at least most appropriate, for converting an entire</w:t>
       </w:r>
       <w:r>
-        <w:t xml:space="preserve"> </w:t>
-      </w:r>
-      <w:proofErr w:type="spellStart"/>
-      <w:r>
-        <w:t>cti</w:t>
-      </w:r>
-      <w:proofErr w:type="spellEnd"/>
+        <w:t xml:space="preserve"> cti</w:t>
+      </w:r>
       <w:r>
         <w:t xml:space="preserve"> file</w:t>
       </w:r>
@@ -674,37 +395,22 @@
         <w:t xml:space="preserve"> string</w:t>
       </w:r>
       <w:r>
-        <w:t xml:space="preserve"> to </w:t>
-      </w:r>
-      <w:proofErr w:type="spellStart"/>
-      <w:r>
-        <w:t>yaml</w:t>
-      </w:r>
-      <w:proofErr w:type="spellEnd"/>
-      <w:r>
-        <w:t>.</w:t>
+        <w:t xml:space="preserve"> to yaml.</w:t>
       </w:r>
       <w:r>
         <w:t xml:space="preserve"> So evidently I will need to change “</w:t>
       </w:r>
-      <w:proofErr w:type="spellStart"/>
       <w:r>
         <w:t>create_full_cti</w:t>
       </w:r>
-      <w:proofErr w:type="spellEnd"/>
       <w:r>
         <w:t>” to “</w:t>
       </w:r>
-      <w:proofErr w:type="spellStart"/>
       <w:r>
         <w:t>create_full_</w:t>
       </w:r>
       <w:r>
-        <w:t>yaml</w:t>
-      </w:r>
-      <w:proofErr w:type="spellEnd"/>
-      <w:r>
-        <w:t>” essentially one line at a time, but it does not seem too hard.</w:t>
+        <w:t>yaml” essentially one line at a time, but it does not seem too hard.</w:t>
       </w:r>
     </w:p>
     <w:p>
@@ -778,91 +484,7 @@
         <w:rPr>
           <w:highlight w:val="yellow"/>
         </w:rPr>
-        <w:t xml:space="preserve">se the </w:t>
-      </w:r>
-      <w:proofErr w:type="spellStart"/>
-      <w:r>
-        <w:rPr>
-          <w:highlight w:val="yellow"/>
-        </w:rPr>
-        <w:t>cantera</w:t>
-      </w:r>
-      <w:proofErr w:type="spellEnd"/>
-      <w:r>
-        <w:rPr>
-          <w:highlight w:val="yellow"/>
-        </w:rPr>
-        <w:t xml:space="preserve"> </w:t>
-      </w:r>
-      <w:proofErr w:type="spellStart"/>
-      <w:r>
-        <w:rPr>
-          <w:highlight w:val="yellow"/>
-        </w:rPr>
-        <w:t>cti</w:t>
-      </w:r>
-      <w:proofErr w:type="spellEnd"/>
-      <w:r>
-        <w:rPr>
-          <w:highlight w:val="yellow"/>
-        </w:rPr>
-        <w:t xml:space="preserve"> to </w:t>
-      </w:r>
-      <w:proofErr w:type="spellStart"/>
-      <w:r>
-        <w:rPr>
-          <w:highlight w:val="yellow"/>
-        </w:rPr>
-        <w:t>yaml</w:t>
-      </w:r>
-      <w:proofErr w:type="spellEnd"/>
-      <w:r>
-        <w:rPr>
-          <w:highlight w:val="yellow"/>
-        </w:rPr>
-        <w:t xml:space="preserve"> converter to get the **full** file into </w:t>
-      </w:r>
-      <w:proofErr w:type="spellStart"/>
-      <w:r>
-        <w:rPr>
-          <w:highlight w:val="yellow"/>
-        </w:rPr>
-        <w:t>yaml</w:t>
-      </w:r>
-      <w:proofErr w:type="spellEnd"/>
-      <w:r>
-        <w:rPr>
-          <w:highlight w:val="yellow"/>
-        </w:rPr>
-        <w:t xml:space="preserve">. Use the full </w:t>
-      </w:r>
-      <w:proofErr w:type="spellStart"/>
-      <w:r>
-        <w:rPr>
-          <w:highlight w:val="yellow"/>
-        </w:rPr>
-        <w:t>yaml</w:t>
-      </w:r>
-      <w:proofErr w:type="spellEnd"/>
-      <w:r>
-        <w:rPr>
-          <w:highlight w:val="yellow"/>
-        </w:rPr>
-        <w:t xml:space="preserve"> to do the simulation (instead of the </w:t>
-      </w:r>
-      <w:proofErr w:type="spellStart"/>
-      <w:r>
-        <w:rPr>
-          <w:highlight w:val="yellow"/>
-        </w:rPr>
-        <w:t>cti</w:t>
-      </w:r>
-      <w:proofErr w:type="spellEnd"/>
-      <w:r>
-        <w:rPr>
-          <w:highlight w:val="yellow"/>
-        </w:rPr>
-        <w:t>).</w:t>
+        <w:t>se the cantera cti to yaml converter to get the **full** file into yaml. Use the full yaml to do the simulation (instead of the cti).</w:t>
       </w:r>
     </w:p>
     <w:p>
@@ -882,24 +504,14 @@
         </w:rPr>
         <w:t>Will do this by making this function: “</w:t>
       </w:r>
-      <w:proofErr w:type="spellStart"/>
       <w:r>
         <w:t>create_full_</w:t>
       </w:r>
       <w:r>
         <w:t>yaml</w:t>
       </w:r>
-      <w:proofErr w:type="spellEnd"/>
-      <w:r>
-        <w:t xml:space="preserve">” as hardcoded to point to the converted </w:t>
-      </w:r>
-      <w:proofErr w:type="spellStart"/>
-      <w:r>
-        <w:t>yaml</w:t>
-      </w:r>
-      <w:proofErr w:type="spellEnd"/>
-      <w:r>
-        <w:t xml:space="preserve"> file.</w:t>
+      <w:r>
+        <w:t>” as hardcoded to point to the converted yaml file.</w:t>
       </w:r>
     </w:p>
     <w:p>
@@ -919,14 +531,12 @@
         </w:rPr>
         <w:t xml:space="preserve">Then go back and fix </w:t>
       </w:r>
-      <w:proofErr w:type="spellStart"/>
       <w:r>
         <w:t>create_full_</w:t>
       </w:r>
       <w:r>
         <w:t>yaml</w:t>
       </w:r>
-      <w:proofErr w:type="spellEnd"/>
       <w:r>
         <w:t>.</w:t>
       </w:r>
@@ -945,32 +555,20 @@
       <w:r>
         <w:t xml:space="preserve">As described below, will initially need to use </w:t>
       </w:r>
-      <w:proofErr w:type="spellStart"/>
       <w:r>
         <w:t>ct.Reaction.fromYaml</w:t>
       </w:r>
-      <w:proofErr w:type="spellEnd"/>
       <w:r>
         <w:t>, then later will need to change to</w:t>
       </w:r>
       <w:r>
         <w:t xml:space="preserve"> </w:t>
       </w:r>
-      <w:proofErr w:type="spellStart"/>
       <w:r>
         <w:t>ct.Reaction.from_yaml</w:t>
       </w:r>
-      <w:proofErr w:type="spellEnd"/>
-      <w:r>
-        <w:t xml:space="preserve"> for </w:t>
-      </w:r>
-      <w:proofErr w:type="spellStart"/>
-      <w:r>
-        <w:t>cantera</w:t>
-      </w:r>
-      <w:proofErr w:type="spellEnd"/>
-      <w:r>
-        <w:t xml:space="preserve"> versions greater than 2.6. </w:t>
+      <w:r>
+        <w:t xml:space="preserve"> for cantera versions greater than 2.6. </w:t>
       </w:r>
       <w:r>
         <w:t xml:space="preserve"> (so should do a version check</w:t>
@@ -1006,23 +604,7 @@
         </w:numPr>
       </w:pPr>
       <w:r>
-        <w:t xml:space="preserve">– could not run the existing </w:t>
-      </w:r>
-      <w:proofErr w:type="spellStart"/>
-      <w:r>
-        <w:t>cti</w:t>
-      </w:r>
-      <w:proofErr w:type="spellEnd"/>
-      <w:r>
-        <w:t xml:space="preserve"> file with </w:t>
-      </w:r>
-      <w:proofErr w:type="spellStart"/>
-      <w:r>
-        <w:t>cantera</w:t>
-      </w:r>
-      <w:proofErr w:type="spellEnd"/>
-      <w:r>
-        <w:t xml:space="preserve"> 2.6.0.  It seems it’s no longer compatible. I am getting an error that looks like this</w:t>
+        <w:t>– could not run the existing cti file with cantera 2.6.0.  It seems it’s no longer compatible. I am getting an error that looks like this</w:t>
       </w:r>
       <w:r>
         <w:t xml:space="preserve"> if I try to run </w:t>
@@ -1036,153 +618,32 @@
     </w:p>
     <w:p>
       <w:r>
-        <w:t xml:space="preserve">  File "C:\Users\fvs\Documents\GitHub\PEUQSE\PEUQSE\simulationDriver\canteraSimulate.py", line 247, in </w:t>
-      </w:r>
-      <w:proofErr w:type="spellStart"/>
-      <w:r>
-        <w:t>simulatePFRorTPRwithCantera</w:t>
-      </w:r>
-      <w:proofErr w:type="spellEnd"/>
-    </w:p>
-    <w:p>
-      <w:r>
-        <w:t xml:space="preserve">    </w:t>
-      </w:r>
-      <w:proofErr w:type="spellStart"/>
-      <w:r>
-        <w:t>gas_rates.append</w:t>
-      </w:r>
-      <w:proofErr w:type="spellEnd"/>
-      <w:r>
-        <w:t>(</w:t>
-      </w:r>
-      <w:proofErr w:type="spellStart"/>
-      <w:r>
-        <w:t>surf.get_net_production_rates</w:t>
-      </w:r>
-      <w:proofErr w:type="spellEnd"/>
-      <w:r>
-        <w:t>('gas'))</w:t>
-      </w:r>
-    </w:p>
-    <w:p>
-      <w:r>
-        <w:t xml:space="preserve">  File "</w:t>
-      </w:r>
-      <w:proofErr w:type="spellStart"/>
-      <w:r>
-        <w:t>cantera</w:t>
-      </w:r>
-      <w:proofErr w:type="spellEnd"/>
-      <w:r>
-        <w:t>/</w:t>
-      </w:r>
-      <w:proofErr w:type="spellStart"/>
-      <w:r>
-        <w:t>kinetics.pyx</w:t>
-      </w:r>
-      <w:proofErr w:type="spellEnd"/>
-      <w:r>
-        <w:t xml:space="preserve">", line 978, in </w:t>
-      </w:r>
-      <w:proofErr w:type="spellStart"/>
-      <w:r>
-        <w:t>cantera</w:t>
-      </w:r>
-      <w:proofErr w:type="spellEnd"/>
-      <w:r>
-        <w:t>._</w:t>
-      </w:r>
-      <w:proofErr w:type="spellStart"/>
-      <w:r>
-        <w:t>cantera.InterfaceKinetics.get_net_production_rates</w:t>
-      </w:r>
-      <w:proofErr w:type="spellEnd"/>
-    </w:p>
-    <w:p>
-      <w:r>
-        <w:t xml:space="preserve">  File "</w:t>
-      </w:r>
-      <w:proofErr w:type="spellStart"/>
-      <w:r>
-        <w:t>cantera</w:t>
-      </w:r>
-      <w:proofErr w:type="spellEnd"/>
-      <w:r>
-        <w:t>/</w:t>
-      </w:r>
-      <w:proofErr w:type="spellStart"/>
-      <w:r>
-        <w:t>kinetics.pyx</w:t>
-      </w:r>
-      <w:proofErr w:type="spellEnd"/>
-      <w:r>
-        <w:t xml:space="preserve">", line 946, in </w:t>
-      </w:r>
-      <w:proofErr w:type="spellStart"/>
-      <w:r>
-        <w:t>cantera</w:t>
-      </w:r>
-      <w:proofErr w:type="spellEnd"/>
-      <w:r>
-        <w:t>._cantera.</w:t>
-      </w:r>
-      <w:proofErr w:type="spellStart"/>
-      <w:r>
-        <w:t>InterfaceKinetics</w:t>
-      </w:r>
-      <w:proofErr w:type="spellEnd"/>
-      <w:r>
-        <w:t>._</w:t>
-      </w:r>
-      <w:proofErr w:type="spellStart"/>
-      <w:r>
-        <w:t>phase_slice</w:t>
-      </w:r>
-      <w:proofErr w:type="spellEnd"/>
-    </w:p>
-    <w:p>
-      <w:r>
-        <w:t xml:space="preserve">  File "</w:t>
-      </w:r>
-      <w:proofErr w:type="spellStart"/>
-      <w:r>
-        <w:t>cantera</w:t>
-      </w:r>
-      <w:proofErr w:type="spellEnd"/>
-      <w:r>
-        <w:t>/</w:t>
-      </w:r>
-      <w:proofErr w:type="spellStart"/>
-      <w:r>
-        <w:t>kinetics.pyx</w:t>
-      </w:r>
-      <w:proofErr w:type="spellEnd"/>
-      <w:r>
-        <w:t xml:space="preserve">", line 943, in </w:t>
-      </w:r>
-      <w:proofErr w:type="spellStart"/>
-      <w:r>
-        <w:t>cantera</w:t>
-      </w:r>
-      <w:proofErr w:type="spellEnd"/>
-      <w:r>
-        <w:t>._</w:t>
-      </w:r>
-      <w:proofErr w:type="spellStart"/>
-      <w:r>
-        <w:t>cantera.InterfaceKinetics.phase_index</w:t>
-      </w:r>
-      <w:proofErr w:type="spellEnd"/>
-    </w:p>
-    <w:p>
-      <w:proofErr w:type="spellStart"/>
-      <w:r>
-        <w:t>KeyError</w:t>
-      </w:r>
-      <w:proofErr w:type="spellEnd"/>
-      <w:r>
-        <w:t>: 'gas'</w:t>
+        <w:t xml:space="preserve">  File "C:\Users\fvs\Documents\GitHub\PEUQSE\PEUQSE\simulationDriver\canteraSimulate.py", line 247, in simulatePFRorTPRwithCantera</w:t>
+      </w:r>
+    </w:p>
+    <w:p>
+      <w:r>
+        <w:t xml:space="preserve">    gas_rates.append(surf.get_net_production_rates('gas'))</w:t>
+      </w:r>
+    </w:p>
+    <w:p>
+      <w:r>
+        <w:t xml:space="preserve">  File "cantera/kinetics.pyx", line 978, in cantera._cantera.InterfaceKinetics.get_net_production_rates</w:t>
+      </w:r>
+    </w:p>
+    <w:p>
+      <w:r>
+        <w:t xml:space="preserve">  File "cantera/kinetics.pyx", line 946, in cantera._cantera.InterfaceKinetics._phase_slice</w:t>
+      </w:r>
+    </w:p>
+    <w:p>
+      <w:r>
+        <w:t xml:space="preserve">  File "cantera/kinetics.pyx", line 943, in cantera._cantera.InterfaceKinetics.phase_index</w:t>
+      </w:r>
+    </w:p>
+    <w:p>
+      <w:r>
+        <w:t>KeyError: 'gas'</w:t>
       </w:r>
     </w:p>
     <w:p/>
@@ -1191,63 +652,13 @@
         <w:rPr>
           <w:highlight w:val="green"/>
         </w:rPr>
-        <w:t xml:space="preserve">I was able to install an earlier version of </w:t>
-      </w:r>
-      <w:proofErr w:type="spellStart"/>
+        <w:t xml:space="preserve">I was able to install an earlier version of cantera using: </w:t>
+      </w:r>
       <w:r>
         <w:rPr>
           <w:highlight w:val="green"/>
         </w:rPr>
-        <w:t>cantera</w:t>
-      </w:r>
-      <w:proofErr w:type="spellEnd"/>
-      <w:r>
-        <w:rPr>
-          <w:highlight w:val="green"/>
-        </w:rPr>
-        <w:t xml:space="preserve"> using: </w:t>
-      </w:r>
-      <w:proofErr w:type="spellStart"/>
-      <w:r>
-        <w:rPr>
-          <w:highlight w:val="green"/>
-        </w:rPr>
-        <w:t>conda</w:t>
-      </w:r>
-      <w:proofErr w:type="spellEnd"/>
-      <w:r>
-        <w:rPr>
-          <w:highlight w:val="green"/>
-        </w:rPr>
-        <w:t xml:space="preserve"> install --channel </w:t>
-      </w:r>
-      <w:proofErr w:type="spellStart"/>
-      <w:r>
-        <w:rPr>
-          <w:highlight w:val="green"/>
-        </w:rPr>
-        <w:t>cantera</w:t>
-      </w:r>
-      <w:proofErr w:type="spellEnd"/>
-      <w:r>
-        <w:rPr>
-          <w:highlight w:val="green"/>
-        </w:rPr>
-        <w:t xml:space="preserve"> </w:t>
-      </w:r>
-      <w:proofErr w:type="spellStart"/>
-      <w:r>
-        <w:rPr>
-          <w:highlight w:val="green"/>
-        </w:rPr>
-        <w:t>cantera</w:t>
-      </w:r>
-      <w:proofErr w:type="spellEnd"/>
-      <w:r>
-        <w:rPr>
-          <w:highlight w:val="green"/>
-        </w:rPr>
-        <w:t>==2.5</w:t>
+        <w:t>conda install --channel cantera cantera==2.5</w:t>
       </w:r>
     </w:p>
     <w:p>
@@ -1264,26 +675,10 @@
         <w:t xml:space="preserve">Additionally, I went to the directory </w:t>
       </w:r>
       <w:r>
-        <w:t>C:\Users\Public\OneDrive - Oak Ridge National Laboratory\</w:t>
-      </w:r>
-      <w:proofErr w:type="spellStart"/>
-      <w:r>
-        <w:t>DataAnalysis</w:t>
-      </w:r>
-      <w:proofErr w:type="spellEnd"/>
-      <w:r>
-        <w:t>\220518_surf_pfr_modify_Reaction_testing</w:t>
-      </w:r>
-      <w:r>
-        <w:t xml:space="preserve"> and I was able to run that </w:t>
-      </w:r>
-      <w:proofErr w:type="spellStart"/>
-      <w:r>
-        <w:t>yaml</w:t>
-      </w:r>
-      <w:proofErr w:type="spellEnd"/>
-      <w:r>
-        <w:t xml:space="preserve"> file with version 2.5 also, and even able to modify the surface rate constants. </w:t>
+        <w:t>C:\Users\Public\OneDrive - Oak Ridge National Laboratory\DataAnalysis\220518_surf_pfr_modify_Reaction_testing</w:t>
+      </w:r>
+      <w:r>
+        <w:t xml:space="preserve"> and I was able to run that yaml file with version 2.5 also, and even able to modify the surface rate constants. </w:t>
       </w:r>
       <w:r>
         <w:t xml:space="preserve"> I just needed to use a slightly older (and now deprecated) syntax:</w:t>
@@ -1293,37 +688,8 @@
       <w:pPr>
         <w:ind w:left="720"/>
       </w:pPr>
-      <w:proofErr w:type="spellStart"/>
-      <w:r>
-        <w:t>reactionObjectNew</w:t>
-      </w:r>
-      <w:proofErr w:type="spellEnd"/>
-      <w:r>
-        <w:t xml:space="preserve"> = </w:t>
-      </w:r>
-      <w:proofErr w:type="spellStart"/>
-      <w:r>
-        <w:t>ct.Reaction.fromYaml</w:t>
-      </w:r>
-      <w:proofErr w:type="spellEnd"/>
-      <w:r>
-        <w:t>(</w:t>
-      </w:r>
-      <w:proofErr w:type="spellStart"/>
-      <w:r>
-        <w:t>rxnStringWithValues</w:t>
-      </w:r>
-      <w:proofErr w:type="spellEnd"/>
-      <w:r>
-        <w:t xml:space="preserve"> , kinetics=surf) #This is the correct way for </w:t>
-      </w:r>
-      <w:proofErr w:type="spellStart"/>
-      <w:r>
-        <w:t>cantera</w:t>
-      </w:r>
-      <w:proofErr w:type="spellEnd"/>
-      <w:r>
-        <w:t xml:space="preserve"> version 2.5</w:t>
+      <w:r>
+        <w:t>reactionObjectNew = ct.Reaction.fromYaml(rxnStringWithValues , kinetics=surf) #This is the correct way for cantera version 2.5</w:t>
       </w:r>
     </w:p>
     <w:p>
@@ -1331,65 +697,26 @@
         <w:ind w:left="720"/>
       </w:pPr>
       <w:r>
-        <w:t xml:space="preserve">#reactionObjectNew = </w:t>
-      </w:r>
-      <w:proofErr w:type="spellStart"/>
-      <w:r>
-        <w:t>ct.Reaction.from_yaml</w:t>
-      </w:r>
-      <w:proofErr w:type="spellEnd"/>
-      <w:r>
-        <w:t>(</w:t>
-      </w:r>
-      <w:proofErr w:type="spellStart"/>
-      <w:r>
-        <w:t>rxnStringWithValues</w:t>
-      </w:r>
-      <w:proofErr w:type="spellEnd"/>
-      <w:r>
-        <w:t xml:space="preserve"> , kinetics=surf) #This is the correct way from version 2.6</w:t>
+        <w:t>#reactionObjectNew = ct.Reaction.from_yaml(rxnStringWithValues , kinetics=surf) #This is the correct way from version 2.6</w:t>
       </w:r>
     </w:p>
     <w:p/>
     <w:p>
       <w:r>
         <w:lastRenderedPageBreak/>
-        <w:t xml:space="preserve">2. Convert full </w:t>
-      </w:r>
-      <w:proofErr w:type="spellStart"/>
-      <w:r>
-        <w:t>cti</w:t>
-      </w:r>
-      <w:proofErr w:type="spellEnd"/>
-      <w:r>
-        <w:t xml:space="preserve"> to full </w:t>
-      </w:r>
-      <w:proofErr w:type="spellStart"/>
-      <w:r>
-        <w:t>yaml</w:t>
-      </w:r>
-      <w:proofErr w:type="spellEnd"/>
+        <w:t>2. Convert full cti to full yaml</w:t>
+      </w:r>
     </w:p>
     <w:p>
       <w:r>
         <w:tab/>
-        <w:t xml:space="preserve">I succeeded in doing this, but I needed to change </w:t>
-      </w:r>
-      <w:proofErr w:type="spellStart"/>
-      <w:r>
-        <w:t>thermo</w:t>
-      </w:r>
-      <w:proofErr w:type="spellEnd"/>
-      <w:r>
-        <w:t xml:space="preserve"> to “None” in the full </w:t>
-      </w:r>
-      <w:proofErr w:type="spellStart"/>
-      <w:r>
-        <w:t>cti</w:t>
-      </w:r>
-      <w:proofErr w:type="spellEnd"/>
-      <w:r>
-        <w:t xml:space="preserve"> file.</w:t>
+        <w:t>I succeeded in doing this, but I needed to change thermo to “None” in the full cti file.</w:t>
+      </w:r>
+    </w:p>
+    <w:p>
+      <w:r>
+        <w:tab/>
+        <w:t>I verified that example_runfile.py (still the cti way) works even with thermo = None</w:t>
       </w:r>
     </w:p>
     <w:p/>

</xml_diff>

<commit_message>
Made create_full_yaml and create_yaml_and_cantera_phases
create_full_yaml  has been hardcoded and tested in its hardcoded form.
create_yaml_and_cantera_phases has been made but not yet tested.
</commit_message>
<xml_diff>
--- a/PEUQSE/simulationDriver_YAML/220519ProcDocForYAMLConversion.docx
+++ b/PEUQSE/simulationDriver_YAML/220519ProcDocForYAMLConversion.docx
@@ -518,6 +518,30 @@
       <w:pPr>
         <w:pStyle w:val="ListParagraph"/>
         <w:numPr>
+          <w:ilvl w:val="1"/>
+          <w:numId w:val="3"/>
+        </w:numPr>
+        <w:rPr>
+          <w:highlight w:val="yellow"/>
+        </w:rPr>
+      </w:pPr>
+      <w:r>
+        <w:t xml:space="preserve">To use that for the simulation, I need to also create </w:t>
+      </w:r>
+      <w:r>
+        <w:t>create_</w:t>
+      </w:r>
+      <w:r>
+        <w:t>yaml</w:t>
+      </w:r>
+      <w:r>
+        <w:t>_and_cantera_phases</w:t>
+      </w:r>
+    </w:p>
+    <w:p>
+      <w:pPr>
+        <w:pStyle w:val="ListParagraph"/>
+        <w:numPr>
           <w:ilvl w:val="0"/>
           <w:numId w:val="3"/>
         </w:numPr>
@@ -703,7 +727,6 @@
     <w:p/>
     <w:p>
       <w:r>
-        <w:lastRenderedPageBreak/>
         <w:t>2. Convert full cti to full yaml</w:t>
       </w:r>
     </w:p>
@@ -720,7 +743,34 @@
       </w:r>
     </w:p>
     <w:p/>
-    <w:p/>
+    <w:p>
+      <w:pPr>
+        <w:rPr>
+          <w:highlight w:val="yellow"/>
+        </w:rPr>
+      </w:pPr>
+      <w:r>
+        <w:t>2.1 ma</w:t>
+      </w:r>
+      <w:r>
+        <w:t xml:space="preserve">de </w:t>
+      </w:r>
+      <w:r>
+        <w:t xml:space="preserve">function </w:t>
+      </w:r>
+      <w:r>
+        <w:rPr>
+          <w:highlight w:val="yellow"/>
+        </w:rPr>
+        <w:t>“</w:t>
+      </w:r>
+      <w:r>
+        <w:t>create_full_</w:t>
+      </w:r>
+      <w:r>
+        <w:t>yaml” as hardcoded to point to the converted yaml file.</w:t>
+      </w:r>
+    </w:p>
     <w:p/>
     <w:sectPr>
       <w:pgSz w:w="12240" w:h="15840"/>

</xml_diff>

<commit_message>
Succeeded in getting canteraSimulate.create_yaml_and_cantera_phases to generate phases
For the gas phase, needed to specify a pressure in the input file: could not use pressure of 0.
</commit_message>
<xml_diff>
--- a/PEUQSE/simulationDriver_YAML/220519ProcDocForYAMLConversion.docx
+++ b/PEUQSE/simulationDriver_YAML/220519ProcDocForYAMLConversion.docx
@@ -744,11 +744,6 @@
     </w:p>
     <w:p/>
     <w:p>
-      <w:pPr>
-        <w:rPr>
-          <w:highlight w:val="yellow"/>
-        </w:rPr>
-      </w:pPr>
       <w:r>
         <w:t>2.1 ma</w:t>
       </w:r>
@@ -770,8 +765,128 @@
       <w:r>
         <w:t>yaml” as hardcoded to point to the converted yaml file.</w:t>
       </w:r>
+      <w:r>
+        <w:t xml:space="preserve"> I tested that it gave back a yaml string.</w:t>
+      </w:r>
+    </w:p>
+    <w:p>
+      <w:pPr>
+        <w:rPr>
+          <w:highlight w:val="yellow"/>
+        </w:rPr>
+      </w:pPr>
+      <w:r>
+        <w:t>Tried using c</w:t>
+      </w:r>
+      <w:r>
+        <w:t>reate_yaml_and_cantera_phases</w:t>
+      </w:r>
+      <w:r>
+        <w:t xml:space="preserve"> (which depends on </w:t>
+      </w:r>
+      <w:r>
+        <w:t>create_full_</w:t>
+      </w:r>
+      <w:r>
+        <w:t>yaml</w:t>
+      </w:r>
+      <w:r>
+        <w:t xml:space="preserve">), and was getting an </w:t>
+      </w:r>
+      <w:r>
+        <w:rPr>
+          <w:highlight w:val="green"/>
+        </w:rPr>
+        <w:t>error. Trying t</w:t>
+      </w:r>
+      <w:r>
+        <w:rPr>
+          <w:highlight w:val="green"/>
+        </w:rPr>
+        <w:t>o use “</w:t>
+      </w:r>
+      <w:r>
+        <w:rPr>
+          <w:highlight w:val="green"/>
+        </w:rPr>
+        <w:t>ceO2_yaml_full.yaml</w:t>
+      </w:r>
+      <w:r>
+        <w:rPr>
+          <w:highlight w:val="green"/>
+        </w:rPr>
+        <w:t>” by hardcoding to see if that gets further.</w:t>
+      </w:r>
     </w:p>
     <w:p/>
+    <w:p>
+      <w:r>
+        <w:t xml:space="preserve">reactions_parameters_array = </w:t>
+      </w:r>
+      <w:r>
+        <w:t>"ceO2_input_reactions_parameters.csv"</w:t>
+      </w:r>
+    </w:p>
+    <w:p>
+      <w:r>
+        <w:t>canteraSimulate.create_yaml_and_cantera_phases('ceO2', reactions_parameters_array, ceO2_input_simulation_settings)</w:t>
+      </w:r>
+    </w:p>
+    <w:p/>
+    <w:p>
+      <w:r>
+        <w:t>Was having problems with yaml import</w:t>
+      </w:r>
+      <w:r>
+        <w:t>. For now, am importing the yaml using the “infile” argument.</w:t>
+      </w:r>
+    </w:p>
+    <w:p>
+      <w:r>
+        <w:br/>
+        <w:t>Needed to give a finite pressure because gas phase can’t have zero density. Made the pressure 1E-20.</w:t>
+      </w:r>
+      <w:r>
+        <w:t xml:space="preserve"> (I’m not sure what units that was in.)</w:t>
+      </w:r>
+    </w:p>
+    <w:p/>
+    <w:p>
+      <w:r>
+        <w:t xml:space="preserve"> The problem is that the cti2yaml creator creates only one phase, when we want to have two – an interface phase and a gas phase phase. The yaml syntax and example can be seen below for the diamond yaml.</w:t>
+      </w:r>
+    </w:p>
+    <w:p>
+      <w:hyperlink r:id="rId5" w:history="1">
+        <w:r>
+          <w:rPr>
+            <w:rStyle w:val="Hyperlink"/>
+          </w:rPr>
+          <w:t>https://cantera.org/documentation/dev/sphinx/html/cython/importing.html</w:t>
+        </w:r>
+      </w:hyperlink>
+      <w:r>
+        <w:t xml:space="preserve"> </w:t>
+      </w:r>
+    </w:p>
+    <w:p>
+      <w:hyperlink r:id="rId6" w:history="1">
+        <w:r>
+          <w:rPr>
+            <w:rStyle w:val="Hyperlink"/>
+          </w:rPr>
+          <w:t>https://github.com/Cantera/cantera/blob/main/data/diamond.yaml</w:t>
+        </w:r>
+      </w:hyperlink>
+    </w:p>
+    <w:p>
+      <w:r>
+        <w:t>So it seems I need to add that phase in manually</w:t>
+      </w:r>
+      <w:r>
+        <w:t xml:space="preserve"> (or, change how my module is programmed, which I don’t want to do).</w:t>
+      </w:r>
+    </w:p>
     <w:sectPr>
       <w:pgSz w:w="12240" w:h="15840"/>
       <w:pgMar w:top="1440" w:right="1440" w:bottom="1440" w:left="1440" w:header="720" w:footer="720" w:gutter="0"/>
@@ -1684,6 +1799,29 @@
       <w:contextualSpacing/>
     </w:pPr>
   </w:style>
+  <w:style w:type="character" w:styleId="Hyperlink">
+    <w:name w:val="Hyperlink"/>
+    <w:basedOn w:val="DefaultParagraphFont"/>
+    <w:uiPriority w:val="99"/>
+    <w:unhideWhenUsed/>
+    <w:rsid w:val="002561D9"/>
+    <w:rPr>
+      <w:color w:val="0563C1" w:themeColor="hyperlink"/>
+      <w:u w:val="single"/>
+    </w:rPr>
+  </w:style>
+  <w:style w:type="character" w:styleId="UnresolvedMention">
+    <w:name w:val="Unresolved Mention"/>
+    <w:basedOn w:val="DefaultParagraphFont"/>
+    <w:uiPriority w:val="99"/>
+    <w:semiHidden/>
+    <w:unhideWhenUsed/>
+    <w:rsid w:val="002561D9"/>
+    <w:rPr>
+      <w:color w:val="605E5C"/>
+      <w:shd w:val="clear" w:color="auto" w:fill="E1DFDD"/>
+    </w:rPr>
+  </w:style>
 </w:styles>
 </file>
 

</xml_diff>

<commit_message>
2.2 created function canteraSimulate.create_yaml_and_SimulatePFRorTPRwithCantera
Function created, but not yet tested.
</commit_message>
<xml_diff>
--- a/PEUQSE/simulationDriver_YAML/220519ProcDocForYAMLConversion.docx
+++ b/PEUQSE/simulationDriver_YAML/220519ProcDocForYAMLConversion.docx
@@ -4,7 +4,23 @@
   <w:body>
     <w:p>
       <w:r>
-        <w:t>The simulationDriver for cantera is being upgraded to the YAML way because it will allow surface reactions to be modified on the fl</w:t>
+        <w:t xml:space="preserve">The </w:t>
+      </w:r>
+      <w:proofErr w:type="spellStart"/>
+      <w:r>
+        <w:t>simulationDriver</w:t>
+      </w:r>
+      <w:proofErr w:type="spellEnd"/>
+      <w:r>
+        <w:t xml:space="preserve"> for </w:t>
+      </w:r>
+      <w:proofErr w:type="spellStart"/>
+      <w:r>
+        <w:t>cantera</w:t>
+      </w:r>
+      <w:proofErr w:type="spellEnd"/>
+      <w:r>
+        <w:t xml:space="preserve"> is being upgraded to the YAML way because it will allow surface reactions to be modified on the fl</w:t>
       </w:r>
       <w:r>
         <w:t>y.</w:t>
@@ -28,7 +44,23 @@
         <w:t>The input files</w:t>
       </w:r>
       <w:r>
-        <w:t xml:space="preserve"> (currently in cti format for starting top of cti file and also at intermediate steps).</w:t>
+        <w:t xml:space="preserve"> (currently in </w:t>
+      </w:r>
+      <w:proofErr w:type="spellStart"/>
+      <w:r>
+        <w:t>cti</w:t>
+      </w:r>
+      <w:proofErr w:type="spellEnd"/>
+      <w:r>
+        <w:t xml:space="preserve"> format for starting top of </w:t>
+      </w:r>
+      <w:proofErr w:type="spellStart"/>
+      <w:r>
+        <w:t>cti</w:t>
+      </w:r>
+      <w:proofErr w:type="spellEnd"/>
+      <w:r>
+        <w:t xml:space="preserve"> file and also at intermediate steps).</w:t>
       </w:r>
     </w:p>
     <w:p>
@@ -43,7 +75,15 @@
         <w:t>The functions</w:t>
       </w:r>
       <w:r>
-        <w:t xml:space="preserve"> from my simulationDriver.</w:t>
+        <w:t xml:space="preserve"> from my </w:t>
+      </w:r>
+      <w:proofErr w:type="spellStart"/>
+      <w:r>
+        <w:t>simulationDriver</w:t>
+      </w:r>
+      <w:proofErr w:type="spellEnd"/>
+      <w:r>
+        <w:t>.</w:t>
       </w:r>
     </w:p>
     <w:p/>
@@ -55,7 +95,15 @@
         <w:t xml:space="preserve">to the YAML way </w:t>
       </w:r>
       <w:r>
-        <w:t>first because the old cti way does not create</w:t>
+        <w:t xml:space="preserve">first because the old </w:t>
+      </w:r>
+      <w:proofErr w:type="spellStart"/>
+      <w:r>
+        <w:t>cti</w:t>
+      </w:r>
+      <w:proofErr w:type="spellEnd"/>
+      <w:r>
+        <w:t xml:space="preserve"> way does not create</w:t>
       </w:r>
       <w:r>
         <w:t xml:space="preserve"> </w:t>
@@ -73,8 +121,13 @@
         <w:t>(in</w:t>
       </w:r>
       <w:r>
-        <w:t xml:space="preserve"> cantera</w:t>
-      </w:r>
+        <w:t xml:space="preserve"> </w:t>
+      </w:r>
+      <w:proofErr w:type="spellStart"/>
+      <w:r>
+        <w:t>cantera</w:t>
+      </w:r>
+      <w:proofErr w:type="spellEnd"/>
       <w:r>
         <w:t xml:space="preserve"> python objects) </w:t>
       </w:r>
@@ -93,7 +146,15 @@
         <w:t xml:space="preserve">First, let’s consider how the CTI file gets made so that we can switch it to the YAML way. </w:t>
       </w:r>
       <w:r>
-        <w:t>Actually, we can just, for now, use the CTI to YAML converter at the very end of full cti file creation because we already know that will convert to a suitable YAML file.</w:t>
+        <w:t xml:space="preserve">Actually, we can just, for now, use the CTI to YAML converter at the very end of full </w:t>
+      </w:r>
+      <w:proofErr w:type="spellStart"/>
+      <w:r>
+        <w:t>cti</w:t>
+      </w:r>
+      <w:proofErr w:type="spellEnd"/>
+      <w:r>
+        <w:t xml:space="preserve"> file creation because we already know that will convert to a suitable YAML file.</w:t>
       </w:r>
     </w:p>
     <w:p/>
@@ -101,9 +162,11 @@
       <w:r>
         <w:t xml:space="preserve">The current flow basically occurs inside a single function, as seen inside example_runfile.py, it is the function call:  </w:t>
       </w:r>
+      <w:proofErr w:type="spellStart"/>
       <w:r>
         <w:t>canteraSimulate.create_cti_and_SimulatePFRorTPRwithCantera</w:t>
       </w:r>
+      <w:proofErr w:type="spellEnd"/>
     </w:p>
     <w:p>
       <w:pPr>
@@ -161,12 +224,23 @@
       <w:r>
         <w:t xml:space="preserve">It passes the information to another function, </w:t>
       </w:r>
+      <w:proofErr w:type="spellStart"/>
       <w:r>
         <w:t>create_cti_and_cantera_phases</w:t>
       </w:r>
-      <w:r>
-        <w:t xml:space="preserve">, which creates the cti_file using </w:t>
-      </w:r>
+      <w:proofErr w:type="spellEnd"/>
+      <w:r>
+        <w:t xml:space="preserve">, which creates the </w:t>
+      </w:r>
+      <w:proofErr w:type="spellStart"/>
+      <w:r>
+        <w:t>cti_file</w:t>
+      </w:r>
+      <w:proofErr w:type="spellEnd"/>
+      <w:r>
+        <w:t xml:space="preserve"> using </w:t>
+      </w:r>
+      <w:proofErr w:type="spellStart"/>
       <w:r>
         <w:t>canteraKineticsParametersParser</w:t>
       </w:r>
@@ -176,8 +250,17 @@
       <w:r>
         <w:t>create_full_cti</w:t>
       </w:r>
-      <w:r>
-        <w:t xml:space="preserve">  and then goes on to create the phases using cantera directly.</w:t>
+      <w:proofErr w:type="spellEnd"/>
+      <w:r>
+        <w:t xml:space="preserve">  and then goes on to create the phases using </w:t>
+      </w:r>
+      <w:proofErr w:type="spellStart"/>
+      <w:r>
+        <w:t>cantera</w:t>
+      </w:r>
+      <w:proofErr w:type="spellEnd"/>
+      <w:r>
+        <w:t xml:space="preserve"> directly.</w:t>
       </w:r>
     </w:p>
     <w:p>
@@ -192,9 +275,11 @@
       <w:r>
         <w:t xml:space="preserve">Those phases are then passed back to </w:t>
       </w:r>
+      <w:proofErr w:type="spellStart"/>
       <w:r>
         <w:t>canteraSimulate.create_cti_and_SimulatePFRorTPRwithCantera</w:t>
       </w:r>
+      <w:proofErr w:type="spellEnd"/>
       <w:r>
         <w:t xml:space="preserve"> which </w:t>
       </w:r>
@@ -219,6 +304,7 @@
       <w:r>
         <w:t xml:space="preserve">Create a function </w:t>
       </w:r>
+      <w:proofErr w:type="spellStart"/>
       <w:r>
         <w:t>create_</w:t>
       </w:r>
@@ -228,9 +314,11 @@
       <w:r>
         <w:t>_and_cantera_phases</w:t>
       </w:r>
+      <w:proofErr w:type="spellEnd"/>
       <w:r>
         <w:t xml:space="preserve">, make that function then call a helper function called </w:t>
       </w:r>
+      <w:proofErr w:type="spellStart"/>
       <w:r>
         <w:t>canteraKineticsParametersParser</w:t>
       </w:r>
@@ -243,6 +331,7 @@
       <w:r>
         <w:t>yaml</w:t>
       </w:r>
+      <w:proofErr w:type="spellEnd"/>
     </w:p>
     <w:p>
       <w:pPr>
@@ -256,7 +345,15 @@
         <w:t xml:space="preserve">Make that function then </w:t>
       </w:r>
       <w:r>
-        <w:t>simply convert the cti file.</w:t>
+        <w:t xml:space="preserve">simply convert the </w:t>
+      </w:r>
+      <w:proofErr w:type="spellStart"/>
+      <w:r>
+        <w:t>cti</w:t>
+      </w:r>
+      <w:proofErr w:type="spellEnd"/>
+      <w:r>
+        <w:t xml:space="preserve"> file.</w:t>
       </w:r>
     </w:p>
     <w:p>
@@ -286,13 +383,55 @@
         <w:rPr>
           <w:highlight w:val="yellow"/>
         </w:rPr>
-        <w:t xml:space="preserve">converting just the top into yaml with the cti converter and to then </w:t>
-      </w:r>
-      <w:r>
-        <w:rPr>
-          <w:highlight w:val="yellow"/>
-        </w:rPr>
-        <w:t>add the yaml way.</w:t>
+        <w:t xml:space="preserve">converting just the top into </w:t>
+      </w:r>
+      <w:proofErr w:type="spellStart"/>
+      <w:r>
+        <w:rPr>
+          <w:highlight w:val="yellow"/>
+        </w:rPr>
+        <w:t>yaml</w:t>
+      </w:r>
+      <w:proofErr w:type="spellEnd"/>
+      <w:r>
+        <w:rPr>
+          <w:highlight w:val="yellow"/>
+        </w:rPr>
+        <w:t xml:space="preserve"> with the </w:t>
+      </w:r>
+      <w:proofErr w:type="spellStart"/>
+      <w:r>
+        <w:rPr>
+          <w:highlight w:val="yellow"/>
+        </w:rPr>
+        <w:t>cti</w:t>
+      </w:r>
+      <w:proofErr w:type="spellEnd"/>
+      <w:r>
+        <w:rPr>
+          <w:highlight w:val="yellow"/>
+        </w:rPr>
+        <w:t xml:space="preserve"> converter and to then </w:t>
+      </w:r>
+      <w:r>
+        <w:rPr>
+          <w:highlight w:val="yellow"/>
+        </w:rPr>
+        <w:t xml:space="preserve">add the </w:t>
+      </w:r>
+      <w:proofErr w:type="spellStart"/>
+      <w:r>
+        <w:rPr>
+          <w:highlight w:val="yellow"/>
+        </w:rPr>
+        <w:t>yaml</w:t>
+      </w:r>
+      <w:proofErr w:type="spellEnd"/>
+      <w:r>
+        <w:rPr>
+          <w:highlight w:val="yellow"/>
+        </w:rPr>
+        <w:t xml:space="preserve"> way.</w:t>
       </w:r>
     </w:p>
     <w:p>
@@ -310,7 +449,105 @@
         <w:rPr>
           <w:highlight w:val="yellow"/>
         </w:rPr>
-        <w:t>It looks like I can probably take the cti reactions string and convert it directly the yaml way with the yaml converter rather than having to make the yaml. This also has a backwards compatibility advantage in that the cti to yaml converter will automatically convert “surface_reaction” into “reaction”</w:t>
+        <w:t xml:space="preserve">It looks like I can probably take the </w:t>
+      </w:r>
+      <w:proofErr w:type="spellStart"/>
+      <w:r>
+        <w:rPr>
+          <w:highlight w:val="yellow"/>
+        </w:rPr>
+        <w:t>cti</w:t>
+      </w:r>
+      <w:proofErr w:type="spellEnd"/>
+      <w:r>
+        <w:rPr>
+          <w:highlight w:val="yellow"/>
+        </w:rPr>
+        <w:t xml:space="preserve"> reactions string and convert it directly the </w:t>
+      </w:r>
+      <w:proofErr w:type="spellStart"/>
+      <w:r>
+        <w:rPr>
+          <w:highlight w:val="yellow"/>
+        </w:rPr>
+        <w:t>yaml</w:t>
+      </w:r>
+      <w:proofErr w:type="spellEnd"/>
+      <w:r>
+        <w:rPr>
+          <w:highlight w:val="yellow"/>
+        </w:rPr>
+        <w:t xml:space="preserve"> way with the </w:t>
+      </w:r>
+      <w:proofErr w:type="spellStart"/>
+      <w:r>
+        <w:rPr>
+          <w:highlight w:val="yellow"/>
+        </w:rPr>
+        <w:t>yaml</w:t>
+      </w:r>
+      <w:proofErr w:type="spellEnd"/>
+      <w:r>
+        <w:rPr>
+          <w:highlight w:val="yellow"/>
+        </w:rPr>
+        <w:t xml:space="preserve"> converter rather than having to make the </w:t>
+      </w:r>
+      <w:proofErr w:type="spellStart"/>
+      <w:r>
+        <w:rPr>
+          <w:highlight w:val="yellow"/>
+        </w:rPr>
+        <w:t>yaml</w:t>
+      </w:r>
+      <w:proofErr w:type="spellEnd"/>
+      <w:r>
+        <w:rPr>
+          <w:highlight w:val="yellow"/>
+        </w:rPr>
+        <w:t xml:space="preserve">. This also has a backwards compatibility advantage in that the </w:t>
+      </w:r>
+      <w:proofErr w:type="spellStart"/>
+      <w:r>
+        <w:rPr>
+          <w:highlight w:val="yellow"/>
+        </w:rPr>
+        <w:t>cti</w:t>
+      </w:r>
+      <w:proofErr w:type="spellEnd"/>
+      <w:r>
+        <w:rPr>
+          <w:highlight w:val="yellow"/>
+        </w:rPr>
+        <w:t xml:space="preserve"> to </w:t>
+      </w:r>
+      <w:proofErr w:type="spellStart"/>
+      <w:r>
+        <w:rPr>
+          <w:highlight w:val="yellow"/>
+        </w:rPr>
+        <w:t>yaml</w:t>
+      </w:r>
+      <w:proofErr w:type="spellEnd"/>
+      <w:r>
+        <w:rPr>
+          <w:highlight w:val="yellow"/>
+        </w:rPr>
+        <w:t xml:space="preserve"> converter will automatically convert “</w:t>
+      </w:r>
+      <w:proofErr w:type="spellStart"/>
+      <w:r>
+        <w:rPr>
+          <w:highlight w:val="yellow"/>
+        </w:rPr>
+        <w:t>surface_reaction</w:t>
+      </w:r>
+      <w:proofErr w:type="spellEnd"/>
+      <w:r>
+        <w:rPr>
+          <w:highlight w:val="yellow"/>
+        </w:rPr>
+        <w:t>” into “reaction”</w:t>
       </w:r>
     </w:p>
     <w:p>
@@ -352,8 +589,13 @@
         </w:numPr>
       </w:pPr>
       <w:r>
-        <w:t>import cantera</w:t>
-      </w:r>
+        <w:t xml:space="preserve">import </w:t>
+      </w:r>
+      <w:proofErr w:type="spellStart"/>
+      <w:r>
+        <w:t>cantera</w:t>
+      </w:r>
+      <w:proofErr w:type="spellEnd"/>
     </w:p>
     <w:p>
       <w:pPr>
@@ -368,7 +610,39 @@
       </w:pPr>
       <w:r>
         <w:lastRenderedPageBreak/>
-        <w:t>cantera.cti2yaml.convert(text='surface_reaction("Acetaldehyde + CeCation(S) =&gt; Acetaldehyde1-Ce(S)", stick(1, 0, 2000))', output_name="Testing.yaml")</w:t>
+        <w:t>cantera.cti2yaml.convert(text='</w:t>
+      </w:r>
+      <w:proofErr w:type="spellStart"/>
+      <w:r>
+        <w:t>surface_reaction</w:t>
+      </w:r>
+      <w:proofErr w:type="spellEnd"/>
+      <w:r>
+        <w:t xml:space="preserve">("Acetaldehyde + </w:t>
+      </w:r>
+      <w:proofErr w:type="spellStart"/>
+      <w:r>
+        <w:t>CeCation</w:t>
+      </w:r>
+      <w:proofErr w:type="spellEnd"/>
+      <w:r>
+        <w:t xml:space="preserve">(S) =&gt; Acetaldehyde1-Ce(S)", stick(1, 0, 2000))', </w:t>
+      </w:r>
+      <w:proofErr w:type="spellStart"/>
+      <w:r>
+        <w:t>output_name</w:t>
+      </w:r>
+      <w:proofErr w:type="spellEnd"/>
+      <w:r>
+        <w:t>="</w:t>
+      </w:r>
+      <w:proofErr w:type="spellStart"/>
+      <w:r>
+        <w:t>Testing.yaml</w:t>
+      </w:r>
+      <w:proofErr w:type="spellEnd"/>
+      <w:r>
+        <w:t>")</w:t>
       </w:r>
     </w:p>
     <w:p>
@@ -386,8 +660,13 @@
         <w:t>However, it seems to be only appropriate, or at least most appropriate, for converting an entire</w:t>
       </w:r>
       <w:r>
-        <w:t xml:space="preserve"> cti</w:t>
-      </w:r>
+        <w:t xml:space="preserve"> </w:t>
+      </w:r>
+      <w:proofErr w:type="spellStart"/>
+      <w:r>
+        <w:t>cti</w:t>
+      </w:r>
+      <w:proofErr w:type="spellEnd"/>
       <w:r>
         <w:t xml:space="preserve"> file</w:t>
       </w:r>
@@ -395,22 +674,37 @@
         <w:t xml:space="preserve"> string</w:t>
       </w:r>
       <w:r>
-        <w:t xml:space="preserve"> to yaml.</w:t>
+        <w:t xml:space="preserve"> to </w:t>
+      </w:r>
+      <w:proofErr w:type="spellStart"/>
+      <w:r>
+        <w:t>yaml</w:t>
+      </w:r>
+      <w:proofErr w:type="spellEnd"/>
+      <w:r>
+        <w:t>.</w:t>
       </w:r>
       <w:r>
         <w:t xml:space="preserve"> So evidently I will need to change “</w:t>
       </w:r>
+      <w:proofErr w:type="spellStart"/>
       <w:r>
         <w:t>create_full_cti</w:t>
       </w:r>
+      <w:proofErr w:type="spellEnd"/>
       <w:r>
         <w:t>” to “</w:t>
       </w:r>
+      <w:proofErr w:type="spellStart"/>
       <w:r>
         <w:t>create_full_</w:t>
       </w:r>
       <w:r>
-        <w:t>yaml” essentially one line at a time, but it does not seem too hard.</w:t>
+        <w:t>yaml</w:t>
+      </w:r>
+      <w:proofErr w:type="spellEnd"/>
+      <w:r>
+        <w:t>” essentially one line at a time, but it does not seem too hard.</w:t>
       </w:r>
     </w:p>
     <w:p>
@@ -484,7 +778,91 @@
         <w:rPr>
           <w:highlight w:val="yellow"/>
         </w:rPr>
-        <w:t>se the cantera cti to yaml converter to get the **full** file into yaml. Use the full yaml to do the simulation (instead of the cti).</w:t>
+        <w:t xml:space="preserve">se the </w:t>
+      </w:r>
+      <w:proofErr w:type="spellStart"/>
+      <w:r>
+        <w:rPr>
+          <w:highlight w:val="yellow"/>
+        </w:rPr>
+        <w:t>cantera</w:t>
+      </w:r>
+      <w:proofErr w:type="spellEnd"/>
+      <w:r>
+        <w:rPr>
+          <w:highlight w:val="yellow"/>
+        </w:rPr>
+        <w:t xml:space="preserve"> </w:t>
+      </w:r>
+      <w:proofErr w:type="spellStart"/>
+      <w:r>
+        <w:rPr>
+          <w:highlight w:val="yellow"/>
+        </w:rPr>
+        <w:t>cti</w:t>
+      </w:r>
+      <w:proofErr w:type="spellEnd"/>
+      <w:r>
+        <w:rPr>
+          <w:highlight w:val="yellow"/>
+        </w:rPr>
+        <w:t xml:space="preserve"> to </w:t>
+      </w:r>
+      <w:proofErr w:type="spellStart"/>
+      <w:r>
+        <w:rPr>
+          <w:highlight w:val="yellow"/>
+        </w:rPr>
+        <w:t>yaml</w:t>
+      </w:r>
+      <w:proofErr w:type="spellEnd"/>
+      <w:r>
+        <w:rPr>
+          <w:highlight w:val="yellow"/>
+        </w:rPr>
+        <w:t xml:space="preserve"> converter to get the **full** file into </w:t>
+      </w:r>
+      <w:proofErr w:type="spellStart"/>
+      <w:r>
+        <w:rPr>
+          <w:highlight w:val="yellow"/>
+        </w:rPr>
+        <w:t>yaml</w:t>
+      </w:r>
+      <w:proofErr w:type="spellEnd"/>
+      <w:r>
+        <w:rPr>
+          <w:highlight w:val="yellow"/>
+        </w:rPr>
+        <w:t xml:space="preserve">. Use the full </w:t>
+      </w:r>
+      <w:proofErr w:type="spellStart"/>
+      <w:r>
+        <w:rPr>
+          <w:highlight w:val="yellow"/>
+        </w:rPr>
+        <w:t>yaml</w:t>
+      </w:r>
+      <w:proofErr w:type="spellEnd"/>
+      <w:r>
+        <w:rPr>
+          <w:highlight w:val="yellow"/>
+        </w:rPr>
+        <w:t xml:space="preserve"> to do the simulation (instead of the </w:t>
+      </w:r>
+      <w:proofErr w:type="spellStart"/>
+      <w:r>
+        <w:rPr>
+          <w:highlight w:val="yellow"/>
+        </w:rPr>
+        <w:t>cti</w:t>
+      </w:r>
+      <w:proofErr w:type="spellEnd"/>
+      <w:r>
+        <w:rPr>
+          <w:highlight w:val="yellow"/>
+        </w:rPr>
+        <w:t>).</w:t>
       </w:r>
     </w:p>
     <w:p>
@@ -504,14 +882,24 @@
         </w:rPr>
         <w:t>Will do this by making this function: “</w:t>
       </w:r>
+      <w:proofErr w:type="spellStart"/>
       <w:r>
         <w:t>create_full_</w:t>
       </w:r>
       <w:r>
         <w:t>yaml</w:t>
       </w:r>
-      <w:r>
-        <w:t>” as hardcoded to point to the converted yaml file.</w:t>
+      <w:proofErr w:type="spellEnd"/>
+      <w:r>
+        <w:t xml:space="preserve">” as hardcoded to point to the converted </w:t>
+      </w:r>
+      <w:proofErr w:type="spellStart"/>
+      <w:r>
+        <w:t>yaml</w:t>
+      </w:r>
+      <w:proofErr w:type="spellEnd"/>
+      <w:r>
+        <w:t xml:space="preserve"> file.</w:t>
       </w:r>
     </w:p>
     <w:p>
@@ -528,6 +916,7 @@
       <w:r>
         <w:t xml:space="preserve">To use that for the simulation, I need to also create </w:t>
       </w:r>
+      <w:proofErr w:type="spellStart"/>
       <w:r>
         <w:t>create_</w:t>
       </w:r>
@@ -536,6 +925,22 @@
       </w:r>
       <w:r>
         <w:t>_and_cantera_phases</w:t>
+      </w:r>
+      <w:proofErr w:type="spellEnd"/>
+    </w:p>
+    <w:p>
+      <w:pPr>
+        <w:pStyle w:val="ListParagraph"/>
+        <w:numPr>
+          <w:ilvl w:val="1"/>
+          <w:numId w:val="3"/>
+        </w:numPr>
+        <w:rPr>
+          <w:highlight w:val="yellow"/>
+        </w:rPr>
+      </w:pPr>
+      <w:r>
+        <w:t xml:space="preserve">Then can try to do a simulation using </w:t>
       </w:r>
     </w:p>
     <w:p>
@@ -555,12 +960,14 @@
         </w:rPr>
         <w:t xml:space="preserve">Then go back and fix </w:t>
       </w:r>
+      <w:proofErr w:type="spellStart"/>
       <w:r>
         <w:t>create_full_</w:t>
       </w:r>
       <w:r>
         <w:t>yaml</w:t>
       </w:r>
+      <w:proofErr w:type="spellEnd"/>
       <w:r>
         <w:t>.</w:t>
       </w:r>
@@ -579,20 +986,32 @@
       <w:r>
         <w:t xml:space="preserve">As described below, will initially need to use </w:t>
       </w:r>
+      <w:proofErr w:type="spellStart"/>
       <w:r>
         <w:t>ct.Reaction.fromYaml</w:t>
       </w:r>
+      <w:proofErr w:type="spellEnd"/>
       <w:r>
         <w:t>, then later will need to change to</w:t>
       </w:r>
       <w:r>
         <w:t xml:space="preserve"> </w:t>
       </w:r>
+      <w:proofErr w:type="spellStart"/>
       <w:r>
         <w:t>ct.Reaction.from_yaml</w:t>
       </w:r>
-      <w:r>
-        <w:t xml:space="preserve"> for cantera versions greater than 2.6. </w:t>
+      <w:proofErr w:type="spellEnd"/>
+      <w:r>
+        <w:t xml:space="preserve"> for </w:t>
+      </w:r>
+      <w:proofErr w:type="spellStart"/>
+      <w:r>
+        <w:t>cantera</w:t>
+      </w:r>
+      <w:proofErr w:type="spellEnd"/>
+      <w:r>
+        <w:t xml:space="preserve"> versions greater than 2.6. </w:t>
       </w:r>
       <w:r>
         <w:t xml:space="preserve"> (so should do a version check</w:t>
@@ -628,7 +1047,23 @@
         </w:numPr>
       </w:pPr>
       <w:r>
-        <w:t>– could not run the existing cti file with cantera 2.6.0.  It seems it’s no longer compatible. I am getting an error that looks like this</w:t>
+        <w:t xml:space="preserve">– could not run the existing </w:t>
+      </w:r>
+      <w:proofErr w:type="spellStart"/>
+      <w:r>
+        <w:t>cti</w:t>
+      </w:r>
+      <w:proofErr w:type="spellEnd"/>
+      <w:r>
+        <w:t xml:space="preserve"> file with </w:t>
+      </w:r>
+      <w:proofErr w:type="spellStart"/>
+      <w:r>
+        <w:t>cantera</w:t>
+      </w:r>
+      <w:proofErr w:type="spellEnd"/>
+      <w:r>
+        <w:t xml:space="preserve"> 2.6.0.  It seems it’s no longer compatible. I am getting an error that looks like this</w:t>
       </w:r>
       <w:r>
         <w:t xml:space="preserve"> if I try to run </w:t>
@@ -642,32 +1077,153 @@
     </w:p>
     <w:p>
       <w:r>
-        <w:t xml:space="preserve">  File "C:\Users\fvs\Documents\GitHub\PEUQSE\PEUQSE\simulationDriver\canteraSimulate.py", line 247, in simulatePFRorTPRwithCantera</w:t>
-      </w:r>
-    </w:p>
-    <w:p>
-      <w:r>
-        <w:t xml:space="preserve">    gas_rates.append(surf.get_net_production_rates('gas'))</w:t>
-      </w:r>
-    </w:p>
-    <w:p>
-      <w:r>
-        <w:t xml:space="preserve">  File "cantera/kinetics.pyx", line 978, in cantera._cantera.InterfaceKinetics.get_net_production_rates</w:t>
-      </w:r>
-    </w:p>
-    <w:p>
-      <w:r>
-        <w:t xml:space="preserve">  File "cantera/kinetics.pyx", line 946, in cantera._cantera.InterfaceKinetics._phase_slice</w:t>
-      </w:r>
-    </w:p>
-    <w:p>
-      <w:r>
-        <w:t xml:space="preserve">  File "cantera/kinetics.pyx", line 943, in cantera._cantera.InterfaceKinetics.phase_index</w:t>
-      </w:r>
-    </w:p>
-    <w:p>
-      <w:r>
-        <w:t>KeyError: 'gas'</w:t>
+        <w:t xml:space="preserve">  File "C:\Users\fvs\Documents\GitHub\PEUQSE\PEUQSE\simulationDriver\canteraSimulate.py", line 247, in </w:t>
+      </w:r>
+      <w:proofErr w:type="spellStart"/>
+      <w:r>
+        <w:t>simulatePFRorTPRwithCantera</w:t>
+      </w:r>
+      <w:proofErr w:type="spellEnd"/>
+    </w:p>
+    <w:p>
+      <w:r>
+        <w:t xml:space="preserve">    </w:t>
+      </w:r>
+      <w:proofErr w:type="spellStart"/>
+      <w:r>
+        <w:t>gas_rates.append</w:t>
+      </w:r>
+      <w:proofErr w:type="spellEnd"/>
+      <w:r>
+        <w:t>(</w:t>
+      </w:r>
+      <w:proofErr w:type="spellStart"/>
+      <w:r>
+        <w:t>surf.get_net_production_rates</w:t>
+      </w:r>
+      <w:proofErr w:type="spellEnd"/>
+      <w:r>
+        <w:t>('gas'))</w:t>
+      </w:r>
+    </w:p>
+    <w:p>
+      <w:r>
+        <w:t xml:space="preserve">  File "</w:t>
+      </w:r>
+      <w:proofErr w:type="spellStart"/>
+      <w:r>
+        <w:t>cantera</w:t>
+      </w:r>
+      <w:proofErr w:type="spellEnd"/>
+      <w:r>
+        <w:t>/</w:t>
+      </w:r>
+      <w:proofErr w:type="spellStart"/>
+      <w:r>
+        <w:t>kinetics.pyx</w:t>
+      </w:r>
+      <w:proofErr w:type="spellEnd"/>
+      <w:r>
+        <w:t xml:space="preserve">", line 978, in </w:t>
+      </w:r>
+      <w:proofErr w:type="spellStart"/>
+      <w:r>
+        <w:t>cantera</w:t>
+      </w:r>
+      <w:proofErr w:type="spellEnd"/>
+      <w:r>
+        <w:t>._</w:t>
+      </w:r>
+      <w:proofErr w:type="spellStart"/>
+      <w:r>
+        <w:t>cantera.InterfaceKinetics.get_net_production_rates</w:t>
+      </w:r>
+      <w:proofErr w:type="spellEnd"/>
+    </w:p>
+    <w:p>
+      <w:r>
+        <w:t xml:space="preserve">  File "</w:t>
+      </w:r>
+      <w:proofErr w:type="spellStart"/>
+      <w:r>
+        <w:t>cantera</w:t>
+      </w:r>
+      <w:proofErr w:type="spellEnd"/>
+      <w:r>
+        <w:t>/</w:t>
+      </w:r>
+      <w:proofErr w:type="spellStart"/>
+      <w:r>
+        <w:t>kinetics.pyx</w:t>
+      </w:r>
+      <w:proofErr w:type="spellEnd"/>
+      <w:r>
+        <w:t xml:space="preserve">", line 946, in </w:t>
+      </w:r>
+      <w:proofErr w:type="spellStart"/>
+      <w:r>
+        <w:t>cantera</w:t>
+      </w:r>
+      <w:proofErr w:type="spellEnd"/>
+      <w:r>
+        <w:t>._cantera.</w:t>
+      </w:r>
+      <w:proofErr w:type="spellStart"/>
+      <w:r>
+        <w:t>InterfaceKinetics</w:t>
+      </w:r>
+      <w:proofErr w:type="spellEnd"/>
+      <w:r>
+        <w:t>._</w:t>
+      </w:r>
+      <w:proofErr w:type="spellStart"/>
+      <w:r>
+        <w:t>phase_slice</w:t>
+      </w:r>
+      <w:proofErr w:type="spellEnd"/>
+    </w:p>
+    <w:p>
+      <w:r>
+        <w:t xml:space="preserve">  File "</w:t>
+      </w:r>
+      <w:proofErr w:type="spellStart"/>
+      <w:r>
+        <w:t>cantera</w:t>
+      </w:r>
+      <w:proofErr w:type="spellEnd"/>
+      <w:r>
+        <w:t>/</w:t>
+      </w:r>
+      <w:proofErr w:type="spellStart"/>
+      <w:r>
+        <w:t>kinetics.pyx</w:t>
+      </w:r>
+      <w:proofErr w:type="spellEnd"/>
+      <w:r>
+        <w:t xml:space="preserve">", line 943, in </w:t>
+      </w:r>
+      <w:proofErr w:type="spellStart"/>
+      <w:r>
+        <w:t>cantera</w:t>
+      </w:r>
+      <w:proofErr w:type="spellEnd"/>
+      <w:r>
+        <w:t>._</w:t>
+      </w:r>
+      <w:proofErr w:type="spellStart"/>
+      <w:r>
+        <w:t>cantera.InterfaceKinetics.phase_index</w:t>
+      </w:r>
+      <w:proofErr w:type="spellEnd"/>
+    </w:p>
+    <w:p>
+      <w:proofErr w:type="spellStart"/>
+      <w:r>
+        <w:t>KeyError</w:t>
+      </w:r>
+      <w:proofErr w:type="spellEnd"/>
+      <w:r>
+        <w:t>: 'gas'</w:t>
       </w:r>
     </w:p>
     <w:p/>
@@ -676,13 +1232,63 @@
         <w:rPr>
           <w:highlight w:val="green"/>
         </w:rPr>
-        <w:t xml:space="preserve">I was able to install an earlier version of cantera using: </w:t>
-      </w:r>
+        <w:t xml:space="preserve">I was able to install an earlier version of </w:t>
+      </w:r>
+      <w:proofErr w:type="spellStart"/>
       <w:r>
         <w:rPr>
           <w:highlight w:val="green"/>
         </w:rPr>
-        <w:t>conda install --channel cantera cantera==2.5</w:t>
+        <w:t>cantera</w:t>
+      </w:r>
+      <w:proofErr w:type="spellEnd"/>
+      <w:r>
+        <w:rPr>
+          <w:highlight w:val="green"/>
+        </w:rPr>
+        <w:t xml:space="preserve"> using: </w:t>
+      </w:r>
+      <w:proofErr w:type="spellStart"/>
+      <w:r>
+        <w:rPr>
+          <w:highlight w:val="green"/>
+        </w:rPr>
+        <w:t>conda</w:t>
+      </w:r>
+      <w:proofErr w:type="spellEnd"/>
+      <w:r>
+        <w:rPr>
+          <w:highlight w:val="green"/>
+        </w:rPr>
+        <w:t xml:space="preserve"> install --channel </w:t>
+      </w:r>
+      <w:proofErr w:type="spellStart"/>
+      <w:r>
+        <w:rPr>
+          <w:highlight w:val="green"/>
+        </w:rPr>
+        <w:t>cantera</w:t>
+      </w:r>
+      <w:proofErr w:type="spellEnd"/>
+      <w:r>
+        <w:rPr>
+          <w:highlight w:val="green"/>
+        </w:rPr>
+        <w:t xml:space="preserve"> </w:t>
+      </w:r>
+      <w:proofErr w:type="spellStart"/>
+      <w:r>
+        <w:rPr>
+          <w:highlight w:val="green"/>
+        </w:rPr>
+        <w:t>cantera</w:t>
+      </w:r>
+      <w:proofErr w:type="spellEnd"/>
+      <w:r>
+        <w:rPr>
+          <w:highlight w:val="green"/>
+        </w:rPr>
+        <w:t>==2.5</w:t>
       </w:r>
     </w:p>
     <w:p>
@@ -699,10 +1305,26 @@
         <w:t xml:space="preserve">Additionally, I went to the directory </w:t>
       </w:r>
       <w:r>
-        <w:t>C:\Users\Public\OneDrive - Oak Ridge National Laboratory\DataAnalysis\220518_surf_pfr_modify_Reaction_testing</w:t>
-      </w:r>
-      <w:r>
-        <w:t xml:space="preserve"> and I was able to run that yaml file with version 2.5 also, and even able to modify the surface rate constants. </w:t>
+        <w:t>C:\Users\Public\OneDrive - Oak Ridge National Laboratory\</w:t>
+      </w:r>
+      <w:proofErr w:type="spellStart"/>
+      <w:r>
+        <w:t>DataAnalysis</w:t>
+      </w:r>
+      <w:proofErr w:type="spellEnd"/>
+      <w:r>
+        <w:t>\220518_surf_pfr_modify_Reaction_testing</w:t>
+      </w:r>
+      <w:r>
+        <w:t xml:space="preserve"> and I was able to run that </w:t>
+      </w:r>
+      <w:proofErr w:type="spellStart"/>
+      <w:r>
+        <w:t>yaml</w:t>
+      </w:r>
+      <w:proofErr w:type="spellEnd"/>
+      <w:r>
+        <w:t xml:space="preserve"> file with version 2.5 also, and even able to modify the surface rate constants. </w:t>
       </w:r>
       <w:r>
         <w:t xml:space="preserve"> I just needed to use a slightly older (and now deprecated) syntax:</w:t>
@@ -712,8 +1334,37 @@
       <w:pPr>
         <w:ind w:left="720"/>
       </w:pPr>
-      <w:r>
-        <w:t>reactionObjectNew = ct.Reaction.fromYaml(rxnStringWithValues , kinetics=surf) #This is the correct way for cantera version 2.5</w:t>
+      <w:proofErr w:type="spellStart"/>
+      <w:r>
+        <w:t>reactionObjectNew</w:t>
+      </w:r>
+      <w:proofErr w:type="spellEnd"/>
+      <w:r>
+        <w:t xml:space="preserve"> = </w:t>
+      </w:r>
+      <w:proofErr w:type="spellStart"/>
+      <w:r>
+        <w:t>ct.Reaction.fromYaml</w:t>
+      </w:r>
+      <w:proofErr w:type="spellEnd"/>
+      <w:r>
+        <w:t>(</w:t>
+      </w:r>
+      <w:proofErr w:type="spellStart"/>
+      <w:r>
+        <w:t>rxnStringWithValues</w:t>
+      </w:r>
+      <w:proofErr w:type="spellEnd"/>
+      <w:r>
+        <w:t xml:space="preserve"> , kinetics=surf) #This is the correct way for </w:t>
+      </w:r>
+      <w:proofErr w:type="spellStart"/>
+      <w:r>
+        <w:t>cantera</w:t>
+      </w:r>
+      <w:proofErr w:type="spellEnd"/>
+      <w:r>
+        <w:t xml:space="preserve"> version 2.5</w:t>
       </w:r>
     </w:p>
     <w:p>
@@ -721,25 +1372,87 @@
         <w:ind w:left="720"/>
       </w:pPr>
       <w:r>
-        <w:t>#reactionObjectNew = ct.Reaction.from_yaml(rxnStringWithValues , kinetics=surf) #This is the correct way from version 2.6</w:t>
+        <w:lastRenderedPageBreak/>
+        <w:t xml:space="preserve">#reactionObjectNew = </w:t>
+      </w:r>
+      <w:proofErr w:type="spellStart"/>
+      <w:r>
+        <w:t>ct.Reaction.from_yaml</w:t>
+      </w:r>
+      <w:proofErr w:type="spellEnd"/>
+      <w:r>
+        <w:t>(</w:t>
+      </w:r>
+      <w:proofErr w:type="spellStart"/>
+      <w:r>
+        <w:t>rxnStringWithValues</w:t>
+      </w:r>
+      <w:proofErr w:type="spellEnd"/>
+      <w:r>
+        <w:t xml:space="preserve"> , kinetics=surf) #This is the correct way from version 2.6</w:t>
       </w:r>
     </w:p>
     <w:p/>
     <w:p>
       <w:r>
-        <w:t>2. Convert full cti to full yaml</w:t>
-      </w:r>
+        <w:t xml:space="preserve">2. Convert full </w:t>
+      </w:r>
+      <w:proofErr w:type="spellStart"/>
+      <w:r>
+        <w:t>cti</w:t>
+      </w:r>
+      <w:proofErr w:type="spellEnd"/>
+      <w:r>
+        <w:t xml:space="preserve"> to full </w:t>
+      </w:r>
+      <w:proofErr w:type="spellStart"/>
+      <w:r>
+        <w:t>yaml</w:t>
+      </w:r>
+      <w:proofErr w:type="spellEnd"/>
     </w:p>
     <w:p>
       <w:r>
         <w:tab/>
-        <w:t>I succeeded in doing this, but I needed to change thermo to “None” in the full cti file.</w:t>
+        <w:t xml:space="preserve">I succeeded in doing this, but I needed to change </w:t>
+      </w:r>
+      <w:proofErr w:type="spellStart"/>
+      <w:r>
+        <w:t>thermo</w:t>
+      </w:r>
+      <w:proofErr w:type="spellEnd"/>
+      <w:r>
+        <w:t xml:space="preserve"> to “None” in the full </w:t>
+      </w:r>
+      <w:proofErr w:type="spellStart"/>
+      <w:r>
+        <w:t>cti</w:t>
+      </w:r>
+      <w:proofErr w:type="spellEnd"/>
+      <w:r>
+        <w:t xml:space="preserve"> file.</w:t>
       </w:r>
     </w:p>
     <w:p>
       <w:r>
         <w:tab/>
-        <w:t>I verified that example_runfile.py (still the cti way) works even with thermo = None</w:t>
+        <w:t xml:space="preserve">I verified that example_runfile.py (still the </w:t>
+      </w:r>
+      <w:proofErr w:type="spellStart"/>
+      <w:r>
+        <w:t>cti</w:t>
+      </w:r>
+      <w:proofErr w:type="spellEnd"/>
+      <w:r>
+        <w:t xml:space="preserve"> way) works even with </w:t>
+      </w:r>
+      <w:proofErr w:type="spellStart"/>
+      <w:r>
+        <w:t>thermo</w:t>
+      </w:r>
+      <w:proofErr w:type="spellEnd"/>
+      <w:r>
+        <w:t xml:space="preserve"> = None</w:t>
       </w:r>
     </w:p>
     <w:p/>
@@ -759,37 +1472,65 @@
         </w:rPr>
         <w:t>“</w:t>
       </w:r>
+      <w:proofErr w:type="spellStart"/>
       <w:r>
         <w:t>create_full_</w:t>
       </w:r>
       <w:r>
-        <w:t>yaml” as hardcoded to point to the converted yaml file.</w:t>
-      </w:r>
-      <w:r>
-        <w:t xml:space="preserve"> I tested that it gave back a yaml string.</w:t>
-      </w:r>
-    </w:p>
-    <w:p>
-      <w:pPr>
-        <w:rPr>
-          <w:highlight w:val="yellow"/>
-        </w:rPr>
-      </w:pPr>
-      <w:r>
-        <w:t>Tried using c</w:t>
+        <w:t>yaml</w:t>
+      </w:r>
+      <w:proofErr w:type="spellEnd"/>
+      <w:r>
+        <w:t xml:space="preserve">” as hardcoded to point to the converted </w:t>
+      </w:r>
+      <w:proofErr w:type="spellStart"/>
+      <w:r>
+        <w:t>yaml</w:t>
+      </w:r>
+      <w:proofErr w:type="spellEnd"/>
+      <w:r>
+        <w:t xml:space="preserve"> file.</w:t>
+      </w:r>
+      <w:r>
+        <w:t xml:space="preserve"> I tested that it gave back a </w:t>
+      </w:r>
+      <w:proofErr w:type="spellStart"/>
+      <w:r>
+        <w:t>yaml</w:t>
+      </w:r>
+      <w:proofErr w:type="spellEnd"/>
+      <w:r>
+        <w:t xml:space="preserve"> string.</w:t>
+      </w:r>
+    </w:p>
+    <w:p>
+      <w:pPr>
+        <w:rPr>
+          <w:highlight w:val="yellow"/>
+        </w:rPr>
+      </w:pPr>
+      <w:r>
+        <w:t xml:space="preserve">Tried using </w:t>
+      </w:r>
+      <w:proofErr w:type="spellStart"/>
+      <w:r>
+        <w:t>c</w:t>
       </w:r>
       <w:r>
         <w:t>reate_yaml_and_cantera_phases</w:t>
       </w:r>
+      <w:proofErr w:type="spellEnd"/>
       <w:r>
         <w:t xml:space="preserve"> (which depends on </w:t>
       </w:r>
+      <w:proofErr w:type="spellStart"/>
       <w:r>
         <w:t>create_full_</w:t>
       </w:r>
       <w:r>
         <w:t>yaml</w:t>
       </w:r>
+      <w:proofErr w:type="spellEnd"/>
       <w:r>
         <w:t xml:space="preserve">), and was getting an </w:t>
       </w:r>
@@ -820,25 +1561,103 @@
     </w:p>
     <w:p/>
     <w:p>
-      <w:r>
-        <w:t xml:space="preserve">reactions_parameters_array = </w:t>
+      <w:proofErr w:type="spellStart"/>
+      <w:r>
+        <w:t>reactions_parameters_array</w:t>
+      </w:r>
+      <w:proofErr w:type="spellEnd"/>
+      <w:r>
+        <w:t xml:space="preserve"> = </w:t>
       </w:r>
       <w:r>
         <w:t>"ceO2_input_reactions_parameters.csv"</w:t>
       </w:r>
     </w:p>
     <w:p>
-      <w:r>
-        <w:t>canteraSimulate.create_yaml_and_cantera_phases('ceO2', reactions_parameters_array, ceO2_input_simulation_settings)</w:t>
+      <w:proofErr w:type="spellStart"/>
+      <w:r>
+        <w:t>canteraSimulate.create_yaml_and_cantera_phases</w:t>
+      </w:r>
+      <w:proofErr w:type="spellEnd"/>
+      <w:r>
+        <w:t xml:space="preserve">('ceO2', </w:t>
+      </w:r>
+      <w:proofErr w:type="spellStart"/>
+      <w:r>
+        <w:t>reactions_parameters_array</w:t>
+      </w:r>
+      <w:proofErr w:type="spellEnd"/>
+      <w:r>
+        <w:t>, ceO2_input_simulation_settings)</w:t>
       </w:r>
     </w:p>
     <w:p/>
     <w:p>
       <w:r>
-        <w:t>Was having problems with yaml import</w:t>
-      </w:r>
-      <w:r>
-        <w:t>. For now, am importing the yaml using the “infile” argument.</w:t>
+        <w:t xml:space="preserve">For making </w:t>
+      </w:r>
+      <w:proofErr w:type="spellStart"/>
+      <w:r>
+        <w:t>cantera</w:t>
+      </w:r>
+      <w:proofErr w:type="spellEnd"/>
+      <w:r>
+        <w:t xml:space="preserve"> phases, I w</w:t>
+      </w:r>
+      <w:r>
+        <w:t xml:space="preserve">as having problems with </w:t>
+      </w:r>
+      <w:proofErr w:type="spellStart"/>
+      <w:r>
+        <w:t>yaml</w:t>
+      </w:r>
+      <w:proofErr w:type="spellEnd"/>
+      <w:r>
+        <w:t xml:space="preserve"> import</w:t>
+      </w:r>
+      <w:r>
+        <w:t xml:space="preserve">. </w:t>
+      </w:r>
+      <w:r>
+        <w:t>Initially imported t</w:t>
+      </w:r>
+      <w:r>
+        <w:t>he y</w:t>
+      </w:r>
+      <w:proofErr w:type="spellStart"/>
+      <w:r>
+        <w:t>aml</w:t>
+      </w:r>
+      <w:proofErr w:type="spellEnd"/>
+      <w:r>
+        <w:t xml:space="preserve"> using the “</w:t>
+      </w:r>
+      <w:proofErr w:type="spellStart"/>
+      <w:r>
+        <w:t>infile</w:t>
+      </w:r>
+      <w:proofErr w:type="spellEnd"/>
+      <w:r>
+        <w:t>” argument</w:t>
+      </w:r>
+      <w:r>
+        <w:t xml:space="preserve">, then switched to using the </w:t>
+      </w:r>
+      <w:proofErr w:type="spellStart"/>
+      <w:r>
+        <w:t>yaml_string</w:t>
+      </w:r>
+      <w:proofErr w:type="spellEnd"/>
+      <w:r>
+        <w:t xml:space="preserve"> using the “</w:t>
+      </w:r>
+      <w:proofErr w:type="spellStart"/>
+      <w:r>
+        <w:t>yaml</w:t>
+      </w:r>
+      <w:proofErr w:type="spellEnd"/>
+      <w:r>
+        <w:t>” argument.</w:t>
       </w:r>
     </w:p>
     <w:p>
@@ -853,40 +1672,23 @@
     <w:p/>
     <w:p>
       <w:r>
-        <w:t xml:space="preserve"> The problem is that the cti2yaml creator creates only one phase, when we want to have two – an interface phase and a gas phase phase. The yaml syntax and example can be seen below for the diamond yaml.</w:t>
-      </w:r>
-    </w:p>
-    <w:p>
-      <w:hyperlink r:id="rId5" w:history="1">
-        <w:r>
-          <w:rPr>
-            <w:rStyle w:val="Hyperlink"/>
-          </w:rPr>
-          <w:t>https://cantera.org/documentation/dev/sphinx/html/cython/importing.html</w:t>
-        </w:r>
-      </w:hyperlink>
-      <w:r>
-        <w:t xml:space="preserve"> </w:t>
-      </w:r>
-    </w:p>
-    <w:p>
-      <w:hyperlink r:id="rId6" w:history="1">
-        <w:r>
-          <w:rPr>
-            <w:rStyle w:val="Hyperlink"/>
-          </w:rPr>
-          <w:t>https://github.com/Cantera/cantera/blob/main/data/diamond.yaml</w:t>
-        </w:r>
-      </w:hyperlink>
-    </w:p>
-    <w:p>
-      <w:r>
-        <w:t>So it seems I need to add that phase in manually</w:t>
-      </w:r>
-      <w:r>
-        <w:t xml:space="preserve"> (or, change how my module is programmed, which I don’t want to do).</w:t>
-      </w:r>
-    </w:p>
+        <w:t xml:space="preserve">2.2 Now need to try to make a simulation using </w:t>
+      </w:r>
+    </w:p>
+    <w:p>
+      <w:proofErr w:type="spellStart"/>
+      <w:r>
+        <w:t>canteraSimulate.create_</w:t>
+      </w:r>
+      <w:r>
+        <w:t>yaml</w:t>
+      </w:r>
+      <w:r>
+        <w:t>_and_SimulatePFRorTPRwithCantera</w:t>
+      </w:r>
+      <w:proofErr w:type="spellEnd"/>
+    </w:p>
+    <w:p/>
     <w:sectPr>
       <w:pgSz w:w="12240" w:h="15840"/>
       <w:pgMar w:top="1440" w:right="1440" w:bottom="1440" w:left="1440" w:header="720" w:footer="720" w:gutter="0"/>

</xml_diff>

<commit_message>
Changing cti files in yaml directory to have 1E-20 pressures.
</commit_message>
<xml_diff>
--- a/PEUQSE/simulationDriver_YAML/220519ProcDocForYAMLConversion.docx
+++ b/PEUQSE/simulationDriver_YAML/220519ProcDocForYAMLConversion.docx
@@ -60,7 +60,15 @@
       </w:r>
       <w:proofErr w:type="spellEnd"/>
       <w:r>
-        <w:t xml:space="preserve"> file and also at intermediate steps).</w:t>
+        <w:t xml:space="preserve"> file </w:t>
+      </w:r>
+      <w:proofErr w:type="gramStart"/>
+      <w:r>
+        <w:t>and also</w:t>
+      </w:r>
+      <w:proofErr w:type="gramEnd"/>
+      <w:r>
+        <w:t xml:space="preserve"> at intermediate steps).</w:t>
       </w:r>
     </w:p>
     <w:p>
@@ -89,7 +97,15 @@
     <w:p/>
     <w:p>
       <w:r>
-        <w:t xml:space="preserve">The functions are actually easier to convert. However, we need to convert the input files </w:t>
+        <w:t xml:space="preserve">The functions are </w:t>
+      </w:r>
+      <w:proofErr w:type="gramStart"/>
+      <w:r>
+        <w:t>actually easier</w:t>
+      </w:r>
+      <w:proofErr w:type="gramEnd"/>
+      <w:r>
+        <w:t xml:space="preserve"> to convert. However, we need to convert the input files </w:t>
       </w:r>
       <w:r>
         <w:t xml:space="preserve">to the YAML way </w:t>
@@ -145,8 +161,13 @@
       <w:r>
         <w:t xml:space="preserve">First, let’s consider how the CTI file gets made so that we can switch it to the YAML way. </w:t>
       </w:r>
-      <w:r>
-        <w:t xml:space="preserve">Actually, we can just, for now, use the CTI to YAML converter at the very end of full </w:t>
+      <w:proofErr w:type="gramStart"/>
+      <w:r>
+        <w:t>Actually, we</w:t>
+      </w:r>
+      <w:proofErr w:type="gramEnd"/>
+      <w:r>
+        <w:t xml:space="preserve"> can just, for now, use the CTI to YAML converter at the very end of full </w:t>
       </w:r>
       <w:proofErr w:type="spellStart"/>
       <w:r>
@@ -181,11 +202,16 @@
       <w:r>
         <w:t xml:space="preserve"> takes a CTI top info file (like </w:t>
       </w:r>
+      <w:proofErr w:type="gramStart"/>
       <w:r>
         <w:t>ceO2_cti_top_info.cti</w:t>
       </w:r>
       <w:r>
-        <w:t xml:space="preserve"> ) which has the species names and phases, and it also takes an array of </w:t>
+        <w:t xml:space="preserve"> )</w:t>
+      </w:r>
+      <w:proofErr w:type="gramEnd"/>
+      <w:r>
+        <w:t xml:space="preserve"> which has the species names and phases, and it also takes an array of </w:t>
       </w:r>
       <w:r>
         <w:rPr>
@@ -248,11 +274,19 @@
         <w:t>.</w:t>
       </w:r>
       <w:r>
-        <w:t>create_full_cti</w:t>
-      </w:r>
-      <w:proofErr w:type="spellEnd"/>
-      <w:r>
-        <w:t xml:space="preserve">  and then goes on to create the phases using </w:t>
+        <w:t>create_full_</w:t>
+      </w:r>
+      <w:proofErr w:type="gramStart"/>
+      <w:r>
+        <w:t>cti</w:t>
+      </w:r>
+      <w:proofErr w:type="spellEnd"/>
+      <w:r>
+        <w:t xml:space="preserve">  and</w:t>
+      </w:r>
+      <w:proofErr w:type="gramEnd"/>
+      <w:r>
+        <w:t xml:space="preserve"> then goes on to create the phases using </w:t>
       </w:r>
       <w:proofErr w:type="spellStart"/>
       <w:r>
@@ -289,8 +323,13 @@
     </w:p>
     <w:p/>
     <w:p>
-      <w:r>
-        <w:t>So to interrupt that flow and introduce YAML while allowing backwards compatibility, there are a few obvious ways to do it.</w:t>
+      <w:proofErr w:type="gramStart"/>
+      <w:r>
+        <w:t>So</w:t>
+      </w:r>
+      <w:proofErr w:type="gramEnd"/>
+      <w:r>
+        <w:t xml:space="preserve"> to interrupt that flow and introduce YAML while allowing backwards compatibility, there are a few obvious ways to do it.</w:t>
       </w:r>
     </w:p>
     <w:p>
@@ -377,7 +416,21 @@
         <w:rPr>
           <w:highlight w:val="yellow"/>
         </w:rPr>
-        <w:t xml:space="preserve">The YAML way still has a file that can be divided into top and full. So it may be worth </w:t>
+        <w:t xml:space="preserve">The YAML way still has a file that can be divided into top and full. </w:t>
+      </w:r>
+      <w:proofErr w:type="gramStart"/>
+      <w:r>
+        <w:rPr>
+          <w:highlight w:val="yellow"/>
+        </w:rPr>
+        <w:t>So</w:t>
+      </w:r>
+      <w:proofErr w:type="gramEnd"/>
+      <w:r>
+        <w:rPr>
+          <w:highlight w:val="yellow"/>
+        </w:rPr>
+        <w:t xml:space="preserve"> it may be worth </w:t>
       </w:r>
       <w:r>
         <w:rPr>
@@ -608,9 +661,14 @@
           <w:highlight w:val="yellow"/>
         </w:rPr>
       </w:pPr>
+      <w:proofErr w:type="gramStart"/>
       <w:r>
         <w:lastRenderedPageBreak/>
-        <w:t>cantera.cti2yaml.convert(text='</w:t>
+        <w:t>cantera.cti2yaml.convert</w:t>
+      </w:r>
+      <w:proofErr w:type="gramEnd"/>
+      <w:r>
+        <w:t>(text='</w:t>
       </w:r>
       <w:proofErr w:type="spellStart"/>
       <w:r>
@@ -685,7 +743,15 @@
         <w:t>.</w:t>
       </w:r>
       <w:r>
-        <w:t xml:space="preserve"> So evidently I will need to change “</w:t>
+        <w:t xml:space="preserve"> So </w:t>
+      </w:r>
+      <w:proofErr w:type="gramStart"/>
+      <w:r>
+        <w:t>evidently</w:t>
+      </w:r>
+      <w:proofErr w:type="gramEnd"/>
+      <w:r>
+        <w:t xml:space="preserve"> I will need to change “</w:t>
       </w:r>
       <w:proofErr w:type="spellStart"/>
       <w:r>
@@ -987,10 +1053,12 @@
         <w:t xml:space="preserve">As described below, will initially need to use </w:t>
       </w:r>
       <w:proofErr w:type="spellStart"/>
+      <w:proofErr w:type="gramStart"/>
       <w:r>
         <w:t>ct.Reaction.fromYaml</w:t>
       </w:r>
       <w:proofErr w:type="spellEnd"/>
+      <w:proofErr w:type="gramEnd"/>
       <w:r>
         <w:t>, then later will need to change to</w:t>
       </w:r>
@@ -1014,7 +1082,15 @@
         <w:t xml:space="preserve"> versions greater than 2.6. </w:t>
       </w:r>
       <w:r>
-        <w:t xml:space="preserve"> (so should do a version check</w:t>
+        <w:t xml:space="preserve"> (</w:t>
+      </w:r>
+      <w:proofErr w:type="gramStart"/>
+      <w:r>
+        <w:t>so</w:t>
+      </w:r>
+      <w:proofErr w:type="gramEnd"/>
+      <w:r>
+        <w:t xml:space="preserve"> should do a version check</w:t>
       </w:r>
       <w:r>
         <w:t>).</w:t>
@@ -1091,9 +1167,14 @@
       </w:r>
       <w:proofErr w:type="spellStart"/>
       <w:r>
-        <w:t>gas_rates.append</w:t>
-      </w:r>
-      <w:proofErr w:type="spellEnd"/>
+        <w:t>gas_</w:t>
+      </w:r>
+      <w:proofErr w:type="gramStart"/>
+      <w:r>
+        <w:t>rates.append</w:t>
+      </w:r>
+      <w:proofErr w:type="spellEnd"/>
+      <w:proofErr w:type="gramEnd"/>
       <w:r>
         <w:t>(</w:t>
       </w:r>
@@ -1161,12 +1242,17 @@
         <w:t xml:space="preserve">", line 946, in </w:t>
       </w:r>
       <w:proofErr w:type="spellStart"/>
+      <w:proofErr w:type="gramStart"/>
       <w:r>
         <w:t>cantera</w:t>
       </w:r>
       <w:proofErr w:type="spellEnd"/>
       <w:r>
-        <w:t>._cantera.</w:t>
+        <w:t>._</w:t>
+      </w:r>
+      <w:proofErr w:type="gramEnd"/>
+      <w:r>
+        <w:t>cantera.</w:t>
       </w:r>
       <w:proofErr w:type="spellStart"/>
       <w:r>
@@ -1203,6 +1289,7 @@
         <w:t xml:space="preserve">", line 943, in </w:t>
       </w:r>
       <w:proofErr w:type="spellStart"/>
+      <w:proofErr w:type="gramStart"/>
       <w:r>
         <w:t>cantera</w:t>
       </w:r>
@@ -1211,6 +1298,7 @@
         <w:t>._</w:t>
       </w:r>
       <w:proofErr w:type="spellStart"/>
+      <w:proofErr w:type="gramEnd"/>
       <w:r>
         <w:t>cantera.InterfaceKinetics.phase_index</w:t>
       </w:r>
@@ -1343,10 +1431,12 @@
         <w:t xml:space="preserve"> = </w:t>
       </w:r>
       <w:proofErr w:type="spellStart"/>
+      <w:proofErr w:type="gramStart"/>
       <w:r>
         <w:t>ct.Reaction.fromYaml</w:t>
       </w:r>
       <w:proofErr w:type="spellEnd"/>
+      <w:proofErr w:type="gramEnd"/>
       <w:r>
         <w:t>(</w:t>
       </w:r>
@@ -1376,8 +1466,13 @@
         <w:t xml:space="preserve">#reactionObjectNew = </w:t>
       </w:r>
       <w:proofErr w:type="spellStart"/>
-      <w:r>
-        <w:t>ct.Reaction.from_yaml</w:t>
+      <w:proofErr w:type="gramStart"/>
+      <w:r>
+        <w:t>ct.Reaction.from</w:t>
+      </w:r>
+      <w:proofErr w:type="gramEnd"/>
+      <w:r>
+        <w:t>_yaml</w:t>
       </w:r>
       <w:proofErr w:type="spellEnd"/>
       <w:r>
@@ -1531,8 +1626,13 @@
         <w:t>yaml</w:t>
       </w:r>
       <w:proofErr w:type="spellEnd"/>
-      <w:r>
-        <w:t xml:space="preserve">), and was getting an </w:t>
+      <w:proofErr w:type="gramStart"/>
+      <w:r>
+        <w:t>), and</w:t>
+      </w:r>
+      <w:proofErr w:type="gramEnd"/>
+      <w:r>
+        <w:t xml:space="preserve"> was getting an </w:t>
       </w:r>
       <w:r>
         <w:rPr>
@@ -1550,12 +1650,20 @@
         <w:rPr>
           <w:highlight w:val="green"/>
         </w:rPr>
-        <w:t>ceO2_yaml_full.yaml</w:t>
-      </w:r>
+        <w:t>ceO2_yaml_</w:t>
+      </w:r>
+      <w:proofErr w:type="gramStart"/>
       <w:r>
         <w:rPr>
           <w:highlight w:val="green"/>
         </w:rPr>
+        <w:t>full.yaml</w:t>
+      </w:r>
+      <w:proofErr w:type="gramEnd"/>
+      <w:r>
+        <w:rPr>
+          <w:highlight w:val="green"/>
+        </w:rPr>
         <w:t>” by hardcoding to see if that gets further.</w:t>
       </w:r>
     </w:p>
@@ -1576,11 +1684,19 @@
     <w:p>
       <w:proofErr w:type="spellStart"/>
       <w:r>
-        <w:t>canteraSimulate.create_yaml_and_cantera_phases</w:t>
-      </w:r>
-      <w:proofErr w:type="spellEnd"/>
-      <w:r>
-        <w:t xml:space="preserve">('ceO2', </w:t>
+        <w:t>canteraSimulate.create_yaml_and_cantera_</w:t>
+      </w:r>
+      <w:proofErr w:type="gramStart"/>
+      <w:r>
+        <w:t>phases</w:t>
+      </w:r>
+      <w:proofErr w:type="spellEnd"/>
+      <w:r>
+        <w:t>(</w:t>
+      </w:r>
+      <w:proofErr w:type="gramEnd"/>
+      <w:r>
+        <w:t xml:space="preserve">'ceO2', </w:t>
       </w:r>
       <w:proofErr w:type="spellStart"/>
       <w:r>
@@ -1666,7 +1782,40 @@
         <w:t>Needed to give a finite pressure because gas phase can’t have zero density. Made the pressure 1E-20.</w:t>
       </w:r>
       <w:r>
-        <w:t xml:space="preserve"> (I’m not sure what units that was in.)</w:t>
+        <w:t xml:space="preserve"> (I’m not sure what units that was in.</w:t>
+      </w:r>
+      <w:r>
+        <w:t xml:space="preserve"> – the </w:t>
+      </w:r>
+      <w:proofErr w:type="spellStart"/>
+      <w:r>
+        <w:t>cti</w:t>
+      </w:r>
+      <w:proofErr w:type="spellEnd"/>
+      <w:r>
+        <w:t xml:space="preserve"> has a comment of Pascal by default.</w:t>
+      </w:r>
+    </w:p>
+    <w:p>
+      <w:r>
+        <w:rPr>
+          <w:highlight w:val="green"/>
+        </w:rPr>
+        <w:t xml:space="preserve">Should add comments into the </w:t>
+      </w:r>
+      <w:proofErr w:type="spellStart"/>
+      <w:r>
+        <w:rPr>
+          <w:highlight w:val="green"/>
+        </w:rPr>
+        <w:t>yaml</w:t>
+      </w:r>
+      <w:proofErr w:type="spellEnd"/>
+      <w:r>
+        <w:rPr>
+          <w:highlight w:val="green"/>
+        </w:rPr>
+        <w:t xml:space="preserve"> file also.</w:t>
       </w:r>
     </w:p>
     <w:p/>
@@ -1688,7 +1837,11 @@
       </w:r>
       <w:proofErr w:type="spellEnd"/>
     </w:p>
-    <w:p/>
+    <w:p>
+      <w:r>
+        <w:t>Was able to run it.</w:t>
+      </w:r>
+    </w:p>
     <w:sectPr>
       <w:pgSz w:w="12240" w:h="15840"/>
       <w:pgMar w:top="1440" w:right="1440" w:bottom="1440" w:left="1440" w:header="720" w:footer="720" w:gutter="0"/>

</xml_diff>

<commit_message>
2.2 Example 1 check preparation
Ran the regular simulationDriver directory only to example 1, then copied the relevant files over to the YAML directory so there is a 'base case' to compare to.
</commit_message>
<xml_diff>
--- a/PEUQSE/simulationDriver_YAML/220519ProcDocForYAMLConversion.docx
+++ b/PEUQSE/simulationDriver_YAML/220519ProcDocForYAMLConversion.docx
@@ -60,15 +60,7 @@
       </w:r>
       <w:proofErr w:type="spellEnd"/>
       <w:r>
-        <w:t xml:space="preserve"> file </w:t>
-      </w:r>
-      <w:proofErr w:type="gramStart"/>
-      <w:r>
-        <w:t>and also</w:t>
-      </w:r>
-      <w:proofErr w:type="gramEnd"/>
-      <w:r>
-        <w:t xml:space="preserve"> at intermediate steps).</w:t>
+        <w:t xml:space="preserve"> file and also at intermediate steps).</w:t>
       </w:r>
     </w:p>
     <w:p>
@@ -97,15 +89,7 @@
     <w:p/>
     <w:p>
       <w:r>
-        <w:t xml:space="preserve">The functions are </w:t>
-      </w:r>
-      <w:proofErr w:type="gramStart"/>
-      <w:r>
-        <w:t>actually easier</w:t>
-      </w:r>
-      <w:proofErr w:type="gramEnd"/>
-      <w:r>
-        <w:t xml:space="preserve"> to convert. However, we need to convert the input files </w:t>
+        <w:t xml:space="preserve">The functions are actually easier to convert. However, we need to convert the input files </w:t>
       </w:r>
       <w:r>
         <w:t xml:space="preserve">to the YAML way </w:t>
@@ -161,13 +145,8 @@
       <w:r>
         <w:t xml:space="preserve">First, let’s consider how the CTI file gets made so that we can switch it to the YAML way. </w:t>
       </w:r>
-      <w:proofErr w:type="gramStart"/>
-      <w:r>
-        <w:t>Actually, we</w:t>
-      </w:r>
-      <w:proofErr w:type="gramEnd"/>
-      <w:r>
-        <w:t xml:space="preserve"> can just, for now, use the CTI to YAML converter at the very end of full </w:t>
+      <w:r>
+        <w:t xml:space="preserve">Actually, we can just, for now, use the CTI to YAML converter at the very end of full </w:t>
       </w:r>
       <w:proofErr w:type="spellStart"/>
       <w:r>
@@ -202,16 +181,11 @@
       <w:r>
         <w:t xml:space="preserve"> takes a CTI top info file (like </w:t>
       </w:r>
-      <w:proofErr w:type="gramStart"/>
       <w:r>
         <w:t>ceO2_cti_top_info.cti</w:t>
       </w:r>
       <w:r>
-        <w:t xml:space="preserve"> )</w:t>
-      </w:r>
-      <w:proofErr w:type="gramEnd"/>
-      <w:r>
-        <w:t xml:space="preserve"> which has the species names and phases, and it also takes an array of </w:t>
+        <w:t xml:space="preserve"> ) which has the species names and phases, and it also takes an array of </w:t>
       </w:r>
       <w:r>
         <w:rPr>
@@ -274,19 +248,11 @@
         <w:t>.</w:t>
       </w:r>
       <w:r>
-        <w:t>create_full_</w:t>
-      </w:r>
-      <w:proofErr w:type="gramStart"/>
-      <w:r>
-        <w:t>cti</w:t>
-      </w:r>
-      <w:proofErr w:type="spellEnd"/>
-      <w:r>
-        <w:t xml:space="preserve">  and</w:t>
-      </w:r>
-      <w:proofErr w:type="gramEnd"/>
-      <w:r>
-        <w:t xml:space="preserve"> then goes on to create the phases using </w:t>
+        <w:t>create_full_cti</w:t>
+      </w:r>
+      <w:proofErr w:type="spellEnd"/>
+      <w:r>
+        <w:t xml:space="preserve">  and then goes on to create the phases using </w:t>
       </w:r>
       <w:proofErr w:type="spellStart"/>
       <w:r>
@@ -323,13 +289,8 @@
     </w:p>
     <w:p/>
     <w:p>
-      <w:proofErr w:type="gramStart"/>
-      <w:r>
-        <w:t>So</w:t>
-      </w:r>
-      <w:proofErr w:type="gramEnd"/>
-      <w:r>
-        <w:t xml:space="preserve"> to interrupt that flow and introduce YAML while allowing backwards compatibility, there are a few obvious ways to do it.</w:t>
+      <w:r>
+        <w:t>So to interrupt that flow and introduce YAML while allowing backwards compatibility, there are a few obvious ways to do it.</w:t>
       </w:r>
     </w:p>
     <w:p>
@@ -416,21 +377,7 @@
         <w:rPr>
           <w:highlight w:val="yellow"/>
         </w:rPr>
-        <w:t xml:space="preserve">The YAML way still has a file that can be divided into top and full. </w:t>
-      </w:r>
-      <w:proofErr w:type="gramStart"/>
-      <w:r>
-        <w:rPr>
-          <w:highlight w:val="yellow"/>
-        </w:rPr>
-        <w:t>So</w:t>
-      </w:r>
-      <w:proofErr w:type="gramEnd"/>
-      <w:r>
-        <w:rPr>
-          <w:highlight w:val="yellow"/>
-        </w:rPr>
-        <w:t xml:space="preserve"> it may be worth </w:t>
+        <w:t xml:space="preserve">The YAML way still has a file that can be divided into top and full. So it may be worth </w:t>
       </w:r>
       <w:r>
         <w:rPr>
@@ -661,14 +608,9 @@
           <w:highlight w:val="yellow"/>
         </w:rPr>
       </w:pPr>
-      <w:proofErr w:type="gramStart"/>
       <w:r>
         <w:lastRenderedPageBreak/>
-        <w:t>cantera.cti2yaml.convert</w:t>
-      </w:r>
-      <w:proofErr w:type="gramEnd"/>
-      <w:r>
-        <w:t>(text='</w:t>
+        <w:t>cantera.cti2yaml.convert(text='</w:t>
       </w:r>
       <w:proofErr w:type="spellStart"/>
       <w:r>
@@ -743,15 +685,7 @@
         <w:t>.</w:t>
       </w:r>
       <w:r>
-        <w:t xml:space="preserve"> So </w:t>
-      </w:r>
-      <w:proofErr w:type="gramStart"/>
-      <w:r>
-        <w:t>evidently</w:t>
-      </w:r>
-      <w:proofErr w:type="gramEnd"/>
-      <w:r>
-        <w:t xml:space="preserve"> I will need to change “</w:t>
+        <w:t xml:space="preserve"> So evidently I will need to change “</w:t>
       </w:r>
       <w:proofErr w:type="spellStart"/>
       <w:r>
@@ -1053,12 +987,10 @@
         <w:t xml:space="preserve">As described below, will initially need to use </w:t>
       </w:r>
       <w:proofErr w:type="spellStart"/>
-      <w:proofErr w:type="gramStart"/>
       <w:r>
         <w:t>ct.Reaction.fromYaml</w:t>
       </w:r>
       <w:proofErr w:type="spellEnd"/>
-      <w:proofErr w:type="gramEnd"/>
       <w:r>
         <w:t>, then later will need to change to</w:t>
       </w:r>
@@ -1082,15 +1014,7 @@
         <w:t xml:space="preserve"> versions greater than 2.6. </w:t>
       </w:r>
       <w:r>
-        <w:t xml:space="preserve"> (</w:t>
-      </w:r>
-      <w:proofErr w:type="gramStart"/>
-      <w:r>
-        <w:t>so</w:t>
-      </w:r>
-      <w:proofErr w:type="gramEnd"/>
-      <w:r>
-        <w:t xml:space="preserve"> should do a version check</w:t>
+        <w:t xml:space="preserve"> (so should do a version check</w:t>
       </w:r>
       <w:r>
         <w:t>).</w:t>
@@ -1142,13 +1066,7 @@
         <w:t xml:space="preserve"> 2.6.0.  It seems it’s no longer compatible. I am getting an error that looks like this</w:t>
       </w:r>
       <w:r>
-        <w:t xml:space="preserve"> if I try to run </w:t>
-      </w:r>
-      <w:r>
-        <w:t>example-runfile.py</w:t>
-      </w:r>
-      <w:r>
-        <w:t>:</w:t>
+        <w:t xml:space="preserve"> if I try to run example-runfile.py:</w:t>
       </w:r>
     </w:p>
     <w:p>
@@ -1167,14 +1085,9 @@
       </w:r>
       <w:proofErr w:type="spellStart"/>
       <w:r>
-        <w:t>gas_</w:t>
-      </w:r>
-      <w:proofErr w:type="gramStart"/>
-      <w:r>
-        <w:t>rates.append</w:t>
-      </w:r>
-      <w:proofErr w:type="spellEnd"/>
-      <w:proofErr w:type="gramEnd"/>
+        <w:t>gas_rates.append</w:t>
+      </w:r>
+      <w:proofErr w:type="spellEnd"/>
       <w:r>
         <w:t>(</w:t>
       </w:r>
@@ -1242,21 +1155,50 @@
         <w:t xml:space="preserve">", line 946, in </w:t>
       </w:r>
       <w:proofErr w:type="spellStart"/>
-      <w:proofErr w:type="gramStart"/>
       <w:r>
         <w:t>cantera</w:t>
       </w:r>
       <w:proofErr w:type="spellEnd"/>
       <w:r>
+        <w:t>._cantera.</w:t>
+      </w:r>
+      <w:proofErr w:type="spellStart"/>
+      <w:r>
+        <w:t>InterfaceKinetics</w:t>
+      </w:r>
+      <w:proofErr w:type="spellEnd"/>
+      <w:r>
         <w:t>._</w:t>
       </w:r>
-      <w:proofErr w:type="gramEnd"/>
-      <w:r>
-        <w:t>cantera.</w:t>
-      </w:r>
-      <w:proofErr w:type="spellStart"/>
-      <w:r>
-        <w:t>InterfaceKinetics</w:t>
+      <w:proofErr w:type="spellStart"/>
+      <w:r>
+        <w:t>phase_slice</w:t>
+      </w:r>
+      <w:proofErr w:type="spellEnd"/>
+    </w:p>
+    <w:p>
+      <w:r>
+        <w:t xml:space="preserve">  File "</w:t>
+      </w:r>
+      <w:proofErr w:type="spellStart"/>
+      <w:r>
+        <w:t>cantera</w:t>
+      </w:r>
+      <w:proofErr w:type="spellEnd"/>
+      <w:r>
+        <w:t>/</w:t>
+      </w:r>
+      <w:proofErr w:type="spellStart"/>
+      <w:r>
+        <w:t>kinetics.pyx</w:t>
+      </w:r>
+      <w:proofErr w:type="spellEnd"/>
+      <w:r>
+        <w:t xml:space="preserve">", line 943, in </w:t>
+      </w:r>
+      <w:proofErr w:type="spellStart"/>
+      <w:r>
+        <w:t>cantera</w:t>
       </w:r>
       <w:proofErr w:type="spellEnd"/>
       <w:r>
@@ -1264,132 +1206,96 @@
       </w:r>
       <w:proofErr w:type="spellStart"/>
       <w:r>
-        <w:t>phase_slice</w:t>
-      </w:r>
-      <w:proofErr w:type="spellEnd"/>
-    </w:p>
-    <w:p>
-      <w:r>
-        <w:t xml:space="preserve">  File "</w:t>
-      </w:r>
-      <w:proofErr w:type="spellStart"/>
-      <w:r>
+        <w:t>cantera.InterfaceKinetics.phase_index</w:t>
+      </w:r>
+      <w:proofErr w:type="spellEnd"/>
+    </w:p>
+    <w:p>
+      <w:proofErr w:type="spellStart"/>
+      <w:r>
+        <w:t>KeyError</w:t>
+      </w:r>
+      <w:proofErr w:type="spellEnd"/>
+      <w:r>
+        <w:t>: 'gas'</w:t>
+      </w:r>
+    </w:p>
+    <w:p/>
+    <w:p>
+      <w:r>
+        <w:rPr>
+          <w:highlight w:val="green"/>
+        </w:rPr>
+        <w:t xml:space="preserve">I was able to install an earlier version of </w:t>
+      </w:r>
+      <w:proofErr w:type="spellStart"/>
+      <w:r>
+        <w:rPr>
+          <w:highlight w:val="green"/>
+        </w:rPr>
         <w:t>cantera</w:t>
       </w:r>
       <w:proofErr w:type="spellEnd"/>
       <w:r>
-        <w:t>/</w:t>
-      </w:r>
-      <w:proofErr w:type="spellStart"/>
-      <w:r>
-        <w:t>kinetics.pyx</w:t>
-      </w:r>
-      <w:proofErr w:type="spellEnd"/>
-      <w:r>
-        <w:t xml:space="preserve">", line 943, in </w:t>
-      </w:r>
-      <w:proofErr w:type="spellStart"/>
-      <w:proofErr w:type="gramStart"/>
-      <w:r>
+        <w:rPr>
+          <w:highlight w:val="green"/>
+        </w:rPr>
+        <w:t xml:space="preserve"> using: </w:t>
+      </w:r>
+      <w:proofErr w:type="spellStart"/>
+      <w:r>
+        <w:rPr>
+          <w:highlight w:val="green"/>
+        </w:rPr>
+        <w:t>conda</w:t>
+      </w:r>
+      <w:proofErr w:type="spellEnd"/>
+      <w:r>
+        <w:rPr>
+          <w:highlight w:val="green"/>
+        </w:rPr>
+        <w:t xml:space="preserve"> install --channel </w:t>
+      </w:r>
+      <w:proofErr w:type="spellStart"/>
+      <w:r>
+        <w:rPr>
+          <w:highlight w:val="green"/>
+        </w:rPr>
         <w:t>cantera</w:t>
       </w:r>
       <w:proofErr w:type="spellEnd"/>
       <w:r>
-        <w:t>._</w:t>
-      </w:r>
-      <w:proofErr w:type="spellStart"/>
-      <w:proofErr w:type="gramEnd"/>
-      <w:r>
-        <w:t>cantera.InterfaceKinetics.phase_index</w:t>
-      </w:r>
-      <w:proofErr w:type="spellEnd"/>
-    </w:p>
-    <w:p>
-      <w:proofErr w:type="spellStart"/>
-      <w:r>
-        <w:t>KeyError</w:t>
-      </w:r>
-      <w:proofErr w:type="spellEnd"/>
-      <w:r>
-        <w:t>: 'gas'</w:t>
+        <w:rPr>
+          <w:highlight w:val="green"/>
+        </w:rPr>
+        <w:t xml:space="preserve"> </w:t>
+      </w:r>
+      <w:proofErr w:type="spellStart"/>
+      <w:r>
+        <w:rPr>
+          <w:highlight w:val="green"/>
+        </w:rPr>
+        <w:t>cantera</w:t>
+      </w:r>
+      <w:proofErr w:type="spellEnd"/>
+      <w:r>
+        <w:rPr>
+          <w:highlight w:val="green"/>
+        </w:rPr>
+        <w:t>==2.5</w:t>
+      </w:r>
+    </w:p>
+    <w:p>
+      <w:r>
+        <w:t xml:space="preserve">Now I was able to run </w:t>
+      </w:r>
+      <w:r>
+        <w:t>“example-runfile.py”</w:t>
       </w:r>
     </w:p>
     <w:p/>
     <w:p>
       <w:r>
-        <w:rPr>
-          <w:highlight w:val="green"/>
-        </w:rPr>
-        <w:t xml:space="preserve">I was able to install an earlier version of </w:t>
-      </w:r>
-      <w:proofErr w:type="spellStart"/>
-      <w:r>
-        <w:rPr>
-          <w:highlight w:val="green"/>
-        </w:rPr>
-        <w:t>cantera</w:t>
-      </w:r>
-      <w:proofErr w:type="spellEnd"/>
-      <w:r>
-        <w:rPr>
-          <w:highlight w:val="green"/>
-        </w:rPr>
-        <w:t xml:space="preserve"> using: </w:t>
-      </w:r>
-      <w:proofErr w:type="spellStart"/>
-      <w:r>
-        <w:rPr>
-          <w:highlight w:val="green"/>
-        </w:rPr>
-        <w:t>conda</w:t>
-      </w:r>
-      <w:proofErr w:type="spellEnd"/>
-      <w:r>
-        <w:rPr>
-          <w:highlight w:val="green"/>
-        </w:rPr>
-        <w:t xml:space="preserve"> install --channel </w:t>
-      </w:r>
-      <w:proofErr w:type="spellStart"/>
-      <w:r>
-        <w:rPr>
-          <w:highlight w:val="green"/>
-        </w:rPr>
-        <w:t>cantera</w:t>
-      </w:r>
-      <w:proofErr w:type="spellEnd"/>
-      <w:r>
-        <w:rPr>
-          <w:highlight w:val="green"/>
-        </w:rPr>
-        <w:t xml:space="preserve"> </w:t>
-      </w:r>
-      <w:proofErr w:type="spellStart"/>
-      <w:r>
-        <w:rPr>
-          <w:highlight w:val="green"/>
-        </w:rPr>
-        <w:t>cantera</w:t>
-      </w:r>
-      <w:proofErr w:type="spellEnd"/>
-      <w:r>
-        <w:rPr>
-          <w:highlight w:val="green"/>
-        </w:rPr>
-        <w:t>==2.5</w:t>
-      </w:r>
-    </w:p>
-    <w:p>
-      <w:r>
-        <w:t xml:space="preserve">Now I was able to run </w:t>
-      </w:r>
-      <w:r>
-        <w:t>“example-runfile.py”</w:t>
-      </w:r>
-    </w:p>
-    <w:p/>
-    <w:p>
-      <w:r>
         <w:t xml:space="preserve">Additionally, I went to the directory </w:t>
       </w:r>
       <w:r>
@@ -1431,12 +1337,10 @@
         <w:t xml:space="preserve"> = </w:t>
       </w:r>
       <w:proofErr w:type="spellStart"/>
-      <w:proofErr w:type="gramStart"/>
       <w:r>
         <w:t>ct.Reaction.fromYaml</w:t>
       </w:r>
       <w:proofErr w:type="spellEnd"/>
-      <w:proofErr w:type="gramEnd"/>
       <w:r>
         <w:t>(</w:t>
       </w:r>
@@ -1466,13 +1370,8 @@
         <w:t xml:space="preserve">#reactionObjectNew = </w:t>
       </w:r>
       <w:proofErr w:type="spellStart"/>
-      <w:proofErr w:type="gramStart"/>
-      <w:r>
-        <w:t>ct.Reaction.from</w:t>
-      </w:r>
-      <w:proofErr w:type="gramEnd"/>
-      <w:r>
-        <w:t>_yaml</w:t>
+      <w:r>
+        <w:t>ct.Reaction.from_yaml</w:t>
       </w:r>
       <w:proofErr w:type="spellEnd"/>
       <w:r>
@@ -1609,10 +1508,7 @@
       </w:r>
       <w:proofErr w:type="spellStart"/>
       <w:r>
-        <w:t>c</w:t>
-      </w:r>
-      <w:r>
-        <w:t>reate_yaml_and_cantera_phases</w:t>
+        <w:t>create_yaml_and_cantera_phases</w:t>
       </w:r>
       <w:proofErr w:type="spellEnd"/>
       <w:r>
@@ -1626,13 +1522,8 @@
         <w:t>yaml</w:t>
       </w:r>
       <w:proofErr w:type="spellEnd"/>
-      <w:proofErr w:type="gramStart"/>
-      <w:r>
-        <w:t>), and</w:t>
-      </w:r>
-      <w:proofErr w:type="gramEnd"/>
-      <w:r>
-        <w:t xml:space="preserve"> was getting an </w:t>
+      <w:r>
+        <w:t xml:space="preserve">), and was getting an </w:t>
       </w:r>
       <w:r>
         <w:rPr>
@@ -1644,27 +1535,7 @@
         <w:rPr>
           <w:highlight w:val="green"/>
         </w:rPr>
-        <w:t>o use “</w:t>
-      </w:r>
-      <w:r>
-        <w:rPr>
-          <w:highlight w:val="green"/>
-        </w:rPr>
-        <w:t>ceO2_yaml_</w:t>
-      </w:r>
-      <w:proofErr w:type="gramStart"/>
-      <w:r>
-        <w:rPr>
-          <w:highlight w:val="green"/>
-        </w:rPr>
-        <w:t>full.yaml</w:t>
-      </w:r>
-      <w:proofErr w:type="gramEnd"/>
-      <w:r>
-        <w:rPr>
-          <w:highlight w:val="green"/>
-        </w:rPr>
-        <w:t>” by hardcoding to see if that gets further.</w:t>
+        <w:t>o use “ceO2_yaml_full.yaml” by hardcoding to see if that gets further.</w:t>
       </w:r>
     </w:p>
     <w:p/>
@@ -1684,19 +1555,11 @@
     <w:p>
       <w:proofErr w:type="spellStart"/>
       <w:r>
-        <w:t>canteraSimulate.create_yaml_and_cantera_</w:t>
-      </w:r>
-      <w:proofErr w:type="gramStart"/>
-      <w:r>
-        <w:t>phases</w:t>
-      </w:r>
-      <w:proofErr w:type="spellEnd"/>
-      <w:r>
-        <w:t>(</w:t>
-      </w:r>
-      <w:proofErr w:type="gramEnd"/>
-      <w:r>
-        <w:t xml:space="preserve">'ceO2', </w:t>
+        <w:t>canteraSimulate.create_yaml_and_cantera_phases</w:t>
+      </w:r>
+      <w:proofErr w:type="spellEnd"/>
+      <w:r>
+        <w:t xml:space="preserve">('ceO2', </w:t>
       </w:r>
       <w:proofErr w:type="spellStart"/>
       <w:r>
@@ -1738,11 +1601,11 @@
         <w:t>Initially imported t</w:t>
       </w:r>
       <w:r>
-        <w:t>he y</w:t>
-      </w:r>
-      <w:proofErr w:type="spellStart"/>
-      <w:r>
-        <w:t>aml</w:t>
+        <w:t xml:space="preserve">he </w:t>
+      </w:r>
+      <w:proofErr w:type="spellStart"/>
+      <w:r>
+        <w:t>yaml</w:t>
       </w:r>
       <w:proofErr w:type="spellEnd"/>
       <w:r>
@@ -1840,6 +1703,64 @@
     <w:p>
       <w:r>
         <w:t>Was able to run it.</w:t>
+      </w:r>
+      <w:r>
+        <w:t xml:space="preserve"> </w:t>
+      </w:r>
+    </w:p>
+    <w:p/>
+    <w:p>
+      <w:r>
+        <w:t xml:space="preserve">Will slowly check the ability to run example 1, example 2, example 3, example 4, and example 5 with the </w:t>
+      </w:r>
+      <w:proofErr w:type="spellStart"/>
+      <w:r>
+        <w:t>cti</w:t>
+      </w:r>
+      <w:proofErr w:type="spellEnd"/>
+      <w:r>
+        <w:t xml:space="preserve"> way vs the </w:t>
+      </w:r>
+      <w:proofErr w:type="spellStart"/>
+      <w:r>
+        <w:t>yaml</w:t>
+      </w:r>
+      <w:proofErr w:type="spellEnd"/>
+      <w:r>
+        <w:t xml:space="preserve"> way.</w:t>
+      </w:r>
+      <w:r>
+        <w:t xml:space="preserve"> Also need to be careful to restart the kernel each time</w:t>
+      </w:r>
+      <w:r>
+        <w:t xml:space="preserve"> because I found out it can cause problems in some cases</w:t>
+      </w:r>
+      <w:r>
+        <w:t xml:space="preserve"> if I am doing this</w:t>
+      </w:r>
+      <w:r>
+        <w:t xml:space="preserve"> strange thing.</w:t>
+      </w:r>
+    </w:p>
+    <w:p>
+      <w:r>
+        <w:t xml:space="preserve">Example 1 check: </w:t>
+      </w:r>
+    </w:p>
+    <w:p>
+      <w:r>
+        <w:tab/>
+      </w:r>
+      <w:r>
+        <w:t xml:space="preserve">Ran the regular </w:t>
+      </w:r>
+      <w:proofErr w:type="spellStart"/>
+      <w:r>
+        <w:t>simulationDriver</w:t>
+      </w:r>
+      <w:proofErr w:type="spellEnd"/>
+      <w:r>
+        <w:t xml:space="preserve"> directory only to example 1, then copied the relevant files over to the YAML directory so there is a 'base case' to compare to.</w:t>
       </w:r>
     </w:p>
     <w:sectPr>

</xml_diff>

<commit_message>
2.2 Example 2 Check Preparation
Ran the regular directory to example 2 and then copied the files over into the YAML directory.
</commit_message>
<xml_diff>
--- a/PEUQSE/simulationDriver_YAML/220519ProcDocForYAMLConversion.docx
+++ b/PEUQSE/simulationDriver_YAML/220519ProcDocForYAMLConversion.docx
@@ -4,7 +4,23 @@
   <w:body>
     <w:p>
       <w:r>
-        <w:t>The simulationDriver for cantera is being upgraded to the YAML way because it will allow surface reactions to be modified on the fl</w:t>
+        <w:t xml:space="preserve">The </w:t>
+      </w:r>
+      <w:proofErr w:type="spellStart"/>
+      <w:r>
+        <w:t>simulationDriver</w:t>
+      </w:r>
+      <w:proofErr w:type="spellEnd"/>
+      <w:r>
+        <w:t xml:space="preserve"> for </w:t>
+      </w:r>
+      <w:proofErr w:type="spellStart"/>
+      <w:r>
+        <w:t>cantera</w:t>
+      </w:r>
+      <w:proofErr w:type="spellEnd"/>
+      <w:r>
+        <w:t xml:space="preserve"> is being upgraded to the YAML way because it will allow surface reactions to be modified on the fl</w:t>
       </w:r>
       <w:r>
         <w:t>y.</w:t>
@@ -28,7 +44,23 @@
         <w:t>The input files</w:t>
       </w:r>
       <w:r>
-        <w:t xml:space="preserve"> (currently in cti format for starting top of cti file and also at intermediate steps).</w:t>
+        <w:t xml:space="preserve"> (currently in </w:t>
+      </w:r>
+      <w:proofErr w:type="spellStart"/>
+      <w:r>
+        <w:t>cti</w:t>
+      </w:r>
+      <w:proofErr w:type="spellEnd"/>
+      <w:r>
+        <w:t xml:space="preserve"> format for starting top of </w:t>
+      </w:r>
+      <w:proofErr w:type="spellStart"/>
+      <w:r>
+        <w:t>cti</w:t>
+      </w:r>
+      <w:proofErr w:type="spellEnd"/>
+      <w:r>
+        <w:t xml:space="preserve"> file and also at intermediate steps).</w:t>
       </w:r>
     </w:p>
     <w:p>
@@ -43,7 +75,15 @@
         <w:t>The functions</w:t>
       </w:r>
       <w:r>
-        <w:t xml:space="preserve"> from my simulationDriver.</w:t>
+        <w:t xml:space="preserve"> from my </w:t>
+      </w:r>
+      <w:proofErr w:type="spellStart"/>
+      <w:r>
+        <w:t>simulationDriver</w:t>
+      </w:r>
+      <w:proofErr w:type="spellEnd"/>
+      <w:r>
+        <w:t>.</w:t>
       </w:r>
     </w:p>
     <w:p/>
@@ -55,7 +95,15 @@
         <w:t xml:space="preserve">to the YAML way </w:t>
       </w:r>
       <w:r>
-        <w:t>first because the old cti way does not create</w:t>
+        <w:t xml:space="preserve">first because the old </w:t>
+      </w:r>
+      <w:proofErr w:type="spellStart"/>
+      <w:r>
+        <w:t>cti</w:t>
+      </w:r>
+      <w:proofErr w:type="spellEnd"/>
+      <w:r>
+        <w:t xml:space="preserve"> way does not create</w:t>
       </w:r>
       <w:r>
         <w:t xml:space="preserve"> </w:t>
@@ -73,8 +121,13 @@
         <w:t>(in</w:t>
       </w:r>
       <w:r>
-        <w:t xml:space="preserve"> cantera</w:t>
-      </w:r>
+        <w:t xml:space="preserve"> </w:t>
+      </w:r>
+      <w:proofErr w:type="spellStart"/>
+      <w:r>
+        <w:t>cantera</w:t>
+      </w:r>
+      <w:proofErr w:type="spellEnd"/>
       <w:r>
         <w:t xml:space="preserve"> python objects) </w:t>
       </w:r>
@@ -93,7 +146,15 @@
         <w:t xml:space="preserve">First, let’s consider how the CTI file gets made so that we can switch it to the YAML way. </w:t>
       </w:r>
       <w:r>
-        <w:t>Actually, we can just, for now, use the CTI to YAML converter at the very end of full cti file creation because we already know that will convert to a suitable YAML file.</w:t>
+        <w:t xml:space="preserve">Actually, we can just, for now, use the CTI to YAML converter at the very end of full </w:t>
+      </w:r>
+      <w:proofErr w:type="spellStart"/>
+      <w:r>
+        <w:t>cti</w:t>
+      </w:r>
+      <w:proofErr w:type="spellEnd"/>
+      <w:r>
+        <w:t xml:space="preserve"> file creation because we already know that will convert to a suitable YAML file.</w:t>
       </w:r>
     </w:p>
     <w:p/>
@@ -101,9 +162,11 @@
       <w:r>
         <w:t xml:space="preserve">The current flow basically occurs inside a single function, as seen inside example_runfile.py, it is the function call:  </w:t>
       </w:r>
+      <w:proofErr w:type="spellStart"/>
       <w:r>
         <w:t>canteraSimulate.create_cti_and_SimulatePFRorTPRwithCantera</w:t>
       </w:r>
+      <w:proofErr w:type="spellEnd"/>
     </w:p>
     <w:p>
       <w:pPr>
@@ -161,12 +224,23 @@
       <w:r>
         <w:t xml:space="preserve">It passes the information to another function, </w:t>
       </w:r>
+      <w:proofErr w:type="spellStart"/>
       <w:r>
         <w:t>create_cti_and_cantera_phases</w:t>
       </w:r>
-      <w:r>
-        <w:t xml:space="preserve">, which creates the cti_file using </w:t>
-      </w:r>
+      <w:proofErr w:type="spellEnd"/>
+      <w:r>
+        <w:t xml:space="preserve">, which creates the </w:t>
+      </w:r>
+      <w:proofErr w:type="spellStart"/>
+      <w:r>
+        <w:t>cti_file</w:t>
+      </w:r>
+      <w:proofErr w:type="spellEnd"/>
+      <w:r>
+        <w:t xml:space="preserve"> using </w:t>
+      </w:r>
+      <w:proofErr w:type="spellStart"/>
       <w:r>
         <w:t>canteraKineticsParametersParser</w:t>
       </w:r>
@@ -176,8 +250,17 @@
       <w:r>
         <w:t>create_full_cti</w:t>
       </w:r>
-      <w:r>
-        <w:t xml:space="preserve">  and then goes on to create the phases using cantera directly.</w:t>
+      <w:proofErr w:type="spellEnd"/>
+      <w:r>
+        <w:t xml:space="preserve">  and then goes on to create the phases using </w:t>
+      </w:r>
+      <w:proofErr w:type="spellStart"/>
+      <w:r>
+        <w:t>cantera</w:t>
+      </w:r>
+      <w:proofErr w:type="spellEnd"/>
+      <w:r>
+        <w:t xml:space="preserve"> directly.</w:t>
       </w:r>
     </w:p>
     <w:p>
@@ -192,9 +275,11 @@
       <w:r>
         <w:t xml:space="preserve">Those phases are then passed back to </w:t>
       </w:r>
+      <w:proofErr w:type="spellStart"/>
       <w:r>
         <w:t>canteraSimulate.create_cti_and_SimulatePFRorTPRwithCantera</w:t>
       </w:r>
+      <w:proofErr w:type="spellEnd"/>
       <w:r>
         <w:t xml:space="preserve"> which </w:t>
       </w:r>
@@ -219,6 +304,7 @@
       <w:r>
         <w:t xml:space="preserve">Create a function </w:t>
       </w:r>
+      <w:proofErr w:type="spellStart"/>
       <w:r>
         <w:t>create_</w:t>
       </w:r>
@@ -228,9 +314,11 @@
       <w:r>
         <w:t>_and_cantera_phases</w:t>
       </w:r>
+      <w:proofErr w:type="spellEnd"/>
       <w:r>
         <w:t xml:space="preserve">, make that function then call a helper function called </w:t>
       </w:r>
+      <w:proofErr w:type="spellStart"/>
       <w:r>
         <w:t>canteraKineticsParametersParser</w:t>
       </w:r>
@@ -243,6 +331,7 @@
       <w:r>
         <w:t>yaml</w:t>
       </w:r>
+      <w:proofErr w:type="spellEnd"/>
     </w:p>
     <w:p>
       <w:pPr>
@@ -256,7 +345,15 @@
         <w:t xml:space="preserve">Make that function then </w:t>
       </w:r>
       <w:r>
-        <w:t>simply convert the cti file.</w:t>
+        <w:t xml:space="preserve">simply convert the </w:t>
+      </w:r>
+      <w:proofErr w:type="spellStart"/>
+      <w:r>
+        <w:t>cti</w:t>
+      </w:r>
+      <w:proofErr w:type="spellEnd"/>
+      <w:r>
+        <w:t xml:space="preserve"> file.</w:t>
       </w:r>
     </w:p>
     <w:p>
@@ -286,13 +383,55 @@
         <w:rPr>
           <w:highlight w:val="yellow"/>
         </w:rPr>
-        <w:t xml:space="preserve">converting just the top into yaml with the cti converter and to then </w:t>
-      </w:r>
-      <w:r>
-        <w:rPr>
-          <w:highlight w:val="yellow"/>
-        </w:rPr>
-        <w:t>add the yaml way.</w:t>
+        <w:t xml:space="preserve">converting just the top into </w:t>
+      </w:r>
+      <w:proofErr w:type="spellStart"/>
+      <w:r>
+        <w:rPr>
+          <w:highlight w:val="yellow"/>
+        </w:rPr>
+        <w:t>yaml</w:t>
+      </w:r>
+      <w:proofErr w:type="spellEnd"/>
+      <w:r>
+        <w:rPr>
+          <w:highlight w:val="yellow"/>
+        </w:rPr>
+        <w:t xml:space="preserve"> with the </w:t>
+      </w:r>
+      <w:proofErr w:type="spellStart"/>
+      <w:r>
+        <w:rPr>
+          <w:highlight w:val="yellow"/>
+        </w:rPr>
+        <w:t>cti</w:t>
+      </w:r>
+      <w:proofErr w:type="spellEnd"/>
+      <w:r>
+        <w:rPr>
+          <w:highlight w:val="yellow"/>
+        </w:rPr>
+        <w:t xml:space="preserve"> converter and to then </w:t>
+      </w:r>
+      <w:r>
+        <w:rPr>
+          <w:highlight w:val="yellow"/>
+        </w:rPr>
+        <w:t xml:space="preserve">add the </w:t>
+      </w:r>
+      <w:proofErr w:type="spellStart"/>
+      <w:r>
+        <w:rPr>
+          <w:highlight w:val="yellow"/>
+        </w:rPr>
+        <w:t>yaml</w:t>
+      </w:r>
+      <w:proofErr w:type="spellEnd"/>
+      <w:r>
+        <w:rPr>
+          <w:highlight w:val="yellow"/>
+        </w:rPr>
+        <w:t xml:space="preserve"> way.</w:t>
       </w:r>
     </w:p>
     <w:p>
@@ -310,7 +449,105 @@
         <w:rPr>
           <w:highlight w:val="yellow"/>
         </w:rPr>
-        <w:t>It looks like I can probably take the cti reactions string and convert it directly the yaml way with the yaml converter rather than having to make the yaml. This also has a backwards compatibility advantage in that the cti to yaml converter will automatically convert “surface_reaction” into “reaction”</w:t>
+        <w:t xml:space="preserve">It looks like I can probably take the </w:t>
+      </w:r>
+      <w:proofErr w:type="spellStart"/>
+      <w:r>
+        <w:rPr>
+          <w:highlight w:val="yellow"/>
+        </w:rPr>
+        <w:t>cti</w:t>
+      </w:r>
+      <w:proofErr w:type="spellEnd"/>
+      <w:r>
+        <w:rPr>
+          <w:highlight w:val="yellow"/>
+        </w:rPr>
+        <w:t xml:space="preserve"> reactions string and convert it directly the </w:t>
+      </w:r>
+      <w:proofErr w:type="spellStart"/>
+      <w:r>
+        <w:rPr>
+          <w:highlight w:val="yellow"/>
+        </w:rPr>
+        <w:t>yaml</w:t>
+      </w:r>
+      <w:proofErr w:type="spellEnd"/>
+      <w:r>
+        <w:rPr>
+          <w:highlight w:val="yellow"/>
+        </w:rPr>
+        <w:t xml:space="preserve"> way with the </w:t>
+      </w:r>
+      <w:proofErr w:type="spellStart"/>
+      <w:r>
+        <w:rPr>
+          <w:highlight w:val="yellow"/>
+        </w:rPr>
+        <w:t>yaml</w:t>
+      </w:r>
+      <w:proofErr w:type="spellEnd"/>
+      <w:r>
+        <w:rPr>
+          <w:highlight w:val="yellow"/>
+        </w:rPr>
+        <w:t xml:space="preserve"> converter rather than having to make the </w:t>
+      </w:r>
+      <w:proofErr w:type="spellStart"/>
+      <w:r>
+        <w:rPr>
+          <w:highlight w:val="yellow"/>
+        </w:rPr>
+        <w:t>yaml</w:t>
+      </w:r>
+      <w:proofErr w:type="spellEnd"/>
+      <w:r>
+        <w:rPr>
+          <w:highlight w:val="yellow"/>
+        </w:rPr>
+        <w:t xml:space="preserve">. This also has a backwards compatibility advantage in that the </w:t>
+      </w:r>
+      <w:proofErr w:type="spellStart"/>
+      <w:r>
+        <w:rPr>
+          <w:highlight w:val="yellow"/>
+        </w:rPr>
+        <w:t>cti</w:t>
+      </w:r>
+      <w:proofErr w:type="spellEnd"/>
+      <w:r>
+        <w:rPr>
+          <w:highlight w:val="yellow"/>
+        </w:rPr>
+        <w:t xml:space="preserve"> to </w:t>
+      </w:r>
+      <w:proofErr w:type="spellStart"/>
+      <w:r>
+        <w:rPr>
+          <w:highlight w:val="yellow"/>
+        </w:rPr>
+        <w:t>yaml</w:t>
+      </w:r>
+      <w:proofErr w:type="spellEnd"/>
+      <w:r>
+        <w:rPr>
+          <w:highlight w:val="yellow"/>
+        </w:rPr>
+        <w:t xml:space="preserve"> converter will automatically convert “</w:t>
+      </w:r>
+      <w:proofErr w:type="spellStart"/>
+      <w:r>
+        <w:rPr>
+          <w:highlight w:val="yellow"/>
+        </w:rPr>
+        <w:t>surface_reaction</w:t>
+      </w:r>
+      <w:proofErr w:type="spellEnd"/>
+      <w:r>
+        <w:rPr>
+          <w:highlight w:val="yellow"/>
+        </w:rPr>
+        <w:t>” into “reaction”</w:t>
       </w:r>
     </w:p>
     <w:p>
@@ -352,8 +589,13 @@
         </w:numPr>
       </w:pPr>
       <w:r>
-        <w:t>import cantera</w:t>
-      </w:r>
+        <w:t xml:space="preserve">import </w:t>
+      </w:r>
+      <w:proofErr w:type="spellStart"/>
+      <w:r>
+        <w:t>cantera</w:t>
+      </w:r>
+      <w:proofErr w:type="spellEnd"/>
     </w:p>
     <w:p>
       <w:pPr>
@@ -368,7 +610,39 @@
       </w:pPr>
       <w:r>
         <w:lastRenderedPageBreak/>
-        <w:t>cantera.cti2yaml.convert(text='surface_reaction("Acetaldehyde + CeCation(S) =&gt; Acetaldehyde1-Ce(S)", stick(1, 0, 2000))', output_name="Testing.yaml")</w:t>
+        <w:t>cantera.cti2yaml.convert(text='</w:t>
+      </w:r>
+      <w:proofErr w:type="spellStart"/>
+      <w:r>
+        <w:t>surface_reaction</w:t>
+      </w:r>
+      <w:proofErr w:type="spellEnd"/>
+      <w:r>
+        <w:t xml:space="preserve">("Acetaldehyde + </w:t>
+      </w:r>
+      <w:proofErr w:type="spellStart"/>
+      <w:r>
+        <w:t>CeCation</w:t>
+      </w:r>
+      <w:proofErr w:type="spellEnd"/>
+      <w:r>
+        <w:t xml:space="preserve">(S) =&gt; Acetaldehyde1-Ce(S)", stick(1, 0, 2000))', </w:t>
+      </w:r>
+      <w:proofErr w:type="spellStart"/>
+      <w:r>
+        <w:t>output_name</w:t>
+      </w:r>
+      <w:proofErr w:type="spellEnd"/>
+      <w:r>
+        <w:t>="</w:t>
+      </w:r>
+      <w:proofErr w:type="spellStart"/>
+      <w:r>
+        <w:t>Testing.yaml</w:t>
+      </w:r>
+      <w:proofErr w:type="spellEnd"/>
+      <w:r>
+        <w:t>")</w:t>
       </w:r>
     </w:p>
     <w:p>
@@ -386,8 +660,13 @@
         <w:t>However, it seems to be only appropriate, or at least most appropriate, for converting an entire</w:t>
       </w:r>
       <w:r>
-        <w:t xml:space="preserve"> cti</w:t>
-      </w:r>
+        <w:t xml:space="preserve"> </w:t>
+      </w:r>
+      <w:proofErr w:type="spellStart"/>
+      <w:r>
+        <w:t>cti</w:t>
+      </w:r>
+      <w:proofErr w:type="spellEnd"/>
       <w:r>
         <w:t xml:space="preserve"> file</w:t>
       </w:r>
@@ -395,22 +674,37 @@
         <w:t xml:space="preserve"> string</w:t>
       </w:r>
       <w:r>
-        <w:t xml:space="preserve"> to yaml.</w:t>
+        <w:t xml:space="preserve"> to </w:t>
+      </w:r>
+      <w:proofErr w:type="spellStart"/>
+      <w:r>
+        <w:t>yaml</w:t>
+      </w:r>
+      <w:proofErr w:type="spellEnd"/>
+      <w:r>
+        <w:t>.</w:t>
       </w:r>
       <w:r>
         <w:t xml:space="preserve"> So evidently I will need to change “</w:t>
       </w:r>
+      <w:proofErr w:type="spellStart"/>
       <w:r>
         <w:t>create_full_cti</w:t>
       </w:r>
+      <w:proofErr w:type="spellEnd"/>
       <w:r>
         <w:t>” to “</w:t>
       </w:r>
+      <w:proofErr w:type="spellStart"/>
       <w:r>
         <w:t>create_full_</w:t>
       </w:r>
       <w:r>
-        <w:t>yaml” essentially one line at a time, but it does not seem too hard.</w:t>
+        <w:t>yaml</w:t>
+      </w:r>
+      <w:proofErr w:type="spellEnd"/>
+      <w:r>
+        <w:t>” essentially one line at a time, but it does not seem too hard.</w:t>
       </w:r>
     </w:p>
     <w:p>
@@ -484,7 +778,91 @@
         <w:rPr>
           <w:highlight w:val="yellow"/>
         </w:rPr>
-        <w:t>se the cantera cti to yaml converter to get the **full** file into yaml. Use the full yaml to do the simulation (instead of the cti).</w:t>
+        <w:t xml:space="preserve">se the </w:t>
+      </w:r>
+      <w:proofErr w:type="spellStart"/>
+      <w:r>
+        <w:rPr>
+          <w:highlight w:val="yellow"/>
+        </w:rPr>
+        <w:t>cantera</w:t>
+      </w:r>
+      <w:proofErr w:type="spellEnd"/>
+      <w:r>
+        <w:rPr>
+          <w:highlight w:val="yellow"/>
+        </w:rPr>
+        <w:t xml:space="preserve"> </w:t>
+      </w:r>
+      <w:proofErr w:type="spellStart"/>
+      <w:r>
+        <w:rPr>
+          <w:highlight w:val="yellow"/>
+        </w:rPr>
+        <w:t>cti</w:t>
+      </w:r>
+      <w:proofErr w:type="spellEnd"/>
+      <w:r>
+        <w:rPr>
+          <w:highlight w:val="yellow"/>
+        </w:rPr>
+        <w:t xml:space="preserve"> to </w:t>
+      </w:r>
+      <w:proofErr w:type="spellStart"/>
+      <w:r>
+        <w:rPr>
+          <w:highlight w:val="yellow"/>
+        </w:rPr>
+        <w:t>yaml</w:t>
+      </w:r>
+      <w:proofErr w:type="spellEnd"/>
+      <w:r>
+        <w:rPr>
+          <w:highlight w:val="yellow"/>
+        </w:rPr>
+        <w:t xml:space="preserve"> converter to get the **full** file into </w:t>
+      </w:r>
+      <w:proofErr w:type="spellStart"/>
+      <w:r>
+        <w:rPr>
+          <w:highlight w:val="yellow"/>
+        </w:rPr>
+        <w:t>yaml</w:t>
+      </w:r>
+      <w:proofErr w:type="spellEnd"/>
+      <w:r>
+        <w:rPr>
+          <w:highlight w:val="yellow"/>
+        </w:rPr>
+        <w:t xml:space="preserve">. Use the full </w:t>
+      </w:r>
+      <w:proofErr w:type="spellStart"/>
+      <w:r>
+        <w:rPr>
+          <w:highlight w:val="yellow"/>
+        </w:rPr>
+        <w:t>yaml</w:t>
+      </w:r>
+      <w:proofErr w:type="spellEnd"/>
+      <w:r>
+        <w:rPr>
+          <w:highlight w:val="yellow"/>
+        </w:rPr>
+        <w:t xml:space="preserve"> to do the simulation (instead of the </w:t>
+      </w:r>
+      <w:proofErr w:type="spellStart"/>
+      <w:r>
+        <w:rPr>
+          <w:highlight w:val="yellow"/>
+        </w:rPr>
+        <w:t>cti</w:t>
+      </w:r>
+      <w:proofErr w:type="spellEnd"/>
+      <w:r>
+        <w:rPr>
+          <w:highlight w:val="yellow"/>
+        </w:rPr>
+        <w:t>).</w:t>
       </w:r>
     </w:p>
     <w:p>
@@ -504,11 +882,24 @@
         </w:rPr>
         <w:t>Will do this by making this function: “</w:t>
       </w:r>
+      <w:proofErr w:type="spellStart"/>
       <w:r>
         <w:t>create_full_</w:t>
       </w:r>
       <w:r>
-        <w:t>yaml” as hardcoded to point to the converted yaml file.</w:t>
+        <w:t>yaml</w:t>
+      </w:r>
+      <w:proofErr w:type="spellEnd"/>
+      <w:r>
+        <w:t xml:space="preserve">” as hardcoded to point to the converted </w:t>
+      </w:r>
+      <w:proofErr w:type="spellStart"/>
+      <w:r>
+        <w:t>yaml</w:t>
+      </w:r>
+      <w:proofErr w:type="spellEnd"/>
+      <w:r>
+        <w:t xml:space="preserve"> file.</w:t>
       </w:r>
     </w:p>
     <w:p>
@@ -525,6 +916,7 @@
       <w:r>
         <w:t xml:space="preserve">To use that for the simulation, I need to also create </w:t>
       </w:r>
+      <w:proofErr w:type="spellStart"/>
       <w:r>
         <w:t>create_</w:t>
       </w:r>
@@ -534,6 +926,7 @@
       <w:r>
         <w:t>_and_cantera_phases</w:t>
       </w:r>
+      <w:proofErr w:type="spellEnd"/>
     </w:p>
     <w:p>
       <w:pPr>
@@ -567,12 +960,14 @@
         </w:rPr>
         <w:t xml:space="preserve">Then go back and fix </w:t>
       </w:r>
+      <w:proofErr w:type="spellStart"/>
       <w:r>
         <w:t>create_full_</w:t>
       </w:r>
       <w:r>
         <w:t>yaml</w:t>
       </w:r>
+      <w:proofErr w:type="spellEnd"/>
       <w:r>
         <w:t>.</w:t>
       </w:r>
@@ -589,13 +984,34 @@
         </w:rPr>
       </w:pPr>
       <w:r>
-        <w:t>As described below, will initially need to use ct.Reaction.fromYaml, then later will need to change to</w:t>
+        <w:t xml:space="preserve">As described below, will initially need to use </w:t>
+      </w:r>
+      <w:proofErr w:type="spellStart"/>
+      <w:r>
+        <w:t>ct.Reaction.fromYaml</w:t>
+      </w:r>
+      <w:proofErr w:type="spellEnd"/>
+      <w:r>
+        <w:t>, then later will need to change to</w:t>
       </w:r>
       <w:r>
         <w:t xml:space="preserve"> </w:t>
       </w:r>
-      <w:r>
-        <w:t xml:space="preserve">ct.Reaction.from_yaml for cantera versions greater than 2.6. </w:t>
+      <w:proofErr w:type="spellStart"/>
+      <w:r>
+        <w:t>ct.Reaction.from_yaml</w:t>
+      </w:r>
+      <w:proofErr w:type="spellEnd"/>
+      <w:r>
+        <w:t xml:space="preserve"> for </w:t>
+      </w:r>
+      <w:proofErr w:type="spellStart"/>
+      <w:r>
+        <w:t>cantera</w:t>
+      </w:r>
+      <w:proofErr w:type="spellEnd"/>
+      <w:r>
+        <w:t xml:space="preserve"> versions greater than 2.6. </w:t>
       </w:r>
       <w:r>
         <w:t xml:space="preserve"> (so should do a version check</w:t>
@@ -631,7 +1047,23 @@
         </w:numPr>
       </w:pPr>
       <w:r>
-        <w:t>– could not run the existing cti file with cantera 2.6.0.  It seems it’s no longer compatible. I am getting an error that looks like this</w:t>
+        <w:t xml:space="preserve">– could not run the existing </w:t>
+      </w:r>
+      <w:proofErr w:type="spellStart"/>
+      <w:r>
+        <w:t>cti</w:t>
+      </w:r>
+      <w:proofErr w:type="spellEnd"/>
+      <w:r>
+        <w:t xml:space="preserve"> file with </w:t>
+      </w:r>
+      <w:proofErr w:type="spellStart"/>
+      <w:r>
+        <w:t>cantera</w:t>
+      </w:r>
+      <w:proofErr w:type="spellEnd"/>
+      <w:r>
+        <w:t xml:space="preserve"> 2.6.0.  It seems it’s no longer compatible. I am getting an error that looks like this</w:t>
       </w:r>
       <w:r>
         <w:t xml:space="preserve"> if I try to run example-runfile.py:</w:t>
@@ -639,32 +1071,153 @@
     </w:p>
     <w:p>
       <w:r>
-        <w:t xml:space="preserve">  File "C:\Users\fvs\Documents\GitHub\PEUQSE\PEUQSE\simulationDriver\canteraSimulate.py", line 247, in simulatePFRorTPRwithCantera</w:t>
-      </w:r>
-    </w:p>
-    <w:p>
-      <w:r>
-        <w:t xml:space="preserve">    gas_rates.append(surf.get_net_production_rates('gas'))</w:t>
-      </w:r>
-    </w:p>
-    <w:p>
-      <w:r>
-        <w:t xml:space="preserve">  File "cantera/kinetics.pyx", line 978, in cantera._cantera.InterfaceKinetics.get_net_production_rates</w:t>
-      </w:r>
-    </w:p>
-    <w:p>
-      <w:r>
-        <w:t xml:space="preserve">  File "cantera/kinetics.pyx", line 946, in cantera._cantera.InterfaceKinetics._phase_slice</w:t>
-      </w:r>
-    </w:p>
-    <w:p>
-      <w:r>
-        <w:t xml:space="preserve">  File "cantera/kinetics.pyx", line 943, in cantera._cantera.InterfaceKinetics.phase_index</w:t>
-      </w:r>
-    </w:p>
-    <w:p>
-      <w:r>
-        <w:t>KeyError: 'gas'</w:t>
+        <w:t xml:space="preserve">  File "C:\Users\fvs\Documents\GitHub\PEUQSE\PEUQSE\simulationDriver\canteraSimulate.py", line 247, in </w:t>
+      </w:r>
+      <w:proofErr w:type="spellStart"/>
+      <w:r>
+        <w:t>simulatePFRorTPRwithCantera</w:t>
+      </w:r>
+      <w:proofErr w:type="spellEnd"/>
+    </w:p>
+    <w:p>
+      <w:r>
+        <w:t xml:space="preserve">    </w:t>
+      </w:r>
+      <w:proofErr w:type="spellStart"/>
+      <w:r>
+        <w:t>gas_rates.append</w:t>
+      </w:r>
+      <w:proofErr w:type="spellEnd"/>
+      <w:r>
+        <w:t>(</w:t>
+      </w:r>
+      <w:proofErr w:type="spellStart"/>
+      <w:r>
+        <w:t>surf.get_net_production_rates</w:t>
+      </w:r>
+      <w:proofErr w:type="spellEnd"/>
+      <w:r>
+        <w:t>('gas'))</w:t>
+      </w:r>
+    </w:p>
+    <w:p>
+      <w:r>
+        <w:t xml:space="preserve">  File "</w:t>
+      </w:r>
+      <w:proofErr w:type="spellStart"/>
+      <w:r>
+        <w:t>cantera</w:t>
+      </w:r>
+      <w:proofErr w:type="spellEnd"/>
+      <w:r>
+        <w:t>/</w:t>
+      </w:r>
+      <w:proofErr w:type="spellStart"/>
+      <w:r>
+        <w:t>kinetics.pyx</w:t>
+      </w:r>
+      <w:proofErr w:type="spellEnd"/>
+      <w:r>
+        <w:t xml:space="preserve">", line 978, in </w:t>
+      </w:r>
+      <w:proofErr w:type="spellStart"/>
+      <w:r>
+        <w:t>cantera</w:t>
+      </w:r>
+      <w:proofErr w:type="spellEnd"/>
+      <w:r>
+        <w:t>._</w:t>
+      </w:r>
+      <w:proofErr w:type="spellStart"/>
+      <w:r>
+        <w:t>cantera.InterfaceKinetics.get_net_production_rates</w:t>
+      </w:r>
+      <w:proofErr w:type="spellEnd"/>
+    </w:p>
+    <w:p>
+      <w:r>
+        <w:t xml:space="preserve">  File "</w:t>
+      </w:r>
+      <w:proofErr w:type="spellStart"/>
+      <w:r>
+        <w:t>cantera</w:t>
+      </w:r>
+      <w:proofErr w:type="spellEnd"/>
+      <w:r>
+        <w:t>/</w:t>
+      </w:r>
+      <w:proofErr w:type="spellStart"/>
+      <w:r>
+        <w:t>kinetics.pyx</w:t>
+      </w:r>
+      <w:proofErr w:type="spellEnd"/>
+      <w:r>
+        <w:t xml:space="preserve">", line 946, in </w:t>
+      </w:r>
+      <w:proofErr w:type="spellStart"/>
+      <w:r>
+        <w:t>cantera</w:t>
+      </w:r>
+      <w:proofErr w:type="spellEnd"/>
+      <w:r>
+        <w:t>._cantera.</w:t>
+      </w:r>
+      <w:proofErr w:type="spellStart"/>
+      <w:r>
+        <w:t>InterfaceKinetics</w:t>
+      </w:r>
+      <w:proofErr w:type="spellEnd"/>
+      <w:r>
+        <w:t>._</w:t>
+      </w:r>
+      <w:proofErr w:type="spellStart"/>
+      <w:r>
+        <w:t>phase_slice</w:t>
+      </w:r>
+      <w:proofErr w:type="spellEnd"/>
+    </w:p>
+    <w:p>
+      <w:r>
+        <w:t xml:space="preserve">  File "</w:t>
+      </w:r>
+      <w:proofErr w:type="spellStart"/>
+      <w:r>
+        <w:t>cantera</w:t>
+      </w:r>
+      <w:proofErr w:type="spellEnd"/>
+      <w:r>
+        <w:t>/</w:t>
+      </w:r>
+      <w:proofErr w:type="spellStart"/>
+      <w:r>
+        <w:t>kinetics.pyx</w:t>
+      </w:r>
+      <w:proofErr w:type="spellEnd"/>
+      <w:r>
+        <w:t xml:space="preserve">", line 943, in </w:t>
+      </w:r>
+      <w:proofErr w:type="spellStart"/>
+      <w:r>
+        <w:t>cantera</w:t>
+      </w:r>
+      <w:proofErr w:type="spellEnd"/>
+      <w:r>
+        <w:t>._</w:t>
+      </w:r>
+      <w:proofErr w:type="spellStart"/>
+      <w:r>
+        <w:t>cantera.InterfaceKinetics.phase_index</w:t>
+      </w:r>
+      <w:proofErr w:type="spellEnd"/>
+    </w:p>
+    <w:p>
+      <w:proofErr w:type="spellStart"/>
+      <w:r>
+        <w:t>KeyError</w:t>
+      </w:r>
+      <w:proofErr w:type="spellEnd"/>
+      <w:r>
+        <w:t>: 'gas'</w:t>
       </w:r>
     </w:p>
     <w:p/>
@@ -673,7 +1226,63 @@
         <w:rPr>
           <w:highlight w:val="green"/>
         </w:rPr>
-        <w:t>I was able to install an earlier version of cantera using: conda install --channel cantera cantera==2.5</w:t>
+        <w:t xml:space="preserve">I was able to install an earlier version of </w:t>
+      </w:r>
+      <w:proofErr w:type="spellStart"/>
+      <w:r>
+        <w:rPr>
+          <w:highlight w:val="green"/>
+        </w:rPr>
+        <w:t>cantera</w:t>
+      </w:r>
+      <w:proofErr w:type="spellEnd"/>
+      <w:r>
+        <w:rPr>
+          <w:highlight w:val="green"/>
+        </w:rPr>
+        <w:t xml:space="preserve"> using: </w:t>
+      </w:r>
+      <w:proofErr w:type="spellStart"/>
+      <w:r>
+        <w:rPr>
+          <w:highlight w:val="green"/>
+        </w:rPr>
+        <w:t>conda</w:t>
+      </w:r>
+      <w:proofErr w:type="spellEnd"/>
+      <w:r>
+        <w:rPr>
+          <w:highlight w:val="green"/>
+        </w:rPr>
+        <w:t xml:space="preserve"> install --channel </w:t>
+      </w:r>
+      <w:proofErr w:type="spellStart"/>
+      <w:r>
+        <w:rPr>
+          <w:highlight w:val="green"/>
+        </w:rPr>
+        <w:t>cantera</w:t>
+      </w:r>
+      <w:proofErr w:type="spellEnd"/>
+      <w:r>
+        <w:rPr>
+          <w:highlight w:val="green"/>
+        </w:rPr>
+        <w:t xml:space="preserve"> </w:t>
+      </w:r>
+      <w:proofErr w:type="spellStart"/>
+      <w:r>
+        <w:rPr>
+          <w:highlight w:val="green"/>
+        </w:rPr>
+        <w:t>cantera</w:t>
+      </w:r>
+      <w:proofErr w:type="spellEnd"/>
+      <w:r>
+        <w:rPr>
+          <w:highlight w:val="green"/>
+        </w:rPr>
+        <w:t>==2.5</w:t>
       </w:r>
     </w:p>
     <w:p>
@@ -690,10 +1299,26 @@
         <w:t xml:space="preserve">Additionally, I went to the directory </w:t>
       </w:r>
       <w:r>
-        <w:t>C:\Users\Public\OneDrive - Oak Ridge National Laboratory\DataAnalysis\220518_surf_pfr_modify_Reaction_testing</w:t>
-      </w:r>
-      <w:r>
-        <w:t xml:space="preserve"> and I was able to run that yaml file with version 2.5 also, and even able to modify the surface rate constants. </w:t>
+        <w:t>C:\Users\Public\OneDrive - Oak Ridge National Laboratory\</w:t>
+      </w:r>
+      <w:proofErr w:type="spellStart"/>
+      <w:r>
+        <w:t>DataAnalysis</w:t>
+      </w:r>
+      <w:proofErr w:type="spellEnd"/>
+      <w:r>
+        <w:t>\220518_surf_pfr_modify_Reaction_testing</w:t>
+      </w:r>
+      <w:r>
+        <w:t xml:space="preserve"> and I was able to run that </w:t>
+      </w:r>
+      <w:proofErr w:type="spellStart"/>
+      <w:r>
+        <w:t>yaml</w:t>
+      </w:r>
+      <w:proofErr w:type="spellEnd"/>
+      <w:r>
+        <w:t xml:space="preserve"> file with version 2.5 also, and even able to modify the surface rate constants. </w:t>
       </w:r>
       <w:r>
         <w:t xml:space="preserve"> I just needed to use a slightly older (and now deprecated) syntax:</w:t>
@@ -703,8 +1328,37 @@
       <w:pPr>
         <w:ind w:left="720"/>
       </w:pPr>
-      <w:r>
-        <w:t>reactionObjectNew = ct.Reaction.fromYaml(rxnStringWithValues , kinetics=surf) #This is the correct way for cantera version 2.5</w:t>
+      <w:proofErr w:type="spellStart"/>
+      <w:r>
+        <w:t>reactionObjectNew</w:t>
+      </w:r>
+      <w:proofErr w:type="spellEnd"/>
+      <w:r>
+        <w:t xml:space="preserve"> = </w:t>
+      </w:r>
+      <w:proofErr w:type="spellStart"/>
+      <w:r>
+        <w:t>ct.Reaction.fromYaml</w:t>
+      </w:r>
+      <w:proofErr w:type="spellEnd"/>
+      <w:r>
+        <w:t>(</w:t>
+      </w:r>
+      <w:proofErr w:type="spellStart"/>
+      <w:r>
+        <w:t>rxnStringWithValues</w:t>
+      </w:r>
+      <w:proofErr w:type="spellEnd"/>
+      <w:r>
+        <w:t xml:space="preserve"> , kinetics=surf) #This is the correct way for </w:t>
+      </w:r>
+      <w:proofErr w:type="spellStart"/>
+      <w:r>
+        <w:t>cantera</w:t>
+      </w:r>
+      <w:proofErr w:type="spellEnd"/>
+      <w:r>
+        <w:t xml:space="preserve"> version 2.5</w:t>
       </w:r>
     </w:p>
     <w:p>
@@ -713,25 +1367,86 @@
       </w:pPr>
       <w:r>
         <w:lastRenderedPageBreak/>
-        <w:t>#reactionObjectNew = ct.Reaction.from_yaml(rxnStringWithValues , kinetics=surf) #This is the correct way from version 2.6</w:t>
+        <w:t xml:space="preserve">#reactionObjectNew = </w:t>
+      </w:r>
+      <w:proofErr w:type="spellStart"/>
+      <w:r>
+        <w:t>ct.Reaction.from_yaml</w:t>
+      </w:r>
+      <w:proofErr w:type="spellEnd"/>
+      <w:r>
+        <w:t>(</w:t>
+      </w:r>
+      <w:proofErr w:type="spellStart"/>
+      <w:r>
+        <w:t>rxnStringWithValues</w:t>
+      </w:r>
+      <w:proofErr w:type="spellEnd"/>
+      <w:r>
+        <w:t xml:space="preserve"> , kinetics=surf) #This is the correct way from version 2.6</w:t>
       </w:r>
     </w:p>
     <w:p/>
     <w:p>
       <w:r>
-        <w:t>2. Convert full cti to full yaml</w:t>
-      </w:r>
+        <w:t xml:space="preserve">2. Convert full </w:t>
+      </w:r>
+      <w:proofErr w:type="spellStart"/>
+      <w:r>
+        <w:t>cti</w:t>
+      </w:r>
+      <w:proofErr w:type="spellEnd"/>
+      <w:r>
+        <w:t xml:space="preserve"> to full </w:t>
+      </w:r>
+      <w:proofErr w:type="spellStart"/>
+      <w:r>
+        <w:t>yaml</w:t>
+      </w:r>
+      <w:proofErr w:type="spellEnd"/>
     </w:p>
     <w:p>
       <w:r>
         <w:tab/>
-        <w:t>I succeeded in doing this, but I needed to change thermo to “None” in the full cti file.</w:t>
+        <w:t xml:space="preserve">I succeeded in doing this, but I needed to change </w:t>
+      </w:r>
+      <w:proofErr w:type="spellStart"/>
+      <w:r>
+        <w:t>thermo</w:t>
+      </w:r>
+      <w:proofErr w:type="spellEnd"/>
+      <w:r>
+        <w:t xml:space="preserve"> to “None” in the full </w:t>
+      </w:r>
+      <w:proofErr w:type="spellStart"/>
+      <w:r>
+        <w:t>cti</w:t>
+      </w:r>
+      <w:proofErr w:type="spellEnd"/>
+      <w:r>
+        <w:t xml:space="preserve"> file.</w:t>
       </w:r>
     </w:p>
     <w:p>
       <w:r>
         <w:tab/>
-        <w:t>I verified that example_runfile.py (still the cti way) works even with thermo = None</w:t>
+        <w:t xml:space="preserve">I verified that example_runfile.py (still the </w:t>
+      </w:r>
+      <w:proofErr w:type="spellStart"/>
+      <w:r>
+        <w:t>cti</w:t>
+      </w:r>
+      <w:proofErr w:type="spellEnd"/>
+      <w:r>
+        <w:t xml:space="preserve"> way) works even with </w:t>
+      </w:r>
+      <w:proofErr w:type="spellStart"/>
+      <w:r>
+        <w:t>thermo</w:t>
+      </w:r>
+      <w:proofErr w:type="spellEnd"/>
+      <w:r>
+        <w:t xml:space="preserve"> = None</w:t>
       </w:r>
     </w:p>
     <w:p/>
@@ -751,30 +1466,64 @@
         </w:rPr>
         <w:t>“</w:t>
       </w:r>
+      <w:proofErr w:type="spellStart"/>
       <w:r>
         <w:t>create_full_</w:t>
       </w:r>
       <w:r>
-        <w:t>yaml” as hardcoded to point to the converted yaml file.</w:t>
-      </w:r>
-      <w:r>
-        <w:t xml:space="preserve"> I tested that it gave back a yaml string.</w:t>
-      </w:r>
-    </w:p>
-    <w:p>
-      <w:pPr>
-        <w:rPr>
-          <w:highlight w:val="yellow"/>
-        </w:rPr>
-      </w:pPr>
-      <w:r>
-        <w:t xml:space="preserve">Tried using create_yaml_and_cantera_phases (which depends on </w:t>
-      </w:r>
+        <w:t>yaml</w:t>
+      </w:r>
+      <w:proofErr w:type="spellEnd"/>
+      <w:r>
+        <w:t xml:space="preserve">” as hardcoded to point to the converted </w:t>
+      </w:r>
+      <w:proofErr w:type="spellStart"/>
+      <w:r>
+        <w:t>yaml</w:t>
+      </w:r>
+      <w:proofErr w:type="spellEnd"/>
+      <w:r>
+        <w:t xml:space="preserve"> file.</w:t>
+      </w:r>
+      <w:r>
+        <w:t xml:space="preserve"> I tested that it gave back a </w:t>
+      </w:r>
+      <w:proofErr w:type="spellStart"/>
+      <w:r>
+        <w:t>yaml</w:t>
+      </w:r>
+      <w:proofErr w:type="spellEnd"/>
+      <w:r>
+        <w:t xml:space="preserve"> string.</w:t>
+      </w:r>
+    </w:p>
+    <w:p>
+      <w:pPr>
+        <w:rPr>
+          <w:highlight w:val="yellow"/>
+        </w:rPr>
+      </w:pPr>
+      <w:r>
+        <w:t xml:space="preserve">Tried using </w:t>
+      </w:r>
+      <w:proofErr w:type="spellStart"/>
+      <w:r>
+        <w:t>create_yaml_and_cantera_phases</w:t>
+      </w:r>
+      <w:proofErr w:type="spellEnd"/>
+      <w:r>
+        <w:t xml:space="preserve"> (which depends on </w:t>
+      </w:r>
+      <w:proofErr w:type="spellStart"/>
       <w:r>
         <w:t>create_full_</w:t>
       </w:r>
       <w:r>
-        <w:t xml:space="preserve">yaml), and was getting an </w:t>
+        <w:t>yaml</w:t>
+      </w:r>
+      <w:proofErr w:type="spellEnd"/>
+      <w:r>
+        <w:t xml:space="preserve">), and was getting an </w:t>
       </w:r>
       <w:r>
         <w:rPr>
@@ -791,25 +1540,59 @@
     </w:p>
     <w:p/>
     <w:p>
-      <w:r>
-        <w:t xml:space="preserve">reactions_parameters_array = </w:t>
+      <w:proofErr w:type="spellStart"/>
+      <w:r>
+        <w:t>reactions_parameters_array</w:t>
+      </w:r>
+      <w:proofErr w:type="spellEnd"/>
+      <w:r>
+        <w:t xml:space="preserve"> = </w:t>
       </w:r>
       <w:r>
         <w:t>"ceO2_input_reactions_parameters.csv"</w:t>
       </w:r>
     </w:p>
     <w:p>
-      <w:r>
-        <w:t>canteraSimulate.create_yaml_and_cantera_phases('ceO2', reactions_parameters_array, ceO2_input_simulation_settings)</w:t>
+      <w:proofErr w:type="spellStart"/>
+      <w:r>
+        <w:t>canteraSimulate.create_yaml_and_cantera_phases</w:t>
+      </w:r>
+      <w:proofErr w:type="spellEnd"/>
+      <w:r>
+        <w:t xml:space="preserve">('ceO2', </w:t>
+      </w:r>
+      <w:proofErr w:type="spellStart"/>
+      <w:r>
+        <w:t>reactions_parameters_array</w:t>
+      </w:r>
+      <w:proofErr w:type="spellEnd"/>
+      <w:r>
+        <w:t>, ceO2_input_simulation_settings)</w:t>
       </w:r>
     </w:p>
     <w:p/>
     <w:p>
       <w:r>
-        <w:t>For making cantera phases, I w</w:t>
-      </w:r>
-      <w:r>
-        <w:t>as having problems with yaml import</w:t>
+        <w:t xml:space="preserve">For making </w:t>
+      </w:r>
+      <w:proofErr w:type="spellStart"/>
+      <w:r>
+        <w:t>cantera</w:t>
+      </w:r>
+      <w:proofErr w:type="spellEnd"/>
+      <w:r>
+        <w:t xml:space="preserve"> phases, I w</w:t>
+      </w:r>
+      <w:r>
+        <w:t xml:space="preserve">as having problems with </w:t>
+      </w:r>
+      <w:proofErr w:type="spellStart"/>
+      <w:r>
+        <w:t>yaml</w:t>
+      </w:r>
+      <w:proofErr w:type="spellEnd"/>
+      <w:r>
+        <w:t xml:space="preserve"> import</w:t>
       </w:r>
       <w:r>
         <w:t xml:space="preserve">. </w:t>
@@ -818,10 +1601,42 @@
         <w:t>Initially imported t</w:t>
       </w:r>
       <w:r>
-        <w:t>he yaml using the “infile” argument</w:t>
-      </w:r>
-      <w:r>
-        <w:t>, then switched to using the yaml_string using the “yaml” argument.</w:t>
+        <w:t xml:space="preserve">he </w:t>
+      </w:r>
+      <w:proofErr w:type="spellStart"/>
+      <w:r>
+        <w:t>yaml</w:t>
+      </w:r>
+      <w:proofErr w:type="spellEnd"/>
+      <w:r>
+        <w:t xml:space="preserve"> using the “</w:t>
+      </w:r>
+      <w:proofErr w:type="spellStart"/>
+      <w:r>
+        <w:t>infile</w:t>
+      </w:r>
+      <w:proofErr w:type="spellEnd"/>
+      <w:r>
+        <w:t>” argument</w:t>
+      </w:r>
+      <w:r>
+        <w:t xml:space="preserve">, then switched to using the </w:t>
+      </w:r>
+      <w:proofErr w:type="spellStart"/>
+      <w:r>
+        <w:t>yaml_string</w:t>
+      </w:r>
+      <w:proofErr w:type="spellEnd"/>
+      <w:r>
+        <w:t xml:space="preserve"> using the “</w:t>
+      </w:r>
+      <w:proofErr w:type="spellStart"/>
+      <w:r>
+        <w:t>yaml</w:t>
+      </w:r>
+      <w:proofErr w:type="spellEnd"/>
+      <w:r>
+        <w:t>” argument.</w:t>
       </w:r>
     </w:p>
     <w:p>
@@ -833,7 +1648,15 @@
         <w:t xml:space="preserve"> (I’m not sure what units that was in.</w:t>
       </w:r>
       <w:r>
-        <w:t xml:space="preserve"> – the cti has a comment of Pascal by default.</w:t>
+        <w:t xml:space="preserve"> – the </w:t>
+      </w:r>
+      <w:proofErr w:type="spellStart"/>
+      <w:r>
+        <w:t>cti</w:t>
+      </w:r>
+      <w:proofErr w:type="spellEnd"/>
+      <w:r>
+        <w:t xml:space="preserve"> has a comment of Pascal by default.</w:t>
       </w:r>
     </w:p>
     <w:p>
@@ -841,7 +1664,21 @@
         <w:rPr>
           <w:highlight w:val="green"/>
         </w:rPr>
-        <w:t>Should add comments into the yaml file also.</w:t>
+        <w:t xml:space="preserve">Should add comments into the </w:t>
+      </w:r>
+      <w:proofErr w:type="spellStart"/>
+      <w:r>
+        <w:rPr>
+          <w:highlight w:val="green"/>
+        </w:rPr>
+        <w:t>yaml</w:t>
+      </w:r>
+      <w:proofErr w:type="spellEnd"/>
+      <w:r>
+        <w:rPr>
+          <w:highlight w:val="green"/>
+        </w:rPr>
+        <w:t xml:space="preserve"> file also.</w:t>
       </w:r>
     </w:p>
     <w:p/>
@@ -851,6 +1688,7 @@
       </w:r>
     </w:p>
     <w:p>
+      <w:proofErr w:type="spellStart"/>
       <w:r>
         <w:t>canteraSimulate.create_</w:t>
       </w:r>
@@ -860,6 +1698,7 @@
       <w:r>
         <w:t>_and_SimulatePFRorTPRwithCantera</w:t>
       </w:r>
+      <w:proofErr w:type="spellEnd"/>
     </w:p>
     <w:p>
       <w:r>
@@ -872,7 +1711,23 @@
     <w:p/>
     <w:p>
       <w:r>
-        <w:t>Will slowly check the ability to run example 1, example 2, example 3, example 4, and example 5 with the cti way vs the yaml way.</w:t>
+        <w:t xml:space="preserve">Will slowly check the ability to run example 1, example 2, example 3, example 4, and example 5 with the </w:t>
+      </w:r>
+      <w:proofErr w:type="spellStart"/>
+      <w:r>
+        <w:t>cti</w:t>
+      </w:r>
+      <w:proofErr w:type="spellEnd"/>
+      <w:r>
+        <w:t xml:space="preserve"> way vs the </w:t>
+      </w:r>
+      <w:proofErr w:type="spellStart"/>
+      <w:r>
+        <w:t>yaml</w:t>
+      </w:r>
+      <w:proofErr w:type="spellEnd"/>
+      <w:r>
+        <w:t xml:space="preserve"> way.</w:t>
       </w:r>
       <w:r>
         <w:t xml:space="preserve"> Also need to be careful to restart the kernel each time</w:t>
@@ -897,7 +1752,15 @@
         <w:tab/>
       </w:r>
       <w:r>
-        <w:t>Ran the regular simulationDriver directory only to example 1, then copied the relevant files over to the YAML directory so there is a 'base case' to compare to.</w:t>
+        <w:t xml:space="preserve">Ran the regular </w:t>
+      </w:r>
+      <w:proofErr w:type="spellStart"/>
+      <w:r>
+        <w:t>simulationDriver</w:t>
+      </w:r>
+      <w:proofErr w:type="spellEnd"/>
+      <w:r>
+        <w:t xml:space="preserve"> directory only to example 1, then copied the relevant files over to the YAML directory so there is a 'base case' to compare to.</w:t>
       </w:r>
     </w:p>
     <w:p>
@@ -910,7 +1773,15 @@
         <w:ind w:left="360"/>
       </w:pPr>
       <w:r>
-        <w:t>The cti case in the YAML directory now shows no changes for example 1.</w:t>
+        <w:t xml:space="preserve">The </w:t>
+      </w:r>
+      <w:proofErr w:type="spellStart"/>
+      <w:r>
+        <w:t>cti</w:t>
+      </w:r>
+      <w:proofErr w:type="spellEnd"/>
+      <w:r>
+        <w:t xml:space="preserve"> case in the YAML directory now shows no changes for example 1.</w:t>
       </w:r>
       <w:r>
         <w:t xml:space="preserve"> This is despite a pressure difference of 1E-20 vs 0.0.  It’s a bit concerning that I don’t even see rounding errors.</w:t>
@@ -926,7 +1797,15 @@
         <w:ind w:left="360"/>
       </w:pPr>
       <w:r>
-        <w:t>Now using the YAML case in the yaml directory.</w:t>
+        <w:t xml:space="preserve">Now using the YAML case in the </w:t>
+      </w:r>
+      <w:proofErr w:type="spellStart"/>
+      <w:r>
+        <w:t>yaml</w:t>
+      </w:r>
+      <w:proofErr w:type="spellEnd"/>
+      <w:r>
+        <w:t xml:space="preserve"> directory.</w:t>
       </w:r>
       <w:r>
         <w:t xml:space="preserve">  Again, not even rounding errors.</w:t>
@@ -960,6 +1839,38 @@
       </w:r>
       <w:r>
         <w:t xml:space="preserve"> check: </w:t>
+      </w:r>
+    </w:p>
+    <w:p>
+      <w:r>
+        <w:t>Ran the regular directory to example 2 and then copied the files over into the YAML directory.</w:t>
+      </w:r>
+    </w:p>
+    <w:p>
+      <w:r>
+        <w:t xml:space="preserve"> </w:t>
+      </w:r>
+      <w:r>
+        <w:sym w:font="Wingdings" w:char="F0E0"/>
+      </w:r>
+      <w:r>
+        <w:t xml:space="preserve"> checking the CTI way shows no changes.</w:t>
+      </w:r>
+    </w:p>
+    <w:p>
+      <w:r>
+        <w:sym w:font="Wingdings" w:char="F0E0"/>
+      </w:r>
+      <w:r>
+        <w:t xml:space="preserve"> Checking the </w:t>
+      </w:r>
+      <w:proofErr w:type="spellStart"/>
+      <w:r>
+        <w:t>yaml</w:t>
+      </w:r>
+      <w:proofErr w:type="spellEnd"/>
+      <w:r>
+        <w:t xml:space="preserve"> way shows </w:t>
       </w:r>
     </w:p>
     <w:p>

</xml_diff>

<commit_message>
2.2 Example 2 fails to change for yaml way (which makes sense). Need to implement modified_reactions_parameters_array
</commit_message>
<xml_diff>
--- a/PEUQSE/simulationDriver_YAML/220519ProcDocForYAMLConversion.docx
+++ b/PEUQSE/simulationDriver_YAML/220519ProcDocForYAMLConversion.docx
@@ -4,23 +4,7 @@
   <w:body>
     <w:p>
       <w:r>
-        <w:t xml:space="preserve">The </w:t>
-      </w:r>
-      <w:proofErr w:type="spellStart"/>
-      <w:r>
-        <w:t>simulationDriver</w:t>
-      </w:r>
-      <w:proofErr w:type="spellEnd"/>
-      <w:r>
-        <w:t xml:space="preserve"> for </w:t>
-      </w:r>
-      <w:proofErr w:type="spellStart"/>
-      <w:r>
-        <w:t>cantera</w:t>
-      </w:r>
-      <w:proofErr w:type="spellEnd"/>
-      <w:r>
-        <w:t xml:space="preserve"> is being upgraded to the YAML way because it will allow surface reactions to be modified on the fl</w:t>
+        <w:t>The simulationDriver for cantera is being upgraded to the YAML way because it will allow surface reactions to be modified on the fl</w:t>
       </w:r>
       <w:r>
         <w:t>y.</w:t>
@@ -44,23 +28,7 @@
         <w:t>The input files</w:t>
       </w:r>
       <w:r>
-        <w:t xml:space="preserve"> (currently in </w:t>
-      </w:r>
-      <w:proofErr w:type="spellStart"/>
-      <w:r>
-        <w:t>cti</w:t>
-      </w:r>
-      <w:proofErr w:type="spellEnd"/>
-      <w:r>
-        <w:t xml:space="preserve"> format for starting top of </w:t>
-      </w:r>
-      <w:proofErr w:type="spellStart"/>
-      <w:r>
-        <w:t>cti</w:t>
-      </w:r>
-      <w:proofErr w:type="spellEnd"/>
-      <w:r>
-        <w:t xml:space="preserve"> file and also at intermediate steps).</w:t>
+        <w:t xml:space="preserve"> (currently in cti format for starting top of cti file and also at intermediate steps).</w:t>
       </w:r>
     </w:p>
     <w:p>
@@ -75,15 +43,7 @@
         <w:t>The functions</w:t>
       </w:r>
       <w:r>
-        <w:t xml:space="preserve"> from my </w:t>
-      </w:r>
-      <w:proofErr w:type="spellStart"/>
-      <w:r>
-        <w:t>simulationDriver</w:t>
-      </w:r>
-      <w:proofErr w:type="spellEnd"/>
-      <w:r>
-        <w:t>.</w:t>
+        <w:t xml:space="preserve"> from my simulationDriver.</w:t>
       </w:r>
     </w:p>
     <w:p/>
@@ -95,15 +55,7 @@
         <w:t xml:space="preserve">to the YAML way </w:t>
       </w:r>
       <w:r>
-        <w:t xml:space="preserve">first because the old </w:t>
-      </w:r>
-      <w:proofErr w:type="spellStart"/>
-      <w:r>
-        <w:t>cti</w:t>
-      </w:r>
-      <w:proofErr w:type="spellEnd"/>
-      <w:r>
-        <w:t xml:space="preserve"> way does not create</w:t>
+        <w:t>first because the old cti way does not create</w:t>
       </w:r>
       <w:r>
         <w:t xml:space="preserve"> </w:t>
@@ -121,13 +73,8 @@
         <w:t>(in</w:t>
       </w:r>
       <w:r>
-        <w:t xml:space="preserve"> </w:t>
-      </w:r>
-      <w:proofErr w:type="spellStart"/>
-      <w:r>
-        <w:t>cantera</w:t>
-      </w:r>
-      <w:proofErr w:type="spellEnd"/>
+        <w:t xml:space="preserve"> cantera</w:t>
+      </w:r>
       <w:r>
         <w:t xml:space="preserve"> python objects) </w:t>
       </w:r>
@@ -146,15 +93,7 @@
         <w:t xml:space="preserve">First, let’s consider how the CTI file gets made so that we can switch it to the YAML way. </w:t>
       </w:r>
       <w:r>
-        <w:t xml:space="preserve">Actually, we can just, for now, use the CTI to YAML converter at the very end of full </w:t>
-      </w:r>
-      <w:proofErr w:type="spellStart"/>
-      <w:r>
-        <w:t>cti</w:t>
-      </w:r>
-      <w:proofErr w:type="spellEnd"/>
-      <w:r>
-        <w:t xml:space="preserve"> file creation because we already know that will convert to a suitable YAML file.</w:t>
+        <w:t>Actually, we can just, for now, use the CTI to YAML converter at the very end of full cti file creation because we already know that will convert to a suitable YAML file.</w:t>
       </w:r>
     </w:p>
     <w:p/>
@@ -162,11 +101,9 @@
       <w:r>
         <w:t xml:space="preserve">The current flow basically occurs inside a single function, as seen inside example_runfile.py, it is the function call:  </w:t>
       </w:r>
-      <w:proofErr w:type="spellStart"/>
       <w:r>
         <w:t>canteraSimulate.create_cti_and_SimulatePFRorTPRwithCantera</w:t>
       </w:r>
-      <w:proofErr w:type="spellEnd"/>
     </w:p>
     <w:p>
       <w:pPr>
@@ -224,23 +161,12 @@
       <w:r>
         <w:t xml:space="preserve">It passes the information to another function, </w:t>
       </w:r>
-      <w:proofErr w:type="spellStart"/>
       <w:r>
         <w:t>create_cti_and_cantera_phases</w:t>
       </w:r>
-      <w:proofErr w:type="spellEnd"/>
-      <w:r>
-        <w:t xml:space="preserve">, which creates the </w:t>
-      </w:r>
-      <w:proofErr w:type="spellStart"/>
-      <w:r>
-        <w:t>cti_file</w:t>
-      </w:r>
-      <w:proofErr w:type="spellEnd"/>
-      <w:r>
-        <w:t xml:space="preserve"> using </w:t>
-      </w:r>
-      <w:proofErr w:type="spellStart"/>
+      <w:r>
+        <w:t xml:space="preserve">, which creates the cti_file using </w:t>
+      </w:r>
       <w:r>
         <w:t>canteraKineticsParametersParser</w:t>
       </w:r>
@@ -250,17 +176,8 @@
       <w:r>
         <w:t>create_full_cti</w:t>
       </w:r>
-      <w:proofErr w:type="spellEnd"/>
-      <w:r>
-        <w:t xml:space="preserve">  and then goes on to create the phases using </w:t>
-      </w:r>
-      <w:proofErr w:type="spellStart"/>
-      <w:r>
-        <w:t>cantera</w:t>
-      </w:r>
-      <w:proofErr w:type="spellEnd"/>
-      <w:r>
-        <w:t xml:space="preserve"> directly.</w:t>
+      <w:r>
+        <w:t xml:space="preserve">  and then goes on to create the phases using cantera directly.</w:t>
       </w:r>
     </w:p>
     <w:p>
@@ -275,11 +192,9 @@
       <w:r>
         <w:t xml:space="preserve">Those phases are then passed back to </w:t>
       </w:r>
-      <w:proofErr w:type="spellStart"/>
       <w:r>
         <w:t>canteraSimulate.create_cti_and_SimulatePFRorTPRwithCantera</w:t>
       </w:r>
-      <w:proofErr w:type="spellEnd"/>
       <w:r>
         <w:t xml:space="preserve"> which </w:t>
       </w:r>
@@ -304,7 +219,6 @@
       <w:r>
         <w:t xml:space="preserve">Create a function </w:t>
       </w:r>
-      <w:proofErr w:type="spellStart"/>
       <w:r>
         <w:t>create_</w:t>
       </w:r>
@@ -314,11 +228,9 @@
       <w:r>
         <w:t>_and_cantera_phases</w:t>
       </w:r>
-      <w:proofErr w:type="spellEnd"/>
       <w:r>
         <w:t xml:space="preserve">, make that function then call a helper function called </w:t>
       </w:r>
-      <w:proofErr w:type="spellStart"/>
       <w:r>
         <w:t>canteraKineticsParametersParser</w:t>
       </w:r>
@@ -331,7 +243,6 @@
       <w:r>
         <w:t>yaml</w:t>
       </w:r>
-      <w:proofErr w:type="spellEnd"/>
     </w:p>
     <w:p>
       <w:pPr>
@@ -345,15 +256,7 @@
         <w:t xml:space="preserve">Make that function then </w:t>
       </w:r>
       <w:r>
-        <w:t xml:space="preserve">simply convert the </w:t>
-      </w:r>
-      <w:proofErr w:type="spellStart"/>
-      <w:r>
-        <w:t>cti</w:t>
-      </w:r>
-      <w:proofErr w:type="spellEnd"/>
-      <w:r>
-        <w:t xml:space="preserve"> file.</w:t>
+        <w:t>simply convert the cti file.</w:t>
       </w:r>
     </w:p>
     <w:p>
@@ -383,55 +286,13 @@
         <w:rPr>
           <w:highlight w:val="yellow"/>
         </w:rPr>
-        <w:t xml:space="preserve">converting just the top into </w:t>
-      </w:r>
-      <w:proofErr w:type="spellStart"/>
-      <w:r>
-        <w:rPr>
-          <w:highlight w:val="yellow"/>
-        </w:rPr>
-        <w:t>yaml</w:t>
-      </w:r>
-      <w:proofErr w:type="spellEnd"/>
-      <w:r>
-        <w:rPr>
-          <w:highlight w:val="yellow"/>
-        </w:rPr>
-        <w:t xml:space="preserve"> with the </w:t>
-      </w:r>
-      <w:proofErr w:type="spellStart"/>
-      <w:r>
-        <w:rPr>
-          <w:highlight w:val="yellow"/>
-        </w:rPr>
-        <w:t>cti</w:t>
-      </w:r>
-      <w:proofErr w:type="spellEnd"/>
-      <w:r>
-        <w:rPr>
-          <w:highlight w:val="yellow"/>
-        </w:rPr>
-        <w:t xml:space="preserve"> converter and to then </w:t>
-      </w:r>
-      <w:r>
-        <w:rPr>
-          <w:highlight w:val="yellow"/>
-        </w:rPr>
-        <w:t xml:space="preserve">add the </w:t>
-      </w:r>
-      <w:proofErr w:type="spellStart"/>
-      <w:r>
-        <w:rPr>
-          <w:highlight w:val="yellow"/>
-        </w:rPr>
-        <w:t>yaml</w:t>
-      </w:r>
-      <w:proofErr w:type="spellEnd"/>
-      <w:r>
-        <w:rPr>
-          <w:highlight w:val="yellow"/>
-        </w:rPr>
-        <w:t xml:space="preserve"> way.</w:t>
+        <w:t xml:space="preserve">converting just the top into yaml with the cti converter and to then </w:t>
+      </w:r>
+      <w:r>
+        <w:rPr>
+          <w:highlight w:val="yellow"/>
+        </w:rPr>
+        <w:t>add the yaml way.</w:t>
       </w:r>
     </w:p>
     <w:p>
@@ -449,105 +310,7 @@
         <w:rPr>
           <w:highlight w:val="yellow"/>
         </w:rPr>
-        <w:t xml:space="preserve">It looks like I can probably take the </w:t>
-      </w:r>
-      <w:proofErr w:type="spellStart"/>
-      <w:r>
-        <w:rPr>
-          <w:highlight w:val="yellow"/>
-        </w:rPr>
-        <w:t>cti</w:t>
-      </w:r>
-      <w:proofErr w:type="spellEnd"/>
-      <w:r>
-        <w:rPr>
-          <w:highlight w:val="yellow"/>
-        </w:rPr>
-        <w:t xml:space="preserve"> reactions string and convert it directly the </w:t>
-      </w:r>
-      <w:proofErr w:type="spellStart"/>
-      <w:r>
-        <w:rPr>
-          <w:highlight w:val="yellow"/>
-        </w:rPr>
-        <w:t>yaml</w:t>
-      </w:r>
-      <w:proofErr w:type="spellEnd"/>
-      <w:r>
-        <w:rPr>
-          <w:highlight w:val="yellow"/>
-        </w:rPr>
-        <w:t xml:space="preserve"> way with the </w:t>
-      </w:r>
-      <w:proofErr w:type="spellStart"/>
-      <w:r>
-        <w:rPr>
-          <w:highlight w:val="yellow"/>
-        </w:rPr>
-        <w:t>yaml</w:t>
-      </w:r>
-      <w:proofErr w:type="spellEnd"/>
-      <w:r>
-        <w:rPr>
-          <w:highlight w:val="yellow"/>
-        </w:rPr>
-        <w:t xml:space="preserve"> converter rather than having to make the </w:t>
-      </w:r>
-      <w:proofErr w:type="spellStart"/>
-      <w:r>
-        <w:rPr>
-          <w:highlight w:val="yellow"/>
-        </w:rPr>
-        <w:t>yaml</w:t>
-      </w:r>
-      <w:proofErr w:type="spellEnd"/>
-      <w:r>
-        <w:rPr>
-          <w:highlight w:val="yellow"/>
-        </w:rPr>
-        <w:t xml:space="preserve">. This also has a backwards compatibility advantage in that the </w:t>
-      </w:r>
-      <w:proofErr w:type="spellStart"/>
-      <w:r>
-        <w:rPr>
-          <w:highlight w:val="yellow"/>
-        </w:rPr>
-        <w:t>cti</w:t>
-      </w:r>
-      <w:proofErr w:type="spellEnd"/>
-      <w:r>
-        <w:rPr>
-          <w:highlight w:val="yellow"/>
-        </w:rPr>
-        <w:t xml:space="preserve"> to </w:t>
-      </w:r>
-      <w:proofErr w:type="spellStart"/>
-      <w:r>
-        <w:rPr>
-          <w:highlight w:val="yellow"/>
-        </w:rPr>
-        <w:t>yaml</w:t>
-      </w:r>
-      <w:proofErr w:type="spellEnd"/>
-      <w:r>
-        <w:rPr>
-          <w:highlight w:val="yellow"/>
-        </w:rPr>
-        <w:t xml:space="preserve"> converter will automatically convert “</w:t>
-      </w:r>
-      <w:proofErr w:type="spellStart"/>
-      <w:r>
-        <w:rPr>
-          <w:highlight w:val="yellow"/>
-        </w:rPr>
-        <w:t>surface_reaction</w:t>
-      </w:r>
-      <w:proofErr w:type="spellEnd"/>
-      <w:r>
-        <w:rPr>
-          <w:highlight w:val="yellow"/>
-        </w:rPr>
-        <w:t>” into “reaction”</w:t>
+        <w:t>It looks like I can probably take the cti reactions string and convert it directly the yaml way with the yaml converter rather than having to make the yaml. This also has a backwards compatibility advantage in that the cti to yaml converter will automatically convert “surface_reaction” into “reaction”</w:t>
       </w:r>
     </w:p>
     <w:p>
@@ -589,13 +352,8 @@
         </w:numPr>
       </w:pPr>
       <w:r>
-        <w:t xml:space="preserve">import </w:t>
-      </w:r>
-      <w:proofErr w:type="spellStart"/>
-      <w:r>
-        <w:t>cantera</w:t>
-      </w:r>
-      <w:proofErr w:type="spellEnd"/>
+        <w:t>import cantera</w:t>
+      </w:r>
     </w:p>
     <w:p>
       <w:pPr>
@@ -610,39 +368,7 @@
       </w:pPr>
       <w:r>
         <w:lastRenderedPageBreak/>
-        <w:t>cantera.cti2yaml.convert(text='</w:t>
-      </w:r>
-      <w:proofErr w:type="spellStart"/>
-      <w:r>
-        <w:t>surface_reaction</w:t>
-      </w:r>
-      <w:proofErr w:type="spellEnd"/>
-      <w:r>
-        <w:t xml:space="preserve">("Acetaldehyde + </w:t>
-      </w:r>
-      <w:proofErr w:type="spellStart"/>
-      <w:r>
-        <w:t>CeCation</w:t>
-      </w:r>
-      <w:proofErr w:type="spellEnd"/>
-      <w:r>
-        <w:t xml:space="preserve">(S) =&gt; Acetaldehyde1-Ce(S)", stick(1, 0, 2000))', </w:t>
-      </w:r>
-      <w:proofErr w:type="spellStart"/>
-      <w:r>
-        <w:t>output_name</w:t>
-      </w:r>
-      <w:proofErr w:type="spellEnd"/>
-      <w:r>
-        <w:t>="</w:t>
-      </w:r>
-      <w:proofErr w:type="spellStart"/>
-      <w:r>
-        <w:t>Testing.yaml</w:t>
-      </w:r>
-      <w:proofErr w:type="spellEnd"/>
-      <w:r>
-        <w:t>")</w:t>
+        <w:t>cantera.cti2yaml.convert(text='surface_reaction("Acetaldehyde + CeCation(S) =&gt; Acetaldehyde1-Ce(S)", stick(1, 0, 2000))', output_name="Testing.yaml")</w:t>
       </w:r>
     </w:p>
     <w:p>
@@ -660,13 +386,8 @@
         <w:t>However, it seems to be only appropriate, or at least most appropriate, for converting an entire</w:t>
       </w:r>
       <w:r>
-        <w:t xml:space="preserve"> </w:t>
-      </w:r>
-      <w:proofErr w:type="spellStart"/>
-      <w:r>
-        <w:t>cti</w:t>
-      </w:r>
-      <w:proofErr w:type="spellEnd"/>
+        <w:t xml:space="preserve"> cti</w:t>
+      </w:r>
       <w:r>
         <w:t xml:space="preserve"> file</w:t>
       </w:r>
@@ -674,37 +395,22 @@
         <w:t xml:space="preserve"> string</w:t>
       </w:r>
       <w:r>
-        <w:t xml:space="preserve"> to </w:t>
-      </w:r>
-      <w:proofErr w:type="spellStart"/>
-      <w:r>
-        <w:t>yaml</w:t>
-      </w:r>
-      <w:proofErr w:type="spellEnd"/>
-      <w:r>
-        <w:t>.</w:t>
+        <w:t xml:space="preserve"> to yaml.</w:t>
       </w:r>
       <w:r>
         <w:t xml:space="preserve"> So evidently I will need to change “</w:t>
       </w:r>
-      <w:proofErr w:type="spellStart"/>
       <w:r>
         <w:t>create_full_cti</w:t>
       </w:r>
-      <w:proofErr w:type="spellEnd"/>
       <w:r>
         <w:t>” to “</w:t>
       </w:r>
-      <w:proofErr w:type="spellStart"/>
       <w:r>
         <w:t>create_full_</w:t>
       </w:r>
       <w:r>
-        <w:t>yaml</w:t>
-      </w:r>
-      <w:proofErr w:type="spellEnd"/>
-      <w:r>
-        <w:t>” essentially one line at a time, but it does not seem too hard.</w:t>
+        <w:t>yaml” essentially one line at a time, but it does not seem too hard.</w:t>
       </w:r>
     </w:p>
     <w:p>
@@ -778,91 +484,7 @@
         <w:rPr>
           <w:highlight w:val="yellow"/>
         </w:rPr>
-        <w:t xml:space="preserve">se the </w:t>
-      </w:r>
-      <w:proofErr w:type="spellStart"/>
-      <w:r>
-        <w:rPr>
-          <w:highlight w:val="yellow"/>
-        </w:rPr>
-        <w:t>cantera</w:t>
-      </w:r>
-      <w:proofErr w:type="spellEnd"/>
-      <w:r>
-        <w:rPr>
-          <w:highlight w:val="yellow"/>
-        </w:rPr>
-        <w:t xml:space="preserve"> </w:t>
-      </w:r>
-      <w:proofErr w:type="spellStart"/>
-      <w:r>
-        <w:rPr>
-          <w:highlight w:val="yellow"/>
-        </w:rPr>
-        <w:t>cti</w:t>
-      </w:r>
-      <w:proofErr w:type="spellEnd"/>
-      <w:r>
-        <w:rPr>
-          <w:highlight w:val="yellow"/>
-        </w:rPr>
-        <w:t xml:space="preserve"> to </w:t>
-      </w:r>
-      <w:proofErr w:type="spellStart"/>
-      <w:r>
-        <w:rPr>
-          <w:highlight w:val="yellow"/>
-        </w:rPr>
-        <w:t>yaml</w:t>
-      </w:r>
-      <w:proofErr w:type="spellEnd"/>
-      <w:r>
-        <w:rPr>
-          <w:highlight w:val="yellow"/>
-        </w:rPr>
-        <w:t xml:space="preserve"> converter to get the **full** file into </w:t>
-      </w:r>
-      <w:proofErr w:type="spellStart"/>
-      <w:r>
-        <w:rPr>
-          <w:highlight w:val="yellow"/>
-        </w:rPr>
-        <w:t>yaml</w:t>
-      </w:r>
-      <w:proofErr w:type="spellEnd"/>
-      <w:r>
-        <w:rPr>
-          <w:highlight w:val="yellow"/>
-        </w:rPr>
-        <w:t xml:space="preserve">. Use the full </w:t>
-      </w:r>
-      <w:proofErr w:type="spellStart"/>
-      <w:r>
-        <w:rPr>
-          <w:highlight w:val="yellow"/>
-        </w:rPr>
-        <w:t>yaml</w:t>
-      </w:r>
-      <w:proofErr w:type="spellEnd"/>
-      <w:r>
-        <w:rPr>
-          <w:highlight w:val="yellow"/>
-        </w:rPr>
-        <w:t xml:space="preserve"> to do the simulation (instead of the </w:t>
-      </w:r>
-      <w:proofErr w:type="spellStart"/>
-      <w:r>
-        <w:rPr>
-          <w:highlight w:val="yellow"/>
-        </w:rPr>
-        <w:t>cti</w:t>
-      </w:r>
-      <w:proofErr w:type="spellEnd"/>
-      <w:r>
-        <w:rPr>
-          <w:highlight w:val="yellow"/>
-        </w:rPr>
-        <w:t>).</w:t>
+        <w:t>se the cantera cti to yaml converter to get the **full** file into yaml. Use the full yaml to do the simulation (instead of the cti).</w:t>
       </w:r>
     </w:p>
     <w:p>
@@ -882,24 +504,11 @@
         </w:rPr>
         <w:t>Will do this by making this function: “</w:t>
       </w:r>
-      <w:proofErr w:type="spellStart"/>
       <w:r>
         <w:t>create_full_</w:t>
       </w:r>
       <w:r>
-        <w:t>yaml</w:t>
-      </w:r>
-      <w:proofErr w:type="spellEnd"/>
-      <w:r>
-        <w:t xml:space="preserve">” as hardcoded to point to the converted </w:t>
-      </w:r>
-      <w:proofErr w:type="spellStart"/>
-      <w:r>
-        <w:t>yaml</w:t>
-      </w:r>
-      <w:proofErr w:type="spellEnd"/>
-      <w:r>
-        <w:t xml:space="preserve"> file.</w:t>
+        <w:t>yaml” as hardcoded to point to the converted yaml file.</w:t>
       </w:r>
     </w:p>
     <w:p>
@@ -916,7 +525,6 @@
       <w:r>
         <w:t xml:space="preserve">To use that for the simulation, I need to also create </w:t>
       </w:r>
-      <w:proofErr w:type="spellStart"/>
       <w:r>
         <w:t>create_</w:t>
       </w:r>
@@ -926,7 +534,6 @@
       <w:r>
         <w:t>_and_cantera_phases</w:t>
       </w:r>
-      <w:proofErr w:type="spellEnd"/>
     </w:p>
     <w:p>
       <w:pPr>
@@ -960,14 +567,12 @@
         </w:rPr>
         <w:t xml:space="preserve">Then go back and fix </w:t>
       </w:r>
-      <w:proofErr w:type="spellStart"/>
       <w:r>
         <w:t>create_full_</w:t>
       </w:r>
       <w:r>
         <w:t>yaml</w:t>
       </w:r>
-      <w:proofErr w:type="spellEnd"/>
       <w:r>
         <w:t>.</w:t>
       </w:r>
@@ -984,34 +589,13 @@
         </w:rPr>
       </w:pPr>
       <w:r>
-        <w:t xml:space="preserve">As described below, will initially need to use </w:t>
-      </w:r>
-      <w:proofErr w:type="spellStart"/>
-      <w:r>
-        <w:t>ct.Reaction.fromYaml</w:t>
-      </w:r>
-      <w:proofErr w:type="spellEnd"/>
-      <w:r>
-        <w:t>, then later will need to change to</w:t>
+        <w:t>As described below, will initially need to use ct.Reaction.fromYaml, then later will need to change to</w:t>
       </w:r>
       <w:r>
         <w:t xml:space="preserve"> </w:t>
       </w:r>
-      <w:proofErr w:type="spellStart"/>
-      <w:r>
-        <w:t>ct.Reaction.from_yaml</w:t>
-      </w:r>
-      <w:proofErr w:type="spellEnd"/>
-      <w:r>
-        <w:t xml:space="preserve"> for </w:t>
-      </w:r>
-      <w:proofErr w:type="spellStart"/>
-      <w:r>
-        <w:t>cantera</w:t>
-      </w:r>
-      <w:proofErr w:type="spellEnd"/>
-      <w:r>
-        <w:t xml:space="preserve"> versions greater than 2.6. </w:t>
+      <w:r>
+        <w:t xml:space="preserve">ct.Reaction.from_yaml for cantera versions greater than 2.6. </w:t>
       </w:r>
       <w:r>
         <w:t xml:space="preserve"> (so should do a version check</w:t>
@@ -1047,23 +631,7 @@
         </w:numPr>
       </w:pPr>
       <w:r>
-        <w:t xml:space="preserve">– could not run the existing </w:t>
-      </w:r>
-      <w:proofErr w:type="spellStart"/>
-      <w:r>
-        <w:t>cti</w:t>
-      </w:r>
-      <w:proofErr w:type="spellEnd"/>
-      <w:r>
-        <w:t xml:space="preserve"> file with </w:t>
-      </w:r>
-      <w:proofErr w:type="spellStart"/>
-      <w:r>
-        <w:t>cantera</w:t>
-      </w:r>
-      <w:proofErr w:type="spellEnd"/>
-      <w:r>
-        <w:t xml:space="preserve"> 2.6.0.  It seems it’s no longer compatible. I am getting an error that looks like this</w:t>
+        <w:t>– could not run the existing cti file with cantera 2.6.0.  It seems it’s no longer compatible. I am getting an error that looks like this</w:t>
       </w:r>
       <w:r>
         <w:t xml:space="preserve"> if I try to run example-runfile.py:</w:t>
@@ -1071,153 +639,32 @@
     </w:p>
     <w:p>
       <w:r>
-        <w:t xml:space="preserve">  File "C:\Users\fvs\Documents\GitHub\PEUQSE\PEUQSE\simulationDriver\canteraSimulate.py", line 247, in </w:t>
-      </w:r>
-      <w:proofErr w:type="spellStart"/>
-      <w:r>
-        <w:t>simulatePFRorTPRwithCantera</w:t>
-      </w:r>
-      <w:proofErr w:type="spellEnd"/>
-    </w:p>
-    <w:p>
-      <w:r>
-        <w:t xml:space="preserve">    </w:t>
-      </w:r>
-      <w:proofErr w:type="spellStart"/>
-      <w:r>
-        <w:t>gas_rates.append</w:t>
-      </w:r>
-      <w:proofErr w:type="spellEnd"/>
-      <w:r>
-        <w:t>(</w:t>
-      </w:r>
-      <w:proofErr w:type="spellStart"/>
-      <w:r>
-        <w:t>surf.get_net_production_rates</w:t>
-      </w:r>
-      <w:proofErr w:type="spellEnd"/>
-      <w:r>
-        <w:t>('gas'))</w:t>
-      </w:r>
-    </w:p>
-    <w:p>
-      <w:r>
-        <w:t xml:space="preserve">  File "</w:t>
-      </w:r>
-      <w:proofErr w:type="spellStart"/>
-      <w:r>
-        <w:t>cantera</w:t>
-      </w:r>
-      <w:proofErr w:type="spellEnd"/>
-      <w:r>
-        <w:t>/</w:t>
-      </w:r>
-      <w:proofErr w:type="spellStart"/>
-      <w:r>
-        <w:t>kinetics.pyx</w:t>
-      </w:r>
-      <w:proofErr w:type="spellEnd"/>
-      <w:r>
-        <w:t xml:space="preserve">", line 978, in </w:t>
-      </w:r>
-      <w:proofErr w:type="spellStart"/>
-      <w:r>
-        <w:t>cantera</w:t>
-      </w:r>
-      <w:proofErr w:type="spellEnd"/>
-      <w:r>
-        <w:t>._</w:t>
-      </w:r>
-      <w:proofErr w:type="spellStart"/>
-      <w:r>
-        <w:t>cantera.InterfaceKinetics.get_net_production_rates</w:t>
-      </w:r>
-      <w:proofErr w:type="spellEnd"/>
-    </w:p>
-    <w:p>
-      <w:r>
-        <w:t xml:space="preserve">  File "</w:t>
-      </w:r>
-      <w:proofErr w:type="spellStart"/>
-      <w:r>
-        <w:t>cantera</w:t>
-      </w:r>
-      <w:proofErr w:type="spellEnd"/>
-      <w:r>
-        <w:t>/</w:t>
-      </w:r>
-      <w:proofErr w:type="spellStart"/>
-      <w:r>
-        <w:t>kinetics.pyx</w:t>
-      </w:r>
-      <w:proofErr w:type="spellEnd"/>
-      <w:r>
-        <w:t xml:space="preserve">", line 946, in </w:t>
-      </w:r>
-      <w:proofErr w:type="spellStart"/>
-      <w:r>
-        <w:t>cantera</w:t>
-      </w:r>
-      <w:proofErr w:type="spellEnd"/>
-      <w:r>
-        <w:t>._cantera.</w:t>
-      </w:r>
-      <w:proofErr w:type="spellStart"/>
-      <w:r>
-        <w:t>InterfaceKinetics</w:t>
-      </w:r>
-      <w:proofErr w:type="spellEnd"/>
-      <w:r>
-        <w:t>._</w:t>
-      </w:r>
-      <w:proofErr w:type="spellStart"/>
-      <w:r>
-        <w:t>phase_slice</w:t>
-      </w:r>
-      <w:proofErr w:type="spellEnd"/>
-    </w:p>
-    <w:p>
-      <w:r>
-        <w:t xml:space="preserve">  File "</w:t>
-      </w:r>
-      <w:proofErr w:type="spellStart"/>
-      <w:r>
-        <w:t>cantera</w:t>
-      </w:r>
-      <w:proofErr w:type="spellEnd"/>
-      <w:r>
-        <w:t>/</w:t>
-      </w:r>
-      <w:proofErr w:type="spellStart"/>
-      <w:r>
-        <w:t>kinetics.pyx</w:t>
-      </w:r>
-      <w:proofErr w:type="spellEnd"/>
-      <w:r>
-        <w:t xml:space="preserve">", line 943, in </w:t>
-      </w:r>
-      <w:proofErr w:type="spellStart"/>
-      <w:r>
-        <w:t>cantera</w:t>
-      </w:r>
-      <w:proofErr w:type="spellEnd"/>
-      <w:r>
-        <w:t>._</w:t>
-      </w:r>
-      <w:proofErr w:type="spellStart"/>
-      <w:r>
-        <w:t>cantera.InterfaceKinetics.phase_index</w:t>
-      </w:r>
-      <w:proofErr w:type="spellEnd"/>
-    </w:p>
-    <w:p>
-      <w:proofErr w:type="spellStart"/>
-      <w:r>
-        <w:t>KeyError</w:t>
-      </w:r>
-      <w:proofErr w:type="spellEnd"/>
-      <w:r>
-        <w:t>: 'gas'</w:t>
+        <w:t xml:space="preserve">  File "C:\Users\fvs\Documents\GitHub\PEUQSE\PEUQSE\simulationDriver\canteraSimulate.py", line 247, in simulatePFRorTPRwithCantera</w:t>
+      </w:r>
+    </w:p>
+    <w:p>
+      <w:r>
+        <w:t xml:space="preserve">    gas_rates.append(surf.get_net_production_rates('gas'))</w:t>
+      </w:r>
+    </w:p>
+    <w:p>
+      <w:r>
+        <w:t xml:space="preserve">  File "cantera/kinetics.pyx", line 978, in cantera._cantera.InterfaceKinetics.get_net_production_rates</w:t>
+      </w:r>
+    </w:p>
+    <w:p>
+      <w:r>
+        <w:t xml:space="preserve">  File "cantera/kinetics.pyx", line 946, in cantera._cantera.InterfaceKinetics._phase_slice</w:t>
+      </w:r>
+    </w:p>
+    <w:p>
+      <w:r>
+        <w:t xml:space="preserve">  File "cantera/kinetics.pyx", line 943, in cantera._cantera.InterfaceKinetics.phase_index</w:t>
+      </w:r>
+    </w:p>
+    <w:p>
+      <w:r>
+        <w:t>KeyError: 'gas'</w:t>
       </w:r>
     </w:p>
     <w:p/>
@@ -1226,373 +673,143 @@
         <w:rPr>
           <w:highlight w:val="green"/>
         </w:rPr>
-        <w:t xml:space="preserve">I was able to install an earlier version of </w:t>
-      </w:r>
-      <w:proofErr w:type="spellStart"/>
+        <w:t>I was able to install an earlier version of cantera using: conda install --channel cantera cantera==2.5</w:t>
+      </w:r>
+    </w:p>
+    <w:p>
+      <w:r>
+        <w:t xml:space="preserve">Now I was able to run </w:t>
+      </w:r>
+      <w:r>
+        <w:t>“example-runfile.py”</w:t>
+      </w:r>
+    </w:p>
+    <w:p/>
+    <w:p>
+      <w:r>
+        <w:t xml:space="preserve">Additionally, I went to the directory </w:t>
+      </w:r>
+      <w:r>
+        <w:t>C:\Users\Public\OneDrive - Oak Ridge National Laboratory\DataAnalysis\220518_surf_pfr_modify_Reaction_testing</w:t>
+      </w:r>
+      <w:r>
+        <w:t xml:space="preserve"> and I was able to run that yaml file with version 2.5 also, and even able to modify the surface rate constants. </w:t>
+      </w:r>
+      <w:r>
+        <w:t xml:space="preserve"> I just needed to use a slightly older (and now deprecated) syntax:</w:t>
+      </w:r>
+    </w:p>
+    <w:p>
+      <w:pPr>
+        <w:ind w:left="720"/>
+      </w:pPr>
+      <w:r>
+        <w:t>reactionObjectNew = ct.Reaction.fromYaml(rxnStringWithValues , kinetics=surf) #This is the correct way for cantera version 2.5</w:t>
+      </w:r>
+    </w:p>
+    <w:p>
+      <w:pPr>
+        <w:ind w:left="720"/>
+      </w:pPr>
+      <w:r>
+        <w:lastRenderedPageBreak/>
+        <w:t>#reactionObjectNew = ct.Reaction.from_yaml(rxnStringWithValues , kinetics=surf) #This is the correct way from version 2.6</w:t>
+      </w:r>
+    </w:p>
+    <w:p/>
+    <w:p>
+      <w:r>
+        <w:t>2. Convert full cti to full yaml</w:t>
+      </w:r>
+    </w:p>
+    <w:p>
+      <w:r>
+        <w:tab/>
+        <w:t>I succeeded in doing this, but I needed to change thermo to “None” in the full cti file.</w:t>
+      </w:r>
+    </w:p>
+    <w:p>
+      <w:r>
+        <w:tab/>
+        <w:t>I verified that example_runfile.py (still the cti way) works even with thermo = None</w:t>
+      </w:r>
+    </w:p>
+    <w:p/>
+    <w:p>
+      <w:r>
+        <w:t>2.1 ma</w:t>
+      </w:r>
+      <w:r>
+        <w:t xml:space="preserve">de </w:t>
+      </w:r>
+      <w:r>
+        <w:t xml:space="preserve">function </w:t>
+      </w:r>
+      <w:r>
+        <w:rPr>
+          <w:highlight w:val="yellow"/>
+        </w:rPr>
+        <w:t>“</w:t>
+      </w:r>
+      <w:r>
+        <w:t>create_full_</w:t>
+      </w:r>
+      <w:r>
+        <w:t>yaml” as hardcoded to point to the converted yaml file.</w:t>
+      </w:r>
+      <w:r>
+        <w:t xml:space="preserve"> I tested that it gave back a yaml string.</w:t>
+      </w:r>
+    </w:p>
+    <w:p>
+      <w:pPr>
+        <w:rPr>
+          <w:highlight w:val="yellow"/>
+        </w:rPr>
+      </w:pPr>
+      <w:r>
+        <w:t xml:space="preserve">Tried using create_yaml_and_cantera_phases (which depends on </w:t>
+      </w:r>
+      <w:r>
+        <w:t>create_full_</w:t>
+      </w:r>
+      <w:r>
+        <w:t xml:space="preserve">yaml), and was getting an </w:t>
+      </w:r>
       <w:r>
         <w:rPr>
           <w:highlight w:val="green"/>
         </w:rPr>
-        <w:t>cantera</w:t>
-      </w:r>
-      <w:proofErr w:type="spellEnd"/>
+        <w:t>error. Trying t</w:t>
+      </w:r>
       <w:r>
         <w:rPr>
           <w:highlight w:val="green"/>
         </w:rPr>
-        <w:t xml:space="preserve"> using: </w:t>
-      </w:r>
-      <w:proofErr w:type="spellStart"/>
-      <w:r>
-        <w:rPr>
-          <w:highlight w:val="green"/>
-        </w:rPr>
-        <w:t>conda</w:t>
-      </w:r>
-      <w:proofErr w:type="spellEnd"/>
-      <w:r>
-        <w:rPr>
-          <w:highlight w:val="green"/>
-        </w:rPr>
-        <w:t xml:space="preserve"> install --channel </w:t>
-      </w:r>
-      <w:proofErr w:type="spellStart"/>
-      <w:r>
-        <w:rPr>
-          <w:highlight w:val="green"/>
-        </w:rPr>
-        <w:t>cantera</w:t>
-      </w:r>
-      <w:proofErr w:type="spellEnd"/>
-      <w:r>
-        <w:rPr>
-          <w:highlight w:val="green"/>
-        </w:rPr>
-        <w:t xml:space="preserve"> </w:t>
-      </w:r>
-      <w:proofErr w:type="spellStart"/>
-      <w:r>
-        <w:rPr>
-          <w:highlight w:val="green"/>
-        </w:rPr>
-        <w:t>cantera</w:t>
-      </w:r>
-      <w:proofErr w:type="spellEnd"/>
-      <w:r>
-        <w:rPr>
-          <w:highlight w:val="green"/>
-        </w:rPr>
-        <w:t>==2.5</w:t>
-      </w:r>
-    </w:p>
-    <w:p>
-      <w:r>
-        <w:t xml:space="preserve">Now I was able to run </w:t>
-      </w:r>
-      <w:r>
-        <w:t>“example-runfile.py”</w:t>
+        <w:t>o use “ceO2_yaml_full.yaml” by hardcoding to see if that gets further.</w:t>
       </w:r>
     </w:p>
     <w:p/>
     <w:p>
       <w:r>
-        <w:t xml:space="preserve">Additionally, I went to the directory </w:t>
-      </w:r>
-      <w:r>
-        <w:t>C:\Users\Public\OneDrive - Oak Ridge National Laboratory\</w:t>
-      </w:r>
-      <w:proofErr w:type="spellStart"/>
-      <w:r>
-        <w:t>DataAnalysis</w:t>
-      </w:r>
-      <w:proofErr w:type="spellEnd"/>
-      <w:r>
-        <w:t>\220518_surf_pfr_modify_Reaction_testing</w:t>
-      </w:r>
-      <w:r>
-        <w:t xml:space="preserve"> and I was able to run that </w:t>
-      </w:r>
-      <w:proofErr w:type="spellStart"/>
-      <w:r>
-        <w:t>yaml</w:t>
-      </w:r>
-      <w:proofErr w:type="spellEnd"/>
-      <w:r>
-        <w:t xml:space="preserve"> file with version 2.5 also, and even able to modify the surface rate constants. </w:t>
-      </w:r>
-      <w:r>
-        <w:t xml:space="preserve"> I just needed to use a slightly older (and now deprecated) syntax:</w:t>
-      </w:r>
-    </w:p>
-    <w:p>
-      <w:pPr>
-        <w:ind w:left="720"/>
-      </w:pPr>
-      <w:proofErr w:type="spellStart"/>
-      <w:r>
-        <w:t>reactionObjectNew</w:t>
-      </w:r>
-      <w:proofErr w:type="spellEnd"/>
-      <w:r>
-        <w:t xml:space="preserve"> = </w:t>
-      </w:r>
-      <w:proofErr w:type="spellStart"/>
-      <w:r>
-        <w:t>ct.Reaction.fromYaml</w:t>
-      </w:r>
-      <w:proofErr w:type="spellEnd"/>
-      <w:r>
-        <w:t>(</w:t>
-      </w:r>
-      <w:proofErr w:type="spellStart"/>
-      <w:r>
-        <w:t>rxnStringWithValues</w:t>
-      </w:r>
-      <w:proofErr w:type="spellEnd"/>
-      <w:r>
-        <w:t xml:space="preserve"> , kinetics=surf) #This is the correct way for </w:t>
-      </w:r>
-      <w:proofErr w:type="spellStart"/>
-      <w:r>
-        <w:t>cantera</w:t>
-      </w:r>
-      <w:proofErr w:type="spellEnd"/>
-      <w:r>
-        <w:t xml:space="preserve"> version 2.5</w:t>
-      </w:r>
-    </w:p>
-    <w:p>
-      <w:pPr>
-        <w:ind w:left="720"/>
-      </w:pPr>
-      <w:r>
-        <w:lastRenderedPageBreak/>
-        <w:t xml:space="preserve">#reactionObjectNew = </w:t>
-      </w:r>
-      <w:proofErr w:type="spellStart"/>
-      <w:r>
-        <w:t>ct.Reaction.from_yaml</w:t>
-      </w:r>
-      <w:proofErr w:type="spellEnd"/>
-      <w:r>
-        <w:t>(</w:t>
-      </w:r>
-      <w:proofErr w:type="spellStart"/>
-      <w:r>
-        <w:t>rxnStringWithValues</w:t>
-      </w:r>
-      <w:proofErr w:type="spellEnd"/>
-      <w:r>
-        <w:t xml:space="preserve"> , kinetics=surf) #This is the correct way from version 2.6</w:t>
+        <w:t xml:space="preserve">reactions_parameters_array = </w:t>
+      </w:r>
+      <w:r>
+        <w:t>"ceO2_input_reactions_parameters.csv"</w:t>
+      </w:r>
+    </w:p>
+    <w:p>
+      <w:r>
+        <w:t>canteraSimulate.create_yaml_and_cantera_phases('ceO2', reactions_parameters_array, ceO2_input_simulation_settings)</w:t>
       </w:r>
     </w:p>
     <w:p/>
     <w:p>
       <w:r>
-        <w:t xml:space="preserve">2. Convert full </w:t>
-      </w:r>
-      <w:proofErr w:type="spellStart"/>
-      <w:r>
-        <w:t>cti</w:t>
-      </w:r>
-      <w:proofErr w:type="spellEnd"/>
-      <w:r>
-        <w:t xml:space="preserve"> to full </w:t>
-      </w:r>
-      <w:proofErr w:type="spellStart"/>
-      <w:r>
-        <w:t>yaml</w:t>
-      </w:r>
-      <w:proofErr w:type="spellEnd"/>
-    </w:p>
-    <w:p>
-      <w:r>
-        <w:tab/>
-        <w:t xml:space="preserve">I succeeded in doing this, but I needed to change </w:t>
-      </w:r>
-      <w:proofErr w:type="spellStart"/>
-      <w:r>
-        <w:t>thermo</w:t>
-      </w:r>
-      <w:proofErr w:type="spellEnd"/>
-      <w:r>
-        <w:t xml:space="preserve"> to “None” in the full </w:t>
-      </w:r>
-      <w:proofErr w:type="spellStart"/>
-      <w:r>
-        <w:t>cti</w:t>
-      </w:r>
-      <w:proofErr w:type="spellEnd"/>
-      <w:r>
-        <w:t xml:space="preserve"> file.</w:t>
-      </w:r>
-    </w:p>
-    <w:p>
-      <w:r>
-        <w:tab/>
-        <w:t xml:space="preserve">I verified that example_runfile.py (still the </w:t>
-      </w:r>
-      <w:proofErr w:type="spellStart"/>
-      <w:r>
-        <w:t>cti</w:t>
-      </w:r>
-      <w:proofErr w:type="spellEnd"/>
-      <w:r>
-        <w:t xml:space="preserve"> way) works even with </w:t>
-      </w:r>
-      <w:proofErr w:type="spellStart"/>
-      <w:r>
-        <w:t>thermo</w:t>
-      </w:r>
-      <w:proofErr w:type="spellEnd"/>
-      <w:r>
-        <w:t xml:space="preserve"> = None</w:t>
-      </w:r>
-    </w:p>
-    <w:p/>
-    <w:p>
-      <w:r>
-        <w:t>2.1 ma</w:t>
-      </w:r>
-      <w:r>
-        <w:t xml:space="preserve">de </w:t>
-      </w:r>
-      <w:r>
-        <w:t xml:space="preserve">function </w:t>
-      </w:r>
-      <w:r>
-        <w:rPr>
-          <w:highlight w:val="yellow"/>
-        </w:rPr>
-        <w:t>“</w:t>
-      </w:r>
-      <w:proofErr w:type="spellStart"/>
-      <w:r>
-        <w:t>create_full_</w:t>
-      </w:r>
-      <w:r>
-        <w:t>yaml</w:t>
-      </w:r>
-      <w:proofErr w:type="spellEnd"/>
-      <w:r>
-        <w:t xml:space="preserve">” as hardcoded to point to the converted </w:t>
-      </w:r>
-      <w:proofErr w:type="spellStart"/>
-      <w:r>
-        <w:t>yaml</w:t>
-      </w:r>
-      <w:proofErr w:type="spellEnd"/>
-      <w:r>
-        <w:t xml:space="preserve"> file.</w:t>
-      </w:r>
-      <w:r>
-        <w:t xml:space="preserve"> I tested that it gave back a </w:t>
-      </w:r>
-      <w:proofErr w:type="spellStart"/>
-      <w:r>
-        <w:t>yaml</w:t>
-      </w:r>
-      <w:proofErr w:type="spellEnd"/>
-      <w:r>
-        <w:t xml:space="preserve"> string.</w:t>
-      </w:r>
-    </w:p>
-    <w:p>
-      <w:pPr>
-        <w:rPr>
-          <w:highlight w:val="yellow"/>
-        </w:rPr>
-      </w:pPr>
-      <w:r>
-        <w:t xml:space="preserve">Tried using </w:t>
-      </w:r>
-      <w:proofErr w:type="spellStart"/>
-      <w:r>
-        <w:t>create_yaml_and_cantera_phases</w:t>
-      </w:r>
-      <w:proofErr w:type="spellEnd"/>
-      <w:r>
-        <w:t xml:space="preserve"> (which depends on </w:t>
-      </w:r>
-      <w:proofErr w:type="spellStart"/>
-      <w:r>
-        <w:t>create_full_</w:t>
-      </w:r>
-      <w:r>
-        <w:t>yaml</w:t>
-      </w:r>
-      <w:proofErr w:type="spellEnd"/>
-      <w:r>
-        <w:t xml:space="preserve">), and was getting an </w:t>
-      </w:r>
-      <w:r>
-        <w:rPr>
-          <w:highlight w:val="green"/>
-        </w:rPr>
-        <w:t>error. Trying t</w:t>
-      </w:r>
-      <w:r>
-        <w:rPr>
-          <w:highlight w:val="green"/>
-        </w:rPr>
-        <w:t>o use “ceO2_yaml_full.yaml” by hardcoding to see if that gets further.</w:t>
-      </w:r>
-    </w:p>
-    <w:p/>
-    <w:p>
-      <w:proofErr w:type="spellStart"/>
-      <w:r>
-        <w:t>reactions_parameters_array</w:t>
-      </w:r>
-      <w:proofErr w:type="spellEnd"/>
-      <w:r>
-        <w:t xml:space="preserve"> = </w:t>
-      </w:r>
-      <w:r>
-        <w:t>"ceO2_input_reactions_parameters.csv"</w:t>
-      </w:r>
-    </w:p>
-    <w:p>
-      <w:proofErr w:type="spellStart"/>
-      <w:r>
-        <w:t>canteraSimulate.create_yaml_and_cantera_phases</w:t>
-      </w:r>
-      <w:proofErr w:type="spellEnd"/>
-      <w:r>
-        <w:t xml:space="preserve">('ceO2', </w:t>
-      </w:r>
-      <w:proofErr w:type="spellStart"/>
-      <w:r>
-        <w:t>reactions_parameters_array</w:t>
-      </w:r>
-      <w:proofErr w:type="spellEnd"/>
-      <w:r>
-        <w:t>, ceO2_input_simulation_settings)</w:t>
-      </w:r>
-    </w:p>
-    <w:p/>
-    <w:p>
-      <w:r>
-        <w:t xml:space="preserve">For making </w:t>
-      </w:r>
-      <w:proofErr w:type="spellStart"/>
-      <w:r>
-        <w:t>cantera</w:t>
-      </w:r>
-      <w:proofErr w:type="spellEnd"/>
-      <w:r>
-        <w:t xml:space="preserve"> phases, I w</w:t>
-      </w:r>
-      <w:r>
-        <w:t xml:space="preserve">as having problems with </w:t>
-      </w:r>
-      <w:proofErr w:type="spellStart"/>
-      <w:r>
-        <w:t>yaml</w:t>
-      </w:r>
-      <w:proofErr w:type="spellEnd"/>
-      <w:r>
-        <w:t xml:space="preserve"> import</w:t>
+        <w:t>For making cantera phases, I w</w:t>
+      </w:r>
+      <w:r>
+        <w:t>as having problems with yaml import</w:t>
       </w:r>
       <w:r>
         <w:t xml:space="preserve">. </w:t>
@@ -1601,42 +818,10 @@
         <w:t>Initially imported t</w:t>
       </w:r>
       <w:r>
-        <w:t xml:space="preserve">he </w:t>
-      </w:r>
-      <w:proofErr w:type="spellStart"/>
-      <w:r>
-        <w:t>yaml</w:t>
-      </w:r>
-      <w:proofErr w:type="spellEnd"/>
-      <w:r>
-        <w:t xml:space="preserve"> using the “</w:t>
-      </w:r>
-      <w:proofErr w:type="spellStart"/>
-      <w:r>
-        <w:t>infile</w:t>
-      </w:r>
-      <w:proofErr w:type="spellEnd"/>
-      <w:r>
-        <w:t>” argument</w:t>
-      </w:r>
-      <w:r>
-        <w:t xml:space="preserve">, then switched to using the </w:t>
-      </w:r>
-      <w:proofErr w:type="spellStart"/>
-      <w:r>
-        <w:t>yaml_string</w:t>
-      </w:r>
-      <w:proofErr w:type="spellEnd"/>
-      <w:r>
-        <w:t xml:space="preserve"> using the “</w:t>
-      </w:r>
-      <w:proofErr w:type="spellStart"/>
-      <w:r>
-        <w:t>yaml</w:t>
-      </w:r>
-      <w:proofErr w:type="spellEnd"/>
-      <w:r>
-        <w:t>” argument.</w:t>
+        <w:t>he yaml using the “infile” argument</w:t>
+      </w:r>
+      <w:r>
+        <w:t>, then switched to using the yaml_string using the “yaml” argument.</w:t>
       </w:r>
     </w:p>
     <w:p>
@@ -1648,15 +833,7 @@
         <w:t xml:space="preserve"> (I’m not sure what units that was in.</w:t>
       </w:r>
       <w:r>
-        <w:t xml:space="preserve"> – the </w:t>
-      </w:r>
-      <w:proofErr w:type="spellStart"/>
-      <w:r>
-        <w:t>cti</w:t>
-      </w:r>
-      <w:proofErr w:type="spellEnd"/>
-      <w:r>
-        <w:t xml:space="preserve"> has a comment of Pascal by default.</w:t>
+        <w:t xml:space="preserve"> – the cti has a comment of Pascal by default.</w:t>
       </w:r>
     </w:p>
     <w:p>
@@ -1664,70 +841,38 @@
         <w:rPr>
           <w:highlight w:val="green"/>
         </w:rPr>
-        <w:t xml:space="preserve">Should add comments into the </w:t>
-      </w:r>
-      <w:proofErr w:type="spellStart"/>
-      <w:r>
-        <w:rPr>
-          <w:highlight w:val="green"/>
-        </w:rPr>
+        <w:t>Should add comments into the yaml file also.</w:t>
+      </w:r>
+    </w:p>
+    <w:p/>
+    <w:p>
+      <w:r>
+        <w:t xml:space="preserve">2.2 Now need to try to make a simulation using </w:t>
+      </w:r>
+    </w:p>
+    <w:p>
+      <w:r>
+        <w:t>canteraSimulate.create_</w:t>
+      </w:r>
+      <w:r>
         <w:t>yaml</w:t>
       </w:r>
-      <w:proofErr w:type="spellEnd"/>
-      <w:r>
-        <w:rPr>
-          <w:highlight w:val="green"/>
-        </w:rPr>
-        <w:t xml:space="preserve"> file also.</w:t>
+      <w:r>
+        <w:t>_and_SimulatePFRorTPRwithCantera</w:t>
+      </w:r>
+    </w:p>
+    <w:p>
+      <w:r>
+        <w:t>Was able to run it.</w:t>
+      </w:r>
+      <w:r>
+        <w:t xml:space="preserve"> </w:t>
       </w:r>
     </w:p>
     <w:p/>
     <w:p>
       <w:r>
-        <w:t xml:space="preserve">2.2 Now need to try to make a simulation using </w:t>
-      </w:r>
-    </w:p>
-    <w:p>
-      <w:proofErr w:type="spellStart"/>
-      <w:r>
-        <w:t>canteraSimulate.create_</w:t>
-      </w:r>
-      <w:r>
-        <w:t>yaml</w:t>
-      </w:r>
-      <w:r>
-        <w:t>_and_SimulatePFRorTPRwithCantera</w:t>
-      </w:r>
-      <w:proofErr w:type="spellEnd"/>
-    </w:p>
-    <w:p>
-      <w:r>
-        <w:t>Was able to run it.</w:t>
-      </w:r>
-      <w:r>
-        <w:t xml:space="preserve"> </w:t>
-      </w:r>
-    </w:p>
-    <w:p/>
-    <w:p>
-      <w:r>
-        <w:t xml:space="preserve">Will slowly check the ability to run example 1, example 2, example 3, example 4, and example 5 with the </w:t>
-      </w:r>
-      <w:proofErr w:type="spellStart"/>
-      <w:r>
-        <w:t>cti</w:t>
-      </w:r>
-      <w:proofErr w:type="spellEnd"/>
-      <w:r>
-        <w:t xml:space="preserve"> way vs the </w:t>
-      </w:r>
-      <w:proofErr w:type="spellStart"/>
-      <w:r>
-        <w:t>yaml</w:t>
-      </w:r>
-      <w:proofErr w:type="spellEnd"/>
-      <w:r>
-        <w:t xml:space="preserve"> way.</w:t>
+        <w:t>Will slowly check the ability to run example 1, example 2, example 3, example 4, and example 5 with the cti way vs the yaml way.</w:t>
       </w:r>
       <w:r>
         <w:t xml:space="preserve"> Also need to be careful to restart the kernel each time</w:t>
@@ -1752,15 +897,7 @@
         <w:tab/>
       </w:r>
       <w:r>
-        <w:t xml:space="preserve">Ran the regular </w:t>
-      </w:r>
-      <w:proofErr w:type="spellStart"/>
-      <w:r>
-        <w:t>simulationDriver</w:t>
-      </w:r>
-      <w:proofErr w:type="spellEnd"/>
-      <w:r>
-        <w:t xml:space="preserve"> directory only to example 1, then copied the relevant files over to the YAML directory so there is a 'base case' to compare to.</w:t>
+        <w:t>Ran the regular simulationDriver directory only to example 1, then copied the relevant files over to the YAML directory so there is a 'base case' to compare to.</w:t>
       </w:r>
     </w:p>
     <w:p>
@@ -1773,15 +910,7 @@
         <w:ind w:left="360"/>
       </w:pPr>
       <w:r>
-        <w:t xml:space="preserve">The </w:t>
-      </w:r>
-      <w:proofErr w:type="spellStart"/>
-      <w:r>
-        <w:t>cti</w:t>
-      </w:r>
-      <w:proofErr w:type="spellEnd"/>
-      <w:r>
-        <w:t xml:space="preserve"> case in the YAML directory now shows no changes for example 1.</w:t>
+        <w:t>The cti case in the YAML directory now shows no changes for example 1.</w:t>
       </w:r>
       <w:r>
         <w:t xml:space="preserve"> This is despite a pressure difference of 1E-20 vs 0.0.  It’s a bit concerning that I don’t even see rounding errors.</w:t>
@@ -1797,15 +926,7 @@
         <w:ind w:left="360"/>
       </w:pPr>
       <w:r>
-        <w:t xml:space="preserve">Now using the YAML case in the </w:t>
-      </w:r>
-      <w:proofErr w:type="spellStart"/>
-      <w:r>
-        <w:t>yaml</w:t>
-      </w:r>
-      <w:proofErr w:type="spellEnd"/>
-      <w:r>
-        <w:t xml:space="preserve"> directory.</w:t>
+        <w:t>Now using the YAML case in the yaml directory.</w:t>
       </w:r>
       <w:r>
         <w:t xml:space="preserve">  Again, not even rounding errors.</w:t>
@@ -1862,15 +983,57 @@
         <w:sym w:font="Wingdings" w:char="F0E0"/>
       </w:r>
       <w:r>
-        <w:t xml:space="preserve"> Checking the </w:t>
-      </w:r>
-      <w:proofErr w:type="spellStart"/>
-      <w:r>
-        <w:t>yaml</w:t>
-      </w:r>
-      <w:proofErr w:type="spellEnd"/>
-      <w:r>
-        <w:t xml:space="preserve"> way shows </w:t>
+        <w:t xml:space="preserve"> Checking the yaml way shows </w:t>
+      </w:r>
+      <w:r>
+        <w:t xml:space="preserve">changes that don’t look negligible to me. </w:t>
+      </w:r>
+    </w:p>
+    <w:p/>
+    <w:p>
+      <w:r>
+        <w:rPr>
+          <w:highlight w:val="yellow"/>
+        </w:rPr>
+        <w:lastRenderedPageBreak/>
+        <w:t>Will try making some plots in the directory of acetaldehyde</w:t>
+      </w:r>
+      <w:r>
+        <w:rPr>
+          <w:highlight w:val="yellow"/>
+        </w:rPr>
+        <w:t xml:space="preserve"> gas from </w:t>
+      </w:r>
+      <w:r>
+        <w:rPr>
+          <w:highlight w:val="yellow"/>
+        </w:rPr>
+        <w:t>ceO2_output_rates_gas.csv</w:t>
+      </w:r>
+      <w:r>
+        <w:rPr>
+          <w:highlight w:val="yellow"/>
+        </w:rPr>
+        <w:t>.</w:t>
+      </w:r>
+    </w:p>
+    <w:p>
+      <w:r>
+        <w:rPr>
+          <w:highlight w:val="yellow"/>
+        </w:rPr>
+        <w:t>There is a distinct difference now: the CTI way is showing two peaks, and the YAML way is showing 1 peak. I suspect that the YAML way is not modifying parameters because it is hardcoded to just read the full yaml file.</w:t>
+      </w:r>
+    </w:p>
+    <w:p>
+      <w:r>
+        <w:t>I have confirmed that yaml Example 1 is giving the same output as yaml example 2. This makes sense because the array “</w:t>
+      </w:r>
+      <w:r>
+        <w:t>modified_reactions_parameters_array</w:t>
+      </w:r>
+      <w:r>
+        <w:t>” is not being used right now – currently the YAML file (and yaml_string) are never being modified, always only being read from file.</w:t>
       </w:r>
     </w:p>
     <w:p>

</xml_diff>

<commit_message>
3.1 Made create_full_yaml and also make_reaction_yaml_string
</commit_message>
<xml_diff>
--- a/PEUQSE/simulationDriver_YAML/220519ProcDocForYAMLConversion.docx
+++ b/PEUQSE/simulationDriver_YAML/220519ProcDocForYAMLConversion.docx
@@ -2162,6 +2162,45 @@
         </w:rPr>
       </w:pPr>
     </w:p>
+    <w:p>
+      <w:r>
+        <w:t>Started</w:t>
+      </w:r>
+      <w:r>
+        <w:t xml:space="preserve"> working on </w:t>
+      </w:r>
+      <w:proofErr w:type="spellStart"/>
+      <w:r>
+        <w:t>create_full_yaml</w:t>
+      </w:r>
+      <w:proofErr w:type="spellEnd"/>
+      <w:r>
+        <w:t xml:space="preserve">, and need to also make </w:t>
+      </w:r>
+      <w:proofErr w:type="spellStart"/>
+      <w:r>
+        <w:t>make_reaction_yaml_string</w:t>
+      </w:r>
+      <w:proofErr w:type="spellEnd"/>
+    </w:p>
+    <w:p/>
+    <w:p>
+      <w:r>
+        <w:rPr>
+          <w:b/>
+          <w:bCs/>
+        </w:rPr>
+        <w:t xml:space="preserve">3.1 </w:t>
+      </w:r>
+      <w:r>
+        <w:t>Made both of those files, and initial testing seems to be working.</w:t>
+      </w:r>
+      <w:r>
+        <w:t xml:space="preserve"> Will merge this back to the branch for converting simulation driver to YAML and then will continue testing.</w:t>
+      </w:r>
+    </w:p>
+    <w:p/>
+    <w:p/>
     <w:sectPr>
       <w:pgSz w:w="12240" w:h="15840"/>
       <w:pgMar w:top="1440" w:right="1440" w:bottom="1440" w:left="1440" w:header="720" w:footer="720" w:gutter="0"/>

</xml_diff>

<commit_message>
3.1 Example 2 output from YAML now matches that from CTI.
</commit_message>
<xml_diff>
--- a/PEUQSE/simulationDriver_YAML/220519ProcDocForYAMLConversion.docx
+++ b/PEUQSE/simulationDriver_YAML/220519ProcDocForYAMLConversion.docx
@@ -60,15 +60,7 @@
       </w:r>
       <w:proofErr w:type="spellEnd"/>
       <w:r>
-        <w:t xml:space="preserve"> file </w:t>
-      </w:r>
-      <w:proofErr w:type="gramStart"/>
-      <w:r>
-        <w:t>and also</w:t>
-      </w:r>
-      <w:proofErr w:type="gramEnd"/>
-      <w:r>
-        <w:t xml:space="preserve"> at intermediate steps).</w:t>
+        <w:t xml:space="preserve"> file and also at intermediate steps).</w:t>
       </w:r>
     </w:p>
     <w:p>
@@ -97,15 +89,7 @@
     <w:p/>
     <w:p>
       <w:r>
-        <w:t xml:space="preserve">The functions are </w:t>
-      </w:r>
-      <w:proofErr w:type="gramStart"/>
-      <w:r>
-        <w:t>actually easier</w:t>
-      </w:r>
-      <w:proofErr w:type="gramEnd"/>
-      <w:r>
-        <w:t xml:space="preserve"> to convert. However, we need to convert the input files </w:t>
+        <w:t xml:space="preserve">The functions are actually easier to convert. However, we need to convert the input files </w:t>
       </w:r>
       <w:r>
         <w:t xml:space="preserve">to the YAML way </w:t>
@@ -161,13 +145,8 @@
       <w:r>
         <w:t xml:space="preserve">First, let’s consider how the CTI file gets made so that we can switch it to the YAML way. </w:t>
       </w:r>
-      <w:proofErr w:type="gramStart"/>
-      <w:r>
-        <w:t>Actually, we</w:t>
-      </w:r>
-      <w:proofErr w:type="gramEnd"/>
-      <w:r>
-        <w:t xml:space="preserve"> can just, for now, use the CTI to YAML converter at the very end of full </w:t>
+      <w:r>
+        <w:t xml:space="preserve">Actually, we can just, for now, use the CTI to YAML converter at the very end of full </w:t>
       </w:r>
       <w:proofErr w:type="spellStart"/>
       <w:r>
@@ -202,16 +181,11 @@
       <w:r>
         <w:t xml:space="preserve"> takes a CTI top info file (like </w:t>
       </w:r>
-      <w:proofErr w:type="gramStart"/>
       <w:r>
         <w:t>ceO2_cti_top_info.cti</w:t>
       </w:r>
       <w:r>
-        <w:t xml:space="preserve"> )</w:t>
-      </w:r>
-      <w:proofErr w:type="gramEnd"/>
-      <w:r>
-        <w:t xml:space="preserve"> which has the species names and phases, and it also takes an array of </w:t>
+        <w:t xml:space="preserve"> ) which has the species names and phases, and it also takes an array of </w:t>
       </w:r>
       <w:r>
         <w:rPr>
@@ -274,19 +248,11 @@
         <w:t>.</w:t>
       </w:r>
       <w:r>
-        <w:t>create_full_</w:t>
-      </w:r>
-      <w:proofErr w:type="gramStart"/>
-      <w:r>
-        <w:t>cti</w:t>
-      </w:r>
-      <w:proofErr w:type="spellEnd"/>
-      <w:r>
-        <w:t xml:space="preserve">  and</w:t>
-      </w:r>
-      <w:proofErr w:type="gramEnd"/>
-      <w:r>
-        <w:t xml:space="preserve"> then goes on to create the phases using </w:t>
+        <w:t>create_full_cti</w:t>
+      </w:r>
+      <w:proofErr w:type="spellEnd"/>
+      <w:r>
+        <w:t xml:space="preserve">  and then goes on to create the phases using </w:t>
       </w:r>
       <w:proofErr w:type="spellStart"/>
       <w:r>
@@ -323,13 +289,8 @@
     </w:p>
     <w:p/>
     <w:p>
-      <w:proofErr w:type="gramStart"/>
-      <w:r>
-        <w:t>So</w:t>
-      </w:r>
-      <w:proofErr w:type="gramEnd"/>
-      <w:r>
-        <w:t xml:space="preserve"> to interrupt that flow and introduce YAML while allowing backwards compatibility, there are a few obvious ways to do it.</w:t>
+      <w:r>
+        <w:t>So to interrupt that flow and introduce YAML while allowing backwards compatibility, there are a few obvious ways to do it.</w:t>
       </w:r>
     </w:p>
     <w:p>
@@ -416,21 +377,7 @@
         <w:rPr>
           <w:highlight w:val="yellow"/>
         </w:rPr>
-        <w:t xml:space="preserve">The YAML way still has a file that can be divided into top and full. </w:t>
-      </w:r>
-      <w:proofErr w:type="gramStart"/>
-      <w:r>
-        <w:rPr>
-          <w:highlight w:val="yellow"/>
-        </w:rPr>
-        <w:t>So</w:t>
-      </w:r>
-      <w:proofErr w:type="gramEnd"/>
-      <w:r>
-        <w:rPr>
-          <w:highlight w:val="yellow"/>
-        </w:rPr>
-        <w:t xml:space="preserve"> it may be worth </w:t>
+        <w:t xml:space="preserve">The YAML way still has a file that can be divided into top and full. So it may be worth </w:t>
       </w:r>
       <w:r>
         <w:rPr>
@@ -661,14 +608,9 @@
           <w:highlight w:val="yellow"/>
         </w:rPr>
       </w:pPr>
-      <w:proofErr w:type="gramStart"/>
       <w:r>
         <w:lastRenderedPageBreak/>
-        <w:t>cantera.cti2yaml.convert</w:t>
-      </w:r>
-      <w:proofErr w:type="gramEnd"/>
-      <w:r>
-        <w:t>(text='</w:t>
+        <w:t>cantera.cti2yaml.convert(text='</w:t>
       </w:r>
       <w:proofErr w:type="spellStart"/>
       <w:r>
@@ -743,15 +685,7 @@
         <w:t>.</w:t>
       </w:r>
       <w:r>
-        <w:t xml:space="preserve"> So </w:t>
-      </w:r>
-      <w:proofErr w:type="gramStart"/>
-      <w:r>
-        <w:t>evidently</w:t>
-      </w:r>
-      <w:proofErr w:type="gramEnd"/>
-      <w:r>
-        <w:t xml:space="preserve"> I will need to change “</w:t>
+        <w:t xml:space="preserve"> So evidently I will need to change “</w:t>
       </w:r>
       <w:proofErr w:type="spellStart"/>
       <w:r>
@@ -1053,12 +987,10 @@
         <w:t xml:space="preserve">As described below, will initially need to use </w:t>
       </w:r>
       <w:proofErr w:type="spellStart"/>
-      <w:proofErr w:type="gramStart"/>
       <w:r>
         <w:t>ct.Reaction.fromYaml</w:t>
       </w:r>
       <w:proofErr w:type="spellEnd"/>
-      <w:proofErr w:type="gramEnd"/>
       <w:r>
         <w:t>, then later will need to change to</w:t>
       </w:r>
@@ -1082,15 +1014,7 @@
         <w:t xml:space="preserve"> versions greater than 2.6. </w:t>
       </w:r>
       <w:r>
-        <w:t xml:space="preserve"> (</w:t>
-      </w:r>
-      <w:proofErr w:type="gramStart"/>
-      <w:r>
-        <w:t>so</w:t>
-      </w:r>
-      <w:proofErr w:type="gramEnd"/>
-      <w:r>
-        <w:t xml:space="preserve"> should do a version check</w:t>
+        <w:t xml:space="preserve"> (so should do a version check</w:t>
       </w:r>
       <w:r>
         <w:t>).</w:t>
@@ -1161,14 +1085,9 @@
       </w:r>
       <w:proofErr w:type="spellStart"/>
       <w:r>
-        <w:t>gas_</w:t>
-      </w:r>
-      <w:proofErr w:type="gramStart"/>
-      <w:r>
-        <w:t>rates.append</w:t>
-      </w:r>
-      <w:proofErr w:type="spellEnd"/>
-      <w:proofErr w:type="gramEnd"/>
+        <w:t>gas_rates.append</w:t>
+      </w:r>
+      <w:proofErr w:type="spellEnd"/>
       <w:r>
         <w:t>(</w:t>
       </w:r>
@@ -1236,21 +1155,50 @@
         <w:t xml:space="preserve">", line 946, in </w:t>
       </w:r>
       <w:proofErr w:type="spellStart"/>
-      <w:proofErr w:type="gramStart"/>
       <w:r>
         <w:t>cantera</w:t>
       </w:r>
       <w:proofErr w:type="spellEnd"/>
       <w:r>
+        <w:t>._cantera.</w:t>
+      </w:r>
+      <w:proofErr w:type="spellStart"/>
+      <w:r>
+        <w:t>InterfaceKinetics</w:t>
+      </w:r>
+      <w:proofErr w:type="spellEnd"/>
+      <w:r>
         <w:t>._</w:t>
       </w:r>
-      <w:proofErr w:type="gramEnd"/>
-      <w:r>
-        <w:t>cantera.</w:t>
-      </w:r>
-      <w:proofErr w:type="spellStart"/>
-      <w:r>
-        <w:t>InterfaceKinetics</w:t>
+      <w:proofErr w:type="spellStart"/>
+      <w:r>
+        <w:t>phase_slice</w:t>
+      </w:r>
+      <w:proofErr w:type="spellEnd"/>
+    </w:p>
+    <w:p>
+      <w:r>
+        <w:t xml:space="preserve">  File "</w:t>
+      </w:r>
+      <w:proofErr w:type="spellStart"/>
+      <w:r>
+        <w:t>cantera</w:t>
+      </w:r>
+      <w:proofErr w:type="spellEnd"/>
+      <w:r>
+        <w:t>/</w:t>
+      </w:r>
+      <w:proofErr w:type="spellStart"/>
+      <w:r>
+        <w:t>kinetics.pyx</w:t>
+      </w:r>
+      <w:proofErr w:type="spellEnd"/>
+      <w:r>
+        <w:t xml:space="preserve">", line 943, in </w:t>
+      </w:r>
+      <w:proofErr w:type="spellStart"/>
+      <w:r>
+        <w:t>cantera</w:t>
       </w:r>
       <w:proofErr w:type="spellEnd"/>
       <w:r>
@@ -1258,132 +1206,96 @@
       </w:r>
       <w:proofErr w:type="spellStart"/>
       <w:r>
-        <w:t>phase_slice</w:t>
-      </w:r>
-      <w:proofErr w:type="spellEnd"/>
-    </w:p>
-    <w:p>
-      <w:r>
-        <w:t xml:space="preserve">  File "</w:t>
-      </w:r>
-      <w:proofErr w:type="spellStart"/>
-      <w:r>
+        <w:t>cantera.InterfaceKinetics.phase_index</w:t>
+      </w:r>
+      <w:proofErr w:type="spellEnd"/>
+    </w:p>
+    <w:p>
+      <w:proofErr w:type="spellStart"/>
+      <w:r>
+        <w:t>KeyError</w:t>
+      </w:r>
+      <w:proofErr w:type="spellEnd"/>
+      <w:r>
+        <w:t>: 'gas'</w:t>
+      </w:r>
+    </w:p>
+    <w:p/>
+    <w:p>
+      <w:r>
+        <w:rPr>
+          <w:highlight w:val="green"/>
+        </w:rPr>
+        <w:t xml:space="preserve">I was able to install an earlier version of </w:t>
+      </w:r>
+      <w:proofErr w:type="spellStart"/>
+      <w:r>
+        <w:rPr>
+          <w:highlight w:val="green"/>
+        </w:rPr>
         <w:t>cantera</w:t>
       </w:r>
       <w:proofErr w:type="spellEnd"/>
       <w:r>
-        <w:t>/</w:t>
-      </w:r>
-      <w:proofErr w:type="spellStart"/>
-      <w:r>
-        <w:t>kinetics.pyx</w:t>
-      </w:r>
-      <w:proofErr w:type="spellEnd"/>
-      <w:r>
-        <w:t xml:space="preserve">", line 943, in </w:t>
-      </w:r>
-      <w:proofErr w:type="spellStart"/>
-      <w:proofErr w:type="gramStart"/>
-      <w:r>
+        <w:rPr>
+          <w:highlight w:val="green"/>
+        </w:rPr>
+        <w:t xml:space="preserve"> using: </w:t>
+      </w:r>
+      <w:proofErr w:type="spellStart"/>
+      <w:r>
+        <w:rPr>
+          <w:highlight w:val="green"/>
+        </w:rPr>
+        <w:t>conda</w:t>
+      </w:r>
+      <w:proofErr w:type="spellEnd"/>
+      <w:r>
+        <w:rPr>
+          <w:highlight w:val="green"/>
+        </w:rPr>
+        <w:t xml:space="preserve"> install --channel </w:t>
+      </w:r>
+      <w:proofErr w:type="spellStart"/>
+      <w:r>
+        <w:rPr>
+          <w:highlight w:val="green"/>
+        </w:rPr>
         <w:t>cantera</w:t>
       </w:r>
       <w:proofErr w:type="spellEnd"/>
       <w:r>
-        <w:t>._</w:t>
-      </w:r>
-      <w:proofErr w:type="spellStart"/>
-      <w:proofErr w:type="gramEnd"/>
-      <w:r>
-        <w:t>cantera.InterfaceKinetics.phase_index</w:t>
-      </w:r>
-      <w:proofErr w:type="spellEnd"/>
-    </w:p>
-    <w:p>
-      <w:proofErr w:type="spellStart"/>
-      <w:r>
-        <w:t>KeyError</w:t>
-      </w:r>
-      <w:proofErr w:type="spellEnd"/>
-      <w:r>
-        <w:t>: 'gas'</w:t>
+        <w:rPr>
+          <w:highlight w:val="green"/>
+        </w:rPr>
+        <w:t xml:space="preserve"> </w:t>
+      </w:r>
+      <w:proofErr w:type="spellStart"/>
+      <w:r>
+        <w:rPr>
+          <w:highlight w:val="green"/>
+        </w:rPr>
+        <w:t>cantera</w:t>
+      </w:r>
+      <w:proofErr w:type="spellEnd"/>
+      <w:r>
+        <w:rPr>
+          <w:highlight w:val="green"/>
+        </w:rPr>
+        <w:t>==2.5</w:t>
+      </w:r>
+    </w:p>
+    <w:p>
+      <w:r>
+        <w:t xml:space="preserve">Now I was able to run </w:t>
+      </w:r>
+      <w:r>
+        <w:t>“example-runfile.py”</w:t>
       </w:r>
     </w:p>
     <w:p/>
     <w:p>
       <w:r>
-        <w:rPr>
-          <w:highlight w:val="green"/>
-        </w:rPr>
-        <w:t xml:space="preserve">I was able to install an earlier version of </w:t>
-      </w:r>
-      <w:proofErr w:type="spellStart"/>
-      <w:r>
-        <w:rPr>
-          <w:highlight w:val="green"/>
-        </w:rPr>
-        <w:t>cantera</w:t>
-      </w:r>
-      <w:proofErr w:type="spellEnd"/>
-      <w:r>
-        <w:rPr>
-          <w:highlight w:val="green"/>
-        </w:rPr>
-        <w:t xml:space="preserve"> using: </w:t>
-      </w:r>
-      <w:proofErr w:type="spellStart"/>
-      <w:r>
-        <w:rPr>
-          <w:highlight w:val="green"/>
-        </w:rPr>
-        <w:t>conda</w:t>
-      </w:r>
-      <w:proofErr w:type="spellEnd"/>
-      <w:r>
-        <w:rPr>
-          <w:highlight w:val="green"/>
-        </w:rPr>
-        <w:t xml:space="preserve"> install --channel </w:t>
-      </w:r>
-      <w:proofErr w:type="spellStart"/>
-      <w:r>
-        <w:rPr>
-          <w:highlight w:val="green"/>
-        </w:rPr>
-        <w:t>cantera</w:t>
-      </w:r>
-      <w:proofErr w:type="spellEnd"/>
-      <w:r>
-        <w:rPr>
-          <w:highlight w:val="green"/>
-        </w:rPr>
-        <w:t xml:space="preserve"> </w:t>
-      </w:r>
-      <w:proofErr w:type="spellStart"/>
-      <w:r>
-        <w:rPr>
-          <w:highlight w:val="green"/>
-        </w:rPr>
-        <w:t>cantera</w:t>
-      </w:r>
-      <w:proofErr w:type="spellEnd"/>
-      <w:r>
-        <w:rPr>
-          <w:highlight w:val="green"/>
-        </w:rPr>
-        <w:t>==2.5</w:t>
-      </w:r>
-    </w:p>
-    <w:p>
-      <w:r>
-        <w:t xml:space="preserve">Now I was able to run </w:t>
-      </w:r>
-      <w:r>
-        <w:t>“example-runfile.py”</w:t>
-      </w:r>
-    </w:p>
-    <w:p/>
-    <w:p>
-      <w:r>
         <w:t xml:space="preserve">Additionally, I went to the directory </w:t>
       </w:r>
       <w:r>
@@ -1425,12 +1337,10 @@
         <w:t xml:space="preserve"> = </w:t>
       </w:r>
       <w:proofErr w:type="spellStart"/>
-      <w:proofErr w:type="gramStart"/>
       <w:r>
         <w:t>ct.Reaction.fromYaml</w:t>
       </w:r>
       <w:proofErr w:type="spellEnd"/>
-      <w:proofErr w:type="gramEnd"/>
       <w:r>
         <w:t>(</w:t>
       </w:r>
@@ -1460,13 +1370,8 @@
         <w:t xml:space="preserve">#reactionObjectNew = </w:t>
       </w:r>
       <w:proofErr w:type="spellStart"/>
-      <w:proofErr w:type="gramStart"/>
-      <w:r>
-        <w:t>ct.Reaction.from</w:t>
-      </w:r>
-      <w:proofErr w:type="gramEnd"/>
-      <w:r>
-        <w:t>_yaml</w:t>
+      <w:r>
+        <w:t>ct.Reaction.from_yaml</w:t>
       </w:r>
       <w:proofErr w:type="spellEnd"/>
       <w:r>
@@ -1646,13 +1551,8 @@
         <w:t>yaml</w:t>
       </w:r>
       <w:proofErr w:type="spellEnd"/>
-      <w:proofErr w:type="gramStart"/>
-      <w:r>
-        <w:t>), and</w:t>
-      </w:r>
-      <w:proofErr w:type="gramEnd"/>
-      <w:r>
-        <w:t xml:space="preserve"> was getting an </w:t>
+      <w:r>
+        <w:t xml:space="preserve">), and was getting an </w:t>
       </w:r>
       <w:r>
         <w:rPr>
@@ -1664,21 +1564,7 @@
         <w:rPr>
           <w:highlight w:val="green"/>
         </w:rPr>
-        <w:t>o use “ceO2_yaml_</w:t>
-      </w:r>
-      <w:proofErr w:type="gramStart"/>
-      <w:r>
-        <w:rPr>
-          <w:highlight w:val="green"/>
-        </w:rPr>
-        <w:t>full.yaml</w:t>
-      </w:r>
-      <w:proofErr w:type="gramEnd"/>
-      <w:r>
-        <w:rPr>
-          <w:highlight w:val="green"/>
-        </w:rPr>
-        <w:t>” by hardcoding to see if that gets further.</w:t>
+        <w:t>o use “ceO2_yaml_full.yaml” by hardcoding to see if that gets further.</w:t>
       </w:r>
     </w:p>
     <w:p/>
@@ -1698,19 +1584,11 @@
     <w:p>
       <w:proofErr w:type="spellStart"/>
       <w:r>
-        <w:t>canteraSimulate.create_yaml_and_cantera_</w:t>
-      </w:r>
-      <w:proofErr w:type="gramStart"/>
-      <w:r>
-        <w:t>phases</w:t>
-      </w:r>
-      <w:proofErr w:type="spellEnd"/>
-      <w:r>
-        <w:t>(</w:t>
-      </w:r>
-      <w:proofErr w:type="gramEnd"/>
-      <w:r>
-        <w:t xml:space="preserve">'ceO2', </w:t>
+        <w:t>canteraSimulate.create_yaml_and_cantera_phases</w:t>
+      </w:r>
+      <w:proofErr w:type="spellEnd"/>
+      <w:r>
+        <w:t xml:space="preserve">('ceO2', </w:t>
       </w:r>
       <w:proofErr w:type="spellStart"/>
       <w:r>
@@ -2196,7 +2074,34 @@
         <w:t>Made both of those files, and initial testing seems to be working.</w:t>
       </w:r>
       <w:r>
-        <w:t xml:space="preserve"> Will merge this back to the branch for converting simulation driver to YAML and then will continue testing.</w:t>
+        <w:t xml:space="preserve"> </w:t>
+      </w:r>
+      <w:r>
+        <w:t>ceO2_output_rates_gas_Example2</w:t>
+      </w:r>
+      <w:r>
+        <w:t xml:space="preserve"> </w:t>
+      </w:r>
+      <w:r>
+        <w:t xml:space="preserve"> now matches between CTI and YAML inside the files </w:t>
+      </w:r>
+      <w:r>
+        <w:t>ceO2_output_rates_gas_CTI.xlsx</w:t>
+      </w:r>
+      <w:r>
+        <w:t xml:space="preserve"> and </w:t>
+      </w:r>
+      <w:r>
+        <w:t>ceO2_output_rates_gas_YAML.xlsx</w:t>
+      </w:r>
+      <w:r>
+        <w:t>.</w:t>
+      </w:r>
+    </w:p>
+    <w:p/>
+    <w:p>
+      <w:r>
+        <w:t>Will merge this back to the branch for converting simulation driver to YAML and then will continue testing.</w:t>
       </w:r>
     </w:p>
     <w:p/>

</xml_diff>

<commit_message>
3.2 Preparing to check example 3
ran base case and copied files over to the YAML directory to have a base comparison ready.
</commit_message>
<xml_diff>
--- a/PEUQSE/simulationDriver_YAML/220519ProcDocForYAMLConversion.docx
+++ b/PEUQSE/simulationDriver_YAML/220519ProcDocForYAMLConversion.docx
@@ -60,7 +60,15 @@
       </w:r>
       <w:proofErr w:type="spellEnd"/>
       <w:r>
-        <w:t xml:space="preserve"> file and also at intermediate steps).</w:t>
+        <w:t xml:space="preserve"> file </w:t>
+      </w:r>
+      <w:proofErr w:type="gramStart"/>
+      <w:r>
+        <w:t>and also</w:t>
+      </w:r>
+      <w:proofErr w:type="gramEnd"/>
+      <w:r>
+        <w:t xml:space="preserve"> at intermediate steps).</w:t>
       </w:r>
     </w:p>
     <w:p>
@@ -89,7 +97,15 @@
     <w:p/>
     <w:p>
       <w:r>
-        <w:t xml:space="preserve">The functions are actually easier to convert. However, we need to convert the input files </w:t>
+        <w:t xml:space="preserve">The functions are </w:t>
+      </w:r>
+      <w:proofErr w:type="gramStart"/>
+      <w:r>
+        <w:t>actually easier</w:t>
+      </w:r>
+      <w:proofErr w:type="gramEnd"/>
+      <w:r>
+        <w:t xml:space="preserve"> to convert. However, we need to convert the input files </w:t>
       </w:r>
       <w:r>
         <w:t xml:space="preserve">to the YAML way </w:t>
@@ -145,8 +161,13 @@
       <w:r>
         <w:t xml:space="preserve">First, let’s consider how the CTI file gets made so that we can switch it to the YAML way. </w:t>
       </w:r>
-      <w:r>
-        <w:t xml:space="preserve">Actually, we can just, for now, use the CTI to YAML converter at the very end of full </w:t>
+      <w:proofErr w:type="gramStart"/>
+      <w:r>
+        <w:t>Actually, we</w:t>
+      </w:r>
+      <w:proofErr w:type="gramEnd"/>
+      <w:r>
+        <w:t xml:space="preserve"> can just, for now, use the CTI to YAML converter at the very end of full </w:t>
       </w:r>
       <w:proofErr w:type="spellStart"/>
       <w:r>
@@ -181,11 +202,16 @@
       <w:r>
         <w:t xml:space="preserve"> takes a CTI top info file (like </w:t>
       </w:r>
+      <w:proofErr w:type="gramStart"/>
       <w:r>
         <w:t>ceO2_cti_top_info.cti</w:t>
       </w:r>
       <w:r>
-        <w:t xml:space="preserve"> ) which has the species names and phases, and it also takes an array of </w:t>
+        <w:t xml:space="preserve"> )</w:t>
+      </w:r>
+      <w:proofErr w:type="gramEnd"/>
+      <w:r>
+        <w:t xml:space="preserve"> which has the species names and phases, and it also takes an array of </w:t>
       </w:r>
       <w:r>
         <w:rPr>
@@ -248,11 +274,19 @@
         <w:t>.</w:t>
       </w:r>
       <w:r>
-        <w:t>create_full_cti</w:t>
-      </w:r>
-      <w:proofErr w:type="spellEnd"/>
-      <w:r>
-        <w:t xml:space="preserve">  and then goes on to create the phases using </w:t>
+        <w:t>create_full_</w:t>
+      </w:r>
+      <w:proofErr w:type="gramStart"/>
+      <w:r>
+        <w:t>cti</w:t>
+      </w:r>
+      <w:proofErr w:type="spellEnd"/>
+      <w:r>
+        <w:t xml:space="preserve">  and</w:t>
+      </w:r>
+      <w:proofErr w:type="gramEnd"/>
+      <w:r>
+        <w:t xml:space="preserve"> then goes on to create the phases using </w:t>
       </w:r>
       <w:proofErr w:type="spellStart"/>
       <w:r>
@@ -289,8 +323,13 @@
     </w:p>
     <w:p/>
     <w:p>
-      <w:r>
-        <w:t>So to interrupt that flow and introduce YAML while allowing backwards compatibility, there are a few obvious ways to do it.</w:t>
+      <w:proofErr w:type="gramStart"/>
+      <w:r>
+        <w:t>So</w:t>
+      </w:r>
+      <w:proofErr w:type="gramEnd"/>
+      <w:r>
+        <w:t xml:space="preserve"> to interrupt that flow and introduce YAML while allowing backwards compatibility, there are a few obvious ways to do it.</w:t>
       </w:r>
     </w:p>
     <w:p>
@@ -377,7 +416,21 @@
         <w:rPr>
           <w:highlight w:val="yellow"/>
         </w:rPr>
-        <w:t xml:space="preserve">The YAML way still has a file that can be divided into top and full. So it may be worth </w:t>
+        <w:t xml:space="preserve">The YAML way still has a file that can be divided into top and full. </w:t>
+      </w:r>
+      <w:proofErr w:type="gramStart"/>
+      <w:r>
+        <w:rPr>
+          <w:highlight w:val="yellow"/>
+        </w:rPr>
+        <w:t>So</w:t>
+      </w:r>
+      <w:proofErr w:type="gramEnd"/>
+      <w:r>
+        <w:rPr>
+          <w:highlight w:val="yellow"/>
+        </w:rPr>
+        <w:t xml:space="preserve"> it may be worth </w:t>
       </w:r>
       <w:r>
         <w:rPr>
@@ -608,9 +661,14 @@
           <w:highlight w:val="yellow"/>
         </w:rPr>
       </w:pPr>
+      <w:proofErr w:type="gramStart"/>
       <w:r>
         <w:lastRenderedPageBreak/>
-        <w:t>cantera.cti2yaml.convert(text='</w:t>
+        <w:t>cantera.cti2yaml.convert</w:t>
+      </w:r>
+      <w:proofErr w:type="gramEnd"/>
+      <w:r>
+        <w:t>(text='</w:t>
       </w:r>
       <w:proofErr w:type="spellStart"/>
       <w:r>
@@ -685,7 +743,15 @@
         <w:t>.</w:t>
       </w:r>
       <w:r>
-        <w:t xml:space="preserve"> So evidently I will need to change “</w:t>
+        <w:t xml:space="preserve"> So </w:t>
+      </w:r>
+      <w:proofErr w:type="gramStart"/>
+      <w:r>
+        <w:t>evidently</w:t>
+      </w:r>
+      <w:proofErr w:type="gramEnd"/>
+      <w:r>
+        <w:t xml:space="preserve"> I will need to change “</w:t>
       </w:r>
       <w:proofErr w:type="spellStart"/>
       <w:r>
@@ -987,10 +1053,12 @@
         <w:t xml:space="preserve">As described below, will initially need to use </w:t>
       </w:r>
       <w:proofErr w:type="spellStart"/>
+      <w:proofErr w:type="gramStart"/>
       <w:r>
         <w:t>ct.Reaction.fromYaml</w:t>
       </w:r>
       <w:proofErr w:type="spellEnd"/>
+      <w:proofErr w:type="gramEnd"/>
       <w:r>
         <w:t>, then later will need to change to</w:t>
       </w:r>
@@ -1014,7 +1082,15 @@
         <w:t xml:space="preserve"> versions greater than 2.6. </w:t>
       </w:r>
       <w:r>
-        <w:t xml:space="preserve"> (so should do a version check</w:t>
+        <w:t xml:space="preserve"> (</w:t>
+      </w:r>
+      <w:proofErr w:type="gramStart"/>
+      <w:r>
+        <w:t>so</w:t>
+      </w:r>
+      <w:proofErr w:type="gramEnd"/>
+      <w:r>
+        <w:t xml:space="preserve"> should do a version check</w:t>
       </w:r>
       <w:r>
         <w:t>).</w:t>
@@ -1085,9 +1161,14 @@
       </w:r>
       <w:proofErr w:type="spellStart"/>
       <w:r>
-        <w:t>gas_rates.append</w:t>
-      </w:r>
-      <w:proofErr w:type="spellEnd"/>
+        <w:t>gas_</w:t>
+      </w:r>
+      <w:proofErr w:type="gramStart"/>
+      <w:r>
+        <w:t>rates.append</w:t>
+      </w:r>
+      <w:proofErr w:type="spellEnd"/>
+      <w:proofErr w:type="gramEnd"/>
       <w:r>
         <w:t>(</w:t>
       </w:r>
@@ -1155,12 +1236,17 @@
         <w:t xml:space="preserve">", line 946, in </w:t>
       </w:r>
       <w:proofErr w:type="spellStart"/>
+      <w:proofErr w:type="gramStart"/>
       <w:r>
         <w:t>cantera</w:t>
       </w:r>
       <w:proofErr w:type="spellEnd"/>
       <w:r>
-        <w:t>._cantera.</w:t>
+        <w:t>._</w:t>
+      </w:r>
+      <w:proofErr w:type="gramEnd"/>
+      <w:r>
+        <w:t>cantera.</w:t>
       </w:r>
       <w:proofErr w:type="spellStart"/>
       <w:r>
@@ -1197,6 +1283,7 @@
         <w:t xml:space="preserve">", line 943, in </w:t>
       </w:r>
       <w:proofErr w:type="spellStart"/>
+      <w:proofErr w:type="gramStart"/>
       <w:r>
         <w:t>cantera</w:t>
       </w:r>
@@ -1205,6 +1292,7 @@
         <w:t>._</w:t>
       </w:r>
       <w:proofErr w:type="spellStart"/>
+      <w:proofErr w:type="gramEnd"/>
       <w:r>
         <w:t>cantera.InterfaceKinetics.phase_index</w:t>
       </w:r>
@@ -1337,10 +1425,12 @@
         <w:t xml:space="preserve"> = </w:t>
       </w:r>
       <w:proofErr w:type="spellStart"/>
+      <w:proofErr w:type="gramStart"/>
       <w:r>
         <w:t>ct.Reaction.fromYaml</w:t>
       </w:r>
       <w:proofErr w:type="spellEnd"/>
+      <w:proofErr w:type="gramEnd"/>
       <w:r>
         <w:t>(</w:t>
       </w:r>
@@ -1370,8 +1460,13 @@
         <w:t xml:space="preserve">#reactionObjectNew = </w:t>
       </w:r>
       <w:proofErr w:type="spellStart"/>
-      <w:r>
-        <w:t>ct.Reaction.from_yaml</w:t>
+      <w:proofErr w:type="gramStart"/>
+      <w:r>
+        <w:t>ct.Reaction.from</w:t>
+      </w:r>
+      <w:proofErr w:type="gramEnd"/>
+      <w:r>
+        <w:t>_yaml</w:t>
       </w:r>
       <w:proofErr w:type="spellEnd"/>
       <w:r>
@@ -1551,8 +1646,13 @@
         <w:t>yaml</w:t>
       </w:r>
       <w:proofErr w:type="spellEnd"/>
-      <w:r>
-        <w:t xml:space="preserve">), and was getting an </w:t>
+      <w:proofErr w:type="gramStart"/>
+      <w:r>
+        <w:t>), and</w:t>
+      </w:r>
+      <w:proofErr w:type="gramEnd"/>
+      <w:r>
+        <w:t xml:space="preserve"> was getting an </w:t>
       </w:r>
       <w:r>
         <w:rPr>
@@ -1564,7 +1664,21 @@
         <w:rPr>
           <w:highlight w:val="green"/>
         </w:rPr>
-        <w:t>o use “ceO2_yaml_full.yaml” by hardcoding to see if that gets further.</w:t>
+        <w:t>o use “ceO2_yaml_</w:t>
+      </w:r>
+      <w:proofErr w:type="gramStart"/>
+      <w:r>
+        <w:rPr>
+          <w:highlight w:val="green"/>
+        </w:rPr>
+        <w:t>full.yaml</w:t>
+      </w:r>
+      <w:proofErr w:type="gramEnd"/>
+      <w:r>
+        <w:rPr>
+          <w:highlight w:val="green"/>
+        </w:rPr>
+        <w:t>” by hardcoding to see if that gets further.</w:t>
       </w:r>
     </w:p>
     <w:p/>
@@ -1584,11 +1698,19 @@
     <w:p>
       <w:proofErr w:type="spellStart"/>
       <w:r>
-        <w:t>canteraSimulate.create_yaml_and_cantera_phases</w:t>
-      </w:r>
-      <w:proofErr w:type="spellEnd"/>
-      <w:r>
-        <w:t xml:space="preserve">('ceO2', </w:t>
+        <w:t>canteraSimulate.create_yaml_and_cantera_</w:t>
+      </w:r>
+      <w:proofErr w:type="gramStart"/>
+      <w:r>
+        <w:t>phases</w:t>
+      </w:r>
+      <w:proofErr w:type="spellEnd"/>
+      <w:r>
+        <w:t>(</w:t>
+      </w:r>
+      <w:proofErr w:type="gramEnd"/>
+      <w:r>
+        <w:t xml:space="preserve">'ceO2', </w:t>
       </w:r>
       <w:proofErr w:type="spellStart"/>
       <w:r>
@@ -1868,13 +1990,7 @@
     </w:p>
     <w:p>
       <w:r>
-        <w:t xml:space="preserve">Example </w:t>
-      </w:r>
-      <w:r>
-        <w:t>2</w:t>
-      </w:r>
-      <w:r>
-        <w:t xml:space="preserve"> check: </w:t>
+        <w:t xml:space="preserve">Example 2 check: </w:t>
       </w:r>
     </w:p>
     <w:p>
@@ -1925,19 +2041,7 @@
         <w:rPr>
           <w:highlight w:val="yellow"/>
         </w:rPr>
-        <w:t xml:space="preserve"> gas from </w:t>
-      </w:r>
-      <w:r>
-        <w:rPr>
-          <w:highlight w:val="yellow"/>
-        </w:rPr>
-        <w:t>ceO2_output_rates_gas.csv</w:t>
-      </w:r>
-      <w:r>
-        <w:rPr>
-          <w:highlight w:val="yellow"/>
-        </w:rPr>
-        <w:t>.</w:t>
+        <w:t xml:space="preserve"> gas from ceO2_output_rates_gas.csv.</w:t>
       </w:r>
     </w:p>
     <w:p>
@@ -2077,13 +2181,18 @@
         <w:t xml:space="preserve"> </w:t>
       </w:r>
       <w:r>
-        <w:t>ceO2_output_rates_gas_Example2</w:t>
-      </w:r>
-      <w:r>
-        <w:t xml:space="preserve"> </w:t>
-      </w:r>
-      <w:r>
-        <w:t xml:space="preserve"> now matches between CTI and YAML inside the files </w:t>
+        <w:t>ceO2_output_rates_gas_Example</w:t>
+      </w:r>
+      <w:proofErr w:type="gramStart"/>
+      <w:r>
+        <w:t xml:space="preserve">2 </w:t>
+      </w:r>
+      <w:r>
+        <w:t xml:space="preserve"> now</w:t>
+      </w:r>
+      <w:proofErr w:type="gramEnd"/>
+      <w:r>
+        <w:t xml:space="preserve"> matches between CTI and YAML inside the files </w:t>
       </w:r>
       <w:r>
         <w:t>ceO2_output_rates_gas_CTI.xlsx</w:t>
@@ -2104,6 +2213,20 @@
         <w:t>Will merge this back to the branch for converting simulation driver to YAML and then will continue testing.</w:t>
       </w:r>
     </w:p>
+    <w:p/>
+    <w:p>
+      <w:r>
+        <w:rPr>
+          <w:b/>
+          <w:bCs/>
+        </w:rPr>
+        <w:t>3.2</w:t>
+      </w:r>
+      <w:r>
+        <w:t xml:space="preserve"> Now will check with Example 3.</w:t>
+      </w:r>
+    </w:p>
+    <w:p/>
     <w:p/>
     <w:p/>
     <w:sectPr>

</xml_diff>

<commit_message>
3.2 Example 3 output from YAML now matches CTI within rounding erros
</commit_message>
<xml_diff>
--- a/PEUQSE/simulationDriver_YAML/220519ProcDocForYAMLConversion.docx
+++ b/PEUQSE/simulationDriver_YAML/220519ProcDocForYAMLConversion.docx
@@ -4,23 +4,7 @@
   <w:body>
     <w:p>
       <w:r>
-        <w:t xml:space="preserve">The </w:t>
-      </w:r>
-      <w:proofErr w:type="spellStart"/>
-      <w:r>
-        <w:t>simulationDriver</w:t>
-      </w:r>
-      <w:proofErr w:type="spellEnd"/>
-      <w:r>
-        <w:t xml:space="preserve"> for </w:t>
-      </w:r>
-      <w:proofErr w:type="spellStart"/>
-      <w:r>
-        <w:t>cantera</w:t>
-      </w:r>
-      <w:proofErr w:type="spellEnd"/>
-      <w:r>
-        <w:t xml:space="preserve"> is being upgraded to the YAML way because it will allow surface reactions to be modified on the fl</w:t>
+        <w:t>The simulationDriver for cantera is being upgraded to the YAML way because it will allow surface reactions to be modified on the fl</w:t>
       </w:r>
       <w:r>
         <w:t>y.</w:t>
@@ -44,31 +28,7 @@
         <w:t>The input files</w:t>
       </w:r>
       <w:r>
-        <w:t xml:space="preserve"> (currently in </w:t>
-      </w:r>
-      <w:proofErr w:type="spellStart"/>
-      <w:r>
-        <w:t>cti</w:t>
-      </w:r>
-      <w:proofErr w:type="spellEnd"/>
-      <w:r>
-        <w:t xml:space="preserve"> format for starting top of </w:t>
-      </w:r>
-      <w:proofErr w:type="spellStart"/>
-      <w:r>
-        <w:t>cti</w:t>
-      </w:r>
-      <w:proofErr w:type="spellEnd"/>
-      <w:r>
-        <w:t xml:space="preserve"> file </w:t>
-      </w:r>
-      <w:proofErr w:type="gramStart"/>
-      <w:r>
-        <w:t>and also</w:t>
-      </w:r>
-      <w:proofErr w:type="gramEnd"/>
-      <w:r>
-        <w:t xml:space="preserve"> at intermediate steps).</w:t>
+        <w:t xml:space="preserve"> (currently in cti format for starting top of cti file and also at intermediate steps).</w:t>
       </w:r>
     </w:p>
     <w:p>
@@ -83,43 +43,19 @@
         <w:t>The functions</w:t>
       </w:r>
       <w:r>
-        <w:t xml:space="preserve"> from my </w:t>
-      </w:r>
-      <w:proofErr w:type="spellStart"/>
-      <w:r>
-        <w:t>simulationDriver</w:t>
-      </w:r>
-      <w:proofErr w:type="spellEnd"/>
-      <w:r>
-        <w:t>.</w:t>
+        <w:t xml:space="preserve"> from my simulationDriver.</w:t>
       </w:r>
     </w:p>
     <w:p/>
     <w:p>
       <w:r>
-        <w:t xml:space="preserve">The functions are </w:t>
-      </w:r>
-      <w:proofErr w:type="gramStart"/>
-      <w:r>
-        <w:t>actually easier</w:t>
-      </w:r>
-      <w:proofErr w:type="gramEnd"/>
-      <w:r>
-        <w:t xml:space="preserve"> to convert. However, we need to convert the input files </w:t>
+        <w:t xml:space="preserve">The functions are actually easier to convert. However, we need to convert the input files </w:t>
       </w:r>
       <w:r>
         <w:t xml:space="preserve">to the YAML way </w:t>
       </w:r>
       <w:r>
-        <w:t xml:space="preserve">first because the old </w:t>
-      </w:r>
-      <w:proofErr w:type="spellStart"/>
-      <w:r>
-        <w:t>cti</w:t>
-      </w:r>
-      <w:proofErr w:type="spellEnd"/>
-      <w:r>
-        <w:t xml:space="preserve"> way does not create</w:t>
+        <w:t>first because the old cti way does not create</w:t>
       </w:r>
       <w:r>
         <w:t xml:space="preserve"> </w:t>
@@ -137,13 +73,8 @@
         <w:t>(in</w:t>
       </w:r>
       <w:r>
-        <w:t xml:space="preserve"> </w:t>
-      </w:r>
-      <w:proofErr w:type="spellStart"/>
-      <w:r>
-        <w:t>cantera</w:t>
-      </w:r>
-      <w:proofErr w:type="spellEnd"/>
+        <w:t xml:space="preserve"> cantera</w:t>
+      </w:r>
       <w:r>
         <w:t xml:space="preserve"> python objects) </w:t>
       </w:r>
@@ -161,21 +92,8 @@
       <w:r>
         <w:t xml:space="preserve">First, let’s consider how the CTI file gets made so that we can switch it to the YAML way. </w:t>
       </w:r>
-      <w:proofErr w:type="gramStart"/>
-      <w:r>
-        <w:t>Actually, we</w:t>
-      </w:r>
-      <w:proofErr w:type="gramEnd"/>
-      <w:r>
-        <w:t xml:space="preserve"> can just, for now, use the CTI to YAML converter at the very end of full </w:t>
-      </w:r>
-      <w:proofErr w:type="spellStart"/>
-      <w:r>
-        <w:t>cti</w:t>
-      </w:r>
-      <w:proofErr w:type="spellEnd"/>
-      <w:r>
-        <w:t xml:space="preserve"> file creation because we already know that will convert to a suitable YAML file.</w:t>
+      <w:r>
+        <w:t>Actually, we can just, for now, use the CTI to YAML converter at the very end of full cti file creation because we already know that will convert to a suitable YAML file.</w:t>
       </w:r>
     </w:p>
     <w:p/>
@@ -183,11 +101,9 @@
       <w:r>
         <w:t xml:space="preserve">The current flow basically occurs inside a single function, as seen inside example_runfile.py, it is the function call:  </w:t>
       </w:r>
-      <w:proofErr w:type="spellStart"/>
       <w:r>
         <w:t>canteraSimulate.create_cti_and_SimulatePFRorTPRwithCantera</w:t>
       </w:r>
-      <w:proofErr w:type="spellEnd"/>
     </w:p>
     <w:p>
       <w:pPr>
@@ -202,16 +118,11 @@
       <w:r>
         <w:t xml:space="preserve"> takes a CTI top info file (like </w:t>
       </w:r>
-      <w:proofErr w:type="gramStart"/>
       <w:r>
         <w:t>ceO2_cti_top_info.cti</w:t>
       </w:r>
       <w:r>
-        <w:t xml:space="preserve"> )</w:t>
-      </w:r>
-      <w:proofErr w:type="gramEnd"/>
-      <w:r>
-        <w:t xml:space="preserve"> which has the species names and phases, and it also takes an array of </w:t>
+        <w:t xml:space="preserve"> ) which has the species names and phases, and it also takes an array of </w:t>
       </w:r>
       <w:r>
         <w:rPr>
@@ -250,23 +161,12 @@
       <w:r>
         <w:t xml:space="preserve">It passes the information to another function, </w:t>
       </w:r>
-      <w:proofErr w:type="spellStart"/>
       <w:r>
         <w:t>create_cti_and_cantera_phases</w:t>
       </w:r>
-      <w:proofErr w:type="spellEnd"/>
-      <w:r>
-        <w:t xml:space="preserve">, which creates the </w:t>
-      </w:r>
-      <w:proofErr w:type="spellStart"/>
-      <w:r>
-        <w:t>cti_file</w:t>
-      </w:r>
-      <w:proofErr w:type="spellEnd"/>
-      <w:r>
-        <w:t xml:space="preserve"> using </w:t>
-      </w:r>
-      <w:proofErr w:type="spellStart"/>
+      <w:r>
+        <w:t xml:space="preserve">, which creates the cti_file using </w:t>
+      </w:r>
       <w:r>
         <w:t>canteraKineticsParametersParser</w:t>
       </w:r>
@@ -274,27 +174,10 @@
         <w:t>.</w:t>
       </w:r>
       <w:r>
-        <w:t>create_full_</w:t>
-      </w:r>
-      <w:proofErr w:type="gramStart"/>
-      <w:r>
-        <w:t>cti</w:t>
-      </w:r>
-      <w:proofErr w:type="spellEnd"/>
-      <w:r>
-        <w:t xml:space="preserve">  and</w:t>
-      </w:r>
-      <w:proofErr w:type="gramEnd"/>
-      <w:r>
-        <w:t xml:space="preserve"> then goes on to create the phases using </w:t>
-      </w:r>
-      <w:proofErr w:type="spellStart"/>
-      <w:r>
-        <w:t>cantera</w:t>
-      </w:r>
-      <w:proofErr w:type="spellEnd"/>
-      <w:r>
-        <w:t xml:space="preserve"> directly.</w:t>
+        <w:t>create_full_cti</w:t>
+      </w:r>
+      <w:r>
+        <w:t xml:space="preserve">  and then goes on to create the phases using cantera directly.</w:t>
       </w:r>
     </w:p>
     <w:p>
@@ -309,11 +192,9 @@
       <w:r>
         <w:t xml:space="preserve">Those phases are then passed back to </w:t>
       </w:r>
-      <w:proofErr w:type="spellStart"/>
       <w:r>
         <w:t>canteraSimulate.create_cti_and_SimulatePFRorTPRwithCantera</w:t>
       </w:r>
-      <w:proofErr w:type="spellEnd"/>
       <w:r>
         <w:t xml:space="preserve"> which </w:t>
       </w:r>
@@ -323,13 +204,8 @@
     </w:p>
     <w:p/>
     <w:p>
-      <w:proofErr w:type="gramStart"/>
-      <w:r>
-        <w:t>So</w:t>
-      </w:r>
-      <w:proofErr w:type="gramEnd"/>
-      <w:r>
-        <w:t xml:space="preserve"> to interrupt that flow and introduce YAML while allowing backwards compatibility, there are a few obvious ways to do it.</w:t>
+      <w:r>
+        <w:t>So to interrupt that flow and introduce YAML while allowing backwards compatibility, there are a few obvious ways to do it.</w:t>
       </w:r>
     </w:p>
     <w:p>
@@ -343,7 +219,6 @@
       <w:r>
         <w:t xml:space="preserve">Create a function </w:t>
       </w:r>
-      <w:proofErr w:type="spellStart"/>
       <w:r>
         <w:t>create_</w:t>
       </w:r>
@@ -353,11 +228,9 @@
       <w:r>
         <w:t>_and_cantera_phases</w:t>
       </w:r>
-      <w:proofErr w:type="spellEnd"/>
       <w:r>
         <w:t xml:space="preserve">, make that function then call a helper function called </w:t>
       </w:r>
-      <w:proofErr w:type="spellStart"/>
       <w:r>
         <w:t>canteraKineticsParametersParser</w:t>
       </w:r>
@@ -370,7 +243,6 @@
       <w:r>
         <w:t>yaml</w:t>
       </w:r>
-      <w:proofErr w:type="spellEnd"/>
     </w:p>
     <w:p>
       <w:pPr>
@@ -384,15 +256,7 @@
         <w:t xml:space="preserve">Make that function then </w:t>
       </w:r>
       <w:r>
-        <w:t xml:space="preserve">simply convert the </w:t>
-      </w:r>
-      <w:proofErr w:type="spellStart"/>
-      <w:r>
-        <w:t>cti</w:t>
-      </w:r>
-      <w:proofErr w:type="spellEnd"/>
-      <w:r>
-        <w:t xml:space="preserve"> file.</w:t>
+        <w:t>simply convert the cti file.</w:t>
       </w:r>
     </w:p>
     <w:p>
@@ -416,75 +280,19 @@
         <w:rPr>
           <w:highlight w:val="yellow"/>
         </w:rPr>
-        <w:t xml:space="preserve">The YAML way still has a file that can be divided into top and full. </w:t>
-      </w:r>
-      <w:proofErr w:type="gramStart"/>
-      <w:r>
-        <w:rPr>
-          <w:highlight w:val="yellow"/>
-        </w:rPr>
-        <w:t>So</w:t>
-      </w:r>
-      <w:proofErr w:type="gramEnd"/>
-      <w:r>
-        <w:rPr>
-          <w:highlight w:val="yellow"/>
-        </w:rPr>
-        <w:t xml:space="preserve"> it may be worth </w:t>
-      </w:r>
-      <w:r>
-        <w:rPr>
-          <w:highlight w:val="yellow"/>
-        </w:rPr>
-        <w:t xml:space="preserve">converting just the top into </w:t>
-      </w:r>
-      <w:proofErr w:type="spellStart"/>
-      <w:r>
-        <w:rPr>
-          <w:highlight w:val="yellow"/>
-        </w:rPr>
-        <w:t>yaml</w:t>
-      </w:r>
-      <w:proofErr w:type="spellEnd"/>
-      <w:r>
-        <w:rPr>
-          <w:highlight w:val="yellow"/>
-        </w:rPr>
-        <w:t xml:space="preserve"> with the </w:t>
-      </w:r>
-      <w:proofErr w:type="spellStart"/>
-      <w:r>
-        <w:rPr>
-          <w:highlight w:val="yellow"/>
-        </w:rPr>
-        <w:t>cti</w:t>
-      </w:r>
-      <w:proofErr w:type="spellEnd"/>
-      <w:r>
-        <w:rPr>
-          <w:highlight w:val="yellow"/>
-        </w:rPr>
-        <w:t xml:space="preserve"> converter and to then </w:t>
-      </w:r>
-      <w:r>
-        <w:rPr>
-          <w:highlight w:val="yellow"/>
-        </w:rPr>
-        <w:t xml:space="preserve">add the </w:t>
-      </w:r>
-      <w:proofErr w:type="spellStart"/>
-      <w:r>
-        <w:rPr>
-          <w:highlight w:val="yellow"/>
-        </w:rPr>
-        <w:t>yaml</w:t>
-      </w:r>
-      <w:proofErr w:type="spellEnd"/>
-      <w:r>
-        <w:rPr>
-          <w:highlight w:val="yellow"/>
-        </w:rPr>
-        <w:t xml:space="preserve"> way.</w:t>
+        <w:t xml:space="preserve">The YAML way still has a file that can be divided into top and full. So it may be worth </w:t>
+      </w:r>
+      <w:r>
+        <w:rPr>
+          <w:highlight w:val="yellow"/>
+        </w:rPr>
+        <w:t xml:space="preserve">converting just the top into yaml with the cti converter and to then </w:t>
+      </w:r>
+      <w:r>
+        <w:rPr>
+          <w:highlight w:val="yellow"/>
+        </w:rPr>
+        <w:t>add the yaml way.</w:t>
       </w:r>
     </w:p>
     <w:p>
@@ -502,105 +310,7 @@
         <w:rPr>
           <w:highlight w:val="yellow"/>
         </w:rPr>
-        <w:t xml:space="preserve">It looks like I can probably take the </w:t>
-      </w:r>
-      <w:proofErr w:type="spellStart"/>
-      <w:r>
-        <w:rPr>
-          <w:highlight w:val="yellow"/>
-        </w:rPr>
-        <w:t>cti</w:t>
-      </w:r>
-      <w:proofErr w:type="spellEnd"/>
-      <w:r>
-        <w:rPr>
-          <w:highlight w:val="yellow"/>
-        </w:rPr>
-        <w:t xml:space="preserve"> reactions string and convert it directly the </w:t>
-      </w:r>
-      <w:proofErr w:type="spellStart"/>
-      <w:r>
-        <w:rPr>
-          <w:highlight w:val="yellow"/>
-        </w:rPr>
-        <w:t>yaml</w:t>
-      </w:r>
-      <w:proofErr w:type="spellEnd"/>
-      <w:r>
-        <w:rPr>
-          <w:highlight w:val="yellow"/>
-        </w:rPr>
-        <w:t xml:space="preserve"> way with the </w:t>
-      </w:r>
-      <w:proofErr w:type="spellStart"/>
-      <w:r>
-        <w:rPr>
-          <w:highlight w:val="yellow"/>
-        </w:rPr>
-        <w:t>yaml</w:t>
-      </w:r>
-      <w:proofErr w:type="spellEnd"/>
-      <w:r>
-        <w:rPr>
-          <w:highlight w:val="yellow"/>
-        </w:rPr>
-        <w:t xml:space="preserve"> converter rather than having to make the </w:t>
-      </w:r>
-      <w:proofErr w:type="spellStart"/>
-      <w:r>
-        <w:rPr>
-          <w:highlight w:val="yellow"/>
-        </w:rPr>
-        <w:t>yaml</w:t>
-      </w:r>
-      <w:proofErr w:type="spellEnd"/>
-      <w:r>
-        <w:rPr>
-          <w:highlight w:val="yellow"/>
-        </w:rPr>
-        <w:t xml:space="preserve">. This also has a backwards compatibility advantage in that the </w:t>
-      </w:r>
-      <w:proofErr w:type="spellStart"/>
-      <w:r>
-        <w:rPr>
-          <w:highlight w:val="yellow"/>
-        </w:rPr>
-        <w:t>cti</w:t>
-      </w:r>
-      <w:proofErr w:type="spellEnd"/>
-      <w:r>
-        <w:rPr>
-          <w:highlight w:val="yellow"/>
-        </w:rPr>
-        <w:t xml:space="preserve"> to </w:t>
-      </w:r>
-      <w:proofErr w:type="spellStart"/>
-      <w:r>
-        <w:rPr>
-          <w:highlight w:val="yellow"/>
-        </w:rPr>
-        <w:t>yaml</w:t>
-      </w:r>
-      <w:proofErr w:type="spellEnd"/>
-      <w:r>
-        <w:rPr>
-          <w:highlight w:val="yellow"/>
-        </w:rPr>
-        <w:t xml:space="preserve"> converter will automatically convert “</w:t>
-      </w:r>
-      <w:proofErr w:type="spellStart"/>
-      <w:r>
-        <w:rPr>
-          <w:highlight w:val="yellow"/>
-        </w:rPr>
-        <w:t>surface_reaction</w:t>
-      </w:r>
-      <w:proofErr w:type="spellEnd"/>
-      <w:r>
-        <w:rPr>
-          <w:highlight w:val="yellow"/>
-        </w:rPr>
-        <w:t>” into “reaction”</w:t>
+        <w:t>It looks like I can probably take the cti reactions string and convert it directly the yaml way with the yaml converter rather than having to make the yaml. This also has a backwards compatibility advantage in that the cti to yaml converter will automatically convert “surface_reaction” into “reaction”</w:t>
       </w:r>
     </w:p>
     <w:p>
@@ -642,13 +352,8 @@
         </w:numPr>
       </w:pPr>
       <w:r>
-        <w:t xml:space="preserve">import </w:t>
-      </w:r>
-      <w:proofErr w:type="spellStart"/>
-      <w:r>
-        <w:t>cantera</w:t>
-      </w:r>
-      <w:proofErr w:type="spellEnd"/>
+        <w:t>import cantera</w:t>
+      </w:r>
     </w:p>
     <w:p>
       <w:pPr>
@@ -661,46 +366,9 @@
           <w:highlight w:val="yellow"/>
         </w:rPr>
       </w:pPr>
-      <w:proofErr w:type="gramStart"/>
       <w:r>
         <w:lastRenderedPageBreak/>
-        <w:t>cantera.cti2yaml.convert</w:t>
-      </w:r>
-      <w:proofErr w:type="gramEnd"/>
-      <w:r>
-        <w:t>(text='</w:t>
-      </w:r>
-      <w:proofErr w:type="spellStart"/>
-      <w:r>
-        <w:t>surface_reaction</w:t>
-      </w:r>
-      <w:proofErr w:type="spellEnd"/>
-      <w:r>
-        <w:t xml:space="preserve">("Acetaldehyde + </w:t>
-      </w:r>
-      <w:proofErr w:type="spellStart"/>
-      <w:r>
-        <w:t>CeCation</w:t>
-      </w:r>
-      <w:proofErr w:type="spellEnd"/>
-      <w:r>
-        <w:t xml:space="preserve">(S) =&gt; Acetaldehyde1-Ce(S)", stick(1, 0, 2000))', </w:t>
-      </w:r>
-      <w:proofErr w:type="spellStart"/>
-      <w:r>
-        <w:t>output_name</w:t>
-      </w:r>
-      <w:proofErr w:type="spellEnd"/>
-      <w:r>
-        <w:t>="</w:t>
-      </w:r>
-      <w:proofErr w:type="spellStart"/>
-      <w:r>
-        <w:t>Testing.yaml</w:t>
-      </w:r>
-      <w:proofErr w:type="spellEnd"/>
-      <w:r>
-        <w:t>")</w:t>
+        <w:t>cantera.cti2yaml.convert(text='surface_reaction("Acetaldehyde + CeCation(S) =&gt; Acetaldehyde1-Ce(S)", stick(1, 0, 2000))', output_name="Testing.yaml")</w:t>
       </w:r>
     </w:p>
     <w:p>
@@ -718,13 +386,8 @@
         <w:t>However, it seems to be only appropriate, or at least most appropriate, for converting an entire</w:t>
       </w:r>
       <w:r>
-        <w:t xml:space="preserve"> </w:t>
-      </w:r>
-      <w:proofErr w:type="spellStart"/>
-      <w:r>
-        <w:t>cti</w:t>
-      </w:r>
-      <w:proofErr w:type="spellEnd"/>
+        <w:t xml:space="preserve"> cti</w:t>
+      </w:r>
       <w:r>
         <w:t xml:space="preserve"> file</w:t>
       </w:r>
@@ -732,45 +395,22 @@
         <w:t xml:space="preserve"> string</w:t>
       </w:r>
       <w:r>
-        <w:t xml:space="preserve"> to </w:t>
-      </w:r>
-      <w:proofErr w:type="spellStart"/>
-      <w:r>
-        <w:t>yaml</w:t>
-      </w:r>
-      <w:proofErr w:type="spellEnd"/>
-      <w:r>
-        <w:t>.</w:t>
-      </w:r>
-      <w:r>
-        <w:t xml:space="preserve"> So </w:t>
-      </w:r>
-      <w:proofErr w:type="gramStart"/>
-      <w:r>
-        <w:t>evidently</w:t>
-      </w:r>
-      <w:proofErr w:type="gramEnd"/>
-      <w:r>
-        <w:t xml:space="preserve"> I will need to change “</w:t>
-      </w:r>
-      <w:proofErr w:type="spellStart"/>
+        <w:t xml:space="preserve"> to yaml.</w:t>
+      </w:r>
+      <w:r>
+        <w:t xml:space="preserve"> So evidently I will need to change “</w:t>
+      </w:r>
       <w:r>
         <w:t>create_full_cti</w:t>
       </w:r>
-      <w:proofErr w:type="spellEnd"/>
       <w:r>
         <w:t>” to “</w:t>
       </w:r>
-      <w:proofErr w:type="spellStart"/>
       <w:r>
         <w:t>create_full_</w:t>
       </w:r>
       <w:r>
-        <w:t>yaml</w:t>
-      </w:r>
-      <w:proofErr w:type="spellEnd"/>
-      <w:r>
-        <w:t>” essentially one line at a time, but it does not seem too hard.</w:t>
+        <w:t>yaml” essentially one line at a time, but it does not seem too hard.</w:t>
       </w:r>
     </w:p>
     <w:p>
@@ -844,91 +484,7 @@
         <w:rPr>
           <w:highlight w:val="yellow"/>
         </w:rPr>
-        <w:t xml:space="preserve">se the </w:t>
-      </w:r>
-      <w:proofErr w:type="spellStart"/>
-      <w:r>
-        <w:rPr>
-          <w:highlight w:val="yellow"/>
-        </w:rPr>
-        <w:t>cantera</w:t>
-      </w:r>
-      <w:proofErr w:type="spellEnd"/>
-      <w:r>
-        <w:rPr>
-          <w:highlight w:val="yellow"/>
-        </w:rPr>
-        <w:t xml:space="preserve"> </w:t>
-      </w:r>
-      <w:proofErr w:type="spellStart"/>
-      <w:r>
-        <w:rPr>
-          <w:highlight w:val="yellow"/>
-        </w:rPr>
-        <w:t>cti</w:t>
-      </w:r>
-      <w:proofErr w:type="spellEnd"/>
-      <w:r>
-        <w:rPr>
-          <w:highlight w:val="yellow"/>
-        </w:rPr>
-        <w:t xml:space="preserve"> to </w:t>
-      </w:r>
-      <w:proofErr w:type="spellStart"/>
-      <w:r>
-        <w:rPr>
-          <w:highlight w:val="yellow"/>
-        </w:rPr>
-        <w:t>yaml</w:t>
-      </w:r>
-      <w:proofErr w:type="spellEnd"/>
-      <w:r>
-        <w:rPr>
-          <w:highlight w:val="yellow"/>
-        </w:rPr>
-        <w:t xml:space="preserve"> converter to get the **full** file into </w:t>
-      </w:r>
-      <w:proofErr w:type="spellStart"/>
-      <w:r>
-        <w:rPr>
-          <w:highlight w:val="yellow"/>
-        </w:rPr>
-        <w:t>yaml</w:t>
-      </w:r>
-      <w:proofErr w:type="spellEnd"/>
-      <w:r>
-        <w:rPr>
-          <w:highlight w:val="yellow"/>
-        </w:rPr>
-        <w:t xml:space="preserve">. Use the full </w:t>
-      </w:r>
-      <w:proofErr w:type="spellStart"/>
-      <w:r>
-        <w:rPr>
-          <w:highlight w:val="yellow"/>
-        </w:rPr>
-        <w:t>yaml</w:t>
-      </w:r>
-      <w:proofErr w:type="spellEnd"/>
-      <w:r>
-        <w:rPr>
-          <w:highlight w:val="yellow"/>
-        </w:rPr>
-        <w:t xml:space="preserve"> to do the simulation (instead of the </w:t>
-      </w:r>
-      <w:proofErr w:type="spellStart"/>
-      <w:r>
-        <w:rPr>
-          <w:highlight w:val="yellow"/>
-        </w:rPr>
-        <w:t>cti</w:t>
-      </w:r>
-      <w:proofErr w:type="spellEnd"/>
-      <w:r>
-        <w:rPr>
-          <w:highlight w:val="yellow"/>
-        </w:rPr>
-        <w:t>).</w:t>
+        <w:t>se the cantera cti to yaml converter to get the **full** file into yaml. Use the full yaml to do the simulation (instead of the cti).</w:t>
       </w:r>
     </w:p>
     <w:p>
@@ -948,24 +504,11 @@
         </w:rPr>
         <w:t>Will do this by making this function: “</w:t>
       </w:r>
-      <w:proofErr w:type="spellStart"/>
       <w:r>
         <w:t>create_full_</w:t>
       </w:r>
       <w:r>
-        <w:t>yaml</w:t>
-      </w:r>
-      <w:proofErr w:type="spellEnd"/>
-      <w:r>
-        <w:t xml:space="preserve">” as hardcoded to point to the converted </w:t>
-      </w:r>
-      <w:proofErr w:type="spellStart"/>
-      <w:r>
-        <w:t>yaml</w:t>
-      </w:r>
-      <w:proofErr w:type="spellEnd"/>
-      <w:r>
-        <w:t xml:space="preserve"> file.</w:t>
+        <w:t>yaml” as hardcoded to point to the converted yaml file.</w:t>
       </w:r>
     </w:p>
     <w:p>
@@ -982,7 +525,6 @@
       <w:r>
         <w:t xml:space="preserve">To use that for the simulation, I need to also create </w:t>
       </w:r>
-      <w:proofErr w:type="spellStart"/>
       <w:r>
         <w:t>create_</w:t>
       </w:r>
@@ -992,7 +534,6 @@
       <w:r>
         <w:t>_and_cantera_phases</w:t>
       </w:r>
-      <w:proofErr w:type="spellEnd"/>
     </w:p>
     <w:p>
       <w:pPr>
@@ -1026,14 +567,12 @@
         </w:rPr>
         <w:t xml:space="preserve">Then go back and fix </w:t>
       </w:r>
-      <w:proofErr w:type="spellStart"/>
       <w:r>
         <w:t>create_full_</w:t>
       </w:r>
       <w:r>
         <w:t>yaml</w:t>
       </w:r>
-      <w:proofErr w:type="spellEnd"/>
       <w:r>
         <w:t>.</w:t>
       </w:r>
@@ -1050,47 +589,16 @@
         </w:rPr>
       </w:pPr>
       <w:r>
-        <w:t xml:space="preserve">As described below, will initially need to use </w:t>
-      </w:r>
-      <w:proofErr w:type="spellStart"/>
-      <w:proofErr w:type="gramStart"/>
-      <w:r>
-        <w:t>ct.Reaction.fromYaml</w:t>
-      </w:r>
-      <w:proofErr w:type="spellEnd"/>
-      <w:proofErr w:type="gramEnd"/>
-      <w:r>
-        <w:t>, then later will need to change to</w:t>
+        <w:t>As described below, will initially need to use ct.Reaction.fromYaml, then later will need to change to</w:t>
       </w:r>
       <w:r>
         <w:t xml:space="preserve"> </w:t>
       </w:r>
-      <w:proofErr w:type="spellStart"/>
-      <w:r>
-        <w:t>ct.Reaction.from_yaml</w:t>
-      </w:r>
-      <w:proofErr w:type="spellEnd"/>
-      <w:r>
-        <w:t xml:space="preserve"> for </w:t>
-      </w:r>
-      <w:proofErr w:type="spellStart"/>
-      <w:r>
-        <w:t>cantera</w:t>
-      </w:r>
-      <w:proofErr w:type="spellEnd"/>
-      <w:r>
-        <w:t xml:space="preserve"> versions greater than 2.6. </w:t>
-      </w:r>
-      <w:r>
-        <w:t xml:space="preserve"> (</w:t>
-      </w:r>
-      <w:proofErr w:type="gramStart"/>
-      <w:r>
-        <w:t>so</w:t>
-      </w:r>
-      <w:proofErr w:type="gramEnd"/>
-      <w:r>
-        <w:t xml:space="preserve"> should do a version check</w:t>
+      <w:r>
+        <w:t xml:space="preserve">ct.Reaction.from_yaml for cantera versions greater than 2.6. </w:t>
+      </w:r>
+      <w:r>
+        <w:t xml:space="preserve"> (so should do a version check</w:t>
       </w:r>
       <w:r>
         <w:t>).</w:t>
@@ -1123,23 +631,7 @@
         </w:numPr>
       </w:pPr>
       <w:r>
-        <w:t xml:space="preserve">– could not run the existing </w:t>
-      </w:r>
-      <w:proofErr w:type="spellStart"/>
-      <w:r>
-        <w:t>cti</w:t>
-      </w:r>
-      <w:proofErr w:type="spellEnd"/>
-      <w:r>
-        <w:t xml:space="preserve"> file with </w:t>
-      </w:r>
-      <w:proofErr w:type="spellStart"/>
-      <w:r>
-        <w:t>cantera</w:t>
-      </w:r>
-      <w:proofErr w:type="spellEnd"/>
-      <w:r>
-        <w:t xml:space="preserve"> 2.6.0.  It seems it’s no longer compatible. I am getting an error that looks like this</w:t>
+        <w:t>– could not run the existing cti file with cantera 2.6.0.  It seems it’s no longer compatible. I am getting an error that looks like this</w:t>
       </w:r>
       <w:r>
         <w:t xml:space="preserve"> if I try to run example-runfile.py:</w:t>
@@ -1147,165 +639,32 @@
     </w:p>
     <w:p>
       <w:r>
-        <w:t xml:space="preserve">  File "C:\Users\fvs\Documents\GitHub\PEUQSE\PEUQSE\simulationDriver\canteraSimulate.py", line 247, in </w:t>
-      </w:r>
-      <w:proofErr w:type="spellStart"/>
-      <w:r>
-        <w:t>simulatePFRorTPRwithCantera</w:t>
-      </w:r>
-      <w:proofErr w:type="spellEnd"/>
-    </w:p>
-    <w:p>
-      <w:r>
-        <w:t xml:space="preserve">    </w:t>
-      </w:r>
-      <w:proofErr w:type="spellStart"/>
-      <w:r>
-        <w:t>gas_</w:t>
-      </w:r>
-      <w:proofErr w:type="gramStart"/>
-      <w:r>
-        <w:t>rates.append</w:t>
-      </w:r>
-      <w:proofErr w:type="spellEnd"/>
-      <w:proofErr w:type="gramEnd"/>
-      <w:r>
-        <w:t>(</w:t>
-      </w:r>
-      <w:proofErr w:type="spellStart"/>
-      <w:r>
-        <w:t>surf.get_net_production_rates</w:t>
-      </w:r>
-      <w:proofErr w:type="spellEnd"/>
-      <w:r>
-        <w:t>('gas'))</w:t>
-      </w:r>
-    </w:p>
-    <w:p>
-      <w:r>
-        <w:t xml:space="preserve">  File "</w:t>
-      </w:r>
-      <w:proofErr w:type="spellStart"/>
-      <w:r>
-        <w:t>cantera</w:t>
-      </w:r>
-      <w:proofErr w:type="spellEnd"/>
-      <w:r>
-        <w:t>/</w:t>
-      </w:r>
-      <w:proofErr w:type="spellStart"/>
-      <w:r>
-        <w:t>kinetics.pyx</w:t>
-      </w:r>
-      <w:proofErr w:type="spellEnd"/>
-      <w:r>
-        <w:t xml:space="preserve">", line 978, in </w:t>
-      </w:r>
-      <w:proofErr w:type="spellStart"/>
-      <w:r>
-        <w:t>cantera</w:t>
-      </w:r>
-      <w:proofErr w:type="spellEnd"/>
-      <w:r>
-        <w:t>._</w:t>
-      </w:r>
-      <w:proofErr w:type="spellStart"/>
-      <w:r>
-        <w:t>cantera.InterfaceKinetics.get_net_production_rates</w:t>
-      </w:r>
-      <w:proofErr w:type="spellEnd"/>
-    </w:p>
-    <w:p>
-      <w:r>
-        <w:t xml:space="preserve">  File "</w:t>
-      </w:r>
-      <w:proofErr w:type="spellStart"/>
-      <w:r>
-        <w:t>cantera</w:t>
-      </w:r>
-      <w:proofErr w:type="spellEnd"/>
-      <w:r>
-        <w:t>/</w:t>
-      </w:r>
-      <w:proofErr w:type="spellStart"/>
-      <w:r>
-        <w:t>kinetics.pyx</w:t>
-      </w:r>
-      <w:proofErr w:type="spellEnd"/>
-      <w:r>
-        <w:t xml:space="preserve">", line 946, in </w:t>
-      </w:r>
-      <w:proofErr w:type="spellStart"/>
-      <w:proofErr w:type="gramStart"/>
-      <w:r>
-        <w:t>cantera</w:t>
-      </w:r>
-      <w:proofErr w:type="spellEnd"/>
-      <w:r>
-        <w:t>._</w:t>
-      </w:r>
-      <w:proofErr w:type="gramEnd"/>
-      <w:r>
-        <w:t>cantera.</w:t>
-      </w:r>
-      <w:proofErr w:type="spellStart"/>
-      <w:r>
-        <w:t>InterfaceKinetics</w:t>
-      </w:r>
-      <w:proofErr w:type="spellEnd"/>
-      <w:r>
-        <w:t>._</w:t>
-      </w:r>
-      <w:proofErr w:type="spellStart"/>
-      <w:r>
-        <w:t>phase_slice</w:t>
-      </w:r>
-      <w:proofErr w:type="spellEnd"/>
-    </w:p>
-    <w:p>
-      <w:r>
-        <w:t xml:space="preserve">  File "</w:t>
-      </w:r>
-      <w:proofErr w:type="spellStart"/>
-      <w:r>
-        <w:t>cantera</w:t>
-      </w:r>
-      <w:proofErr w:type="spellEnd"/>
-      <w:r>
-        <w:t>/</w:t>
-      </w:r>
-      <w:proofErr w:type="spellStart"/>
-      <w:r>
-        <w:t>kinetics.pyx</w:t>
-      </w:r>
-      <w:proofErr w:type="spellEnd"/>
-      <w:r>
-        <w:t xml:space="preserve">", line 943, in </w:t>
-      </w:r>
-      <w:proofErr w:type="spellStart"/>
-      <w:proofErr w:type="gramStart"/>
-      <w:r>
-        <w:t>cantera</w:t>
-      </w:r>
-      <w:proofErr w:type="spellEnd"/>
-      <w:r>
-        <w:t>._</w:t>
-      </w:r>
-      <w:proofErr w:type="spellStart"/>
-      <w:proofErr w:type="gramEnd"/>
-      <w:r>
-        <w:t>cantera.InterfaceKinetics.phase_index</w:t>
-      </w:r>
-      <w:proofErr w:type="spellEnd"/>
-    </w:p>
-    <w:p>
-      <w:proofErr w:type="spellStart"/>
-      <w:r>
-        <w:t>KeyError</w:t>
-      </w:r>
-      <w:proofErr w:type="spellEnd"/>
-      <w:r>
-        <w:t>: 'gas'</w:t>
+        <w:t xml:space="preserve">  File "C:\Users\fvs\Documents\GitHub\PEUQSE\PEUQSE\simulationDriver\canteraSimulate.py", line 247, in simulatePFRorTPRwithCantera</w:t>
+      </w:r>
+    </w:p>
+    <w:p>
+      <w:r>
+        <w:t xml:space="preserve">    gas_rates.append(surf.get_net_production_rates('gas'))</w:t>
+      </w:r>
+    </w:p>
+    <w:p>
+      <w:r>
+        <w:t xml:space="preserve">  File "cantera/kinetics.pyx", line 978, in cantera._cantera.InterfaceKinetics.get_net_production_rates</w:t>
+      </w:r>
+    </w:p>
+    <w:p>
+      <w:r>
+        <w:t xml:space="preserve">  File "cantera/kinetics.pyx", line 946, in cantera._cantera.InterfaceKinetics._phase_slice</w:t>
+      </w:r>
+    </w:p>
+    <w:p>
+      <w:r>
+        <w:t xml:space="preserve">  File "cantera/kinetics.pyx", line 943, in cantera._cantera.InterfaceKinetics.phase_index</w:t>
+      </w:r>
+    </w:p>
+    <w:p>
+      <w:r>
+        <w:t>KeyError: 'gas'</w:t>
       </w:r>
     </w:p>
     <w:p/>
@@ -1314,63 +673,7 @@
         <w:rPr>
           <w:highlight w:val="green"/>
         </w:rPr>
-        <w:t xml:space="preserve">I was able to install an earlier version of </w:t>
-      </w:r>
-      <w:proofErr w:type="spellStart"/>
-      <w:r>
-        <w:rPr>
-          <w:highlight w:val="green"/>
-        </w:rPr>
-        <w:t>cantera</w:t>
-      </w:r>
-      <w:proofErr w:type="spellEnd"/>
-      <w:r>
-        <w:rPr>
-          <w:highlight w:val="green"/>
-        </w:rPr>
-        <w:t xml:space="preserve"> using: </w:t>
-      </w:r>
-      <w:proofErr w:type="spellStart"/>
-      <w:r>
-        <w:rPr>
-          <w:highlight w:val="green"/>
-        </w:rPr>
-        <w:t>conda</w:t>
-      </w:r>
-      <w:proofErr w:type="spellEnd"/>
-      <w:r>
-        <w:rPr>
-          <w:highlight w:val="green"/>
-        </w:rPr>
-        <w:t xml:space="preserve"> install --channel </w:t>
-      </w:r>
-      <w:proofErr w:type="spellStart"/>
-      <w:r>
-        <w:rPr>
-          <w:highlight w:val="green"/>
-        </w:rPr>
-        <w:t>cantera</w:t>
-      </w:r>
-      <w:proofErr w:type="spellEnd"/>
-      <w:r>
-        <w:rPr>
-          <w:highlight w:val="green"/>
-        </w:rPr>
-        <w:t xml:space="preserve"> </w:t>
-      </w:r>
-      <w:proofErr w:type="spellStart"/>
-      <w:r>
-        <w:rPr>
-          <w:highlight w:val="green"/>
-        </w:rPr>
-        <w:t>cantera</w:t>
-      </w:r>
-      <w:proofErr w:type="spellEnd"/>
-      <w:r>
-        <w:rPr>
-          <w:highlight w:val="green"/>
-        </w:rPr>
-        <w:t>==2.5</w:t>
+        <w:t>I was able to install an earlier version of cantera using: conda install --channel cantera cantera==2.5</w:t>
       </w:r>
     </w:p>
     <w:p>
@@ -1387,26 +690,10 @@
         <w:t xml:space="preserve">Additionally, I went to the directory </w:t>
       </w:r>
       <w:r>
-        <w:t>C:\Users\Public\OneDrive - Oak Ridge National Laboratory\</w:t>
-      </w:r>
-      <w:proofErr w:type="spellStart"/>
-      <w:r>
-        <w:t>DataAnalysis</w:t>
-      </w:r>
-      <w:proofErr w:type="spellEnd"/>
-      <w:r>
-        <w:t>\220518_surf_pfr_modify_Reaction_testing</w:t>
-      </w:r>
-      <w:r>
-        <w:t xml:space="preserve"> and I was able to run that </w:t>
-      </w:r>
-      <w:proofErr w:type="spellStart"/>
-      <w:r>
-        <w:t>yaml</w:t>
-      </w:r>
-      <w:proofErr w:type="spellEnd"/>
-      <w:r>
-        <w:t xml:space="preserve"> file with version 2.5 also, and even able to modify the surface rate constants. </w:t>
+        <w:t>C:\Users\Public\OneDrive - Oak Ridge National Laboratory\DataAnalysis\220518_surf_pfr_modify_Reaction_testing</w:t>
+      </w:r>
+      <w:r>
+        <w:t xml:space="preserve"> and I was able to run that yaml file with version 2.5 also, and even able to modify the surface rate constants. </w:t>
       </w:r>
       <w:r>
         <w:t xml:space="preserve"> I just needed to use a slightly older (and now deprecated) syntax:</w:t>
@@ -1416,39 +703,8 @@
       <w:pPr>
         <w:ind w:left="720"/>
       </w:pPr>
-      <w:proofErr w:type="spellStart"/>
-      <w:r>
-        <w:t>reactionObjectNew</w:t>
-      </w:r>
-      <w:proofErr w:type="spellEnd"/>
-      <w:r>
-        <w:t xml:space="preserve"> = </w:t>
-      </w:r>
-      <w:proofErr w:type="spellStart"/>
-      <w:proofErr w:type="gramStart"/>
-      <w:r>
-        <w:t>ct.Reaction.fromYaml</w:t>
-      </w:r>
-      <w:proofErr w:type="spellEnd"/>
-      <w:proofErr w:type="gramEnd"/>
-      <w:r>
-        <w:t>(</w:t>
-      </w:r>
-      <w:proofErr w:type="spellStart"/>
-      <w:r>
-        <w:t>rxnStringWithValues</w:t>
-      </w:r>
-      <w:proofErr w:type="spellEnd"/>
-      <w:r>
-        <w:t xml:space="preserve"> , kinetics=surf) #This is the correct way for </w:t>
-      </w:r>
-      <w:proofErr w:type="spellStart"/>
-      <w:r>
-        <w:t>cantera</w:t>
-      </w:r>
-      <w:proofErr w:type="spellEnd"/>
-      <w:r>
-        <w:t xml:space="preserve"> version 2.5</w:t>
+      <w:r>
+        <w:t>reactionObjectNew = ct.Reaction.fromYaml(rxnStringWithValues , kinetics=surf) #This is the correct way for cantera version 2.5</w:t>
       </w:r>
     </w:p>
     <w:p>
@@ -1457,28 +713,7 @@
       </w:pPr>
       <w:r>
         <w:lastRenderedPageBreak/>
-        <w:t xml:space="preserve">#reactionObjectNew = </w:t>
-      </w:r>
-      <w:proofErr w:type="spellStart"/>
-      <w:proofErr w:type="gramStart"/>
-      <w:r>
-        <w:t>ct.Reaction.from</w:t>
-      </w:r>
-      <w:proofErr w:type="gramEnd"/>
-      <w:r>
-        <w:t>_yaml</w:t>
-      </w:r>
-      <w:proofErr w:type="spellEnd"/>
-      <w:r>
-        <w:t>(</w:t>
-      </w:r>
-      <w:proofErr w:type="spellStart"/>
-      <w:r>
-        <w:t>rxnStringWithValues</w:t>
-      </w:r>
-      <w:proofErr w:type="spellEnd"/>
-      <w:r>
-        <w:t xml:space="preserve"> , kinetics=surf) #This is the correct way from version 2.6</w:t>
+        <w:t>#reactionObjectNew = ct.Reaction.from_yaml(rxnStringWithValues , kinetics=surf) #This is the correct way from version 2.6</w:t>
       </w:r>
     </w:p>
     <w:p/>
@@ -1494,431 +729,199 @@
           <w:b/>
           <w:bCs/>
         </w:rPr>
-        <w:t xml:space="preserve">2. Convert full </w:t>
-      </w:r>
-      <w:proofErr w:type="spellStart"/>
+        <w:t>2. Convert full cti to full yaml</w:t>
+      </w:r>
+    </w:p>
+    <w:p>
+      <w:r>
+        <w:tab/>
+        <w:t>I succeeded in doing this, but I needed to change thermo to “None” in the full cti file.</w:t>
+      </w:r>
+    </w:p>
+    <w:p>
+      <w:r>
+        <w:tab/>
+        <w:t>I verified that example_runfile.py (still the cti way) works even with thermo = None</w:t>
+      </w:r>
+    </w:p>
+    <w:p/>
+    <w:p>
       <w:r>
         <w:rPr>
           <w:b/>
           <w:bCs/>
         </w:rPr>
-        <w:t>cti</w:t>
-      </w:r>
-      <w:proofErr w:type="spellEnd"/>
+        <w:t xml:space="preserve">2.1 </w:t>
+      </w:r>
+      <w:r>
+        <w:t>ma</w:t>
+      </w:r>
+      <w:r>
+        <w:t xml:space="preserve">de </w:t>
+      </w:r>
+      <w:r>
+        <w:t xml:space="preserve">function </w:t>
+      </w:r>
+      <w:r>
+        <w:rPr>
+          <w:highlight w:val="yellow"/>
+        </w:rPr>
+        <w:t>“</w:t>
+      </w:r>
+      <w:r>
+        <w:t>create_full_</w:t>
+      </w:r>
+      <w:r>
+        <w:t>yaml” as hardcoded to point to the converted yaml file.</w:t>
+      </w:r>
+      <w:r>
+        <w:t xml:space="preserve"> I tested that it gave back a yaml string.</w:t>
+      </w:r>
+    </w:p>
+    <w:p>
+      <w:pPr>
+        <w:rPr>
+          <w:highlight w:val="yellow"/>
+        </w:rPr>
+      </w:pPr>
+      <w:r>
+        <w:t xml:space="preserve">Tried using create_yaml_and_cantera_phases (which depends on </w:t>
+      </w:r>
+      <w:r>
+        <w:t>create_full_</w:t>
+      </w:r>
+      <w:r>
+        <w:t xml:space="preserve">yaml), and was getting an </w:t>
+      </w:r>
+      <w:r>
+        <w:rPr>
+          <w:highlight w:val="green"/>
+        </w:rPr>
+        <w:t>error. Trying t</w:t>
+      </w:r>
+      <w:r>
+        <w:rPr>
+          <w:highlight w:val="green"/>
+        </w:rPr>
+        <w:t>o use “ceO2_yaml_full.yaml” by hardcoding to see if that gets further.</w:t>
+      </w:r>
+    </w:p>
+    <w:p/>
+    <w:p>
+      <w:r>
+        <w:t xml:space="preserve">reactions_parameters_array = </w:t>
+      </w:r>
+      <w:r>
+        <w:t>"ceO2_input_reactions_parameters.csv"</w:t>
+      </w:r>
+    </w:p>
+    <w:p>
+      <w:r>
+        <w:t>canteraSimulate.create_yaml_and_cantera_phases('ceO2', reactions_parameters_array, ceO2_input_simulation_settings)</w:t>
+      </w:r>
+    </w:p>
+    <w:p/>
+    <w:p>
+      <w:r>
+        <w:t>For making cantera phases, I w</w:t>
+      </w:r>
+      <w:r>
+        <w:t>as having problems with yaml import</w:t>
+      </w:r>
+      <w:r>
+        <w:t xml:space="preserve">. </w:t>
+      </w:r>
+      <w:r>
+        <w:t>Initially imported t</w:t>
+      </w:r>
+      <w:r>
+        <w:t>he yaml using the “infile” argument</w:t>
+      </w:r>
+      <w:r>
+        <w:t>, then switched to using the yaml_string using the “yaml” argument.</w:t>
+      </w:r>
+    </w:p>
+    <w:p>
+      <w:r>
+        <w:br/>
+        <w:t>Needed to give a finite pressure because gas phase can’t have zero density. Made the pressure 1E-20.</w:t>
+      </w:r>
+      <w:r>
+        <w:t xml:space="preserve"> (I’m not sure what units that was in.</w:t>
+      </w:r>
+      <w:r>
+        <w:t xml:space="preserve"> – the cti has a comment of Pascal by default.</w:t>
+      </w:r>
+    </w:p>
+    <w:p>
+      <w:r>
+        <w:rPr>
+          <w:highlight w:val="green"/>
+        </w:rPr>
+        <w:t>Should add comments into the yaml file also.</w:t>
+      </w:r>
+    </w:p>
+    <w:p/>
+    <w:p>
       <w:r>
         <w:rPr>
           <w:b/>
           <w:bCs/>
         </w:rPr>
-        <w:t xml:space="preserve"> to full </w:t>
-      </w:r>
-      <w:proofErr w:type="spellStart"/>
-      <w:r>
-        <w:rPr>
-          <w:b/>
-          <w:bCs/>
-        </w:rPr>
+        <w:t xml:space="preserve">2.2 </w:t>
+      </w:r>
+      <w:r>
+        <w:t xml:space="preserve">Now need to try to make a simulation using </w:t>
+      </w:r>
+    </w:p>
+    <w:p>
+      <w:r>
+        <w:t>canteraSimulate.create_</w:t>
+      </w:r>
+      <w:r>
         <w:t>yaml</w:t>
       </w:r>
-      <w:proofErr w:type="spellEnd"/>
+      <w:r>
+        <w:t>_and_SimulatePFRorTPRwithCantera</w:t>
+      </w:r>
+    </w:p>
+    <w:p>
+      <w:r>
+        <w:t>Was able to run it.</w:t>
+      </w:r>
+      <w:r>
+        <w:t xml:space="preserve"> </w:t>
+      </w:r>
+    </w:p>
+    <w:p/>
+    <w:p>
+      <w:r>
+        <w:t>Will slowly check the ability to run example 1, example 2, example 3, example 4, and example 5 with the cti way vs the yaml way.</w:t>
+      </w:r>
+      <w:r>
+        <w:t xml:space="preserve"> Also need to be careful to restart the kernel each time</w:t>
+      </w:r>
+      <w:r>
+        <w:t xml:space="preserve"> because I found out it can cause problems in some cases</w:t>
+      </w:r>
+      <w:r>
+        <w:t xml:space="preserve"> if I am doing this</w:t>
+      </w:r>
+      <w:r>
+        <w:t xml:space="preserve"> strange thing.</w:t>
+      </w:r>
+    </w:p>
+    <w:p>
+      <w:r>
+        <w:t xml:space="preserve">Example 1 check: </w:t>
+      </w:r>
     </w:p>
     <w:p>
       <w:r>
         <w:tab/>
-        <w:t xml:space="preserve">I succeeded in doing this, but I needed to change </w:t>
-      </w:r>
-      <w:proofErr w:type="spellStart"/>
-      <w:r>
-        <w:t>thermo</w:t>
-      </w:r>
-      <w:proofErr w:type="spellEnd"/>
-      <w:r>
-        <w:t xml:space="preserve"> to “None” in the full </w:t>
-      </w:r>
-      <w:proofErr w:type="spellStart"/>
-      <w:r>
-        <w:t>cti</w:t>
-      </w:r>
-      <w:proofErr w:type="spellEnd"/>
-      <w:r>
-        <w:t xml:space="preserve"> file.</w:t>
-      </w:r>
-    </w:p>
-    <w:p>
-      <w:r>
-        <w:tab/>
-        <w:t xml:space="preserve">I verified that example_runfile.py (still the </w:t>
-      </w:r>
-      <w:proofErr w:type="spellStart"/>
-      <w:r>
-        <w:t>cti</w:t>
-      </w:r>
-      <w:proofErr w:type="spellEnd"/>
-      <w:r>
-        <w:t xml:space="preserve"> way) works even with </w:t>
-      </w:r>
-      <w:proofErr w:type="spellStart"/>
-      <w:r>
-        <w:t>thermo</w:t>
-      </w:r>
-      <w:proofErr w:type="spellEnd"/>
-      <w:r>
-        <w:t xml:space="preserve"> = None</w:t>
-      </w:r>
-    </w:p>
-    <w:p/>
-    <w:p>
-      <w:r>
-        <w:rPr>
-          <w:b/>
-          <w:bCs/>
-        </w:rPr>
-        <w:t xml:space="preserve">2.1 </w:t>
-      </w:r>
-      <w:r>
-        <w:t>ma</w:t>
-      </w:r>
-      <w:r>
-        <w:t xml:space="preserve">de </w:t>
-      </w:r>
-      <w:r>
-        <w:t xml:space="preserve">function </w:t>
-      </w:r>
-      <w:r>
-        <w:rPr>
-          <w:highlight w:val="yellow"/>
-        </w:rPr>
-        <w:t>“</w:t>
-      </w:r>
-      <w:proofErr w:type="spellStart"/>
-      <w:r>
-        <w:t>create_full_</w:t>
-      </w:r>
-      <w:r>
-        <w:t>yaml</w:t>
-      </w:r>
-      <w:proofErr w:type="spellEnd"/>
-      <w:r>
-        <w:t xml:space="preserve">” as hardcoded to point to the converted </w:t>
-      </w:r>
-      <w:proofErr w:type="spellStart"/>
-      <w:r>
-        <w:t>yaml</w:t>
-      </w:r>
-      <w:proofErr w:type="spellEnd"/>
-      <w:r>
-        <w:t xml:space="preserve"> file.</w:t>
-      </w:r>
-      <w:r>
-        <w:t xml:space="preserve"> I tested that it gave back a </w:t>
-      </w:r>
-      <w:proofErr w:type="spellStart"/>
-      <w:r>
-        <w:t>yaml</w:t>
-      </w:r>
-      <w:proofErr w:type="spellEnd"/>
-      <w:r>
-        <w:t xml:space="preserve"> string.</w:t>
-      </w:r>
-    </w:p>
-    <w:p>
-      <w:pPr>
-        <w:rPr>
-          <w:highlight w:val="yellow"/>
-        </w:rPr>
-      </w:pPr>
-      <w:r>
-        <w:t xml:space="preserve">Tried using </w:t>
-      </w:r>
-      <w:proofErr w:type="spellStart"/>
-      <w:r>
-        <w:t>create_yaml_and_cantera_phases</w:t>
-      </w:r>
-      <w:proofErr w:type="spellEnd"/>
-      <w:r>
-        <w:t xml:space="preserve"> (which depends on </w:t>
-      </w:r>
-      <w:proofErr w:type="spellStart"/>
-      <w:r>
-        <w:t>create_full_</w:t>
-      </w:r>
-      <w:r>
-        <w:t>yaml</w:t>
-      </w:r>
-      <w:proofErr w:type="spellEnd"/>
-      <w:proofErr w:type="gramStart"/>
-      <w:r>
-        <w:t>), and</w:t>
-      </w:r>
-      <w:proofErr w:type="gramEnd"/>
-      <w:r>
-        <w:t xml:space="preserve"> was getting an </w:t>
-      </w:r>
-      <w:r>
-        <w:rPr>
-          <w:highlight w:val="green"/>
-        </w:rPr>
-        <w:t>error. Trying t</w:t>
-      </w:r>
-      <w:r>
-        <w:rPr>
-          <w:highlight w:val="green"/>
-        </w:rPr>
-        <w:t>o use “ceO2_yaml_</w:t>
-      </w:r>
-      <w:proofErr w:type="gramStart"/>
-      <w:r>
-        <w:rPr>
-          <w:highlight w:val="green"/>
-        </w:rPr>
-        <w:t>full.yaml</w:t>
-      </w:r>
-      <w:proofErr w:type="gramEnd"/>
-      <w:r>
-        <w:rPr>
-          <w:highlight w:val="green"/>
-        </w:rPr>
-        <w:t>” by hardcoding to see if that gets further.</w:t>
-      </w:r>
-    </w:p>
-    <w:p/>
-    <w:p>
-      <w:proofErr w:type="spellStart"/>
-      <w:r>
-        <w:t>reactions_parameters_array</w:t>
-      </w:r>
-      <w:proofErr w:type="spellEnd"/>
-      <w:r>
-        <w:t xml:space="preserve"> = </w:t>
-      </w:r>
-      <w:r>
-        <w:t>"ceO2_input_reactions_parameters.csv"</w:t>
-      </w:r>
-    </w:p>
-    <w:p>
-      <w:proofErr w:type="spellStart"/>
-      <w:r>
-        <w:t>canteraSimulate.create_yaml_and_cantera_</w:t>
-      </w:r>
-      <w:proofErr w:type="gramStart"/>
-      <w:r>
-        <w:t>phases</w:t>
-      </w:r>
-      <w:proofErr w:type="spellEnd"/>
-      <w:r>
-        <w:t>(</w:t>
-      </w:r>
-      <w:proofErr w:type="gramEnd"/>
-      <w:r>
-        <w:t xml:space="preserve">'ceO2', </w:t>
-      </w:r>
-      <w:proofErr w:type="spellStart"/>
-      <w:r>
-        <w:t>reactions_parameters_array</w:t>
-      </w:r>
-      <w:proofErr w:type="spellEnd"/>
-      <w:r>
-        <w:t>, ceO2_input_simulation_settings)</w:t>
-      </w:r>
-    </w:p>
-    <w:p/>
-    <w:p>
-      <w:r>
-        <w:t xml:space="preserve">For making </w:t>
-      </w:r>
-      <w:proofErr w:type="spellStart"/>
-      <w:r>
-        <w:t>cantera</w:t>
-      </w:r>
-      <w:proofErr w:type="spellEnd"/>
-      <w:r>
-        <w:t xml:space="preserve"> phases, I w</w:t>
-      </w:r>
-      <w:r>
-        <w:t xml:space="preserve">as having problems with </w:t>
-      </w:r>
-      <w:proofErr w:type="spellStart"/>
-      <w:r>
-        <w:t>yaml</w:t>
-      </w:r>
-      <w:proofErr w:type="spellEnd"/>
-      <w:r>
-        <w:t xml:space="preserve"> import</w:t>
-      </w:r>
-      <w:r>
-        <w:t xml:space="preserve">. </w:t>
-      </w:r>
-      <w:r>
-        <w:t>Initially imported t</w:t>
-      </w:r>
-      <w:r>
-        <w:t xml:space="preserve">he </w:t>
-      </w:r>
-      <w:proofErr w:type="spellStart"/>
-      <w:r>
-        <w:t>yaml</w:t>
-      </w:r>
-      <w:proofErr w:type="spellEnd"/>
-      <w:r>
-        <w:t xml:space="preserve"> using the “</w:t>
-      </w:r>
-      <w:proofErr w:type="spellStart"/>
-      <w:r>
-        <w:t>infile</w:t>
-      </w:r>
-      <w:proofErr w:type="spellEnd"/>
-      <w:r>
-        <w:t>” argument</w:t>
-      </w:r>
-      <w:r>
-        <w:t xml:space="preserve">, then switched to using the </w:t>
-      </w:r>
-      <w:proofErr w:type="spellStart"/>
-      <w:r>
-        <w:t>yaml_string</w:t>
-      </w:r>
-      <w:proofErr w:type="spellEnd"/>
-      <w:r>
-        <w:t xml:space="preserve"> using the “</w:t>
-      </w:r>
-      <w:proofErr w:type="spellStart"/>
-      <w:r>
-        <w:t>yaml</w:t>
-      </w:r>
-      <w:proofErr w:type="spellEnd"/>
-      <w:r>
-        <w:t>” argument.</w:t>
-      </w:r>
-    </w:p>
-    <w:p>
-      <w:r>
-        <w:br/>
-        <w:t>Needed to give a finite pressure because gas phase can’t have zero density. Made the pressure 1E-20.</w:t>
-      </w:r>
-      <w:r>
-        <w:t xml:space="preserve"> (I’m not sure what units that was in.</w:t>
-      </w:r>
-      <w:r>
-        <w:t xml:space="preserve"> – the </w:t>
-      </w:r>
-      <w:proofErr w:type="spellStart"/>
-      <w:r>
-        <w:t>cti</w:t>
-      </w:r>
-      <w:proofErr w:type="spellEnd"/>
-      <w:r>
-        <w:t xml:space="preserve"> has a comment of Pascal by default.</w:t>
-      </w:r>
-    </w:p>
-    <w:p>
-      <w:r>
-        <w:rPr>
-          <w:highlight w:val="green"/>
-        </w:rPr>
-        <w:t xml:space="preserve">Should add comments into the </w:t>
-      </w:r>
-      <w:proofErr w:type="spellStart"/>
-      <w:r>
-        <w:rPr>
-          <w:highlight w:val="green"/>
-        </w:rPr>
-        <w:t>yaml</w:t>
-      </w:r>
-      <w:proofErr w:type="spellEnd"/>
-      <w:r>
-        <w:rPr>
-          <w:highlight w:val="green"/>
-        </w:rPr>
-        <w:t xml:space="preserve"> file also.</w:t>
-      </w:r>
-    </w:p>
-    <w:p/>
-    <w:p>
-      <w:r>
-        <w:rPr>
-          <w:b/>
-          <w:bCs/>
-        </w:rPr>
-        <w:t xml:space="preserve">2.2 </w:t>
-      </w:r>
-      <w:r>
-        <w:t xml:space="preserve">Now need to try to make a simulation using </w:t>
-      </w:r>
-    </w:p>
-    <w:p>
-      <w:proofErr w:type="spellStart"/>
-      <w:r>
-        <w:t>canteraSimulate.create_</w:t>
-      </w:r>
-      <w:r>
-        <w:t>yaml</w:t>
-      </w:r>
-      <w:r>
-        <w:t>_and_SimulatePFRorTPRwithCantera</w:t>
-      </w:r>
-      <w:proofErr w:type="spellEnd"/>
-    </w:p>
-    <w:p>
-      <w:r>
-        <w:t>Was able to run it.</w:t>
-      </w:r>
-      <w:r>
-        <w:t xml:space="preserve"> </w:t>
-      </w:r>
-    </w:p>
-    <w:p/>
-    <w:p>
-      <w:r>
-        <w:t xml:space="preserve">Will slowly check the ability to run example 1, example 2, example 3, example 4, and example 5 with the </w:t>
-      </w:r>
-      <w:proofErr w:type="spellStart"/>
-      <w:r>
-        <w:t>cti</w:t>
-      </w:r>
-      <w:proofErr w:type="spellEnd"/>
-      <w:r>
-        <w:t xml:space="preserve"> way vs the </w:t>
-      </w:r>
-      <w:proofErr w:type="spellStart"/>
-      <w:r>
-        <w:t>yaml</w:t>
-      </w:r>
-      <w:proofErr w:type="spellEnd"/>
-      <w:r>
-        <w:t xml:space="preserve"> way.</w:t>
-      </w:r>
-      <w:r>
-        <w:t xml:space="preserve"> Also need to be careful to restart the kernel each time</w:t>
-      </w:r>
-      <w:r>
-        <w:t xml:space="preserve"> because I found out it can cause problems in some cases</w:t>
-      </w:r>
-      <w:r>
-        <w:t xml:space="preserve"> if I am doing this</w:t>
-      </w:r>
-      <w:r>
-        <w:t xml:space="preserve"> strange thing.</w:t>
-      </w:r>
-    </w:p>
-    <w:p>
-      <w:r>
-        <w:t xml:space="preserve">Example 1 check: </w:t>
-      </w:r>
-    </w:p>
-    <w:p>
-      <w:r>
-        <w:tab/>
-      </w:r>
-      <w:r>
-        <w:t xml:space="preserve">Ran the regular </w:t>
-      </w:r>
-      <w:proofErr w:type="spellStart"/>
-      <w:r>
-        <w:t>simulationDriver</w:t>
-      </w:r>
-      <w:proofErr w:type="spellEnd"/>
-      <w:r>
-        <w:t xml:space="preserve"> directory only to example 1, then copied the relevant files over to the YAML directory so there is a 'base case' to compare to.</w:t>
+      </w:r>
+      <w:r>
+        <w:t>Ran the regular simulationDriver directory only to example 1, then copied the relevant files over to the YAML directory so there is a 'base case' to compare to.</w:t>
       </w:r>
     </w:p>
     <w:p>
@@ -1931,15 +934,7 @@
         <w:ind w:left="360"/>
       </w:pPr>
       <w:r>
-        <w:t xml:space="preserve">The </w:t>
-      </w:r>
-      <w:proofErr w:type="spellStart"/>
-      <w:r>
-        <w:t>cti</w:t>
-      </w:r>
-      <w:proofErr w:type="spellEnd"/>
-      <w:r>
-        <w:t xml:space="preserve"> case in the YAML directory now shows no changes for example 1.</w:t>
+        <w:t>The cti case in the YAML directory now shows no changes for example 1.</w:t>
       </w:r>
       <w:r>
         <w:t xml:space="preserve"> This is despite a pressure difference of 1E-20 vs 0.0.  It’s a bit concerning that I don’t even see rounding errors.</w:t>
@@ -1955,15 +950,7 @@
         <w:ind w:left="360"/>
       </w:pPr>
       <w:r>
-        <w:t xml:space="preserve">Now using the YAML case in the </w:t>
-      </w:r>
-      <w:proofErr w:type="spellStart"/>
-      <w:r>
-        <w:t>yaml</w:t>
-      </w:r>
-      <w:proofErr w:type="spellEnd"/>
-      <w:r>
-        <w:t xml:space="preserve"> directory.</w:t>
+        <w:t>Now using the YAML case in the yaml directory.</w:t>
       </w:r>
       <w:r>
         <w:t xml:space="preserve">  Again, not even rounding errors.</w:t>
@@ -2014,15 +1001,7 @@
         <w:sym w:font="Wingdings" w:char="F0E0"/>
       </w:r>
       <w:r>
-        <w:t xml:space="preserve"> Checking the </w:t>
-      </w:r>
-      <w:proofErr w:type="spellStart"/>
-      <w:r>
-        <w:t>yaml</w:t>
-      </w:r>
-      <w:proofErr w:type="spellEnd"/>
-      <w:r>
-        <w:t xml:space="preserve"> way shows </w:t>
+        <w:t xml:space="preserve"> Checking the yaml way shows </w:t>
       </w:r>
       <w:r>
         <w:t xml:space="preserve">changes that don’t look negligible to me. </w:t>
@@ -2049,58 +1028,18 @@
         <w:rPr>
           <w:highlight w:val="yellow"/>
         </w:rPr>
-        <w:t xml:space="preserve">There is a distinct difference now: the CTI way is showing two peaks, and the YAML way is showing 1 peak. I suspect that the YAML way is not modifying parameters because it is hardcoded to just read the full </w:t>
-      </w:r>
-      <w:proofErr w:type="spellStart"/>
-      <w:r>
-        <w:rPr>
-          <w:highlight w:val="yellow"/>
-        </w:rPr>
-        <w:t>yaml</w:t>
-      </w:r>
-      <w:proofErr w:type="spellEnd"/>
-      <w:r>
-        <w:rPr>
-          <w:highlight w:val="yellow"/>
-        </w:rPr>
-        <w:t xml:space="preserve"> file.</w:t>
-      </w:r>
-    </w:p>
-    <w:p>
-      <w:r>
-        <w:t xml:space="preserve">I have confirmed that </w:t>
-      </w:r>
-      <w:proofErr w:type="spellStart"/>
-      <w:r>
-        <w:t>yaml</w:t>
-      </w:r>
-      <w:proofErr w:type="spellEnd"/>
-      <w:r>
-        <w:t xml:space="preserve"> Example 1 is giving the same output as </w:t>
-      </w:r>
-      <w:proofErr w:type="spellStart"/>
-      <w:r>
-        <w:t>yaml</w:t>
-      </w:r>
-      <w:proofErr w:type="spellEnd"/>
-      <w:r>
-        <w:t xml:space="preserve"> example 2. This makes sense because the array “</w:t>
-      </w:r>
-      <w:proofErr w:type="spellStart"/>
+        <w:t>There is a distinct difference now: the CTI way is showing two peaks, and the YAML way is showing 1 peak. I suspect that the YAML way is not modifying parameters because it is hardcoded to just read the full yaml file.</w:t>
+      </w:r>
+    </w:p>
+    <w:p>
+      <w:r>
+        <w:t>I have confirmed that yaml Example 1 is giving the same output as yaml example 2. This makes sense because the array “</w:t>
+      </w:r>
       <w:r>
         <w:t>modified_reactions_parameters_array</w:t>
       </w:r>
-      <w:proofErr w:type="spellEnd"/>
-      <w:r>
-        <w:t xml:space="preserve">” is not being used right now – currently the YAML file (and </w:t>
-      </w:r>
-      <w:proofErr w:type="spellStart"/>
-      <w:r>
-        <w:t>yaml_string</w:t>
-      </w:r>
-      <w:proofErr w:type="spellEnd"/>
-      <w:r>
-        <w:t>) are never being modified, always only being read from file.</w:t>
+      <w:r>
+        <w:t>” is not being used right now – currently the YAML file (and yaml_string) are never being modified, always only being read from file.</w:t>
       </w:r>
     </w:p>
     <w:p>
@@ -2125,15 +1064,7 @@
         <w:t xml:space="preserve"> </w:t>
       </w:r>
       <w:r>
-        <w:t xml:space="preserve">Need to get the </w:t>
-      </w:r>
-      <w:proofErr w:type="spellStart"/>
-      <w:r>
-        <w:t>create_full_yaml</w:t>
-      </w:r>
-      <w:proofErr w:type="spellEnd"/>
-      <w:r>
-        <w:t xml:space="preserve"> function working. Will make a side branch for that.</w:t>
+        <w:t>Need to get the create_full_yaml function working. Will make a side branch for that.</w:t>
       </w:r>
     </w:p>
     <w:p>
@@ -2149,21 +1080,11 @@
         <w:t>Started</w:t>
       </w:r>
       <w:r>
-        <w:t xml:space="preserve"> working on </w:t>
-      </w:r>
-      <w:proofErr w:type="spellStart"/>
-      <w:r>
-        <w:t>create_full_yaml</w:t>
-      </w:r>
-      <w:proofErr w:type="spellEnd"/>
-      <w:r>
-        <w:t xml:space="preserve">, and need to also make </w:t>
-      </w:r>
-      <w:proofErr w:type="spellStart"/>
+        <w:t xml:space="preserve"> working on create_full_yaml, and need to also make </w:t>
+      </w:r>
       <w:r>
         <w:t>make_reaction_yaml_string</w:t>
       </w:r>
-      <w:proofErr w:type="spellEnd"/>
     </w:p>
     <w:p/>
     <w:p>
@@ -2181,18 +1102,10 @@
         <w:t xml:space="preserve"> </w:t>
       </w:r>
       <w:r>
-        <w:t>ceO2_output_rates_gas_Example</w:t>
-      </w:r>
-      <w:proofErr w:type="gramStart"/>
-      <w:r>
-        <w:t xml:space="preserve">2 </w:t>
-      </w:r>
-      <w:r>
-        <w:t xml:space="preserve"> now</w:t>
-      </w:r>
-      <w:proofErr w:type="gramEnd"/>
-      <w:r>
-        <w:t xml:space="preserve"> matches between CTI and YAML inside the files </w:t>
+        <w:t xml:space="preserve">ceO2_output_rates_gas_Example2 </w:t>
+      </w:r>
+      <w:r>
+        <w:t xml:space="preserve"> now matches between CTI and YAML inside the files </w:t>
       </w:r>
       <w:r>
         <w:t>ceO2_output_rates_gas_CTI.xlsx</w:t>
@@ -2226,6 +1139,46 @@
         <w:t xml:space="preserve"> Now will check with Example 3.</w:t>
       </w:r>
     </w:p>
+    <w:p>
+      <w:r>
+        <w:t xml:space="preserve">Ran base cti case and copied the 4 files that changed into the </w:t>
+      </w:r>
+      <w:r>
+        <w:t>\simulationDriver_YAML</w:t>
+      </w:r>
+      <w:r>
+        <w:t xml:space="preserve"> </w:t>
+      </w:r>
+      <w:r>
+        <w:t>directory so that can compare diffs against them.</w:t>
+      </w:r>
+    </w:p>
+    <w:p>
+      <w:r>
+        <w:t xml:space="preserve"> </w:t>
+      </w:r>
+      <w:r>
+        <w:sym w:font="Wingdings" w:char="F0E0"/>
+      </w:r>
+      <w:r>
+        <w:t xml:space="preserve"> With new CTI, no changes from example 3.</w:t>
+      </w:r>
+    </w:p>
+    <w:p>
+      <w:r>
+        <w:sym w:font="Wingdings" w:char="F0E0"/>
+      </w:r>
+      <w:r>
+        <w:t xml:space="preserve"> with new YAML,  there are changes in the files like </w:t>
+      </w:r>
+      <w:r>
+        <w:t>ceO2_output_rates_all_FullYAMLsamplingCase0.csv</w:t>
+      </w:r>
+      <w:r>
+        <w:t xml:space="preserve">  which should be considered expected because now they are working and before they were not working. Note that the 3 YAML cases differ from each other now. In general, the files now match CTI within rounding.</w:t>
+      </w:r>
+    </w:p>
+    <w:p/>
     <w:p/>
     <w:p/>
     <w:p/>

</xml_diff>

<commit_message>
Preparing for Example 4 Check
</commit_message>
<xml_diff>
--- a/PEUQSE/simulationDriver_YAML/220519ProcDocForYAMLConversion.docx
+++ b/PEUQSE/simulationDriver_YAML/220519ProcDocForYAMLConversion.docx
@@ -4,7 +4,23 @@
   <w:body>
     <w:p>
       <w:r>
-        <w:t>The simulationDriver for cantera is being upgraded to the YAML way because it will allow surface reactions to be modified on the fl</w:t>
+        <w:t xml:space="preserve">The </w:t>
+      </w:r>
+      <w:proofErr w:type="spellStart"/>
+      <w:r>
+        <w:t>simulationDriver</w:t>
+      </w:r>
+      <w:proofErr w:type="spellEnd"/>
+      <w:r>
+        <w:t xml:space="preserve"> for </w:t>
+      </w:r>
+      <w:proofErr w:type="spellStart"/>
+      <w:r>
+        <w:t>cantera</w:t>
+      </w:r>
+      <w:proofErr w:type="spellEnd"/>
+      <w:r>
+        <w:t xml:space="preserve"> is being upgraded to the YAML way because it will allow surface reactions to be modified on the fl</w:t>
       </w:r>
       <w:r>
         <w:t>y.</w:t>
@@ -28,7 +44,31 @@
         <w:t>The input files</w:t>
       </w:r>
       <w:r>
-        <w:t xml:space="preserve"> (currently in cti format for starting top of cti file and also at intermediate steps).</w:t>
+        <w:t xml:space="preserve"> (currently in </w:t>
+      </w:r>
+      <w:proofErr w:type="spellStart"/>
+      <w:r>
+        <w:t>cti</w:t>
+      </w:r>
+      <w:proofErr w:type="spellEnd"/>
+      <w:r>
+        <w:t xml:space="preserve"> format for starting top of </w:t>
+      </w:r>
+      <w:proofErr w:type="spellStart"/>
+      <w:r>
+        <w:t>cti</w:t>
+      </w:r>
+      <w:proofErr w:type="spellEnd"/>
+      <w:r>
+        <w:t xml:space="preserve"> file </w:t>
+      </w:r>
+      <w:proofErr w:type="gramStart"/>
+      <w:r>
+        <w:t>and also</w:t>
+      </w:r>
+      <w:proofErr w:type="gramEnd"/>
+      <w:r>
+        <w:t xml:space="preserve"> at intermediate steps).</w:t>
       </w:r>
     </w:p>
     <w:p>
@@ -43,19 +83,43 @@
         <w:t>The functions</w:t>
       </w:r>
       <w:r>
-        <w:t xml:space="preserve"> from my simulationDriver.</w:t>
+        <w:t xml:space="preserve"> from my </w:t>
+      </w:r>
+      <w:proofErr w:type="spellStart"/>
+      <w:r>
+        <w:t>simulationDriver</w:t>
+      </w:r>
+      <w:proofErr w:type="spellEnd"/>
+      <w:r>
+        <w:t>.</w:t>
       </w:r>
     </w:p>
     <w:p/>
     <w:p>
       <w:r>
-        <w:t xml:space="preserve">The functions are actually easier to convert. However, we need to convert the input files </w:t>
+        <w:t xml:space="preserve">The functions are </w:t>
+      </w:r>
+      <w:proofErr w:type="gramStart"/>
+      <w:r>
+        <w:t>actually easier</w:t>
+      </w:r>
+      <w:proofErr w:type="gramEnd"/>
+      <w:r>
+        <w:t xml:space="preserve"> to convert. However, we need to convert the input files </w:t>
       </w:r>
       <w:r>
         <w:t xml:space="preserve">to the YAML way </w:t>
       </w:r>
       <w:r>
-        <w:t>first because the old cti way does not create</w:t>
+        <w:t xml:space="preserve">first because the old </w:t>
+      </w:r>
+      <w:proofErr w:type="spellStart"/>
+      <w:r>
+        <w:t>cti</w:t>
+      </w:r>
+      <w:proofErr w:type="spellEnd"/>
+      <w:r>
+        <w:t xml:space="preserve"> way does not create</w:t>
       </w:r>
       <w:r>
         <w:t xml:space="preserve"> </w:t>
@@ -73,8 +137,13 @@
         <w:t>(in</w:t>
       </w:r>
       <w:r>
-        <w:t xml:space="preserve"> cantera</w:t>
-      </w:r>
+        <w:t xml:space="preserve"> </w:t>
+      </w:r>
+      <w:proofErr w:type="spellStart"/>
+      <w:r>
+        <w:t>cantera</w:t>
+      </w:r>
+      <w:proofErr w:type="spellEnd"/>
       <w:r>
         <w:t xml:space="preserve"> python objects) </w:t>
       </w:r>
@@ -92,8 +161,21 @@
       <w:r>
         <w:t xml:space="preserve">First, let’s consider how the CTI file gets made so that we can switch it to the YAML way. </w:t>
       </w:r>
-      <w:r>
-        <w:t>Actually, we can just, for now, use the CTI to YAML converter at the very end of full cti file creation because we already know that will convert to a suitable YAML file.</w:t>
+      <w:proofErr w:type="gramStart"/>
+      <w:r>
+        <w:t>Actually, we</w:t>
+      </w:r>
+      <w:proofErr w:type="gramEnd"/>
+      <w:r>
+        <w:t xml:space="preserve"> can just, for now, use the CTI to YAML converter at the very end of full </w:t>
+      </w:r>
+      <w:proofErr w:type="spellStart"/>
+      <w:r>
+        <w:t>cti</w:t>
+      </w:r>
+      <w:proofErr w:type="spellEnd"/>
+      <w:r>
+        <w:t xml:space="preserve"> file creation because we already know that will convert to a suitable YAML file.</w:t>
       </w:r>
     </w:p>
     <w:p/>
@@ -101,9 +183,11 @@
       <w:r>
         <w:t xml:space="preserve">The current flow basically occurs inside a single function, as seen inside example_runfile.py, it is the function call:  </w:t>
       </w:r>
+      <w:proofErr w:type="spellStart"/>
       <w:r>
         <w:t>canteraSimulate.create_cti_and_SimulatePFRorTPRwithCantera</w:t>
       </w:r>
+      <w:proofErr w:type="spellEnd"/>
     </w:p>
     <w:p>
       <w:pPr>
@@ -118,11 +202,16 @@
       <w:r>
         <w:t xml:space="preserve"> takes a CTI top info file (like </w:t>
       </w:r>
+      <w:proofErr w:type="gramStart"/>
       <w:r>
         <w:t>ceO2_cti_top_info.cti</w:t>
       </w:r>
       <w:r>
-        <w:t xml:space="preserve"> ) which has the species names and phases, and it also takes an array of </w:t>
+        <w:t xml:space="preserve"> )</w:t>
+      </w:r>
+      <w:proofErr w:type="gramEnd"/>
+      <w:r>
+        <w:t xml:space="preserve"> which has the species names and phases, and it also takes an array of </w:t>
       </w:r>
       <w:r>
         <w:rPr>
@@ -161,12 +250,23 @@
       <w:r>
         <w:t xml:space="preserve">It passes the information to another function, </w:t>
       </w:r>
+      <w:proofErr w:type="spellStart"/>
       <w:r>
         <w:t>create_cti_and_cantera_phases</w:t>
       </w:r>
-      <w:r>
-        <w:t xml:space="preserve">, which creates the cti_file using </w:t>
-      </w:r>
+      <w:proofErr w:type="spellEnd"/>
+      <w:r>
+        <w:t xml:space="preserve">, which creates the </w:t>
+      </w:r>
+      <w:proofErr w:type="spellStart"/>
+      <w:r>
+        <w:t>cti_file</w:t>
+      </w:r>
+      <w:proofErr w:type="spellEnd"/>
+      <w:r>
+        <w:t xml:space="preserve"> using </w:t>
+      </w:r>
+      <w:proofErr w:type="spellStart"/>
       <w:r>
         <w:t>canteraKineticsParametersParser</w:t>
       </w:r>
@@ -174,10 +274,27 @@
         <w:t>.</w:t>
       </w:r>
       <w:r>
-        <w:t>create_full_cti</w:t>
-      </w:r>
-      <w:r>
-        <w:t xml:space="preserve">  and then goes on to create the phases using cantera directly.</w:t>
+        <w:t>create_full_</w:t>
+      </w:r>
+      <w:proofErr w:type="gramStart"/>
+      <w:r>
+        <w:t>cti</w:t>
+      </w:r>
+      <w:proofErr w:type="spellEnd"/>
+      <w:r>
+        <w:t xml:space="preserve">  and</w:t>
+      </w:r>
+      <w:proofErr w:type="gramEnd"/>
+      <w:r>
+        <w:t xml:space="preserve"> then goes on to create the phases using </w:t>
+      </w:r>
+      <w:proofErr w:type="spellStart"/>
+      <w:r>
+        <w:t>cantera</w:t>
+      </w:r>
+      <w:proofErr w:type="spellEnd"/>
+      <w:r>
+        <w:t xml:space="preserve"> directly.</w:t>
       </w:r>
     </w:p>
     <w:p>
@@ -192,9 +309,11 @@
       <w:r>
         <w:t xml:space="preserve">Those phases are then passed back to </w:t>
       </w:r>
+      <w:proofErr w:type="spellStart"/>
       <w:r>
         <w:t>canteraSimulate.create_cti_and_SimulatePFRorTPRwithCantera</w:t>
       </w:r>
+      <w:proofErr w:type="spellEnd"/>
       <w:r>
         <w:t xml:space="preserve"> which </w:t>
       </w:r>
@@ -204,8 +323,13 @@
     </w:p>
     <w:p/>
     <w:p>
-      <w:r>
-        <w:t>So to interrupt that flow and introduce YAML while allowing backwards compatibility, there are a few obvious ways to do it.</w:t>
+      <w:proofErr w:type="gramStart"/>
+      <w:r>
+        <w:t>So</w:t>
+      </w:r>
+      <w:proofErr w:type="gramEnd"/>
+      <w:r>
+        <w:t xml:space="preserve"> to interrupt that flow and introduce YAML while allowing backwards compatibility, there are a few obvious ways to do it.</w:t>
       </w:r>
     </w:p>
     <w:p>
@@ -219,6 +343,7 @@
       <w:r>
         <w:t xml:space="preserve">Create a function </w:t>
       </w:r>
+      <w:proofErr w:type="spellStart"/>
       <w:r>
         <w:t>create_</w:t>
       </w:r>
@@ -228,9 +353,11 @@
       <w:r>
         <w:t>_and_cantera_phases</w:t>
       </w:r>
+      <w:proofErr w:type="spellEnd"/>
       <w:r>
         <w:t xml:space="preserve">, make that function then call a helper function called </w:t>
       </w:r>
+      <w:proofErr w:type="spellStart"/>
       <w:r>
         <w:t>canteraKineticsParametersParser</w:t>
       </w:r>
@@ -243,6 +370,7 @@
       <w:r>
         <w:t>yaml</w:t>
       </w:r>
+      <w:proofErr w:type="spellEnd"/>
     </w:p>
     <w:p>
       <w:pPr>
@@ -256,7 +384,15 @@
         <w:t xml:space="preserve">Make that function then </w:t>
       </w:r>
       <w:r>
-        <w:t>simply convert the cti file.</w:t>
+        <w:t xml:space="preserve">simply convert the </w:t>
+      </w:r>
+      <w:proofErr w:type="spellStart"/>
+      <w:r>
+        <w:t>cti</w:t>
+      </w:r>
+      <w:proofErr w:type="spellEnd"/>
+      <w:r>
+        <w:t xml:space="preserve"> file.</w:t>
       </w:r>
     </w:p>
     <w:p>
@@ -280,19 +416,75 @@
         <w:rPr>
           <w:highlight w:val="yellow"/>
         </w:rPr>
-        <w:t xml:space="preserve">The YAML way still has a file that can be divided into top and full. So it may be worth </w:t>
-      </w:r>
-      <w:r>
-        <w:rPr>
-          <w:highlight w:val="yellow"/>
-        </w:rPr>
-        <w:t xml:space="preserve">converting just the top into yaml with the cti converter and to then </w:t>
-      </w:r>
-      <w:r>
-        <w:rPr>
-          <w:highlight w:val="yellow"/>
-        </w:rPr>
-        <w:t>add the yaml way.</w:t>
+        <w:t xml:space="preserve">The YAML way still has a file that can be divided into top and full. </w:t>
+      </w:r>
+      <w:proofErr w:type="gramStart"/>
+      <w:r>
+        <w:rPr>
+          <w:highlight w:val="yellow"/>
+        </w:rPr>
+        <w:t>So</w:t>
+      </w:r>
+      <w:proofErr w:type="gramEnd"/>
+      <w:r>
+        <w:rPr>
+          <w:highlight w:val="yellow"/>
+        </w:rPr>
+        <w:t xml:space="preserve"> it may be worth </w:t>
+      </w:r>
+      <w:r>
+        <w:rPr>
+          <w:highlight w:val="yellow"/>
+        </w:rPr>
+        <w:t xml:space="preserve">converting just the top into </w:t>
+      </w:r>
+      <w:proofErr w:type="spellStart"/>
+      <w:r>
+        <w:rPr>
+          <w:highlight w:val="yellow"/>
+        </w:rPr>
+        <w:t>yaml</w:t>
+      </w:r>
+      <w:proofErr w:type="spellEnd"/>
+      <w:r>
+        <w:rPr>
+          <w:highlight w:val="yellow"/>
+        </w:rPr>
+        <w:t xml:space="preserve"> with the </w:t>
+      </w:r>
+      <w:proofErr w:type="spellStart"/>
+      <w:r>
+        <w:rPr>
+          <w:highlight w:val="yellow"/>
+        </w:rPr>
+        <w:t>cti</w:t>
+      </w:r>
+      <w:proofErr w:type="spellEnd"/>
+      <w:r>
+        <w:rPr>
+          <w:highlight w:val="yellow"/>
+        </w:rPr>
+        <w:t xml:space="preserve"> converter and to then </w:t>
+      </w:r>
+      <w:r>
+        <w:rPr>
+          <w:highlight w:val="yellow"/>
+        </w:rPr>
+        <w:t xml:space="preserve">add the </w:t>
+      </w:r>
+      <w:proofErr w:type="spellStart"/>
+      <w:r>
+        <w:rPr>
+          <w:highlight w:val="yellow"/>
+        </w:rPr>
+        <w:t>yaml</w:t>
+      </w:r>
+      <w:proofErr w:type="spellEnd"/>
+      <w:r>
+        <w:rPr>
+          <w:highlight w:val="yellow"/>
+        </w:rPr>
+        <w:t xml:space="preserve"> way.</w:t>
       </w:r>
     </w:p>
     <w:p>
@@ -310,7 +502,105 @@
         <w:rPr>
           <w:highlight w:val="yellow"/>
         </w:rPr>
-        <w:t>It looks like I can probably take the cti reactions string and convert it directly the yaml way with the yaml converter rather than having to make the yaml. This also has a backwards compatibility advantage in that the cti to yaml converter will automatically convert “surface_reaction” into “reaction”</w:t>
+        <w:t xml:space="preserve">It looks like I can probably take the </w:t>
+      </w:r>
+      <w:proofErr w:type="spellStart"/>
+      <w:r>
+        <w:rPr>
+          <w:highlight w:val="yellow"/>
+        </w:rPr>
+        <w:t>cti</w:t>
+      </w:r>
+      <w:proofErr w:type="spellEnd"/>
+      <w:r>
+        <w:rPr>
+          <w:highlight w:val="yellow"/>
+        </w:rPr>
+        <w:t xml:space="preserve"> reactions string and convert it directly the </w:t>
+      </w:r>
+      <w:proofErr w:type="spellStart"/>
+      <w:r>
+        <w:rPr>
+          <w:highlight w:val="yellow"/>
+        </w:rPr>
+        <w:t>yaml</w:t>
+      </w:r>
+      <w:proofErr w:type="spellEnd"/>
+      <w:r>
+        <w:rPr>
+          <w:highlight w:val="yellow"/>
+        </w:rPr>
+        <w:t xml:space="preserve"> way with the </w:t>
+      </w:r>
+      <w:proofErr w:type="spellStart"/>
+      <w:r>
+        <w:rPr>
+          <w:highlight w:val="yellow"/>
+        </w:rPr>
+        <w:t>yaml</w:t>
+      </w:r>
+      <w:proofErr w:type="spellEnd"/>
+      <w:r>
+        <w:rPr>
+          <w:highlight w:val="yellow"/>
+        </w:rPr>
+        <w:t xml:space="preserve"> converter rather than having to make the </w:t>
+      </w:r>
+      <w:proofErr w:type="spellStart"/>
+      <w:r>
+        <w:rPr>
+          <w:highlight w:val="yellow"/>
+        </w:rPr>
+        <w:t>yaml</w:t>
+      </w:r>
+      <w:proofErr w:type="spellEnd"/>
+      <w:r>
+        <w:rPr>
+          <w:highlight w:val="yellow"/>
+        </w:rPr>
+        <w:t xml:space="preserve">. This also has a backwards compatibility advantage in that the </w:t>
+      </w:r>
+      <w:proofErr w:type="spellStart"/>
+      <w:r>
+        <w:rPr>
+          <w:highlight w:val="yellow"/>
+        </w:rPr>
+        <w:t>cti</w:t>
+      </w:r>
+      <w:proofErr w:type="spellEnd"/>
+      <w:r>
+        <w:rPr>
+          <w:highlight w:val="yellow"/>
+        </w:rPr>
+        <w:t xml:space="preserve"> to </w:t>
+      </w:r>
+      <w:proofErr w:type="spellStart"/>
+      <w:r>
+        <w:rPr>
+          <w:highlight w:val="yellow"/>
+        </w:rPr>
+        <w:t>yaml</w:t>
+      </w:r>
+      <w:proofErr w:type="spellEnd"/>
+      <w:r>
+        <w:rPr>
+          <w:highlight w:val="yellow"/>
+        </w:rPr>
+        <w:t xml:space="preserve"> converter will automatically convert “</w:t>
+      </w:r>
+      <w:proofErr w:type="spellStart"/>
+      <w:r>
+        <w:rPr>
+          <w:highlight w:val="yellow"/>
+        </w:rPr>
+        <w:t>surface_reaction</w:t>
+      </w:r>
+      <w:proofErr w:type="spellEnd"/>
+      <w:r>
+        <w:rPr>
+          <w:highlight w:val="yellow"/>
+        </w:rPr>
+        <w:t>” into “reaction”</w:t>
       </w:r>
     </w:p>
     <w:p>
@@ -352,8 +642,13 @@
         </w:numPr>
       </w:pPr>
       <w:r>
-        <w:t>import cantera</w:t>
-      </w:r>
+        <w:t xml:space="preserve">import </w:t>
+      </w:r>
+      <w:proofErr w:type="spellStart"/>
+      <w:r>
+        <w:t>cantera</w:t>
+      </w:r>
+      <w:proofErr w:type="spellEnd"/>
     </w:p>
     <w:p>
       <w:pPr>
@@ -366,9 +661,46 @@
           <w:highlight w:val="yellow"/>
         </w:rPr>
       </w:pPr>
+      <w:proofErr w:type="gramStart"/>
       <w:r>
         <w:lastRenderedPageBreak/>
-        <w:t>cantera.cti2yaml.convert(text='surface_reaction("Acetaldehyde + CeCation(S) =&gt; Acetaldehyde1-Ce(S)", stick(1, 0, 2000))', output_name="Testing.yaml")</w:t>
+        <w:t>cantera.cti2yaml.convert</w:t>
+      </w:r>
+      <w:proofErr w:type="gramEnd"/>
+      <w:r>
+        <w:t>(text='</w:t>
+      </w:r>
+      <w:proofErr w:type="spellStart"/>
+      <w:r>
+        <w:t>surface_reaction</w:t>
+      </w:r>
+      <w:proofErr w:type="spellEnd"/>
+      <w:r>
+        <w:t xml:space="preserve">("Acetaldehyde + </w:t>
+      </w:r>
+      <w:proofErr w:type="spellStart"/>
+      <w:r>
+        <w:t>CeCation</w:t>
+      </w:r>
+      <w:proofErr w:type="spellEnd"/>
+      <w:r>
+        <w:t xml:space="preserve">(S) =&gt; Acetaldehyde1-Ce(S)", stick(1, 0, 2000))', </w:t>
+      </w:r>
+      <w:proofErr w:type="spellStart"/>
+      <w:r>
+        <w:t>output_name</w:t>
+      </w:r>
+      <w:proofErr w:type="spellEnd"/>
+      <w:r>
+        <w:t>="</w:t>
+      </w:r>
+      <w:proofErr w:type="spellStart"/>
+      <w:r>
+        <w:t>Testing.yaml</w:t>
+      </w:r>
+      <w:proofErr w:type="spellEnd"/>
+      <w:r>
+        <w:t>")</w:t>
       </w:r>
     </w:p>
     <w:p>
@@ -386,8 +718,13 @@
         <w:t>However, it seems to be only appropriate, or at least most appropriate, for converting an entire</w:t>
       </w:r>
       <w:r>
-        <w:t xml:space="preserve"> cti</w:t>
-      </w:r>
+        <w:t xml:space="preserve"> </w:t>
+      </w:r>
+      <w:proofErr w:type="spellStart"/>
+      <w:r>
+        <w:t>cti</w:t>
+      </w:r>
+      <w:proofErr w:type="spellEnd"/>
       <w:r>
         <w:t xml:space="preserve"> file</w:t>
       </w:r>
@@ -395,22 +732,45 @@
         <w:t xml:space="preserve"> string</w:t>
       </w:r>
       <w:r>
-        <w:t xml:space="preserve"> to yaml.</w:t>
-      </w:r>
-      <w:r>
-        <w:t xml:space="preserve"> So evidently I will need to change “</w:t>
-      </w:r>
+        <w:t xml:space="preserve"> to </w:t>
+      </w:r>
+      <w:proofErr w:type="spellStart"/>
+      <w:r>
+        <w:t>yaml</w:t>
+      </w:r>
+      <w:proofErr w:type="spellEnd"/>
+      <w:r>
+        <w:t>.</w:t>
+      </w:r>
+      <w:r>
+        <w:t xml:space="preserve"> So </w:t>
+      </w:r>
+      <w:proofErr w:type="gramStart"/>
+      <w:r>
+        <w:t>evidently</w:t>
+      </w:r>
+      <w:proofErr w:type="gramEnd"/>
+      <w:r>
+        <w:t xml:space="preserve"> I will need to change “</w:t>
+      </w:r>
+      <w:proofErr w:type="spellStart"/>
       <w:r>
         <w:t>create_full_cti</w:t>
       </w:r>
+      <w:proofErr w:type="spellEnd"/>
       <w:r>
         <w:t>” to “</w:t>
       </w:r>
+      <w:proofErr w:type="spellStart"/>
       <w:r>
         <w:t>create_full_</w:t>
       </w:r>
       <w:r>
-        <w:t>yaml” essentially one line at a time, but it does not seem too hard.</w:t>
+        <w:t>yaml</w:t>
+      </w:r>
+      <w:proofErr w:type="spellEnd"/>
+      <w:r>
+        <w:t>” essentially one line at a time, but it does not seem too hard.</w:t>
       </w:r>
     </w:p>
     <w:p>
@@ -484,7 +844,91 @@
         <w:rPr>
           <w:highlight w:val="yellow"/>
         </w:rPr>
-        <w:t>se the cantera cti to yaml converter to get the **full** file into yaml. Use the full yaml to do the simulation (instead of the cti).</w:t>
+        <w:t xml:space="preserve">se the </w:t>
+      </w:r>
+      <w:proofErr w:type="spellStart"/>
+      <w:r>
+        <w:rPr>
+          <w:highlight w:val="yellow"/>
+        </w:rPr>
+        <w:t>cantera</w:t>
+      </w:r>
+      <w:proofErr w:type="spellEnd"/>
+      <w:r>
+        <w:rPr>
+          <w:highlight w:val="yellow"/>
+        </w:rPr>
+        <w:t xml:space="preserve"> </w:t>
+      </w:r>
+      <w:proofErr w:type="spellStart"/>
+      <w:r>
+        <w:rPr>
+          <w:highlight w:val="yellow"/>
+        </w:rPr>
+        <w:t>cti</w:t>
+      </w:r>
+      <w:proofErr w:type="spellEnd"/>
+      <w:r>
+        <w:rPr>
+          <w:highlight w:val="yellow"/>
+        </w:rPr>
+        <w:t xml:space="preserve"> to </w:t>
+      </w:r>
+      <w:proofErr w:type="spellStart"/>
+      <w:r>
+        <w:rPr>
+          <w:highlight w:val="yellow"/>
+        </w:rPr>
+        <w:t>yaml</w:t>
+      </w:r>
+      <w:proofErr w:type="spellEnd"/>
+      <w:r>
+        <w:rPr>
+          <w:highlight w:val="yellow"/>
+        </w:rPr>
+        <w:t xml:space="preserve"> converter to get the **full** file into </w:t>
+      </w:r>
+      <w:proofErr w:type="spellStart"/>
+      <w:r>
+        <w:rPr>
+          <w:highlight w:val="yellow"/>
+        </w:rPr>
+        <w:t>yaml</w:t>
+      </w:r>
+      <w:proofErr w:type="spellEnd"/>
+      <w:r>
+        <w:rPr>
+          <w:highlight w:val="yellow"/>
+        </w:rPr>
+        <w:t xml:space="preserve">. Use the full </w:t>
+      </w:r>
+      <w:proofErr w:type="spellStart"/>
+      <w:r>
+        <w:rPr>
+          <w:highlight w:val="yellow"/>
+        </w:rPr>
+        <w:t>yaml</w:t>
+      </w:r>
+      <w:proofErr w:type="spellEnd"/>
+      <w:r>
+        <w:rPr>
+          <w:highlight w:val="yellow"/>
+        </w:rPr>
+        <w:t xml:space="preserve"> to do the simulation (instead of the </w:t>
+      </w:r>
+      <w:proofErr w:type="spellStart"/>
+      <w:r>
+        <w:rPr>
+          <w:highlight w:val="yellow"/>
+        </w:rPr>
+        <w:t>cti</w:t>
+      </w:r>
+      <w:proofErr w:type="spellEnd"/>
+      <w:r>
+        <w:rPr>
+          <w:highlight w:val="yellow"/>
+        </w:rPr>
+        <w:t>).</w:t>
       </w:r>
     </w:p>
     <w:p>
@@ -504,11 +948,24 @@
         </w:rPr>
         <w:t>Will do this by making this function: “</w:t>
       </w:r>
+      <w:proofErr w:type="spellStart"/>
       <w:r>
         <w:t>create_full_</w:t>
       </w:r>
       <w:r>
-        <w:t>yaml” as hardcoded to point to the converted yaml file.</w:t>
+        <w:t>yaml</w:t>
+      </w:r>
+      <w:proofErr w:type="spellEnd"/>
+      <w:r>
+        <w:t xml:space="preserve">” as hardcoded to point to the converted </w:t>
+      </w:r>
+      <w:proofErr w:type="spellStart"/>
+      <w:r>
+        <w:t>yaml</w:t>
+      </w:r>
+      <w:proofErr w:type="spellEnd"/>
+      <w:r>
+        <w:t xml:space="preserve"> file.</w:t>
       </w:r>
     </w:p>
     <w:p>
@@ -525,6 +982,7 @@
       <w:r>
         <w:t xml:space="preserve">To use that for the simulation, I need to also create </w:t>
       </w:r>
+      <w:proofErr w:type="spellStart"/>
       <w:r>
         <w:t>create_</w:t>
       </w:r>
@@ -534,6 +992,7 @@
       <w:r>
         <w:t>_and_cantera_phases</w:t>
       </w:r>
+      <w:proofErr w:type="spellEnd"/>
     </w:p>
     <w:p>
       <w:pPr>
@@ -567,12 +1026,14 @@
         </w:rPr>
         <w:t xml:space="preserve">Then go back and fix </w:t>
       </w:r>
+      <w:proofErr w:type="spellStart"/>
       <w:r>
         <w:t>create_full_</w:t>
       </w:r>
       <w:r>
         <w:t>yaml</w:t>
       </w:r>
+      <w:proofErr w:type="spellEnd"/>
       <w:r>
         <w:t>.</w:t>
       </w:r>
@@ -589,16 +1050,47 @@
         </w:rPr>
       </w:pPr>
       <w:r>
-        <w:t>As described below, will initially need to use ct.Reaction.fromYaml, then later will need to change to</w:t>
+        <w:t xml:space="preserve">As described below, will initially need to use </w:t>
+      </w:r>
+      <w:proofErr w:type="spellStart"/>
+      <w:proofErr w:type="gramStart"/>
+      <w:r>
+        <w:t>ct.Reaction.fromYaml</w:t>
+      </w:r>
+      <w:proofErr w:type="spellEnd"/>
+      <w:proofErr w:type="gramEnd"/>
+      <w:r>
+        <w:t>, then later will need to change to</w:t>
       </w:r>
       <w:r>
         <w:t xml:space="preserve"> </w:t>
       </w:r>
-      <w:r>
-        <w:t xml:space="preserve">ct.Reaction.from_yaml for cantera versions greater than 2.6. </w:t>
-      </w:r>
-      <w:r>
-        <w:t xml:space="preserve"> (so should do a version check</w:t>
+      <w:proofErr w:type="spellStart"/>
+      <w:r>
+        <w:t>ct.Reaction.from_yaml</w:t>
+      </w:r>
+      <w:proofErr w:type="spellEnd"/>
+      <w:r>
+        <w:t xml:space="preserve"> for </w:t>
+      </w:r>
+      <w:proofErr w:type="spellStart"/>
+      <w:r>
+        <w:t>cantera</w:t>
+      </w:r>
+      <w:proofErr w:type="spellEnd"/>
+      <w:r>
+        <w:t xml:space="preserve"> versions greater than 2.6. </w:t>
+      </w:r>
+      <w:r>
+        <w:t xml:space="preserve"> (</w:t>
+      </w:r>
+      <w:proofErr w:type="gramStart"/>
+      <w:r>
+        <w:t>so</w:t>
+      </w:r>
+      <w:proofErr w:type="gramEnd"/>
+      <w:r>
+        <w:t xml:space="preserve"> should do a version check</w:t>
       </w:r>
       <w:r>
         <w:t>).</w:t>
@@ -631,7 +1123,23 @@
         </w:numPr>
       </w:pPr>
       <w:r>
-        <w:t>– could not run the existing cti file with cantera 2.6.0.  It seems it’s no longer compatible. I am getting an error that looks like this</w:t>
+        <w:t xml:space="preserve">– could not run the existing </w:t>
+      </w:r>
+      <w:proofErr w:type="spellStart"/>
+      <w:r>
+        <w:t>cti</w:t>
+      </w:r>
+      <w:proofErr w:type="spellEnd"/>
+      <w:r>
+        <w:t xml:space="preserve"> file with </w:t>
+      </w:r>
+      <w:proofErr w:type="spellStart"/>
+      <w:r>
+        <w:t>cantera</w:t>
+      </w:r>
+      <w:proofErr w:type="spellEnd"/>
+      <w:r>
+        <w:t xml:space="preserve"> 2.6.0.  It seems it’s no longer compatible. I am getting an error that looks like this</w:t>
       </w:r>
       <w:r>
         <w:t xml:space="preserve"> if I try to run example-runfile.py:</w:t>
@@ -639,32 +1147,165 @@
     </w:p>
     <w:p>
       <w:r>
-        <w:t xml:space="preserve">  File "C:\Users\fvs\Documents\GitHub\PEUQSE\PEUQSE\simulationDriver\canteraSimulate.py", line 247, in simulatePFRorTPRwithCantera</w:t>
-      </w:r>
-    </w:p>
-    <w:p>
-      <w:r>
-        <w:t xml:space="preserve">    gas_rates.append(surf.get_net_production_rates('gas'))</w:t>
-      </w:r>
-    </w:p>
-    <w:p>
-      <w:r>
-        <w:t xml:space="preserve">  File "cantera/kinetics.pyx", line 978, in cantera._cantera.InterfaceKinetics.get_net_production_rates</w:t>
-      </w:r>
-    </w:p>
-    <w:p>
-      <w:r>
-        <w:t xml:space="preserve">  File "cantera/kinetics.pyx", line 946, in cantera._cantera.InterfaceKinetics._phase_slice</w:t>
-      </w:r>
-    </w:p>
-    <w:p>
-      <w:r>
-        <w:t xml:space="preserve">  File "cantera/kinetics.pyx", line 943, in cantera._cantera.InterfaceKinetics.phase_index</w:t>
-      </w:r>
-    </w:p>
-    <w:p>
-      <w:r>
-        <w:t>KeyError: 'gas'</w:t>
+        <w:t xml:space="preserve">  File "C:\Users\fvs\Documents\GitHub\PEUQSE\PEUQSE\simulationDriver\canteraSimulate.py", line 247, in </w:t>
+      </w:r>
+      <w:proofErr w:type="spellStart"/>
+      <w:r>
+        <w:t>simulatePFRorTPRwithCantera</w:t>
+      </w:r>
+      <w:proofErr w:type="spellEnd"/>
+    </w:p>
+    <w:p>
+      <w:r>
+        <w:t xml:space="preserve">    </w:t>
+      </w:r>
+      <w:proofErr w:type="spellStart"/>
+      <w:r>
+        <w:t>gas_</w:t>
+      </w:r>
+      <w:proofErr w:type="gramStart"/>
+      <w:r>
+        <w:t>rates.append</w:t>
+      </w:r>
+      <w:proofErr w:type="spellEnd"/>
+      <w:proofErr w:type="gramEnd"/>
+      <w:r>
+        <w:t>(</w:t>
+      </w:r>
+      <w:proofErr w:type="spellStart"/>
+      <w:r>
+        <w:t>surf.get_net_production_rates</w:t>
+      </w:r>
+      <w:proofErr w:type="spellEnd"/>
+      <w:r>
+        <w:t>('gas'))</w:t>
+      </w:r>
+    </w:p>
+    <w:p>
+      <w:r>
+        <w:t xml:space="preserve">  File "</w:t>
+      </w:r>
+      <w:proofErr w:type="spellStart"/>
+      <w:r>
+        <w:t>cantera</w:t>
+      </w:r>
+      <w:proofErr w:type="spellEnd"/>
+      <w:r>
+        <w:t>/</w:t>
+      </w:r>
+      <w:proofErr w:type="spellStart"/>
+      <w:r>
+        <w:t>kinetics.pyx</w:t>
+      </w:r>
+      <w:proofErr w:type="spellEnd"/>
+      <w:r>
+        <w:t xml:space="preserve">", line 978, in </w:t>
+      </w:r>
+      <w:proofErr w:type="spellStart"/>
+      <w:r>
+        <w:t>cantera</w:t>
+      </w:r>
+      <w:proofErr w:type="spellEnd"/>
+      <w:r>
+        <w:t>._</w:t>
+      </w:r>
+      <w:proofErr w:type="spellStart"/>
+      <w:r>
+        <w:t>cantera.InterfaceKinetics.get_net_production_rates</w:t>
+      </w:r>
+      <w:proofErr w:type="spellEnd"/>
+    </w:p>
+    <w:p>
+      <w:r>
+        <w:t xml:space="preserve">  File "</w:t>
+      </w:r>
+      <w:proofErr w:type="spellStart"/>
+      <w:r>
+        <w:t>cantera</w:t>
+      </w:r>
+      <w:proofErr w:type="spellEnd"/>
+      <w:r>
+        <w:t>/</w:t>
+      </w:r>
+      <w:proofErr w:type="spellStart"/>
+      <w:r>
+        <w:t>kinetics.pyx</w:t>
+      </w:r>
+      <w:proofErr w:type="spellEnd"/>
+      <w:r>
+        <w:t xml:space="preserve">", line 946, in </w:t>
+      </w:r>
+      <w:proofErr w:type="spellStart"/>
+      <w:proofErr w:type="gramStart"/>
+      <w:r>
+        <w:t>cantera</w:t>
+      </w:r>
+      <w:proofErr w:type="spellEnd"/>
+      <w:r>
+        <w:t>._</w:t>
+      </w:r>
+      <w:proofErr w:type="gramEnd"/>
+      <w:r>
+        <w:t>cantera.</w:t>
+      </w:r>
+      <w:proofErr w:type="spellStart"/>
+      <w:r>
+        <w:t>InterfaceKinetics</w:t>
+      </w:r>
+      <w:proofErr w:type="spellEnd"/>
+      <w:r>
+        <w:t>._</w:t>
+      </w:r>
+      <w:proofErr w:type="spellStart"/>
+      <w:r>
+        <w:t>phase_slice</w:t>
+      </w:r>
+      <w:proofErr w:type="spellEnd"/>
+    </w:p>
+    <w:p>
+      <w:r>
+        <w:t xml:space="preserve">  File "</w:t>
+      </w:r>
+      <w:proofErr w:type="spellStart"/>
+      <w:r>
+        <w:t>cantera</w:t>
+      </w:r>
+      <w:proofErr w:type="spellEnd"/>
+      <w:r>
+        <w:t>/</w:t>
+      </w:r>
+      <w:proofErr w:type="spellStart"/>
+      <w:r>
+        <w:t>kinetics.pyx</w:t>
+      </w:r>
+      <w:proofErr w:type="spellEnd"/>
+      <w:r>
+        <w:t xml:space="preserve">", line 943, in </w:t>
+      </w:r>
+      <w:proofErr w:type="spellStart"/>
+      <w:proofErr w:type="gramStart"/>
+      <w:r>
+        <w:t>cantera</w:t>
+      </w:r>
+      <w:proofErr w:type="spellEnd"/>
+      <w:r>
+        <w:t>._</w:t>
+      </w:r>
+      <w:proofErr w:type="spellStart"/>
+      <w:proofErr w:type="gramEnd"/>
+      <w:r>
+        <w:t>cantera.InterfaceKinetics.phase_index</w:t>
+      </w:r>
+      <w:proofErr w:type="spellEnd"/>
+    </w:p>
+    <w:p>
+      <w:proofErr w:type="spellStart"/>
+      <w:r>
+        <w:t>KeyError</w:t>
+      </w:r>
+      <w:proofErr w:type="spellEnd"/>
+      <w:r>
+        <w:t>: 'gas'</w:t>
       </w:r>
     </w:p>
     <w:p/>
@@ -673,7 +1314,63 @@
         <w:rPr>
           <w:highlight w:val="green"/>
         </w:rPr>
-        <w:t>I was able to install an earlier version of cantera using: conda install --channel cantera cantera==2.5</w:t>
+        <w:t xml:space="preserve">I was able to install an earlier version of </w:t>
+      </w:r>
+      <w:proofErr w:type="spellStart"/>
+      <w:r>
+        <w:rPr>
+          <w:highlight w:val="green"/>
+        </w:rPr>
+        <w:t>cantera</w:t>
+      </w:r>
+      <w:proofErr w:type="spellEnd"/>
+      <w:r>
+        <w:rPr>
+          <w:highlight w:val="green"/>
+        </w:rPr>
+        <w:t xml:space="preserve"> using: </w:t>
+      </w:r>
+      <w:proofErr w:type="spellStart"/>
+      <w:r>
+        <w:rPr>
+          <w:highlight w:val="green"/>
+        </w:rPr>
+        <w:t>conda</w:t>
+      </w:r>
+      <w:proofErr w:type="spellEnd"/>
+      <w:r>
+        <w:rPr>
+          <w:highlight w:val="green"/>
+        </w:rPr>
+        <w:t xml:space="preserve"> install --channel </w:t>
+      </w:r>
+      <w:proofErr w:type="spellStart"/>
+      <w:r>
+        <w:rPr>
+          <w:highlight w:val="green"/>
+        </w:rPr>
+        <w:t>cantera</w:t>
+      </w:r>
+      <w:proofErr w:type="spellEnd"/>
+      <w:r>
+        <w:rPr>
+          <w:highlight w:val="green"/>
+        </w:rPr>
+        <w:t xml:space="preserve"> </w:t>
+      </w:r>
+      <w:proofErr w:type="spellStart"/>
+      <w:r>
+        <w:rPr>
+          <w:highlight w:val="green"/>
+        </w:rPr>
+        <w:t>cantera</w:t>
+      </w:r>
+      <w:proofErr w:type="spellEnd"/>
+      <w:r>
+        <w:rPr>
+          <w:highlight w:val="green"/>
+        </w:rPr>
+        <w:t>==2.5</w:t>
       </w:r>
     </w:p>
     <w:p>
@@ -690,10 +1387,26 @@
         <w:t xml:space="preserve">Additionally, I went to the directory </w:t>
       </w:r>
       <w:r>
-        <w:t>C:\Users\Public\OneDrive - Oak Ridge National Laboratory\DataAnalysis\220518_surf_pfr_modify_Reaction_testing</w:t>
-      </w:r>
-      <w:r>
-        <w:t xml:space="preserve"> and I was able to run that yaml file with version 2.5 also, and even able to modify the surface rate constants. </w:t>
+        <w:t>C:\Users\Public\OneDrive - Oak Ridge National Laboratory\</w:t>
+      </w:r>
+      <w:proofErr w:type="spellStart"/>
+      <w:r>
+        <w:t>DataAnalysis</w:t>
+      </w:r>
+      <w:proofErr w:type="spellEnd"/>
+      <w:r>
+        <w:t>\220518_surf_pfr_modify_Reaction_testing</w:t>
+      </w:r>
+      <w:r>
+        <w:t xml:space="preserve"> and I was able to run that </w:t>
+      </w:r>
+      <w:proofErr w:type="spellStart"/>
+      <w:r>
+        <w:t>yaml</w:t>
+      </w:r>
+      <w:proofErr w:type="spellEnd"/>
+      <w:r>
+        <w:t xml:space="preserve"> file with version 2.5 also, and even able to modify the surface rate constants. </w:t>
       </w:r>
       <w:r>
         <w:t xml:space="preserve"> I just needed to use a slightly older (and now deprecated) syntax:</w:t>
@@ -703,8 +1416,39 @@
       <w:pPr>
         <w:ind w:left="720"/>
       </w:pPr>
-      <w:r>
-        <w:t>reactionObjectNew = ct.Reaction.fromYaml(rxnStringWithValues , kinetics=surf) #This is the correct way for cantera version 2.5</w:t>
+      <w:proofErr w:type="spellStart"/>
+      <w:r>
+        <w:t>reactionObjectNew</w:t>
+      </w:r>
+      <w:proofErr w:type="spellEnd"/>
+      <w:r>
+        <w:t xml:space="preserve"> = </w:t>
+      </w:r>
+      <w:proofErr w:type="spellStart"/>
+      <w:proofErr w:type="gramStart"/>
+      <w:r>
+        <w:t>ct.Reaction.fromYaml</w:t>
+      </w:r>
+      <w:proofErr w:type="spellEnd"/>
+      <w:proofErr w:type="gramEnd"/>
+      <w:r>
+        <w:t>(</w:t>
+      </w:r>
+      <w:proofErr w:type="spellStart"/>
+      <w:r>
+        <w:t>rxnStringWithValues</w:t>
+      </w:r>
+      <w:proofErr w:type="spellEnd"/>
+      <w:r>
+        <w:t xml:space="preserve"> , kinetics=surf) #This is the correct way for </w:t>
+      </w:r>
+      <w:proofErr w:type="spellStart"/>
+      <w:r>
+        <w:t>cantera</w:t>
+      </w:r>
+      <w:proofErr w:type="spellEnd"/>
+      <w:r>
+        <w:t xml:space="preserve"> version 2.5</w:t>
       </w:r>
     </w:p>
     <w:p>
@@ -713,7 +1457,28 @@
       </w:pPr>
       <w:r>
         <w:lastRenderedPageBreak/>
-        <w:t>#reactionObjectNew = ct.Reaction.from_yaml(rxnStringWithValues , kinetics=surf) #This is the correct way from version 2.6</w:t>
+        <w:t xml:space="preserve">#reactionObjectNew = </w:t>
+      </w:r>
+      <w:proofErr w:type="spellStart"/>
+      <w:proofErr w:type="gramStart"/>
+      <w:r>
+        <w:t>ct.Reaction.from</w:t>
+      </w:r>
+      <w:proofErr w:type="gramEnd"/>
+      <w:r>
+        <w:t>_yaml</w:t>
+      </w:r>
+      <w:proofErr w:type="spellEnd"/>
+      <w:r>
+        <w:t>(</w:t>
+      </w:r>
+      <w:proofErr w:type="spellStart"/>
+      <w:r>
+        <w:t>rxnStringWithValues</w:t>
+      </w:r>
+      <w:proofErr w:type="spellEnd"/>
+      <w:r>
+        <w:t xml:space="preserve"> , kinetics=surf) #This is the correct way from version 2.6</w:t>
       </w:r>
     </w:p>
     <w:p/>
@@ -729,28 +1494,85 @@
           <w:b/>
           <w:bCs/>
         </w:rPr>
-        <w:t>2. Convert full cti to full yaml</w:t>
-      </w:r>
-    </w:p>
-    <w:p>
-      <w:r>
-        <w:tab/>
-        <w:t>I succeeded in doing this, but I needed to change thermo to “None” in the full cti file.</w:t>
-      </w:r>
-    </w:p>
-    <w:p>
-      <w:r>
-        <w:tab/>
-        <w:t>I verified that example_runfile.py (still the cti way) works even with thermo = None</w:t>
-      </w:r>
-    </w:p>
-    <w:p/>
-    <w:p>
+        <w:t xml:space="preserve">2. Convert full </w:t>
+      </w:r>
+      <w:proofErr w:type="spellStart"/>
       <w:r>
         <w:rPr>
           <w:b/>
           <w:bCs/>
         </w:rPr>
+        <w:t>cti</w:t>
+      </w:r>
+      <w:proofErr w:type="spellEnd"/>
+      <w:r>
+        <w:rPr>
+          <w:b/>
+          <w:bCs/>
+        </w:rPr>
+        <w:t xml:space="preserve"> to full </w:t>
+      </w:r>
+      <w:proofErr w:type="spellStart"/>
+      <w:r>
+        <w:rPr>
+          <w:b/>
+          <w:bCs/>
+        </w:rPr>
+        <w:t>yaml</w:t>
+      </w:r>
+      <w:proofErr w:type="spellEnd"/>
+    </w:p>
+    <w:p>
+      <w:r>
+        <w:tab/>
+        <w:t xml:space="preserve">I succeeded in doing this, but I needed to change </w:t>
+      </w:r>
+      <w:proofErr w:type="spellStart"/>
+      <w:r>
+        <w:t>thermo</w:t>
+      </w:r>
+      <w:proofErr w:type="spellEnd"/>
+      <w:r>
+        <w:t xml:space="preserve"> to “None” in the full </w:t>
+      </w:r>
+      <w:proofErr w:type="spellStart"/>
+      <w:r>
+        <w:t>cti</w:t>
+      </w:r>
+      <w:proofErr w:type="spellEnd"/>
+      <w:r>
+        <w:t xml:space="preserve"> file.</w:t>
+      </w:r>
+    </w:p>
+    <w:p>
+      <w:r>
+        <w:tab/>
+        <w:t xml:space="preserve">I verified that example_runfile.py (still the </w:t>
+      </w:r>
+      <w:proofErr w:type="spellStart"/>
+      <w:r>
+        <w:t>cti</w:t>
+      </w:r>
+      <w:proofErr w:type="spellEnd"/>
+      <w:r>
+        <w:t xml:space="preserve"> way) works even with </w:t>
+      </w:r>
+      <w:proofErr w:type="spellStart"/>
+      <w:r>
+        <w:t>thermo</w:t>
+      </w:r>
+      <w:proofErr w:type="spellEnd"/>
+      <w:r>
+        <w:t xml:space="preserve"> = None</w:t>
+      </w:r>
+    </w:p>
+    <w:p/>
+    <w:p>
+      <w:r>
+        <w:rPr>
+          <w:b/>
+          <w:bCs/>
+        </w:rPr>
         <w:t xml:space="preserve">2.1 </w:t>
       </w:r>
       <w:r>
@@ -768,30 +1590,69 @@
         </w:rPr>
         <w:t>“</w:t>
       </w:r>
+      <w:proofErr w:type="spellStart"/>
       <w:r>
         <w:t>create_full_</w:t>
       </w:r>
       <w:r>
-        <w:t>yaml” as hardcoded to point to the converted yaml file.</w:t>
-      </w:r>
-      <w:r>
-        <w:t xml:space="preserve"> I tested that it gave back a yaml string.</w:t>
-      </w:r>
-    </w:p>
-    <w:p>
-      <w:pPr>
-        <w:rPr>
-          <w:highlight w:val="yellow"/>
-        </w:rPr>
-      </w:pPr>
-      <w:r>
-        <w:t xml:space="preserve">Tried using create_yaml_and_cantera_phases (which depends on </w:t>
-      </w:r>
+        <w:t>yaml</w:t>
+      </w:r>
+      <w:proofErr w:type="spellEnd"/>
+      <w:r>
+        <w:t xml:space="preserve">” as hardcoded to point to the converted </w:t>
+      </w:r>
+      <w:proofErr w:type="spellStart"/>
+      <w:r>
+        <w:t>yaml</w:t>
+      </w:r>
+      <w:proofErr w:type="spellEnd"/>
+      <w:r>
+        <w:t xml:space="preserve"> file.</w:t>
+      </w:r>
+      <w:r>
+        <w:t xml:space="preserve"> I tested that it gave back a </w:t>
+      </w:r>
+      <w:proofErr w:type="spellStart"/>
+      <w:r>
+        <w:t>yaml</w:t>
+      </w:r>
+      <w:proofErr w:type="spellEnd"/>
+      <w:r>
+        <w:t xml:space="preserve"> string.</w:t>
+      </w:r>
+    </w:p>
+    <w:p>
+      <w:pPr>
+        <w:rPr>
+          <w:highlight w:val="yellow"/>
+        </w:rPr>
+      </w:pPr>
+      <w:r>
+        <w:t xml:space="preserve">Tried using </w:t>
+      </w:r>
+      <w:proofErr w:type="spellStart"/>
+      <w:r>
+        <w:t>create_yaml_and_cantera_phases</w:t>
+      </w:r>
+      <w:proofErr w:type="spellEnd"/>
+      <w:r>
+        <w:t xml:space="preserve"> (which depends on </w:t>
+      </w:r>
+      <w:proofErr w:type="spellStart"/>
       <w:r>
         <w:t>create_full_</w:t>
       </w:r>
       <w:r>
-        <w:t xml:space="preserve">yaml), and was getting an </w:t>
+        <w:t>yaml</w:t>
+      </w:r>
+      <w:proofErr w:type="spellEnd"/>
+      <w:proofErr w:type="gramStart"/>
+      <w:r>
+        <w:t>), and</w:t>
+      </w:r>
+      <w:proofErr w:type="gramEnd"/>
+      <w:r>
+        <w:t xml:space="preserve"> was getting an </w:t>
       </w:r>
       <w:r>
         <w:rPr>
@@ -803,30 +1664,86 @@
         <w:rPr>
           <w:highlight w:val="green"/>
         </w:rPr>
-        <w:t>o use “ceO2_yaml_full.yaml” by hardcoding to see if that gets further.</w:t>
+        <w:t>o use “ceO2_yaml_</w:t>
+      </w:r>
+      <w:proofErr w:type="gramStart"/>
+      <w:r>
+        <w:rPr>
+          <w:highlight w:val="green"/>
+        </w:rPr>
+        <w:t>full.yaml</w:t>
+      </w:r>
+      <w:proofErr w:type="gramEnd"/>
+      <w:r>
+        <w:rPr>
+          <w:highlight w:val="green"/>
+        </w:rPr>
+        <w:t>” by hardcoding to see if that gets further.</w:t>
       </w:r>
     </w:p>
     <w:p/>
     <w:p>
-      <w:r>
-        <w:t xml:space="preserve">reactions_parameters_array = </w:t>
+      <w:proofErr w:type="spellStart"/>
+      <w:r>
+        <w:t>reactions_parameters_array</w:t>
+      </w:r>
+      <w:proofErr w:type="spellEnd"/>
+      <w:r>
+        <w:t xml:space="preserve"> = </w:t>
       </w:r>
       <w:r>
         <w:t>"ceO2_input_reactions_parameters.csv"</w:t>
       </w:r>
     </w:p>
     <w:p>
-      <w:r>
-        <w:t>canteraSimulate.create_yaml_and_cantera_phases('ceO2', reactions_parameters_array, ceO2_input_simulation_settings)</w:t>
+      <w:proofErr w:type="spellStart"/>
+      <w:r>
+        <w:t>canteraSimulate.create_yaml_and_cantera_</w:t>
+      </w:r>
+      <w:proofErr w:type="gramStart"/>
+      <w:r>
+        <w:t>phases</w:t>
+      </w:r>
+      <w:proofErr w:type="spellEnd"/>
+      <w:r>
+        <w:t>(</w:t>
+      </w:r>
+      <w:proofErr w:type="gramEnd"/>
+      <w:r>
+        <w:t xml:space="preserve">'ceO2', </w:t>
+      </w:r>
+      <w:proofErr w:type="spellStart"/>
+      <w:r>
+        <w:t>reactions_parameters_array</w:t>
+      </w:r>
+      <w:proofErr w:type="spellEnd"/>
+      <w:r>
+        <w:t>, ceO2_input_simulation_settings)</w:t>
       </w:r>
     </w:p>
     <w:p/>
     <w:p>
       <w:r>
-        <w:t>For making cantera phases, I w</w:t>
-      </w:r>
-      <w:r>
-        <w:t>as having problems with yaml import</w:t>
+        <w:t xml:space="preserve">For making </w:t>
+      </w:r>
+      <w:proofErr w:type="spellStart"/>
+      <w:r>
+        <w:t>cantera</w:t>
+      </w:r>
+      <w:proofErr w:type="spellEnd"/>
+      <w:r>
+        <w:t xml:space="preserve"> phases, I w</w:t>
+      </w:r>
+      <w:r>
+        <w:t xml:space="preserve">as having problems with </w:t>
+      </w:r>
+      <w:proofErr w:type="spellStart"/>
+      <w:r>
+        <w:t>yaml</w:t>
+      </w:r>
+      <w:proofErr w:type="spellEnd"/>
+      <w:r>
+        <w:t xml:space="preserve"> import</w:t>
       </w:r>
       <w:r>
         <w:t xml:space="preserve">. </w:t>
@@ -835,10 +1752,42 @@
         <w:t>Initially imported t</w:t>
       </w:r>
       <w:r>
-        <w:t>he yaml using the “infile” argument</w:t>
-      </w:r>
-      <w:r>
-        <w:t>, then switched to using the yaml_string using the “yaml” argument.</w:t>
+        <w:t xml:space="preserve">he </w:t>
+      </w:r>
+      <w:proofErr w:type="spellStart"/>
+      <w:r>
+        <w:t>yaml</w:t>
+      </w:r>
+      <w:proofErr w:type="spellEnd"/>
+      <w:r>
+        <w:t xml:space="preserve"> using the “</w:t>
+      </w:r>
+      <w:proofErr w:type="spellStart"/>
+      <w:r>
+        <w:t>infile</w:t>
+      </w:r>
+      <w:proofErr w:type="spellEnd"/>
+      <w:r>
+        <w:t>” argument</w:t>
+      </w:r>
+      <w:r>
+        <w:t xml:space="preserve">, then switched to using the </w:t>
+      </w:r>
+      <w:proofErr w:type="spellStart"/>
+      <w:r>
+        <w:t>yaml_string</w:t>
+      </w:r>
+      <w:proofErr w:type="spellEnd"/>
+      <w:r>
+        <w:t xml:space="preserve"> using the “</w:t>
+      </w:r>
+      <w:proofErr w:type="spellStart"/>
+      <w:r>
+        <w:t>yaml</w:t>
+      </w:r>
+      <w:proofErr w:type="spellEnd"/>
+      <w:r>
+        <w:t>” argument.</w:t>
       </w:r>
     </w:p>
     <w:p>
@@ -850,7 +1799,15 @@
         <w:t xml:space="preserve"> (I’m not sure what units that was in.</w:t>
       </w:r>
       <w:r>
-        <w:t xml:space="preserve"> – the cti has a comment of Pascal by default.</w:t>
+        <w:t xml:space="preserve"> – the </w:t>
+      </w:r>
+      <w:proofErr w:type="spellStart"/>
+      <w:r>
+        <w:t>cti</w:t>
+      </w:r>
+      <w:proofErr w:type="spellEnd"/>
+      <w:r>
+        <w:t xml:space="preserve"> has a comment of Pascal by default.</w:t>
       </w:r>
     </w:p>
     <w:p>
@@ -858,7 +1815,21 @@
         <w:rPr>
           <w:highlight w:val="green"/>
         </w:rPr>
-        <w:t>Should add comments into the yaml file also.</w:t>
+        <w:t xml:space="preserve">Should add comments into the </w:t>
+      </w:r>
+      <w:proofErr w:type="spellStart"/>
+      <w:r>
+        <w:rPr>
+          <w:highlight w:val="green"/>
+        </w:rPr>
+        <w:t>yaml</w:t>
+      </w:r>
+      <w:proofErr w:type="spellEnd"/>
+      <w:r>
+        <w:rPr>
+          <w:highlight w:val="green"/>
+        </w:rPr>
+        <w:t xml:space="preserve"> file also.</w:t>
       </w:r>
     </w:p>
     <w:p/>
@@ -875,6 +1846,7 @@
       </w:r>
     </w:p>
     <w:p>
+      <w:proofErr w:type="spellStart"/>
       <w:r>
         <w:t>canteraSimulate.create_</w:t>
       </w:r>
@@ -884,6 +1856,7 @@
       <w:r>
         <w:t>_and_SimulatePFRorTPRwithCantera</w:t>
       </w:r>
+      <w:proofErr w:type="spellEnd"/>
     </w:p>
     <w:p>
       <w:r>
@@ -896,7 +1869,23 @@
     <w:p/>
     <w:p>
       <w:r>
-        <w:t>Will slowly check the ability to run example 1, example 2, example 3, example 4, and example 5 with the cti way vs the yaml way.</w:t>
+        <w:t xml:space="preserve">Will slowly check the ability to run example 1, example 2, example 3, example 4, and example 5 with the </w:t>
+      </w:r>
+      <w:proofErr w:type="spellStart"/>
+      <w:r>
+        <w:t>cti</w:t>
+      </w:r>
+      <w:proofErr w:type="spellEnd"/>
+      <w:r>
+        <w:t xml:space="preserve"> way vs the </w:t>
+      </w:r>
+      <w:proofErr w:type="spellStart"/>
+      <w:r>
+        <w:t>yaml</w:t>
+      </w:r>
+      <w:proofErr w:type="spellEnd"/>
+      <w:r>
+        <w:t xml:space="preserve"> way.</w:t>
       </w:r>
       <w:r>
         <w:t xml:space="preserve"> Also need to be careful to restart the kernel each time</w:t>
@@ -921,7 +1910,15 @@
         <w:tab/>
       </w:r>
       <w:r>
-        <w:t>Ran the regular simulationDriver directory only to example 1, then copied the relevant files over to the YAML directory so there is a 'base case' to compare to.</w:t>
+        <w:t xml:space="preserve">Ran the regular </w:t>
+      </w:r>
+      <w:proofErr w:type="spellStart"/>
+      <w:r>
+        <w:t>simulationDriver</w:t>
+      </w:r>
+      <w:proofErr w:type="spellEnd"/>
+      <w:r>
+        <w:t xml:space="preserve"> directory only to example 1, then copied the relevant files over to the YAML directory so there is a 'base case' to compare to.</w:t>
       </w:r>
     </w:p>
     <w:p>
@@ -934,7 +1931,15 @@
         <w:ind w:left="360"/>
       </w:pPr>
       <w:r>
-        <w:t>The cti case in the YAML directory now shows no changes for example 1.</w:t>
+        <w:t xml:space="preserve">The </w:t>
+      </w:r>
+      <w:proofErr w:type="spellStart"/>
+      <w:r>
+        <w:t>cti</w:t>
+      </w:r>
+      <w:proofErr w:type="spellEnd"/>
+      <w:r>
+        <w:t xml:space="preserve"> case in the YAML directory now shows no changes for example 1.</w:t>
       </w:r>
       <w:r>
         <w:t xml:space="preserve"> This is despite a pressure difference of 1E-20 vs 0.0.  It’s a bit concerning that I don’t even see rounding errors.</w:t>
@@ -950,7 +1955,15 @@
         <w:ind w:left="360"/>
       </w:pPr>
       <w:r>
-        <w:t>Now using the YAML case in the yaml directory.</w:t>
+        <w:t xml:space="preserve">Now using the YAML case in the </w:t>
+      </w:r>
+      <w:proofErr w:type="spellStart"/>
+      <w:r>
+        <w:t>yaml</w:t>
+      </w:r>
+      <w:proofErr w:type="spellEnd"/>
+      <w:r>
+        <w:t xml:space="preserve"> directory.</w:t>
       </w:r>
       <w:r>
         <w:t xml:space="preserve">  Again, not even rounding errors.</w:t>
@@ -1001,7 +2014,15 @@
         <w:sym w:font="Wingdings" w:char="F0E0"/>
       </w:r>
       <w:r>
-        <w:t xml:space="preserve"> Checking the yaml way shows </w:t>
+        <w:t xml:space="preserve"> Checking the </w:t>
+      </w:r>
+      <w:proofErr w:type="spellStart"/>
+      <w:r>
+        <w:t>yaml</w:t>
+      </w:r>
+      <w:proofErr w:type="spellEnd"/>
+      <w:r>
+        <w:t xml:space="preserve"> way shows </w:t>
       </w:r>
       <w:r>
         <w:t xml:space="preserve">changes that don’t look negligible to me. </w:t>
@@ -1028,18 +2049,58 @@
         <w:rPr>
           <w:highlight w:val="yellow"/>
         </w:rPr>
-        <w:t>There is a distinct difference now: the CTI way is showing two peaks, and the YAML way is showing 1 peak. I suspect that the YAML way is not modifying parameters because it is hardcoded to just read the full yaml file.</w:t>
-      </w:r>
-    </w:p>
-    <w:p>
-      <w:r>
-        <w:t>I have confirmed that yaml Example 1 is giving the same output as yaml example 2. This makes sense because the array “</w:t>
-      </w:r>
+        <w:t xml:space="preserve">There is a distinct difference now: the CTI way is showing two peaks, and the YAML way is showing 1 peak. I suspect that the YAML way is not modifying parameters because it is hardcoded to just read the full </w:t>
+      </w:r>
+      <w:proofErr w:type="spellStart"/>
+      <w:r>
+        <w:rPr>
+          <w:highlight w:val="yellow"/>
+        </w:rPr>
+        <w:t>yaml</w:t>
+      </w:r>
+      <w:proofErr w:type="spellEnd"/>
+      <w:r>
+        <w:rPr>
+          <w:highlight w:val="yellow"/>
+        </w:rPr>
+        <w:t xml:space="preserve"> file.</w:t>
+      </w:r>
+    </w:p>
+    <w:p>
+      <w:r>
+        <w:t xml:space="preserve">I have confirmed that </w:t>
+      </w:r>
+      <w:proofErr w:type="spellStart"/>
+      <w:r>
+        <w:t>yaml</w:t>
+      </w:r>
+      <w:proofErr w:type="spellEnd"/>
+      <w:r>
+        <w:t xml:space="preserve"> Example 1 is giving the same output as </w:t>
+      </w:r>
+      <w:proofErr w:type="spellStart"/>
+      <w:r>
+        <w:t>yaml</w:t>
+      </w:r>
+      <w:proofErr w:type="spellEnd"/>
+      <w:r>
+        <w:t xml:space="preserve"> example 2. This makes sense because the array “</w:t>
+      </w:r>
+      <w:proofErr w:type="spellStart"/>
       <w:r>
         <w:t>modified_reactions_parameters_array</w:t>
       </w:r>
-      <w:r>
-        <w:t>” is not being used right now – currently the YAML file (and yaml_string) are never being modified, always only being read from file.</w:t>
+      <w:proofErr w:type="spellEnd"/>
+      <w:r>
+        <w:t xml:space="preserve">” is not being used right now – currently the YAML file (and </w:t>
+      </w:r>
+      <w:proofErr w:type="spellStart"/>
+      <w:r>
+        <w:t>yaml_string</w:t>
+      </w:r>
+      <w:proofErr w:type="spellEnd"/>
+      <w:r>
+        <w:t>) are never being modified, always only being read from file.</w:t>
       </w:r>
     </w:p>
     <w:p>
@@ -1064,7 +2125,15 @@
         <w:t xml:space="preserve"> </w:t>
       </w:r>
       <w:r>
-        <w:t>Need to get the create_full_yaml function working. Will make a side branch for that.</w:t>
+        <w:t xml:space="preserve">Need to get the </w:t>
+      </w:r>
+      <w:proofErr w:type="spellStart"/>
+      <w:r>
+        <w:t>create_full_yaml</w:t>
+      </w:r>
+      <w:proofErr w:type="spellEnd"/>
+      <w:r>
+        <w:t xml:space="preserve"> function working. Will make a side branch for that.</w:t>
       </w:r>
     </w:p>
     <w:p>
@@ -1080,11 +2149,21 @@
         <w:t>Started</w:t>
       </w:r>
       <w:r>
-        <w:t xml:space="preserve"> working on create_full_yaml, and need to also make </w:t>
-      </w:r>
+        <w:t xml:space="preserve"> working on </w:t>
+      </w:r>
+      <w:proofErr w:type="spellStart"/>
+      <w:r>
+        <w:t>create_full_yaml</w:t>
+      </w:r>
+      <w:proofErr w:type="spellEnd"/>
+      <w:r>
+        <w:t xml:space="preserve">, and need to also make </w:t>
+      </w:r>
+      <w:proofErr w:type="spellStart"/>
       <w:r>
         <w:t>make_reaction_yaml_string</w:t>
       </w:r>
+      <w:proofErr w:type="spellEnd"/>
     </w:p>
     <w:p/>
     <w:p>
@@ -1102,10 +2181,18 @@
         <w:t xml:space="preserve"> </w:t>
       </w:r>
       <w:r>
-        <w:t xml:space="preserve">ceO2_output_rates_gas_Example2 </w:t>
-      </w:r>
-      <w:r>
-        <w:t xml:space="preserve"> now matches between CTI and YAML inside the files </w:t>
+        <w:t>ceO2_output_rates_gas_Example</w:t>
+      </w:r>
+      <w:proofErr w:type="gramStart"/>
+      <w:r>
+        <w:t xml:space="preserve">2 </w:t>
+      </w:r>
+      <w:r>
+        <w:t xml:space="preserve"> now</w:t>
+      </w:r>
+      <w:proofErr w:type="gramEnd"/>
+      <w:r>
+        <w:t xml:space="preserve"> matches between CTI and YAML inside the files </w:t>
       </w:r>
       <w:r>
         <w:t>ceO2_output_rates_gas_CTI.xlsx</w:t>
@@ -1136,16 +2223,37 @@
         <w:t>3.2</w:t>
       </w:r>
       <w:r>
-        <w:t xml:space="preserve"> Now will check with Example 3.</w:t>
-      </w:r>
-    </w:p>
-    <w:p>
-      <w:r>
-        <w:t xml:space="preserve">Ran base cti case and copied the 4 files that changed into the </w:t>
-      </w:r>
-      <w:r>
-        <w:t>\simulationDriver_YAML</w:t>
-      </w:r>
+        <w:t xml:space="preserve"> Now will check with Example 3</w:t>
+      </w:r>
+      <w:r>
+        <w:t>, 4, 5</w:t>
+      </w:r>
+    </w:p>
+    <w:p>
+      <w:r>
+        <w:t>Checking Example 3:</w:t>
+      </w:r>
+    </w:p>
+    <w:p>
+      <w:r>
+        <w:t xml:space="preserve">Ran base </w:t>
+      </w:r>
+      <w:proofErr w:type="spellStart"/>
+      <w:r>
+        <w:t>cti</w:t>
+      </w:r>
+      <w:proofErr w:type="spellEnd"/>
+      <w:r>
+        <w:t xml:space="preserve"> case and copied the 4 files that changed into the </w:t>
+      </w:r>
+      <w:r>
+        <w:t>\</w:t>
+      </w:r>
+      <w:proofErr w:type="spellStart"/>
+      <w:r>
+        <w:t>simulationDriver_YAML</w:t>
+      </w:r>
+      <w:proofErr w:type="spellEnd"/>
       <w:r>
         <w:t xml:space="preserve"> </w:t>
       </w:r>
@@ -1169,7 +2277,15 @@
         <w:sym w:font="Wingdings" w:char="F0E0"/>
       </w:r>
       <w:r>
-        <w:t xml:space="preserve"> with new YAML,  there are changes in the files like </w:t>
+        <w:t xml:space="preserve"> with new </w:t>
+      </w:r>
+      <w:proofErr w:type="gramStart"/>
+      <w:r>
+        <w:t>YAML,  there</w:t>
+      </w:r>
+      <w:proofErr w:type="gramEnd"/>
+      <w:r>
+        <w:t xml:space="preserve"> are changes in the files like </w:t>
       </w:r>
       <w:r>
         <w:t>ceO2_output_rates_all_FullYAMLsamplingCase0.csv</w:t>
@@ -1179,8 +2295,44 @@
       </w:r>
     </w:p>
     <w:p/>
-    <w:p/>
-    <w:p/>
+    <w:p>
+      <w:r>
+        <w:t xml:space="preserve">Checking Example </w:t>
+      </w:r>
+      <w:r>
+        <w:t>4</w:t>
+      </w:r>
+      <w:r>
+        <w:t>:</w:t>
+      </w:r>
+    </w:p>
+    <w:p>
+      <w:r>
+        <w:t xml:space="preserve">Ran base </w:t>
+      </w:r>
+      <w:proofErr w:type="spellStart"/>
+      <w:r>
+        <w:t>cti</w:t>
+      </w:r>
+      <w:proofErr w:type="spellEnd"/>
+      <w:r>
+        <w:t xml:space="preserve"> case and copied the 4 files that changed into the </w:t>
+      </w:r>
+      <w:r>
+        <w:t>\</w:t>
+      </w:r>
+      <w:proofErr w:type="spellStart"/>
+      <w:r>
+        <w:t>simulationDriver_YAML</w:t>
+      </w:r>
+      <w:proofErr w:type="spellEnd"/>
+      <w:r>
+        <w:t xml:space="preserve"> </w:t>
+      </w:r>
+      <w:r>
+        <w:t>directory so that can compare diffs against them.</w:t>
+      </w:r>
+    </w:p>
     <w:p/>
     <w:sectPr>
       <w:pgSz w:w="12240" w:h="15840"/>
@@ -1989,7 +3141,7 @@
   <w:style w:type="paragraph" w:default="1" w:styleId="Normal">
     <w:name w:val="Normal"/>
     <w:qFormat/>
-    <w:rsid w:val="009B776E"/>
+    <w:rsid w:val="00DA5C25"/>
     <w:pPr>
       <w:spacing w:after="0"/>
     </w:pPr>

</xml_diff>

<commit_message>
3.2 Example 4 output from YAML now matches CTI within rounding errors
</commit_message>
<xml_diff>
--- a/PEUQSE/simulationDriver_YAML/220519ProcDocForYAMLConversion.docx
+++ b/PEUQSE/simulationDriver_YAML/220519ProcDocForYAMLConversion.docx
@@ -2316,7 +2316,7 @@
       </w:r>
       <w:proofErr w:type="spellEnd"/>
       <w:r>
-        <w:t xml:space="preserve"> case and copied the 4 files that changed into the </w:t>
+        <w:t xml:space="preserve"> case and copied the files that changed into the </w:t>
       </w:r>
       <w:r>
         <w:t>\</w:t>
@@ -2330,9 +2330,76 @@
         <w:t xml:space="preserve"> </w:t>
       </w:r>
       <w:r>
-        <w:t>directory so that can compare diffs against them.</w:t>
-      </w:r>
-    </w:p>
+        <w:t>directory so that can compare diffs against them</w:t>
+      </w:r>
+      <w:r>
+        <w:t xml:space="preserve"> (mainly the </w:t>
+      </w:r>
+      <w:proofErr w:type="spellStart"/>
+      <w:r>
+        <w:t>modifyReactionsSamplingCase</w:t>
+      </w:r>
+      <w:proofErr w:type="spellEnd"/>
+      <w:r>
+        <w:t xml:space="preserve"> 1 type files).</w:t>
+      </w:r>
+    </w:p>
+    <w:p/>
+    <w:p>
+      <w:r>
+        <w:t>Now running CTI in the YAML directory.</w:t>
+      </w:r>
+      <w:r>
+        <w:t xml:space="preserve"> – no changes in the files like </w:t>
+      </w:r>
+      <w:proofErr w:type="spellStart"/>
+      <w:r>
+        <w:t>modifyReactionsSamplingCase</w:t>
+      </w:r>
+      <w:proofErr w:type="spellEnd"/>
+      <w:r>
+        <w:t xml:space="preserve"> 1</w:t>
+      </w:r>
+    </w:p>
+    <w:p>
+      <w:r>
+        <w:t xml:space="preserve">Now running YAML in the YAML directory </w:t>
+      </w:r>
+      <w:r>
+        <w:t>–</w:t>
+      </w:r>
+      <w:r>
+        <w:t xml:space="preserve"> </w:t>
+      </w:r>
+      <w:r>
+        <w:t>there are changes, but</w:t>
+      </w:r>
+      <w:r>
+        <w:t xml:space="preserve"> only numerical error diffs,</w:t>
+      </w:r>
+      <w:r>
+        <w:t xml:space="preserve"> as shown in </w:t>
+      </w:r>
+      <w:r>
+        <w:t>ceO2_output_rates_all_ModifyReactionssamplingCase2_YAML.xlsx</w:t>
+      </w:r>
+      <w:r>
+        <w:t xml:space="preserve"> and </w:t>
+      </w:r>
+      <w:r>
+        <w:t>ceO2_output_rates_all_ModifyReactionssamplingCase2_</w:t>
+      </w:r>
+      <w:r>
+        <w:t>CTI</w:t>
+      </w:r>
+      <w:r>
+        <w:t>.xlsx</w:t>
+      </w:r>
+      <w:r>
+        <w:t xml:space="preserve"> </w:t>
+      </w:r>
+    </w:p>
+    <w:p/>
     <w:p/>
     <w:sectPr>
       <w:pgSz w:w="12240" w:h="15840"/>

</xml_diff>

<commit_message>
Preparing for Example 5 Check
Ran Example 5 base case and copied csvs over to the _YAML directory.
</commit_message>
<xml_diff>
--- a/PEUQSE/simulationDriver_YAML/220519ProcDocForYAMLConversion.docx
+++ b/PEUQSE/simulationDriver_YAML/220519ProcDocForYAMLConversion.docx
@@ -60,15 +60,7 @@
       </w:r>
       <w:proofErr w:type="spellEnd"/>
       <w:r>
-        <w:t xml:space="preserve"> file </w:t>
-      </w:r>
-      <w:proofErr w:type="gramStart"/>
-      <w:r>
-        <w:t>and also</w:t>
-      </w:r>
-      <w:proofErr w:type="gramEnd"/>
-      <w:r>
-        <w:t xml:space="preserve"> at intermediate steps).</w:t>
+        <w:t xml:space="preserve"> file and also at intermediate steps).</w:t>
       </w:r>
     </w:p>
     <w:p>
@@ -97,15 +89,7 @@
     <w:p/>
     <w:p>
       <w:r>
-        <w:t xml:space="preserve">The functions are </w:t>
-      </w:r>
-      <w:proofErr w:type="gramStart"/>
-      <w:r>
-        <w:t>actually easier</w:t>
-      </w:r>
-      <w:proofErr w:type="gramEnd"/>
-      <w:r>
-        <w:t xml:space="preserve"> to convert. However, we need to convert the input files </w:t>
+        <w:t xml:space="preserve">The functions are actually easier to convert. However, we need to convert the input files </w:t>
       </w:r>
       <w:r>
         <w:t xml:space="preserve">to the YAML way </w:t>
@@ -161,13 +145,8 @@
       <w:r>
         <w:t xml:space="preserve">First, let’s consider how the CTI file gets made so that we can switch it to the YAML way. </w:t>
       </w:r>
-      <w:proofErr w:type="gramStart"/>
-      <w:r>
-        <w:t>Actually, we</w:t>
-      </w:r>
-      <w:proofErr w:type="gramEnd"/>
-      <w:r>
-        <w:t xml:space="preserve"> can just, for now, use the CTI to YAML converter at the very end of full </w:t>
+      <w:r>
+        <w:t xml:space="preserve">Actually, we can just, for now, use the CTI to YAML converter at the very end of full </w:t>
       </w:r>
       <w:proofErr w:type="spellStart"/>
       <w:r>
@@ -202,16 +181,11 @@
       <w:r>
         <w:t xml:space="preserve"> takes a CTI top info file (like </w:t>
       </w:r>
-      <w:proofErr w:type="gramStart"/>
       <w:r>
         <w:t>ceO2_cti_top_info.cti</w:t>
       </w:r>
       <w:r>
-        <w:t xml:space="preserve"> )</w:t>
-      </w:r>
-      <w:proofErr w:type="gramEnd"/>
-      <w:r>
-        <w:t xml:space="preserve"> which has the species names and phases, and it also takes an array of </w:t>
+        <w:t xml:space="preserve"> ) which has the species names and phases, and it also takes an array of </w:t>
       </w:r>
       <w:r>
         <w:rPr>
@@ -274,19 +248,11 @@
         <w:t>.</w:t>
       </w:r>
       <w:r>
-        <w:t>create_full_</w:t>
-      </w:r>
-      <w:proofErr w:type="gramStart"/>
-      <w:r>
-        <w:t>cti</w:t>
-      </w:r>
-      <w:proofErr w:type="spellEnd"/>
-      <w:r>
-        <w:t xml:space="preserve">  and</w:t>
-      </w:r>
-      <w:proofErr w:type="gramEnd"/>
-      <w:r>
-        <w:t xml:space="preserve"> then goes on to create the phases using </w:t>
+        <w:t>create_full_cti</w:t>
+      </w:r>
+      <w:proofErr w:type="spellEnd"/>
+      <w:r>
+        <w:t xml:space="preserve">  and then goes on to create the phases using </w:t>
       </w:r>
       <w:proofErr w:type="spellStart"/>
       <w:r>
@@ -323,13 +289,8 @@
     </w:p>
     <w:p/>
     <w:p>
-      <w:proofErr w:type="gramStart"/>
-      <w:r>
-        <w:t>So</w:t>
-      </w:r>
-      <w:proofErr w:type="gramEnd"/>
-      <w:r>
-        <w:t xml:space="preserve"> to interrupt that flow and introduce YAML while allowing backwards compatibility, there are a few obvious ways to do it.</w:t>
+      <w:r>
+        <w:t>So to interrupt that flow and introduce YAML while allowing backwards compatibility, there are a few obvious ways to do it.</w:t>
       </w:r>
     </w:p>
     <w:p>
@@ -416,21 +377,7 @@
         <w:rPr>
           <w:highlight w:val="yellow"/>
         </w:rPr>
-        <w:t xml:space="preserve">The YAML way still has a file that can be divided into top and full. </w:t>
-      </w:r>
-      <w:proofErr w:type="gramStart"/>
-      <w:r>
-        <w:rPr>
-          <w:highlight w:val="yellow"/>
-        </w:rPr>
-        <w:t>So</w:t>
-      </w:r>
-      <w:proofErr w:type="gramEnd"/>
-      <w:r>
-        <w:rPr>
-          <w:highlight w:val="yellow"/>
-        </w:rPr>
-        <w:t xml:space="preserve"> it may be worth </w:t>
+        <w:t xml:space="preserve">The YAML way still has a file that can be divided into top and full. So it may be worth </w:t>
       </w:r>
       <w:r>
         <w:rPr>
@@ -661,14 +608,9 @@
           <w:highlight w:val="yellow"/>
         </w:rPr>
       </w:pPr>
-      <w:proofErr w:type="gramStart"/>
       <w:r>
         <w:lastRenderedPageBreak/>
-        <w:t>cantera.cti2yaml.convert</w:t>
-      </w:r>
-      <w:proofErr w:type="gramEnd"/>
-      <w:r>
-        <w:t>(text='</w:t>
+        <w:t>cantera.cti2yaml.convert(text='</w:t>
       </w:r>
       <w:proofErr w:type="spellStart"/>
       <w:r>
@@ -743,15 +685,7 @@
         <w:t>.</w:t>
       </w:r>
       <w:r>
-        <w:t xml:space="preserve"> So </w:t>
-      </w:r>
-      <w:proofErr w:type="gramStart"/>
-      <w:r>
-        <w:t>evidently</w:t>
-      </w:r>
-      <w:proofErr w:type="gramEnd"/>
-      <w:r>
-        <w:t xml:space="preserve"> I will need to change “</w:t>
+        <w:t xml:space="preserve"> So evidently I will need to change “</w:t>
       </w:r>
       <w:proofErr w:type="spellStart"/>
       <w:r>
@@ -1053,12 +987,10 @@
         <w:t xml:space="preserve">As described below, will initially need to use </w:t>
       </w:r>
       <w:proofErr w:type="spellStart"/>
-      <w:proofErr w:type="gramStart"/>
       <w:r>
         <w:t>ct.Reaction.fromYaml</w:t>
       </w:r>
       <w:proofErr w:type="spellEnd"/>
-      <w:proofErr w:type="gramEnd"/>
       <w:r>
         <w:t>, then later will need to change to</w:t>
       </w:r>
@@ -1082,15 +1014,7 @@
         <w:t xml:space="preserve"> versions greater than 2.6. </w:t>
       </w:r>
       <w:r>
-        <w:t xml:space="preserve"> (</w:t>
-      </w:r>
-      <w:proofErr w:type="gramStart"/>
-      <w:r>
-        <w:t>so</w:t>
-      </w:r>
-      <w:proofErr w:type="gramEnd"/>
-      <w:r>
-        <w:t xml:space="preserve"> should do a version check</w:t>
+        <w:t xml:space="preserve"> (so should do a version check</w:t>
       </w:r>
       <w:r>
         <w:t>).</w:t>
@@ -1161,14 +1085,9 @@
       </w:r>
       <w:proofErr w:type="spellStart"/>
       <w:r>
-        <w:t>gas_</w:t>
-      </w:r>
-      <w:proofErr w:type="gramStart"/>
-      <w:r>
-        <w:t>rates.append</w:t>
-      </w:r>
-      <w:proofErr w:type="spellEnd"/>
-      <w:proofErr w:type="gramEnd"/>
+        <w:t>gas_rates.append</w:t>
+      </w:r>
+      <w:proofErr w:type="spellEnd"/>
       <w:r>
         <w:t>(</w:t>
       </w:r>
@@ -1236,21 +1155,50 @@
         <w:t xml:space="preserve">", line 946, in </w:t>
       </w:r>
       <w:proofErr w:type="spellStart"/>
-      <w:proofErr w:type="gramStart"/>
       <w:r>
         <w:t>cantera</w:t>
       </w:r>
       <w:proofErr w:type="spellEnd"/>
       <w:r>
+        <w:t>._cantera.</w:t>
+      </w:r>
+      <w:proofErr w:type="spellStart"/>
+      <w:r>
+        <w:t>InterfaceKinetics</w:t>
+      </w:r>
+      <w:proofErr w:type="spellEnd"/>
+      <w:r>
         <w:t>._</w:t>
       </w:r>
-      <w:proofErr w:type="gramEnd"/>
-      <w:r>
-        <w:t>cantera.</w:t>
-      </w:r>
-      <w:proofErr w:type="spellStart"/>
-      <w:r>
-        <w:t>InterfaceKinetics</w:t>
+      <w:proofErr w:type="spellStart"/>
+      <w:r>
+        <w:t>phase_slice</w:t>
+      </w:r>
+      <w:proofErr w:type="spellEnd"/>
+    </w:p>
+    <w:p>
+      <w:r>
+        <w:t xml:space="preserve">  File "</w:t>
+      </w:r>
+      <w:proofErr w:type="spellStart"/>
+      <w:r>
+        <w:t>cantera</w:t>
+      </w:r>
+      <w:proofErr w:type="spellEnd"/>
+      <w:r>
+        <w:t>/</w:t>
+      </w:r>
+      <w:proofErr w:type="spellStart"/>
+      <w:r>
+        <w:t>kinetics.pyx</w:t>
+      </w:r>
+      <w:proofErr w:type="spellEnd"/>
+      <w:r>
+        <w:t xml:space="preserve">", line 943, in </w:t>
+      </w:r>
+      <w:proofErr w:type="spellStart"/>
+      <w:r>
+        <w:t>cantera</w:t>
       </w:r>
       <w:proofErr w:type="spellEnd"/>
       <w:r>
@@ -1258,132 +1206,96 @@
       </w:r>
       <w:proofErr w:type="spellStart"/>
       <w:r>
-        <w:t>phase_slice</w:t>
-      </w:r>
-      <w:proofErr w:type="spellEnd"/>
-    </w:p>
-    <w:p>
-      <w:r>
-        <w:t xml:space="preserve">  File "</w:t>
-      </w:r>
-      <w:proofErr w:type="spellStart"/>
-      <w:r>
+        <w:t>cantera.InterfaceKinetics.phase_index</w:t>
+      </w:r>
+      <w:proofErr w:type="spellEnd"/>
+    </w:p>
+    <w:p>
+      <w:proofErr w:type="spellStart"/>
+      <w:r>
+        <w:t>KeyError</w:t>
+      </w:r>
+      <w:proofErr w:type="spellEnd"/>
+      <w:r>
+        <w:t>: 'gas'</w:t>
+      </w:r>
+    </w:p>
+    <w:p/>
+    <w:p>
+      <w:r>
+        <w:rPr>
+          <w:highlight w:val="green"/>
+        </w:rPr>
+        <w:t xml:space="preserve">I was able to install an earlier version of </w:t>
+      </w:r>
+      <w:proofErr w:type="spellStart"/>
+      <w:r>
+        <w:rPr>
+          <w:highlight w:val="green"/>
+        </w:rPr>
         <w:t>cantera</w:t>
       </w:r>
       <w:proofErr w:type="spellEnd"/>
       <w:r>
-        <w:t>/</w:t>
-      </w:r>
-      <w:proofErr w:type="spellStart"/>
-      <w:r>
-        <w:t>kinetics.pyx</w:t>
-      </w:r>
-      <w:proofErr w:type="spellEnd"/>
-      <w:r>
-        <w:t xml:space="preserve">", line 943, in </w:t>
-      </w:r>
-      <w:proofErr w:type="spellStart"/>
-      <w:proofErr w:type="gramStart"/>
-      <w:r>
+        <w:rPr>
+          <w:highlight w:val="green"/>
+        </w:rPr>
+        <w:t xml:space="preserve"> using: </w:t>
+      </w:r>
+      <w:proofErr w:type="spellStart"/>
+      <w:r>
+        <w:rPr>
+          <w:highlight w:val="green"/>
+        </w:rPr>
+        <w:t>conda</w:t>
+      </w:r>
+      <w:proofErr w:type="spellEnd"/>
+      <w:r>
+        <w:rPr>
+          <w:highlight w:val="green"/>
+        </w:rPr>
+        <w:t xml:space="preserve"> install --channel </w:t>
+      </w:r>
+      <w:proofErr w:type="spellStart"/>
+      <w:r>
+        <w:rPr>
+          <w:highlight w:val="green"/>
+        </w:rPr>
         <w:t>cantera</w:t>
       </w:r>
       <w:proofErr w:type="spellEnd"/>
       <w:r>
-        <w:t>._</w:t>
-      </w:r>
-      <w:proofErr w:type="spellStart"/>
-      <w:proofErr w:type="gramEnd"/>
-      <w:r>
-        <w:t>cantera.InterfaceKinetics.phase_index</w:t>
-      </w:r>
-      <w:proofErr w:type="spellEnd"/>
-    </w:p>
-    <w:p>
-      <w:proofErr w:type="spellStart"/>
-      <w:r>
-        <w:t>KeyError</w:t>
-      </w:r>
-      <w:proofErr w:type="spellEnd"/>
-      <w:r>
-        <w:t>: 'gas'</w:t>
+        <w:rPr>
+          <w:highlight w:val="green"/>
+        </w:rPr>
+        <w:t xml:space="preserve"> </w:t>
+      </w:r>
+      <w:proofErr w:type="spellStart"/>
+      <w:r>
+        <w:rPr>
+          <w:highlight w:val="green"/>
+        </w:rPr>
+        <w:t>cantera</w:t>
+      </w:r>
+      <w:proofErr w:type="spellEnd"/>
+      <w:r>
+        <w:rPr>
+          <w:highlight w:val="green"/>
+        </w:rPr>
+        <w:t>==2.5</w:t>
+      </w:r>
+    </w:p>
+    <w:p>
+      <w:r>
+        <w:t xml:space="preserve">Now I was able to run </w:t>
+      </w:r>
+      <w:r>
+        <w:t>“example-runfile.py”</w:t>
       </w:r>
     </w:p>
     <w:p/>
     <w:p>
       <w:r>
-        <w:rPr>
-          <w:highlight w:val="green"/>
-        </w:rPr>
-        <w:t xml:space="preserve">I was able to install an earlier version of </w:t>
-      </w:r>
-      <w:proofErr w:type="spellStart"/>
-      <w:r>
-        <w:rPr>
-          <w:highlight w:val="green"/>
-        </w:rPr>
-        <w:t>cantera</w:t>
-      </w:r>
-      <w:proofErr w:type="spellEnd"/>
-      <w:r>
-        <w:rPr>
-          <w:highlight w:val="green"/>
-        </w:rPr>
-        <w:t xml:space="preserve"> using: </w:t>
-      </w:r>
-      <w:proofErr w:type="spellStart"/>
-      <w:r>
-        <w:rPr>
-          <w:highlight w:val="green"/>
-        </w:rPr>
-        <w:t>conda</w:t>
-      </w:r>
-      <w:proofErr w:type="spellEnd"/>
-      <w:r>
-        <w:rPr>
-          <w:highlight w:val="green"/>
-        </w:rPr>
-        <w:t xml:space="preserve"> install --channel </w:t>
-      </w:r>
-      <w:proofErr w:type="spellStart"/>
-      <w:r>
-        <w:rPr>
-          <w:highlight w:val="green"/>
-        </w:rPr>
-        <w:t>cantera</w:t>
-      </w:r>
-      <w:proofErr w:type="spellEnd"/>
-      <w:r>
-        <w:rPr>
-          <w:highlight w:val="green"/>
-        </w:rPr>
-        <w:t xml:space="preserve"> </w:t>
-      </w:r>
-      <w:proofErr w:type="spellStart"/>
-      <w:r>
-        <w:rPr>
-          <w:highlight w:val="green"/>
-        </w:rPr>
-        <w:t>cantera</w:t>
-      </w:r>
-      <w:proofErr w:type="spellEnd"/>
-      <w:r>
-        <w:rPr>
-          <w:highlight w:val="green"/>
-        </w:rPr>
-        <w:t>==2.5</w:t>
-      </w:r>
-    </w:p>
-    <w:p>
-      <w:r>
-        <w:t xml:space="preserve">Now I was able to run </w:t>
-      </w:r>
-      <w:r>
-        <w:t>“example-runfile.py”</w:t>
-      </w:r>
-    </w:p>
-    <w:p/>
-    <w:p>
-      <w:r>
         <w:t xml:space="preserve">Additionally, I went to the directory </w:t>
       </w:r>
       <w:r>
@@ -1425,12 +1337,10 @@
         <w:t xml:space="preserve"> = </w:t>
       </w:r>
       <w:proofErr w:type="spellStart"/>
-      <w:proofErr w:type="gramStart"/>
       <w:r>
         <w:t>ct.Reaction.fromYaml</w:t>
       </w:r>
       <w:proofErr w:type="spellEnd"/>
-      <w:proofErr w:type="gramEnd"/>
       <w:r>
         <w:t>(</w:t>
       </w:r>
@@ -1460,13 +1370,8 @@
         <w:t xml:space="preserve">#reactionObjectNew = </w:t>
       </w:r>
       <w:proofErr w:type="spellStart"/>
-      <w:proofErr w:type="gramStart"/>
-      <w:r>
-        <w:t>ct.Reaction.from</w:t>
-      </w:r>
-      <w:proofErr w:type="gramEnd"/>
-      <w:r>
-        <w:t>_yaml</w:t>
+      <w:r>
+        <w:t>ct.Reaction.from_yaml</w:t>
       </w:r>
       <w:proofErr w:type="spellEnd"/>
       <w:r>
@@ -1646,13 +1551,8 @@
         <w:t>yaml</w:t>
       </w:r>
       <w:proofErr w:type="spellEnd"/>
-      <w:proofErr w:type="gramStart"/>
-      <w:r>
-        <w:t>), and</w:t>
-      </w:r>
-      <w:proofErr w:type="gramEnd"/>
-      <w:r>
-        <w:t xml:space="preserve"> was getting an </w:t>
+      <w:r>
+        <w:t xml:space="preserve">), and was getting an </w:t>
       </w:r>
       <w:r>
         <w:rPr>
@@ -1664,21 +1564,7 @@
         <w:rPr>
           <w:highlight w:val="green"/>
         </w:rPr>
-        <w:t>o use “ceO2_yaml_</w:t>
-      </w:r>
-      <w:proofErr w:type="gramStart"/>
-      <w:r>
-        <w:rPr>
-          <w:highlight w:val="green"/>
-        </w:rPr>
-        <w:t>full.yaml</w:t>
-      </w:r>
-      <w:proofErr w:type="gramEnd"/>
-      <w:r>
-        <w:rPr>
-          <w:highlight w:val="green"/>
-        </w:rPr>
-        <w:t>” by hardcoding to see if that gets further.</w:t>
+        <w:t>o use “ceO2_yaml_full.yaml” by hardcoding to see if that gets further.</w:t>
       </w:r>
     </w:p>
     <w:p/>
@@ -1698,19 +1584,11 @@
     <w:p>
       <w:proofErr w:type="spellStart"/>
       <w:r>
-        <w:t>canteraSimulate.create_yaml_and_cantera_</w:t>
-      </w:r>
-      <w:proofErr w:type="gramStart"/>
-      <w:r>
-        <w:t>phases</w:t>
-      </w:r>
-      <w:proofErr w:type="spellEnd"/>
-      <w:r>
-        <w:t>(</w:t>
-      </w:r>
-      <w:proofErr w:type="gramEnd"/>
-      <w:r>
-        <w:t xml:space="preserve">'ceO2', </w:t>
+        <w:t>canteraSimulate.create_yaml_and_cantera_phases</w:t>
+      </w:r>
+      <w:proofErr w:type="spellEnd"/>
+      <w:r>
+        <w:t xml:space="preserve">('ceO2', </w:t>
       </w:r>
       <w:proofErr w:type="spellStart"/>
       <w:r>
@@ -2181,18 +2059,10 @@
         <w:t xml:space="preserve"> </w:t>
       </w:r>
       <w:r>
-        <w:t>ceO2_output_rates_gas_Example</w:t>
-      </w:r>
-      <w:proofErr w:type="gramStart"/>
-      <w:r>
-        <w:t xml:space="preserve">2 </w:t>
-      </w:r>
-      <w:r>
-        <w:t xml:space="preserve"> now</w:t>
-      </w:r>
-      <w:proofErr w:type="gramEnd"/>
-      <w:r>
-        <w:t xml:space="preserve"> matches between CTI and YAML inside the files </w:t>
+        <w:t xml:space="preserve">ceO2_output_rates_gas_Example2 </w:t>
+      </w:r>
+      <w:r>
+        <w:t xml:space="preserve"> now matches between CTI and YAML inside the files </w:t>
       </w:r>
       <w:r>
         <w:t>ceO2_output_rates_gas_CTI.xlsx</w:t>
@@ -2277,15 +2147,7 @@
         <w:sym w:font="Wingdings" w:char="F0E0"/>
       </w:r>
       <w:r>
-        <w:t xml:space="preserve"> with new </w:t>
-      </w:r>
-      <w:proofErr w:type="gramStart"/>
-      <w:r>
-        <w:t>YAML,  there</w:t>
-      </w:r>
-      <w:proofErr w:type="gramEnd"/>
-      <w:r>
-        <w:t xml:space="preserve"> are changes in the files like </w:t>
+        <w:t xml:space="preserve"> with new YAML,  there are changes in the files like </w:t>
       </w:r>
       <w:r>
         <w:t>ceO2_output_rates_all_FullYAMLsamplingCase0.csv</w:t>
@@ -2397,6 +2259,20 @@
       </w:r>
       <w:r>
         <w:t xml:space="preserve"> </w:t>
+      </w:r>
+    </w:p>
+    <w:p/>
+    <w:p>
+      <w:r>
+        <w:t>Checking Example 5:</w:t>
+      </w:r>
+    </w:p>
+    <w:p>
+      <w:r>
+        <w:t>Ran the base case then copied over several files to the YAML directory for comparisons</w:t>
+      </w:r>
+      <w:r>
+        <w:t xml:space="preserve"> by diffs.</w:t>
       </w:r>
     </w:p>
     <w:p/>

</xml_diff>

<commit_message>
3.2 Example 5 output from YAML now matches CTI within rounding errors
</commit_message>
<xml_diff>
--- a/PEUQSE/simulationDriver_YAML/220519ProcDocForYAMLConversion.docx
+++ b/PEUQSE/simulationDriver_YAML/220519ProcDocForYAMLConversion.docx
@@ -4,23 +4,7 @@
   <w:body>
     <w:p>
       <w:r>
-        <w:t xml:space="preserve">The </w:t>
-      </w:r>
-      <w:proofErr w:type="spellStart"/>
-      <w:r>
-        <w:t>simulationDriver</w:t>
-      </w:r>
-      <w:proofErr w:type="spellEnd"/>
-      <w:r>
-        <w:t xml:space="preserve"> for </w:t>
-      </w:r>
-      <w:proofErr w:type="spellStart"/>
-      <w:r>
-        <w:t>cantera</w:t>
-      </w:r>
-      <w:proofErr w:type="spellEnd"/>
-      <w:r>
-        <w:t xml:space="preserve"> is being upgraded to the YAML way because it will allow surface reactions to be modified on the fl</w:t>
+        <w:t>The simulationDriver for cantera is being upgraded to the YAML way because it will allow surface reactions to be modified on the fl</w:t>
       </w:r>
       <w:r>
         <w:t>y.</w:t>
@@ -44,23 +28,7 @@
         <w:t>The input files</w:t>
       </w:r>
       <w:r>
-        <w:t xml:space="preserve"> (currently in </w:t>
-      </w:r>
-      <w:proofErr w:type="spellStart"/>
-      <w:r>
-        <w:t>cti</w:t>
-      </w:r>
-      <w:proofErr w:type="spellEnd"/>
-      <w:r>
-        <w:t xml:space="preserve"> format for starting top of </w:t>
-      </w:r>
-      <w:proofErr w:type="spellStart"/>
-      <w:r>
-        <w:t>cti</w:t>
-      </w:r>
-      <w:proofErr w:type="spellEnd"/>
-      <w:r>
-        <w:t xml:space="preserve"> file and also at intermediate steps).</w:t>
+        <w:t xml:space="preserve"> (currently in cti format for starting top of cti file and also at intermediate steps).</w:t>
       </w:r>
     </w:p>
     <w:p>
@@ -75,15 +43,7 @@
         <w:t>The functions</w:t>
       </w:r>
       <w:r>
-        <w:t xml:space="preserve"> from my </w:t>
-      </w:r>
-      <w:proofErr w:type="spellStart"/>
-      <w:r>
-        <w:t>simulationDriver</w:t>
-      </w:r>
-      <w:proofErr w:type="spellEnd"/>
-      <w:r>
-        <w:t>.</w:t>
+        <w:t xml:space="preserve"> from my simulationDriver.</w:t>
       </w:r>
     </w:p>
     <w:p/>
@@ -95,15 +55,7 @@
         <w:t xml:space="preserve">to the YAML way </w:t>
       </w:r>
       <w:r>
-        <w:t xml:space="preserve">first because the old </w:t>
-      </w:r>
-      <w:proofErr w:type="spellStart"/>
-      <w:r>
-        <w:t>cti</w:t>
-      </w:r>
-      <w:proofErr w:type="spellEnd"/>
-      <w:r>
-        <w:t xml:space="preserve"> way does not create</w:t>
+        <w:t>first because the old cti way does not create</w:t>
       </w:r>
       <w:r>
         <w:t xml:space="preserve"> </w:t>
@@ -121,13 +73,8 @@
         <w:t>(in</w:t>
       </w:r>
       <w:r>
-        <w:t xml:space="preserve"> </w:t>
-      </w:r>
-      <w:proofErr w:type="spellStart"/>
-      <w:r>
-        <w:t>cantera</w:t>
-      </w:r>
-      <w:proofErr w:type="spellEnd"/>
+        <w:t xml:space="preserve"> cantera</w:t>
+      </w:r>
       <w:r>
         <w:t xml:space="preserve"> python objects) </w:t>
       </w:r>
@@ -146,15 +93,7 @@
         <w:t xml:space="preserve">First, let’s consider how the CTI file gets made so that we can switch it to the YAML way. </w:t>
       </w:r>
       <w:r>
-        <w:t xml:space="preserve">Actually, we can just, for now, use the CTI to YAML converter at the very end of full </w:t>
-      </w:r>
-      <w:proofErr w:type="spellStart"/>
-      <w:r>
-        <w:t>cti</w:t>
-      </w:r>
-      <w:proofErr w:type="spellEnd"/>
-      <w:r>
-        <w:t xml:space="preserve"> file creation because we already know that will convert to a suitable YAML file.</w:t>
+        <w:t>Actually, we can just, for now, use the CTI to YAML converter at the very end of full cti file creation because we already know that will convert to a suitable YAML file.</w:t>
       </w:r>
     </w:p>
     <w:p/>
@@ -162,11 +101,9 @@
       <w:r>
         <w:t xml:space="preserve">The current flow basically occurs inside a single function, as seen inside example_runfile.py, it is the function call:  </w:t>
       </w:r>
-      <w:proofErr w:type="spellStart"/>
       <w:r>
         <w:t>canteraSimulate.create_cti_and_SimulatePFRorTPRwithCantera</w:t>
       </w:r>
-      <w:proofErr w:type="spellEnd"/>
     </w:p>
     <w:p>
       <w:pPr>
@@ -224,23 +161,12 @@
       <w:r>
         <w:t xml:space="preserve">It passes the information to another function, </w:t>
       </w:r>
-      <w:proofErr w:type="spellStart"/>
       <w:r>
         <w:t>create_cti_and_cantera_phases</w:t>
       </w:r>
-      <w:proofErr w:type="spellEnd"/>
-      <w:r>
-        <w:t xml:space="preserve">, which creates the </w:t>
-      </w:r>
-      <w:proofErr w:type="spellStart"/>
-      <w:r>
-        <w:t>cti_file</w:t>
-      </w:r>
-      <w:proofErr w:type="spellEnd"/>
-      <w:r>
-        <w:t xml:space="preserve"> using </w:t>
-      </w:r>
-      <w:proofErr w:type="spellStart"/>
+      <w:r>
+        <w:t xml:space="preserve">, which creates the cti_file using </w:t>
+      </w:r>
       <w:r>
         <w:t>canteraKineticsParametersParser</w:t>
       </w:r>
@@ -250,17 +176,8 @@
       <w:r>
         <w:t>create_full_cti</w:t>
       </w:r>
-      <w:proofErr w:type="spellEnd"/>
-      <w:r>
-        <w:t xml:space="preserve">  and then goes on to create the phases using </w:t>
-      </w:r>
-      <w:proofErr w:type="spellStart"/>
-      <w:r>
-        <w:t>cantera</w:t>
-      </w:r>
-      <w:proofErr w:type="spellEnd"/>
-      <w:r>
-        <w:t xml:space="preserve"> directly.</w:t>
+      <w:r>
+        <w:t xml:space="preserve">  and then goes on to create the phases using cantera directly.</w:t>
       </w:r>
     </w:p>
     <w:p>
@@ -275,11 +192,9 @@
       <w:r>
         <w:t xml:space="preserve">Those phases are then passed back to </w:t>
       </w:r>
-      <w:proofErr w:type="spellStart"/>
       <w:r>
         <w:t>canteraSimulate.create_cti_and_SimulatePFRorTPRwithCantera</w:t>
       </w:r>
-      <w:proofErr w:type="spellEnd"/>
       <w:r>
         <w:t xml:space="preserve"> which </w:t>
       </w:r>
@@ -304,7 +219,6 @@
       <w:r>
         <w:t xml:space="preserve">Create a function </w:t>
       </w:r>
-      <w:proofErr w:type="spellStart"/>
       <w:r>
         <w:t>create_</w:t>
       </w:r>
@@ -314,11 +228,9 @@
       <w:r>
         <w:t>_and_cantera_phases</w:t>
       </w:r>
-      <w:proofErr w:type="spellEnd"/>
       <w:r>
         <w:t xml:space="preserve">, make that function then call a helper function called </w:t>
       </w:r>
-      <w:proofErr w:type="spellStart"/>
       <w:r>
         <w:t>canteraKineticsParametersParser</w:t>
       </w:r>
@@ -331,7 +243,6 @@
       <w:r>
         <w:t>yaml</w:t>
       </w:r>
-      <w:proofErr w:type="spellEnd"/>
     </w:p>
     <w:p>
       <w:pPr>
@@ -345,15 +256,7 @@
         <w:t xml:space="preserve">Make that function then </w:t>
       </w:r>
       <w:r>
-        <w:t xml:space="preserve">simply convert the </w:t>
-      </w:r>
-      <w:proofErr w:type="spellStart"/>
-      <w:r>
-        <w:t>cti</w:t>
-      </w:r>
-      <w:proofErr w:type="spellEnd"/>
-      <w:r>
-        <w:t xml:space="preserve"> file.</w:t>
+        <w:t>simply convert the cti file.</w:t>
       </w:r>
     </w:p>
     <w:p>
@@ -383,55 +286,13 @@
         <w:rPr>
           <w:highlight w:val="yellow"/>
         </w:rPr>
-        <w:t xml:space="preserve">converting just the top into </w:t>
-      </w:r>
-      <w:proofErr w:type="spellStart"/>
-      <w:r>
-        <w:rPr>
-          <w:highlight w:val="yellow"/>
-        </w:rPr>
-        <w:t>yaml</w:t>
-      </w:r>
-      <w:proofErr w:type="spellEnd"/>
-      <w:r>
-        <w:rPr>
-          <w:highlight w:val="yellow"/>
-        </w:rPr>
-        <w:t xml:space="preserve"> with the </w:t>
-      </w:r>
-      <w:proofErr w:type="spellStart"/>
-      <w:r>
-        <w:rPr>
-          <w:highlight w:val="yellow"/>
-        </w:rPr>
-        <w:t>cti</w:t>
-      </w:r>
-      <w:proofErr w:type="spellEnd"/>
-      <w:r>
-        <w:rPr>
-          <w:highlight w:val="yellow"/>
-        </w:rPr>
-        <w:t xml:space="preserve"> converter and to then </w:t>
-      </w:r>
-      <w:r>
-        <w:rPr>
-          <w:highlight w:val="yellow"/>
-        </w:rPr>
-        <w:t xml:space="preserve">add the </w:t>
-      </w:r>
-      <w:proofErr w:type="spellStart"/>
-      <w:r>
-        <w:rPr>
-          <w:highlight w:val="yellow"/>
-        </w:rPr>
-        <w:t>yaml</w:t>
-      </w:r>
-      <w:proofErr w:type="spellEnd"/>
-      <w:r>
-        <w:rPr>
-          <w:highlight w:val="yellow"/>
-        </w:rPr>
-        <w:t xml:space="preserve"> way.</w:t>
+        <w:t xml:space="preserve">converting just the top into yaml with the cti converter and to then </w:t>
+      </w:r>
+      <w:r>
+        <w:rPr>
+          <w:highlight w:val="yellow"/>
+        </w:rPr>
+        <w:t>add the yaml way.</w:t>
       </w:r>
     </w:p>
     <w:p>
@@ -449,105 +310,7 @@
         <w:rPr>
           <w:highlight w:val="yellow"/>
         </w:rPr>
-        <w:t xml:space="preserve">It looks like I can probably take the </w:t>
-      </w:r>
-      <w:proofErr w:type="spellStart"/>
-      <w:r>
-        <w:rPr>
-          <w:highlight w:val="yellow"/>
-        </w:rPr>
-        <w:t>cti</w:t>
-      </w:r>
-      <w:proofErr w:type="spellEnd"/>
-      <w:r>
-        <w:rPr>
-          <w:highlight w:val="yellow"/>
-        </w:rPr>
-        <w:t xml:space="preserve"> reactions string and convert it directly the </w:t>
-      </w:r>
-      <w:proofErr w:type="spellStart"/>
-      <w:r>
-        <w:rPr>
-          <w:highlight w:val="yellow"/>
-        </w:rPr>
-        <w:t>yaml</w:t>
-      </w:r>
-      <w:proofErr w:type="spellEnd"/>
-      <w:r>
-        <w:rPr>
-          <w:highlight w:val="yellow"/>
-        </w:rPr>
-        <w:t xml:space="preserve"> way with the </w:t>
-      </w:r>
-      <w:proofErr w:type="spellStart"/>
-      <w:r>
-        <w:rPr>
-          <w:highlight w:val="yellow"/>
-        </w:rPr>
-        <w:t>yaml</w:t>
-      </w:r>
-      <w:proofErr w:type="spellEnd"/>
-      <w:r>
-        <w:rPr>
-          <w:highlight w:val="yellow"/>
-        </w:rPr>
-        <w:t xml:space="preserve"> converter rather than having to make the </w:t>
-      </w:r>
-      <w:proofErr w:type="spellStart"/>
-      <w:r>
-        <w:rPr>
-          <w:highlight w:val="yellow"/>
-        </w:rPr>
-        <w:t>yaml</w:t>
-      </w:r>
-      <w:proofErr w:type="spellEnd"/>
-      <w:r>
-        <w:rPr>
-          <w:highlight w:val="yellow"/>
-        </w:rPr>
-        <w:t xml:space="preserve">. This also has a backwards compatibility advantage in that the </w:t>
-      </w:r>
-      <w:proofErr w:type="spellStart"/>
-      <w:r>
-        <w:rPr>
-          <w:highlight w:val="yellow"/>
-        </w:rPr>
-        <w:t>cti</w:t>
-      </w:r>
-      <w:proofErr w:type="spellEnd"/>
-      <w:r>
-        <w:rPr>
-          <w:highlight w:val="yellow"/>
-        </w:rPr>
-        <w:t xml:space="preserve"> to </w:t>
-      </w:r>
-      <w:proofErr w:type="spellStart"/>
-      <w:r>
-        <w:rPr>
-          <w:highlight w:val="yellow"/>
-        </w:rPr>
-        <w:t>yaml</w:t>
-      </w:r>
-      <w:proofErr w:type="spellEnd"/>
-      <w:r>
-        <w:rPr>
-          <w:highlight w:val="yellow"/>
-        </w:rPr>
-        <w:t xml:space="preserve"> converter will automatically convert “</w:t>
-      </w:r>
-      <w:proofErr w:type="spellStart"/>
-      <w:r>
-        <w:rPr>
-          <w:highlight w:val="yellow"/>
-        </w:rPr>
-        <w:t>surface_reaction</w:t>
-      </w:r>
-      <w:proofErr w:type="spellEnd"/>
-      <w:r>
-        <w:rPr>
-          <w:highlight w:val="yellow"/>
-        </w:rPr>
-        <w:t>” into “reaction”</w:t>
+        <w:t>It looks like I can probably take the cti reactions string and convert it directly the yaml way with the yaml converter rather than having to make the yaml. This also has a backwards compatibility advantage in that the cti to yaml converter will automatically convert “surface_reaction” into “reaction”</w:t>
       </w:r>
     </w:p>
     <w:p>
@@ -589,13 +352,8 @@
         </w:numPr>
       </w:pPr>
       <w:r>
-        <w:t xml:space="preserve">import </w:t>
-      </w:r>
-      <w:proofErr w:type="spellStart"/>
-      <w:r>
-        <w:t>cantera</w:t>
-      </w:r>
-      <w:proofErr w:type="spellEnd"/>
+        <w:t>import cantera</w:t>
+      </w:r>
     </w:p>
     <w:p>
       <w:pPr>
@@ -610,39 +368,7 @@
       </w:pPr>
       <w:r>
         <w:lastRenderedPageBreak/>
-        <w:t>cantera.cti2yaml.convert(text='</w:t>
-      </w:r>
-      <w:proofErr w:type="spellStart"/>
-      <w:r>
-        <w:t>surface_reaction</w:t>
-      </w:r>
-      <w:proofErr w:type="spellEnd"/>
-      <w:r>
-        <w:t xml:space="preserve">("Acetaldehyde + </w:t>
-      </w:r>
-      <w:proofErr w:type="spellStart"/>
-      <w:r>
-        <w:t>CeCation</w:t>
-      </w:r>
-      <w:proofErr w:type="spellEnd"/>
-      <w:r>
-        <w:t xml:space="preserve">(S) =&gt; Acetaldehyde1-Ce(S)", stick(1, 0, 2000))', </w:t>
-      </w:r>
-      <w:proofErr w:type="spellStart"/>
-      <w:r>
-        <w:t>output_name</w:t>
-      </w:r>
-      <w:proofErr w:type="spellEnd"/>
-      <w:r>
-        <w:t>="</w:t>
-      </w:r>
-      <w:proofErr w:type="spellStart"/>
-      <w:r>
-        <w:t>Testing.yaml</w:t>
-      </w:r>
-      <w:proofErr w:type="spellEnd"/>
-      <w:r>
-        <w:t>")</w:t>
+        <w:t>cantera.cti2yaml.convert(text='surface_reaction("Acetaldehyde + CeCation(S) =&gt; Acetaldehyde1-Ce(S)", stick(1, 0, 2000))', output_name="Testing.yaml")</w:t>
       </w:r>
     </w:p>
     <w:p>
@@ -660,13 +386,8 @@
         <w:t>However, it seems to be only appropriate, or at least most appropriate, for converting an entire</w:t>
       </w:r>
       <w:r>
-        <w:t xml:space="preserve"> </w:t>
-      </w:r>
-      <w:proofErr w:type="spellStart"/>
-      <w:r>
-        <w:t>cti</w:t>
-      </w:r>
-      <w:proofErr w:type="spellEnd"/>
+        <w:t xml:space="preserve"> cti</w:t>
+      </w:r>
       <w:r>
         <w:t xml:space="preserve"> file</w:t>
       </w:r>
@@ -674,37 +395,22 @@
         <w:t xml:space="preserve"> string</w:t>
       </w:r>
       <w:r>
-        <w:t xml:space="preserve"> to </w:t>
-      </w:r>
-      <w:proofErr w:type="spellStart"/>
-      <w:r>
-        <w:t>yaml</w:t>
-      </w:r>
-      <w:proofErr w:type="spellEnd"/>
-      <w:r>
-        <w:t>.</w:t>
+        <w:t xml:space="preserve"> to yaml.</w:t>
       </w:r>
       <w:r>
         <w:t xml:space="preserve"> So evidently I will need to change “</w:t>
       </w:r>
-      <w:proofErr w:type="spellStart"/>
       <w:r>
         <w:t>create_full_cti</w:t>
       </w:r>
-      <w:proofErr w:type="spellEnd"/>
       <w:r>
         <w:t>” to “</w:t>
       </w:r>
-      <w:proofErr w:type="spellStart"/>
       <w:r>
         <w:t>create_full_</w:t>
       </w:r>
       <w:r>
-        <w:t>yaml</w:t>
-      </w:r>
-      <w:proofErr w:type="spellEnd"/>
-      <w:r>
-        <w:t>” essentially one line at a time, but it does not seem too hard.</w:t>
+        <w:t>yaml” essentially one line at a time, but it does not seem too hard.</w:t>
       </w:r>
     </w:p>
     <w:p>
@@ -778,91 +484,7 @@
         <w:rPr>
           <w:highlight w:val="yellow"/>
         </w:rPr>
-        <w:t xml:space="preserve">se the </w:t>
-      </w:r>
-      <w:proofErr w:type="spellStart"/>
-      <w:r>
-        <w:rPr>
-          <w:highlight w:val="yellow"/>
-        </w:rPr>
-        <w:t>cantera</w:t>
-      </w:r>
-      <w:proofErr w:type="spellEnd"/>
-      <w:r>
-        <w:rPr>
-          <w:highlight w:val="yellow"/>
-        </w:rPr>
-        <w:t xml:space="preserve"> </w:t>
-      </w:r>
-      <w:proofErr w:type="spellStart"/>
-      <w:r>
-        <w:rPr>
-          <w:highlight w:val="yellow"/>
-        </w:rPr>
-        <w:t>cti</w:t>
-      </w:r>
-      <w:proofErr w:type="spellEnd"/>
-      <w:r>
-        <w:rPr>
-          <w:highlight w:val="yellow"/>
-        </w:rPr>
-        <w:t xml:space="preserve"> to </w:t>
-      </w:r>
-      <w:proofErr w:type="spellStart"/>
-      <w:r>
-        <w:rPr>
-          <w:highlight w:val="yellow"/>
-        </w:rPr>
-        <w:t>yaml</w:t>
-      </w:r>
-      <w:proofErr w:type="spellEnd"/>
-      <w:r>
-        <w:rPr>
-          <w:highlight w:val="yellow"/>
-        </w:rPr>
-        <w:t xml:space="preserve"> converter to get the **full** file into </w:t>
-      </w:r>
-      <w:proofErr w:type="spellStart"/>
-      <w:r>
-        <w:rPr>
-          <w:highlight w:val="yellow"/>
-        </w:rPr>
-        <w:t>yaml</w:t>
-      </w:r>
-      <w:proofErr w:type="spellEnd"/>
-      <w:r>
-        <w:rPr>
-          <w:highlight w:val="yellow"/>
-        </w:rPr>
-        <w:t xml:space="preserve">. Use the full </w:t>
-      </w:r>
-      <w:proofErr w:type="spellStart"/>
-      <w:r>
-        <w:rPr>
-          <w:highlight w:val="yellow"/>
-        </w:rPr>
-        <w:t>yaml</w:t>
-      </w:r>
-      <w:proofErr w:type="spellEnd"/>
-      <w:r>
-        <w:rPr>
-          <w:highlight w:val="yellow"/>
-        </w:rPr>
-        <w:t xml:space="preserve"> to do the simulation (instead of the </w:t>
-      </w:r>
-      <w:proofErr w:type="spellStart"/>
-      <w:r>
-        <w:rPr>
-          <w:highlight w:val="yellow"/>
-        </w:rPr>
-        <w:t>cti</w:t>
-      </w:r>
-      <w:proofErr w:type="spellEnd"/>
-      <w:r>
-        <w:rPr>
-          <w:highlight w:val="yellow"/>
-        </w:rPr>
-        <w:t>).</w:t>
+        <w:t>se the cantera cti to yaml converter to get the **full** file into yaml. Use the full yaml to do the simulation (instead of the cti).</w:t>
       </w:r>
     </w:p>
     <w:p>
@@ -882,24 +504,11 @@
         </w:rPr>
         <w:t>Will do this by making this function: “</w:t>
       </w:r>
-      <w:proofErr w:type="spellStart"/>
       <w:r>
         <w:t>create_full_</w:t>
       </w:r>
       <w:r>
-        <w:t>yaml</w:t>
-      </w:r>
-      <w:proofErr w:type="spellEnd"/>
-      <w:r>
-        <w:t xml:space="preserve">” as hardcoded to point to the converted </w:t>
-      </w:r>
-      <w:proofErr w:type="spellStart"/>
-      <w:r>
-        <w:t>yaml</w:t>
-      </w:r>
-      <w:proofErr w:type="spellEnd"/>
-      <w:r>
-        <w:t xml:space="preserve"> file.</w:t>
+        <w:t>yaml” as hardcoded to point to the converted yaml file.</w:t>
       </w:r>
     </w:p>
     <w:p>
@@ -916,7 +525,6 @@
       <w:r>
         <w:t xml:space="preserve">To use that for the simulation, I need to also create </w:t>
       </w:r>
-      <w:proofErr w:type="spellStart"/>
       <w:r>
         <w:t>create_</w:t>
       </w:r>
@@ -926,7 +534,6 @@
       <w:r>
         <w:t>_and_cantera_phases</w:t>
       </w:r>
-      <w:proofErr w:type="spellEnd"/>
     </w:p>
     <w:p>
       <w:pPr>
@@ -960,14 +567,12 @@
         </w:rPr>
         <w:t xml:space="preserve">Then go back and fix </w:t>
       </w:r>
-      <w:proofErr w:type="spellStart"/>
       <w:r>
         <w:t>create_full_</w:t>
       </w:r>
       <w:r>
         <w:t>yaml</w:t>
       </w:r>
-      <w:proofErr w:type="spellEnd"/>
       <w:r>
         <w:t>.</w:t>
       </w:r>
@@ -984,34 +589,13 @@
         </w:rPr>
       </w:pPr>
       <w:r>
-        <w:t xml:space="preserve">As described below, will initially need to use </w:t>
-      </w:r>
-      <w:proofErr w:type="spellStart"/>
-      <w:r>
-        <w:t>ct.Reaction.fromYaml</w:t>
-      </w:r>
-      <w:proofErr w:type="spellEnd"/>
-      <w:r>
-        <w:t>, then later will need to change to</w:t>
+        <w:t>As described below, will initially need to use ct.Reaction.fromYaml, then later will need to change to</w:t>
       </w:r>
       <w:r>
         <w:t xml:space="preserve"> </w:t>
       </w:r>
-      <w:proofErr w:type="spellStart"/>
-      <w:r>
-        <w:t>ct.Reaction.from_yaml</w:t>
-      </w:r>
-      <w:proofErr w:type="spellEnd"/>
-      <w:r>
-        <w:t xml:space="preserve"> for </w:t>
-      </w:r>
-      <w:proofErr w:type="spellStart"/>
-      <w:r>
-        <w:t>cantera</w:t>
-      </w:r>
-      <w:proofErr w:type="spellEnd"/>
-      <w:r>
-        <w:t xml:space="preserve"> versions greater than 2.6. </w:t>
+      <w:r>
+        <w:t xml:space="preserve">ct.Reaction.from_yaml for cantera versions greater than 2.6. </w:t>
       </w:r>
       <w:r>
         <w:t xml:space="preserve"> (so should do a version check</w:t>
@@ -1047,23 +631,7 @@
         </w:numPr>
       </w:pPr>
       <w:r>
-        <w:t xml:space="preserve">– could not run the existing </w:t>
-      </w:r>
-      <w:proofErr w:type="spellStart"/>
-      <w:r>
-        <w:t>cti</w:t>
-      </w:r>
-      <w:proofErr w:type="spellEnd"/>
-      <w:r>
-        <w:t xml:space="preserve"> file with </w:t>
-      </w:r>
-      <w:proofErr w:type="spellStart"/>
-      <w:r>
-        <w:t>cantera</w:t>
-      </w:r>
-      <w:proofErr w:type="spellEnd"/>
-      <w:r>
-        <w:t xml:space="preserve"> 2.6.0.  It seems it’s no longer compatible. I am getting an error that looks like this</w:t>
+        <w:t>– could not run the existing cti file with cantera 2.6.0.  It seems it’s no longer compatible. I am getting an error that looks like this</w:t>
       </w:r>
       <w:r>
         <w:t xml:space="preserve"> if I try to run example-runfile.py:</w:t>
@@ -1071,153 +639,32 @@
     </w:p>
     <w:p>
       <w:r>
-        <w:t xml:space="preserve">  File "C:\Users\fvs\Documents\GitHub\PEUQSE\PEUQSE\simulationDriver\canteraSimulate.py", line 247, in </w:t>
-      </w:r>
-      <w:proofErr w:type="spellStart"/>
-      <w:r>
-        <w:t>simulatePFRorTPRwithCantera</w:t>
-      </w:r>
-      <w:proofErr w:type="spellEnd"/>
-    </w:p>
-    <w:p>
-      <w:r>
-        <w:t xml:space="preserve">    </w:t>
-      </w:r>
-      <w:proofErr w:type="spellStart"/>
-      <w:r>
-        <w:t>gas_rates.append</w:t>
-      </w:r>
-      <w:proofErr w:type="spellEnd"/>
-      <w:r>
-        <w:t>(</w:t>
-      </w:r>
-      <w:proofErr w:type="spellStart"/>
-      <w:r>
-        <w:t>surf.get_net_production_rates</w:t>
-      </w:r>
-      <w:proofErr w:type="spellEnd"/>
-      <w:r>
-        <w:t>('gas'))</w:t>
-      </w:r>
-    </w:p>
-    <w:p>
-      <w:r>
-        <w:t xml:space="preserve">  File "</w:t>
-      </w:r>
-      <w:proofErr w:type="spellStart"/>
-      <w:r>
-        <w:t>cantera</w:t>
-      </w:r>
-      <w:proofErr w:type="spellEnd"/>
-      <w:r>
-        <w:t>/</w:t>
-      </w:r>
-      <w:proofErr w:type="spellStart"/>
-      <w:r>
-        <w:t>kinetics.pyx</w:t>
-      </w:r>
-      <w:proofErr w:type="spellEnd"/>
-      <w:r>
-        <w:t xml:space="preserve">", line 978, in </w:t>
-      </w:r>
-      <w:proofErr w:type="spellStart"/>
-      <w:r>
-        <w:t>cantera</w:t>
-      </w:r>
-      <w:proofErr w:type="spellEnd"/>
-      <w:r>
-        <w:t>._</w:t>
-      </w:r>
-      <w:proofErr w:type="spellStart"/>
-      <w:r>
-        <w:t>cantera.InterfaceKinetics.get_net_production_rates</w:t>
-      </w:r>
-      <w:proofErr w:type="spellEnd"/>
-    </w:p>
-    <w:p>
-      <w:r>
-        <w:t xml:space="preserve">  File "</w:t>
-      </w:r>
-      <w:proofErr w:type="spellStart"/>
-      <w:r>
-        <w:t>cantera</w:t>
-      </w:r>
-      <w:proofErr w:type="spellEnd"/>
-      <w:r>
-        <w:t>/</w:t>
-      </w:r>
-      <w:proofErr w:type="spellStart"/>
-      <w:r>
-        <w:t>kinetics.pyx</w:t>
-      </w:r>
-      <w:proofErr w:type="spellEnd"/>
-      <w:r>
-        <w:t xml:space="preserve">", line 946, in </w:t>
-      </w:r>
-      <w:proofErr w:type="spellStart"/>
-      <w:r>
-        <w:t>cantera</w:t>
-      </w:r>
-      <w:proofErr w:type="spellEnd"/>
-      <w:r>
-        <w:t>._cantera.</w:t>
-      </w:r>
-      <w:proofErr w:type="spellStart"/>
-      <w:r>
-        <w:t>InterfaceKinetics</w:t>
-      </w:r>
-      <w:proofErr w:type="spellEnd"/>
-      <w:r>
-        <w:t>._</w:t>
-      </w:r>
-      <w:proofErr w:type="spellStart"/>
-      <w:r>
-        <w:t>phase_slice</w:t>
-      </w:r>
-      <w:proofErr w:type="spellEnd"/>
-    </w:p>
-    <w:p>
-      <w:r>
-        <w:t xml:space="preserve">  File "</w:t>
-      </w:r>
-      <w:proofErr w:type="spellStart"/>
-      <w:r>
-        <w:t>cantera</w:t>
-      </w:r>
-      <w:proofErr w:type="spellEnd"/>
-      <w:r>
-        <w:t>/</w:t>
-      </w:r>
-      <w:proofErr w:type="spellStart"/>
-      <w:r>
-        <w:t>kinetics.pyx</w:t>
-      </w:r>
-      <w:proofErr w:type="spellEnd"/>
-      <w:r>
-        <w:t xml:space="preserve">", line 943, in </w:t>
-      </w:r>
-      <w:proofErr w:type="spellStart"/>
-      <w:r>
-        <w:t>cantera</w:t>
-      </w:r>
-      <w:proofErr w:type="spellEnd"/>
-      <w:r>
-        <w:t>._</w:t>
-      </w:r>
-      <w:proofErr w:type="spellStart"/>
-      <w:r>
-        <w:t>cantera.InterfaceKinetics.phase_index</w:t>
-      </w:r>
-      <w:proofErr w:type="spellEnd"/>
-    </w:p>
-    <w:p>
-      <w:proofErr w:type="spellStart"/>
-      <w:r>
-        <w:t>KeyError</w:t>
-      </w:r>
-      <w:proofErr w:type="spellEnd"/>
-      <w:r>
-        <w:t>: 'gas'</w:t>
+        <w:t xml:space="preserve">  File "C:\Users\fvs\Documents\GitHub\PEUQSE\PEUQSE\simulationDriver\canteraSimulate.py", line 247, in simulatePFRorTPRwithCantera</w:t>
+      </w:r>
+    </w:p>
+    <w:p>
+      <w:r>
+        <w:t xml:space="preserve">    gas_rates.append(surf.get_net_production_rates('gas'))</w:t>
+      </w:r>
+    </w:p>
+    <w:p>
+      <w:r>
+        <w:t xml:space="preserve">  File "cantera/kinetics.pyx", line 978, in cantera._cantera.InterfaceKinetics.get_net_production_rates</w:t>
+      </w:r>
+    </w:p>
+    <w:p>
+      <w:r>
+        <w:t xml:space="preserve">  File "cantera/kinetics.pyx", line 946, in cantera._cantera.InterfaceKinetics._phase_slice</w:t>
+      </w:r>
+    </w:p>
+    <w:p>
+      <w:r>
+        <w:t xml:space="preserve">  File "cantera/kinetics.pyx", line 943, in cantera._cantera.InterfaceKinetics.phase_index</w:t>
+      </w:r>
+    </w:p>
+    <w:p>
+      <w:r>
+        <w:t>KeyError: 'gas'</w:t>
       </w:r>
     </w:p>
     <w:p/>
@@ -1226,63 +673,7 @@
         <w:rPr>
           <w:highlight w:val="green"/>
         </w:rPr>
-        <w:t xml:space="preserve">I was able to install an earlier version of </w:t>
-      </w:r>
-      <w:proofErr w:type="spellStart"/>
-      <w:r>
-        <w:rPr>
-          <w:highlight w:val="green"/>
-        </w:rPr>
-        <w:t>cantera</w:t>
-      </w:r>
-      <w:proofErr w:type="spellEnd"/>
-      <w:r>
-        <w:rPr>
-          <w:highlight w:val="green"/>
-        </w:rPr>
-        <w:t xml:space="preserve"> using: </w:t>
-      </w:r>
-      <w:proofErr w:type="spellStart"/>
-      <w:r>
-        <w:rPr>
-          <w:highlight w:val="green"/>
-        </w:rPr>
-        <w:t>conda</w:t>
-      </w:r>
-      <w:proofErr w:type="spellEnd"/>
-      <w:r>
-        <w:rPr>
-          <w:highlight w:val="green"/>
-        </w:rPr>
-        <w:t xml:space="preserve"> install --channel </w:t>
-      </w:r>
-      <w:proofErr w:type="spellStart"/>
-      <w:r>
-        <w:rPr>
-          <w:highlight w:val="green"/>
-        </w:rPr>
-        <w:t>cantera</w:t>
-      </w:r>
-      <w:proofErr w:type="spellEnd"/>
-      <w:r>
-        <w:rPr>
-          <w:highlight w:val="green"/>
-        </w:rPr>
-        <w:t xml:space="preserve"> </w:t>
-      </w:r>
-      <w:proofErr w:type="spellStart"/>
-      <w:r>
-        <w:rPr>
-          <w:highlight w:val="green"/>
-        </w:rPr>
-        <w:t>cantera</w:t>
-      </w:r>
-      <w:proofErr w:type="spellEnd"/>
-      <w:r>
-        <w:rPr>
-          <w:highlight w:val="green"/>
-        </w:rPr>
-        <w:t>==2.5</w:t>
+        <w:t>I was able to install an earlier version of cantera using: conda install --channel cantera cantera==2.5</w:t>
       </w:r>
     </w:p>
     <w:p>
@@ -1299,26 +690,10 @@
         <w:t xml:space="preserve">Additionally, I went to the directory </w:t>
       </w:r>
       <w:r>
-        <w:t>C:\Users\Public\OneDrive - Oak Ridge National Laboratory\</w:t>
-      </w:r>
-      <w:proofErr w:type="spellStart"/>
-      <w:r>
-        <w:t>DataAnalysis</w:t>
-      </w:r>
-      <w:proofErr w:type="spellEnd"/>
-      <w:r>
-        <w:t>\220518_surf_pfr_modify_Reaction_testing</w:t>
-      </w:r>
-      <w:r>
-        <w:t xml:space="preserve"> and I was able to run that </w:t>
-      </w:r>
-      <w:proofErr w:type="spellStart"/>
-      <w:r>
-        <w:t>yaml</w:t>
-      </w:r>
-      <w:proofErr w:type="spellEnd"/>
-      <w:r>
-        <w:t xml:space="preserve"> file with version 2.5 also, and even able to modify the surface rate constants. </w:t>
+        <w:t>C:\Users\Public\OneDrive - Oak Ridge National Laboratory\DataAnalysis\220518_surf_pfr_modify_Reaction_testing</w:t>
+      </w:r>
+      <w:r>
+        <w:t xml:space="preserve"> and I was able to run that yaml file with version 2.5 also, and even able to modify the surface rate constants. </w:t>
       </w:r>
       <w:r>
         <w:t xml:space="preserve"> I just needed to use a slightly older (and now deprecated) syntax:</w:t>
@@ -1328,37 +703,8 @@
       <w:pPr>
         <w:ind w:left="720"/>
       </w:pPr>
-      <w:proofErr w:type="spellStart"/>
-      <w:r>
-        <w:t>reactionObjectNew</w:t>
-      </w:r>
-      <w:proofErr w:type="spellEnd"/>
-      <w:r>
-        <w:t xml:space="preserve"> = </w:t>
-      </w:r>
-      <w:proofErr w:type="spellStart"/>
-      <w:r>
-        <w:t>ct.Reaction.fromYaml</w:t>
-      </w:r>
-      <w:proofErr w:type="spellEnd"/>
-      <w:r>
-        <w:t>(</w:t>
-      </w:r>
-      <w:proofErr w:type="spellStart"/>
-      <w:r>
-        <w:t>rxnStringWithValues</w:t>
-      </w:r>
-      <w:proofErr w:type="spellEnd"/>
-      <w:r>
-        <w:t xml:space="preserve"> , kinetics=surf) #This is the correct way for </w:t>
-      </w:r>
-      <w:proofErr w:type="spellStart"/>
-      <w:r>
-        <w:t>cantera</w:t>
-      </w:r>
-      <w:proofErr w:type="spellEnd"/>
-      <w:r>
-        <w:t xml:space="preserve"> version 2.5</w:t>
+      <w:r>
+        <w:t>reactionObjectNew = ct.Reaction.fromYaml(rxnStringWithValues , kinetics=surf) #This is the correct way for cantera version 2.5</w:t>
       </w:r>
     </w:p>
     <w:p>
@@ -1367,23 +713,7 @@
       </w:pPr>
       <w:r>
         <w:lastRenderedPageBreak/>
-        <w:t xml:space="preserve">#reactionObjectNew = </w:t>
-      </w:r>
-      <w:proofErr w:type="spellStart"/>
-      <w:r>
-        <w:t>ct.Reaction.from_yaml</w:t>
-      </w:r>
-      <w:proofErr w:type="spellEnd"/>
-      <w:r>
-        <w:t>(</w:t>
-      </w:r>
-      <w:proofErr w:type="spellStart"/>
-      <w:r>
-        <w:t>rxnStringWithValues</w:t>
-      </w:r>
-      <w:proofErr w:type="spellEnd"/>
-      <w:r>
-        <w:t xml:space="preserve"> , kinetics=surf) #This is the correct way from version 2.6</w:t>
+        <w:t>#reactionObjectNew = ct.Reaction.from_yaml(rxnStringWithValues , kinetics=surf) #This is the correct way from version 2.6</w:t>
       </w:r>
     </w:p>
     <w:p/>
@@ -1399,404 +729,199 @@
           <w:b/>
           <w:bCs/>
         </w:rPr>
-        <w:t xml:space="preserve">2. Convert full </w:t>
-      </w:r>
-      <w:proofErr w:type="spellStart"/>
+        <w:t>2. Convert full cti to full yaml</w:t>
+      </w:r>
+    </w:p>
+    <w:p>
+      <w:r>
+        <w:tab/>
+        <w:t>I succeeded in doing this, but I needed to change thermo to “None” in the full cti file.</w:t>
+      </w:r>
+    </w:p>
+    <w:p>
+      <w:r>
+        <w:tab/>
+        <w:t>I verified that example_runfile.py (still the cti way) works even with thermo = None</w:t>
+      </w:r>
+    </w:p>
+    <w:p/>
+    <w:p>
       <w:r>
         <w:rPr>
           <w:b/>
           <w:bCs/>
         </w:rPr>
-        <w:t>cti</w:t>
-      </w:r>
-      <w:proofErr w:type="spellEnd"/>
+        <w:t xml:space="preserve">2.1 </w:t>
+      </w:r>
+      <w:r>
+        <w:t>ma</w:t>
+      </w:r>
+      <w:r>
+        <w:t xml:space="preserve">de </w:t>
+      </w:r>
+      <w:r>
+        <w:t xml:space="preserve">function </w:t>
+      </w:r>
+      <w:r>
+        <w:rPr>
+          <w:highlight w:val="yellow"/>
+        </w:rPr>
+        <w:t>“</w:t>
+      </w:r>
+      <w:r>
+        <w:t>create_full_</w:t>
+      </w:r>
+      <w:r>
+        <w:t>yaml” as hardcoded to point to the converted yaml file.</w:t>
+      </w:r>
+      <w:r>
+        <w:t xml:space="preserve"> I tested that it gave back a yaml string.</w:t>
+      </w:r>
+    </w:p>
+    <w:p>
+      <w:pPr>
+        <w:rPr>
+          <w:highlight w:val="yellow"/>
+        </w:rPr>
+      </w:pPr>
+      <w:r>
+        <w:t xml:space="preserve">Tried using create_yaml_and_cantera_phases (which depends on </w:t>
+      </w:r>
+      <w:r>
+        <w:t>create_full_</w:t>
+      </w:r>
+      <w:r>
+        <w:t xml:space="preserve">yaml), and was getting an </w:t>
+      </w:r>
+      <w:r>
+        <w:rPr>
+          <w:highlight w:val="green"/>
+        </w:rPr>
+        <w:t>error. Trying t</w:t>
+      </w:r>
+      <w:r>
+        <w:rPr>
+          <w:highlight w:val="green"/>
+        </w:rPr>
+        <w:t>o use “ceO2_yaml_full.yaml” by hardcoding to see if that gets further.</w:t>
+      </w:r>
+    </w:p>
+    <w:p/>
+    <w:p>
+      <w:r>
+        <w:t xml:space="preserve">reactions_parameters_array = </w:t>
+      </w:r>
+      <w:r>
+        <w:t>"ceO2_input_reactions_parameters.csv"</w:t>
+      </w:r>
+    </w:p>
+    <w:p>
+      <w:r>
+        <w:t>canteraSimulate.create_yaml_and_cantera_phases('ceO2', reactions_parameters_array, ceO2_input_simulation_settings)</w:t>
+      </w:r>
+    </w:p>
+    <w:p/>
+    <w:p>
+      <w:r>
+        <w:t>For making cantera phases, I w</w:t>
+      </w:r>
+      <w:r>
+        <w:t>as having problems with yaml import</w:t>
+      </w:r>
+      <w:r>
+        <w:t xml:space="preserve">. </w:t>
+      </w:r>
+      <w:r>
+        <w:t>Initially imported t</w:t>
+      </w:r>
+      <w:r>
+        <w:t>he yaml using the “infile” argument</w:t>
+      </w:r>
+      <w:r>
+        <w:t>, then switched to using the yaml_string using the “yaml” argument.</w:t>
+      </w:r>
+    </w:p>
+    <w:p>
+      <w:r>
+        <w:br/>
+        <w:t>Needed to give a finite pressure because gas phase can’t have zero density. Made the pressure 1E-20.</w:t>
+      </w:r>
+      <w:r>
+        <w:t xml:space="preserve"> (I’m not sure what units that was in.</w:t>
+      </w:r>
+      <w:r>
+        <w:t xml:space="preserve"> – the cti has a comment of Pascal by default.</w:t>
+      </w:r>
+    </w:p>
+    <w:p>
+      <w:r>
+        <w:rPr>
+          <w:highlight w:val="green"/>
+        </w:rPr>
+        <w:t>Should add comments into the yaml file also.</w:t>
+      </w:r>
+    </w:p>
+    <w:p/>
+    <w:p>
       <w:r>
         <w:rPr>
           <w:b/>
           <w:bCs/>
         </w:rPr>
-        <w:t xml:space="preserve"> to full </w:t>
-      </w:r>
-      <w:proofErr w:type="spellStart"/>
-      <w:r>
-        <w:rPr>
-          <w:b/>
-          <w:bCs/>
-        </w:rPr>
+        <w:t xml:space="preserve">2.2 </w:t>
+      </w:r>
+      <w:r>
+        <w:t xml:space="preserve">Now need to try to make a simulation using </w:t>
+      </w:r>
+    </w:p>
+    <w:p>
+      <w:r>
+        <w:t>canteraSimulate.create_</w:t>
+      </w:r>
+      <w:r>
         <w:t>yaml</w:t>
       </w:r>
-      <w:proofErr w:type="spellEnd"/>
+      <w:r>
+        <w:t>_and_SimulatePFRorTPRwithCantera</w:t>
+      </w:r>
+    </w:p>
+    <w:p>
+      <w:r>
+        <w:t>Was able to run it.</w:t>
+      </w:r>
+      <w:r>
+        <w:t xml:space="preserve"> </w:t>
+      </w:r>
+    </w:p>
+    <w:p/>
+    <w:p>
+      <w:r>
+        <w:t>Will slowly check the ability to run example 1, example 2, example 3, example 4, and example 5 with the cti way vs the yaml way.</w:t>
+      </w:r>
+      <w:r>
+        <w:t xml:space="preserve"> Also need to be careful to restart the kernel each time</w:t>
+      </w:r>
+      <w:r>
+        <w:t xml:space="preserve"> because I found out it can cause problems in some cases</w:t>
+      </w:r>
+      <w:r>
+        <w:t xml:space="preserve"> if I am doing this</w:t>
+      </w:r>
+      <w:r>
+        <w:t xml:space="preserve"> strange thing.</w:t>
+      </w:r>
+    </w:p>
+    <w:p>
+      <w:r>
+        <w:t xml:space="preserve">Example 1 check: </w:t>
+      </w:r>
     </w:p>
     <w:p>
       <w:r>
         <w:tab/>
-        <w:t xml:space="preserve">I succeeded in doing this, but I needed to change </w:t>
-      </w:r>
-      <w:proofErr w:type="spellStart"/>
-      <w:r>
-        <w:t>thermo</w:t>
-      </w:r>
-      <w:proofErr w:type="spellEnd"/>
-      <w:r>
-        <w:t xml:space="preserve"> to “None” in the full </w:t>
-      </w:r>
-      <w:proofErr w:type="spellStart"/>
-      <w:r>
-        <w:t>cti</w:t>
-      </w:r>
-      <w:proofErr w:type="spellEnd"/>
-      <w:r>
-        <w:t xml:space="preserve"> file.</w:t>
-      </w:r>
-    </w:p>
-    <w:p>
-      <w:r>
-        <w:tab/>
-        <w:t xml:space="preserve">I verified that example_runfile.py (still the </w:t>
-      </w:r>
-      <w:proofErr w:type="spellStart"/>
-      <w:r>
-        <w:t>cti</w:t>
-      </w:r>
-      <w:proofErr w:type="spellEnd"/>
-      <w:r>
-        <w:t xml:space="preserve"> way) works even with </w:t>
-      </w:r>
-      <w:proofErr w:type="spellStart"/>
-      <w:r>
-        <w:t>thermo</w:t>
-      </w:r>
-      <w:proofErr w:type="spellEnd"/>
-      <w:r>
-        <w:t xml:space="preserve"> = None</w:t>
-      </w:r>
-    </w:p>
-    <w:p/>
-    <w:p>
-      <w:r>
-        <w:rPr>
-          <w:b/>
-          <w:bCs/>
-        </w:rPr>
-        <w:t xml:space="preserve">2.1 </w:t>
-      </w:r>
-      <w:r>
-        <w:t>ma</w:t>
-      </w:r>
-      <w:r>
-        <w:t xml:space="preserve">de </w:t>
-      </w:r>
-      <w:r>
-        <w:t xml:space="preserve">function </w:t>
-      </w:r>
-      <w:r>
-        <w:rPr>
-          <w:highlight w:val="yellow"/>
-        </w:rPr>
-        <w:t>“</w:t>
-      </w:r>
-      <w:proofErr w:type="spellStart"/>
-      <w:r>
-        <w:t>create_full_</w:t>
-      </w:r>
-      <w:r>
-        <w:t>yaml</w:t>
-      </w:r>
-      <w:proofErr w:type="spellEnd"/>
-      <w:r>
-        <w:t xml:space="preserve">” as hardcoded to point to the converted </w:t>
-      </w:r>
-      <w:proofErr w:type="spellStart"/>
-      <w:r>
-        <w:t>yaml</w:t>
-      </w:r>
-      <w:proofErr w:type="spellEnd"/>
-      <w:r>
-        <w:t xml:space="preserve"> file.</w:t>
-      </w:r>
-      <w:r>
-        <w:t xml:space="preserve"> I tested that it gave back a </w:t>
-      </w:r>
-      <w:proofErr w:type="spellStart"/>
-      <w:r>
-        <w:t>yaml</w:t>
-      </w:r>
-      <w:proofErr w:type="spellEnd"/>
-      <w:r>
-        <w:t xml:space="preserve"> string.</w:t>
-      </w:r>
-    </w:p>
-    <w:p>
-      <w:pPr>
-        <w:rPr>
-          <w:highlight w:val="yellow"/>
-        </w:rPr>
-      </w:pPr>
-      <w:r>
-        <w:t xml:space="preserve">Tried using </w:t>
-      </w:r>
-      <w:proofErr w:type="spellStart"/>
-      <w:r>
-        <w:t>create_yaml_and_cantera_phases</w:t>
-      </w:r>
-      <w:proofErr w:type="spellEnd"/>
-      <w:r>
-        <w:t xml:space="preserve"> (which depends on </w:t>
-      </w:r>
-      <w:proofErr w:type="spellStart"/>
-      <w:r>
-        <w:t>create_full_</w:t>
-      </w:r>
-      <w:r>
-        <w:t>yaml</w:t>
-      </w:r>
-      <w:proofErr w:type="spellEnd"/>
-      <w:r>
-        <w:t xml:space="preserve">), and was getting an </w:t>
-      </w:r>
-      <w:r>
-        <w:rPr>
-          <w:highlight w:val="green"/>
-        </w:rPr>
-        <w:t>error. Trying t</w:t>
-      </w:r>
-      <w:r>
-        <w:rPr>
-          <w:highlight w:val="green"/>
-        </w:rPr>
-        <w:t>o use “ceO2_yaml_full.yaml” by hardcoding to see if that gets further.</w:t>
-      </w:r>
-    </w:p>
-    <w:p/>
-    <w:p>
-      <w:proofErr w:type="spellStart"/>
-      <w:r>
-        <w:t>reactions_parameters_array</w:t>
-      </w:r>
-      <w:proofErr w:type="spellEnd"/>
-      <w:r>
-        <w:t xml:space="preserve"> = </w:t>
-      </w:r>
-      <w:r>
-        <w:t>"ceO2_input_reactions_parameters.csv"</w:t>
-      </w:r>
-    </w:p>
-    <w:p>
-      <w:proofErr w:type="spellStart"/>
-      <w:r>
-        <w:t>canteraSimulate.create_yaml_and_cantera_phases</w:t>
-      </w:r>
-      <w:proofErr w:type="spellEnd"/>
-      <w:r>
-        <w:t xml:space="preserve">('ceO2', </w:t>
-      </w:r>
-      <w:proofErr w:type="spellStart"/>
-      <w:r>
-        <w:t>reactions_parameters_array</w:t>
-      </w:r>
-      <w:proofErr w:type="spellEnd"/>
-      <w:r>
-        <w:t>, ceO2_input_simulation_settings)</w:t>
-      </w:r>
-    </w:p>
-    <w:p/>
-    <w:p>
-      <w:r>
-        <w:t xml:space="preserve">For making </w:t>
-      </w:r>
-      <w:proofErr w:type="spellStart"/>
-      <w:r>
-        <w:t>cantera</w:t>
-      </w:r>
-      <w:proofErr w:type="spellEnd"/>
-      <w:r>
-        <w:t xml:space="preserve"> phases, I w</w:t>
-      </w:r>
-      <w:r>
-        <w:t xml:space="preserve">as having problems with </w:t>
-      </w:r>
-      <w:proofErr w:type="spellStart"/>
-      <w:r>
-        <w:t>yaml</w:t>
-      </w:r>
-      <w:proofErr w:type="spellEnd"/>
-      <w:r>
-        <w:t xml:space="preserve"> import</w:t>
-      </w:r>
-      <w:r>
-        <w:t xml:space="preserve">. </w:t>
-      </w:r>
-      <w:r>
-        <w:t>Initially imported t</w:t>
-      </w:r>
-      <w:r>
-        <w:t xml:space="preserve">he </w:t>
-      </w:r>
-      <w:proofErr w:type="spellStart"/>
-      <w:r>
-        <w:t>yaml</w:t>
-      </w:r>
-      <w:proofErr w:type="spellEnd"/>
-      <w:r>
-        <w:t xml:space="preserve"> using the “</w:t>
-      </w:r>
-      <w:proofErr w:type="spellStart"/>
-      <w:r>
-        <w:t>infile</w:t>
-      </w:r>
-      <w:proofErr w:type="spellEnd"/>
-      <w:r>
-        <w:t>” argument</w:t>
-      </w:r>
-      <w:r>
-        <w:t xml:space="preserve">, then switched to using the </w:t>
-      </w:r>
-      <w:proofErr w:type="spellStart"/>
-      <w:r>
-        <w:t>yaml_string</w:t>
-      </w:r>
-      <w:proofErr w:type="spellEnd"/>
-      <w:r>
-        <w:t xml:space="preserve"> using the “</w:t>
-      </w:r>
-      <w:proofErr w:type="spellStart"/>
-      <w:r>
-        <w:t>yaml</w:t>
-      </w:r>
-      <w:proofErr w:type="spellEnd"/>
-      <w:r>
-        <w:t>” argument.</w:t>
-      </w:r>
-    </w:p>
-    <w:p>
-      <w:r>
-        <w:br/>
-        <w:t>Needed to give a finite pressure because gas phase can’t have zero density. Made the pressure 1E-20.</w:t>
-      </w:r>
-      <w:r>
-        <w:t xml:space="preserve"> (I’m not sure what units that was in.</w:t>
-      </w:r>
-      <w:r>
-        <w:t xml:space="preserve"> – the </w:t>
-      </w:r>
-      <w:proofErr w:type="spellStart"/>
-      <w:r>
-        <w:t>cti</w:t>
-      </w:r>
-      <w:proofErr w:type="spellEnd"/>
-      <w:r>
-        <w:t xml:space="preserve"> has a comment of Pascal by default.</w:t>
-      </w:r>
-    </w:p>
-    <w:p>
-      <w:r>
-        <w:rPr>
-          <w:highlight w:val="green"/>
-        </w:rPr>
-        <w:t xml:space="preserve">Should add comments into the </w:t>
-      </w:r>
-      <w:proofErr w:type="spellStart"/>
-      <w:r>
-        <w:rPr>
-          <w:highlight w:val="green"/>
-        </w:rPr>
-        <w:t>yaml</w:t>
-      </w:r>
-      <w:proofErr w:type="spellEnd"/>
-      <w:r>
-        <w:rPr>
-          <w:highlight w:val="green"/>
-        </w:rPr>
-        <w:t xml:space="preserve"> file also.</w:t>
-      </w:r>
-    </w:p>
-    <w:p/>
-    <w:p>
-      <w:r>
-        <w:rPr>
-          <w:b/>
-          <w:bCs/>
-        </w:rPr>
-        <w:t xml:space="preserve">2.2 </w:t>
-      </w:r>
-      <w:r>
-        <w:t xml:space="preserve">Now need to try to make a simulation using </w:t>
-      </w:r>
-    </w:p>
-    <w:p>
-      <w:proofErr w:type="spellStart"/>
-      <w:r>
-        <w:t>canteraSimulate.create_</w:t>
-      </w:r>
-      <w:r>
-        <w:t>yaml</w:t>
-      </w:r>
-      <w:r>
-        <w:t>_and_SimulatePFRorTPRwithCantera</w:t>
-      </w:r>
-      <w:proofErr w:type="spellEnd"/>
-    </w:p>
-    <w:p>
-      <w:r>
-        <w:t>Was able to run it.</w:t>
-      </w:r>
-      <w:r>
-        <w:t xml:space="preserve"> </w:t>
-      </w:r>
-    </w:p>
-    <w:p/>
-    <w:p>
-      <w:r>
-        <w:t xml:space="preserve">Will slowly check the ability to run example 1, example 2, example 3, example 4, and example 5 with the </w:t>
-      </w:r>
-      <w:proofErr w:type="spellStart"/>
-      <w:r>
-        <w:t>cti</w:t>
-      </w:r>
-      <w:proofErr w:type="spellEnd"/>
-      <w:r>
-        <w:t xml:space="preserve"> way vs the </w:t>
-      </w:r>
-      <w:proofErr w:type="spellStart"/>
-      <w:r>
-        <w:t>yaml</w:t>
-      </w:r>
-      <w:proofErr w:type="spellEnd"/>
-      <w:r>
-        <w:t xml:space="preserve"> way.</w:t>
-      </w:r>
-      <w:r>
-        <w:t xml:space="preserve"> Also need to be careful to restart the kernel each time</w:t>
-      </w:r>
-      <w:r>
-        <w:t xml:space="preserve"> because I found out it can cause problems in some cases</w:t>
-      </w:r>
-      <w:r>
-        <w:t xml:space="preserve"> if I am doing this</w:t>
-      </w:r>
-      <w:r>
-        <w:t xml:space="preserve"> strange thing.</w:t>
-      </w:r>
-    </w:p>
-    <w:p>
-      <w:r>
-        <w:t xml:space="preserve">Example 1 check: </w:t>
-      </w:r>
-    </w:p>
-    <w:p>
-      <w:r>
-        <w:tab/>
-      </w:r>
-      <w:r>
-        <w:t xml:space="preserve">Ran the regular </w:t>
-      </w:r>
-      <w:proofErr w:type="spellStart"/>
-      <w:r>
-        <w:t>simulationDriver</w:t>
-      </w:r>
-      <w:proofErr w:type="spellEnd"/>
-      <w:r>
-        <w:t xml:space="preserve"> directory only to example 1, then copied the relevant files over to the YAML directory so there is a 'base case' to compare to.</w:t>
+      </w:r>
+      <w:r>
+        <w:t>Ran the regular simulationDriver directory only to example 1, then copied the relevant files over to the YAML directory so there is a 'base case' to compare to.</w:t>
       </w:r>
     </w:p>
     <w:p>
@@ -1809,15 +934,7 @@
         <w:ind w:left="360"/>
       </w:pPr>
       <w:r>
-        <w:t xml:space="preserve">The </w:t>
-      </w:r>
-      <w:proofErr w:type="spellStart"/>
-      <w:r>
-        <w:t>cti</w:t>
-      </w:r>
-      <w:proofErr w:type="spellEnd"/>
-      <w:r>
-        <w:t xml:space="preserve"> case in the YAML directory now shows no changes for example 1.</w:t>
+        <w:t>The cti case in the YAML directory now shows no changes for example 1.</w:t>
       </w:r>
       <w:r>
         <w:t xml:space="preserve"> This is despite a pressure difference of 1E-20 vs 0.0.  It’s a bit concerning that I don’t even see rounding errors.</w:t>
@@ -1833,15 +950,7 @@
         <w:ind w:left="360"/>
       </w:pPr>
       <w:r>
-        <w:t xml:space="preserve">Now using the YAML case in the </w:t>
-      </w:r>
-      <w:proofErr w:type="spellStart"/>
-      <w:r>
-        <w:t>yaml</w:t>
-      </w:r>
-      <w:proofErr w:type="spellEnd"/>
-      <w:r>
-        <w:t xml:space="preserve"> directory.</w:t>
+        <w:t>Now using the YAML case in the yaml directory.</w:t>
       </w:r>
       <w:r>
         <w:t xml:space="preserve">  Again, not even rounding errors.</w:t>
@@ -1892,15 +1001,7 @@
         <w:sym w:font="Wingdings" w:char="F0E0"/>
       </w:r>
       <w:r>
-        <w:t xml:space="preserve"> Checking the </w:t>
-      </w:r>
-      <w:proofErr w:type="spellStart"/>
-      <w:r>
-        <w:t>yaml</w:t>
-      </w:r>
-      <w:proofErr w:type="spellEnd"/>
-      <w:r>
-        <w:t xml:space="preserve"> way shows </w:t>
+        <w:t xml:space="preserve"> Checking the yaml way shows </w:t>
       </w:r>
       <w:r>
         <w:t xml:space="preserve">changes that don’t look negligible to me. </w:t>
@@ -1927,58 +1028,18 @@
         <w:rPr>
           <w:highlight w:val="yellow"/>
         </w:rPr>
-        <w:t xml:space="preserve">There is a distinct difference now: the CTI way is showing two peaks, and the YAML way is showing 1 peak. I suspect that the YAML way is not modifying parameters because it is hardcoded to just read the full </w:t>
-      </w:r>
-      <w:proofErr w:type="spellStart"/>
-      <w:r>
-        <w:rPr>
-          <w:highlight w:val="yellow"/>
-        </w:rPr>
-        <w:t>yaml</w:t>
-      </w:r>
-      <w:proofErr w:type="spellEnd"/>
-      <w:r>
-        <w:rPr>
-          <w:highlight w:val="yellow"/>
-        </w:rPr>
-        <w:t xml:space="preserve"> file.</w:t>
-      </w:r>
-    </w:p>
-    <w:p>
-      <w:r>
-        <w:t xml:space="preserve">I have confirmed that </w:t>
-      </w:r>
-      <w:proofErr w:type="spellStart"/>
-      <w:r>
-        <w:t>yaml</w:t>
-      </w:r>
-      <w:proofErr w:type="spellEnd"/>
-      <w:r>
-        <w:t xml:space="preserve"> Example 1 is giving the same output as </w:t>
-      </w:r>
-      <w:proofErr w:type="spellStart"/>
-      <w:r>
-        <w:t>yaml</w:t>
-      </w:r>
-      <w:proofErr w:type="spellEnd"/>
-      <w:r>
-        <w:t xml:space="preserve"> example 2. This makes sense because the array “</w:t>
-      </w:r>
-      <w:proofErr w:type="spellStart"/>
+        <w:t>There is a distinct difference now: the CTI way is showing two peaks, and the YAML way is showing 1 peak. I suspect that the YAML way is not modifying parameters because it is hardcoded to just read the full yaml file.</w:t>
+      </w:r>
+    </w:p>
+    <w:p>
+      <w:r>
+        <w:t>I have confirmed that yaml Example 1 is giving the same output as yaml example 2. This makes sense because the array “</w:t>
+      </w:r>
       <w:r>
         <w:t>modified_reactions_parameters_array</w:t>
       </w:r>
-      <w:proofErr w:type="spellEnd"/>
-      <w:r>
-        <w:t xml:space="preserve">” is not being used right now – currently the YAML file (and </w:t>
-      </w:r>
-      <w:proofErr w:type="spellStart"/>
-      <w:r>
-        <w:t>yaml_string</w:t>
-      </w:r>
-      <w:proofErr w:type="spellEnd"/>
-      <w:r>
-        <w:t>) are never being modified, always only being read from file.</w:t>
+      <w:r>
+        <w:t>” is not being used right now – currently the YAML file (and yaml_string) are never being modified, always only being read from file.</w:t>
       </w:r>
     </w:p>
     <w:p>
@@ -2003,15 +1064,7 @@
         <w:t xml:space="preserve"> </w:t>
       </w:r>
       <w:r>
-        <w:t xml:space="preserve">Need to get the </w:t>
-      </w:r>
-      <w:proofErr w:type="spellStart"/>
-      <w:r>
-        <w:t>create_full_yaml</w:t>
-      </w:r>
-      <w:proofErr w:type="spellEnd"/>
-      <w:r>
-        <w:t xml:space="preserve"> function working. Will make a side branch for that.</w:t>
+        <w:t>Need to get the create_full_yaml function working. Will make a side branch for that.</w:t>
       </w:r>
     </w:p>
     <w:p>
@@ -2027,21 +1080,11 @@
         <w:t>Started</w:t>
       </w:r>
       <w:r>
-        <w:t xml:space="preserve"> working on </w:t>
-      </w:r>
-      <w:proofErr w:type="spellStart"/>
-      <w:r>
-        <w:t>create_full_yaml</w:t>
-      </w:r>
-      <w:proofErr w:type="spellEnd"/>
-      <w:r>
-        <w:t xml:space="preserve">, and need to also make </w:t>
-      </w:r>
-      <w:proofErr w:type="spellStart"/>
+        <w:t xml:space="preserve"> working on create_full_yaml, and need to also make </w:t>
+      </w:r>
       <w:r>
         <w:t>make_reaction_yaml_string</w:t>
       </w:r>
-      <w:proofErr w:type="spellEnd"/>
     </w:p>
     <w:p/>
     <w:p>
@@ -2106,24 +1149,11 @@
     </w:p>
     <w:p>
       <w:r>
-        <w:t xml:space="preserve">Ran base </w:t>
-      </w:r>
-      <w:proofErr w:type="spellStart"/>
-      <w:r>
-        <w:t>cti</w:t>
-      </w:r>
-      <w:proofErr w:type="spellEnd"/>
-      <w:r>
-        <w:t xml:space="preserve"> case and copied the 4 files that changed into the </w:t>
-      </w:r>
-      <w:r>
-        <w:t>\</w:t>
-      </w:r>
-      <w:proofErr w:type="spellStart"/>
-      <w:r>
-        <w:t>simulationDriver_YAML</w:t>
-      </w:r>
-      <w:proofErr w:type="spellEnd"/>
+        <w:t xml:space="preserve">Ran base cti case and copied the 4 files that changed into the </w:t>
+      </w:r>
+      <w:r>
+        <w:t>\simulationDriver_YAML</w:t>
+      </w:r>
       <w:r>
         <w:t xml:space="preserve"> </w:t>
       </w:r>
@@ -2170,100 +1200,71 @@
     </w:p>
     <w:p>
       <w:r>
-        <w:t xml:space="preserve">Ran base </w:t>
-      </w:r>
-      <w:proofErr w:type="spellStart"/>
-      <w:r>
-        <w:t>cti</w:t>
-      </w:r>
-      <w:proofErr w:type="spellEnd"/>
-      <w:r>
-        <w:t xml:space="preserve"> case and copied the files that changed into the </w:t>
-      </w:r>
-      <w:r>
-        <w:t>\</w:t>
-      </w:r>
-      <w:proofErr w:type="spellStart"/>
-      <w:r>
-        <w:t>simulationDriver_YAML</w:t>
-      </w:r>
-      <w:proofErr w:type="spellEnd"/>
+        <w:t xml:space="preserve">Ran base cti case and copied the files that changed into the </w:t>
+      </w:r>
+      <w:r>
+        <w:t xml:space="preserve">\simulationDriver_YAML </w:t>
+      </w:r>
+      <w:r>
+        <w:t>directory so that can compare diffs against them</w:t>
+      </w:r>
+      <w:r>
+        <w:t xml:space="preserve"> (mainly the modifyReactionsSamplingCase 1 type files).</w:t>
+      </w:r>
+    </w:p>
+    <w:p/>
+    <w:p>
+      <w:r>
+        <w:t>Now running CTI in the YAML directory.</w:t>
+      </w:r>
+      <w:r>
+        <w:t xml:space="preserve"> – no changes in the files like </w:t>
+      </w:r>
+      <w:r>
+        <w:t>modifyReactionsSamplingCase 1</w:t>
+      </w:r>
+    </w:p>
+    <w:p>
+      <w:r>
+        <w:t xml:space="preserve">Now running YAML in the YAML directory </w:t>
+      </w:r>
+      <w:r>
+        <w:t>–</w:t>
+      </w:r>
       <w:r>
         <w:t xml:space="preserve"> </w:t>
       </w:r>
       <w:r>
-        <w:t>directory so that can compare diffs against them</w:t>
-      </w:r>
-      <w:r>
-        <w:t xml:space="preserve"> (mainly the </w:t>
-      </w:r>
-      <w:proofErr w:type="spellStart"/>
-      <w:r>
-        <w:t>modifyReactionsSamplingCase</w:t>
-      </w:r>
-      <w:proofErr w:type="spellEnd"/>
-      <w:r>
-        <w:t xml:space="preserve"> 1 type files).</w:t>
+        <w:t>there are changes, but</w:t>
+      </w:r>
+      <w:r>
+        <w:t xml:space="preserve"> only numerical error diffs,</w:t>
+      </w:r>
+      <w:r>
+        <w:t xml:space="preserve"> as shown in </w:t>
+      </w:r>
+      <w:r>
+        <w:t>ceO2_output_rates_all_ModifyReactionssamplingCase2_YAML.xlsx</w:t>
+      </w:r>
+      <w:r>
+        <w:t xml:space="preserve"> and </w:t>
+      </w:r>
+      <w:r>
+        <w:t>ceO2_output_rates_all_ModifyReactionssamplingCase2_</w:t>
+      </w:r>
+      <w:r>
+        <w:t>CTI</w:t>
+      </w:r>
+      <w:r>
+        <w:t>.xlsx</w:t>
+      </w:r>
+      <w:r>
+        <w:t xml:space="preserve"> </w:t>
       </w:r>
     </w:p>
     <w:p/>
     <w:p>
       <w:r>
-        <w:t>Now running CTI in the YAML directory.</w:t>
-      </w:r>
-      <w:r>
-        <w:t xml:space="preserve"> – no changes in the files like </w:t>
-      </w:r>
-      <w:proofErr w:type="spellStart"/>
-      <w:r>
-        <w:t>modifyReactionsSamplingCase</w:t>
-      </w:r>
-      <w:proofErr w:type="spellEnd"/>
-      <w:r>
-        <w:t xml:space="preserve"> 1</w:t>
-      </w:r>
-    </w:p>
-    <w:p>
-      <w:r>
-        <w:t xml:space="preserve">Now running YAML in the YAML directory </w:t>
-      </w:r>
-      <w:r>
-        <w:t>–</w:t>
-      </w:r>
-      <w:r>
-        <w:t xml:space="preserve"> </w:t>
-      </w:r>
-      <w:r>
-        <w:t>there are changes, but</w:t>
-      </w:r>
-      <w:r>
-        <w:t xml:space="preserve"> only numerical error diffs,</w:t>
-      </w:r>
-      <w:r>
-        <w:t xml:space="preserve"> as shown in </w:t>
-      </w:r>
-      <w:r>
-        <w:t>ceO2_output_rates_all_ModifyReactionssamplingCase2_YAML.xlsx</w:t>
-      </w:r>
-      <w:r>
-        <w:t xml:space="preserve"> and </w:t>
-      </w:r>
-      <w:r>
-        <w:t>ceO2_output_rates_all_ModifyReactionssamplingCase2_</w:t>
-      </w:r>
-      <w:r>
-        <w:t>CTI</w:t>
-      </w:r>
-      <w:r>
-        <w:t>.xlsx</w:t>
-      </w:r>
-      <w:r>
-        <w:t xml:space="preserve"> </w:t>
-      </w:r>
-    </w:p>
-    <w:p/>
-    <w:p>
-      <w:r>
         <w:t>Checking Example 5:</w:t>
       </w:r>
     </w:p>
@@ -2275,8 +1276,30 @@
         <w:t xml:space="preserve"> by diffs.</w:t>
       </w:r>
     </w:p>
-    <w:p/>
-    <w:p/>
+    <w:p>
+      <w:r>
+        <w:sym w:font="Wingdings" w:char="F0E0"/>
+      </w:r>
+      <w:r>
+        <w:t xml:space="preserve"> with new CTI, no changes.</w:t>
+      </w:r>
+    </w:p>
+    <w:p>
+      <w:r>
+        <w:sym w:font="Wingdings" w:char="F0E0"/>
+      </w:r>
+      <w:r>
+        <w:t xml:space="preserve"> with new YAML,</w:t>
+      </w:r>
+      <w:r>
+        <w:t xml:space="preserve"> very tiny rounding errors. </w:t>
+      </w:r>
+    </w:p>
+    <w:p>
+      <w:r>
+        <w:t>Passed. Also, the YAML way is much much faster.</w:t>
+      </w:r>
+    </w:p>
     <w:sectPr>
       <w:pgSz w:w="12240" w:h="15840"/>
       <w:pgMar w:top="1440" w:right="1440" w:bottom="1440" w:left="1440" w:header="720" w:footer="720" w:gutter="0"/>

</xml_diff>

<commit_message>
4.0 Preparing for changing to modifyReactionsInOnePhase with yaml
</commit_message>
<xml_diff>
--- a/PEUQSE/simulationDriver_YAML/220519ProcDocForYAMLConversion.docx
+++ b/PEUQSE/simulationDriver_YAML/220519ProcDocForYAMLConversion.docx
@@ -1152,24 +1152,124 @@
         <w:t xml:space="preserve">Ran base cti case and copied the 4 files that changed into the </w:t>
       </w:r>
       <w:r>
-        <w:t>\simulationDriver_YAML</w:t>
-      </w:r>
+        <w:t xml:space="preserve">\simulationDriver_YAML </w:t>
+      </w:r>
+      <w:r>
+        <w:t>directory so that can compare diffs against them.</w:t>
+      </w:r>
+    </w:p>
+    <w:p>
       <w:r>
         <w:t xml:space="preserve"> </w:t>
       </w:r>
       <w:r>
-        <w:t>directory so that can compare diffs against them.</w:t>
-      </w:r>
-    </w:p>
-    <w:p>
+        <w:sym w:font="Wingdings" w:char="F0E0"/>
+      </w:r>
+      <w:r>
+        <w:t xml:space="preserve"> With new CTI, no changes from example 3.</w:t>
+      </w:r>
+    </w:p>
+    <w:p>
+      <w:r>
+        <w:sym w:font="Wingdings" w:char="F0E0"/>
+      </w:r>
+      <w:r>
+        <w:t xml:space="preserve"> with new YAML,  there are changes in the files like </w:t>
+      </w:r>
+      <w:r>
+        <w:t>ceO2_output_rates_all_FullYAMLsamplingCase0.csv</w:t>
+      </w:r>
+      <w:r>
+        <w:t xml:space="preserve">  which should be considered expected because now they are working and before they were not working. Note that the 3 YAML cases differ from each other now. In general, the files now match CTI within rounding.</w:t>
+      </w:r>
+    </w:p>
+    <w:p/>
+    <w:p>
+      <w:r>
+        <w:t>Checking Example 4:</w:t>
+      </w:r>
+    </w:p>
+    <w:p>
+      <w:r>
+        <w:t xml:space="preserve">Ran base cti case and copied the files that changed into the </w:t>
+      </w:r>
+      <w:r>
+        <w:t xml:space="preserve">\simulationDriver_YAML </w:t>
+      </w:r>
+      <w:r>
+        <w:t>directory so that can compare diffs against them</w:t>
+      </w:r>
+      <w:r>
+        <w:t xml:space="preserve"> (mainly the modifyReactionsSamplingCase 1 type files).</w:t>
+      </w:r>
+    </w:p>
+    <w:p/>
+    <w:p>
+      <w:r>
+        <w:t>Now running CTI in the YAML directory.</w:t>
+      </w:r>
+      <w:r>
+        <w:t xml:space="preserve"> – no changes in the files like modifyReactionsSamplingCase 1</w:t>
+      </w:r>
+    </w:p>
+    <w:p>
+      <w:r>
+        <w:t xml:space="preserve">Now running YAML in the YAML directory </w:t>
+      </w:r>
+      <w:r>
+        <w:t>–</w:t>
+      </w:r>
       <w:r>
         <w:t xml:space="preserve"> </w:t>
       </w:r>
       <w:r>
+        <w:t>there are changes, but</w:t>
+      </w:r>
+      <w:r>
+        <w:t xml:space="preserve"> only numerical error diffs,</w:t>
+      </w:r>
+      <w:r>
+        <w:t xml:space="preserve"> as shown in </w:t>
+      </w:r>
+      <w:r>
+        <w:t>ceO2_output_rates_all_ModifyReactionssamplingCase2_YAML.xlsx</w:t>
+      </w:r>
+      <w:r>
+        <w:t xml:space="preserve"> and </w:t>
+      </w:r>
+      <w:r>
+        <w:t>ceO2_output_rates_all_ModifyReactionssamplingCase2_</w:t>
+      </w:r>
+      <w:r>
+        <w:t>CTI</w:t>
+      </w:r>
+      <w:r>
+        <w:t>.xlsx</w:t>
+      </w:r>
+      <w:r>
+        <w:t xml:space="preserve"> </w:t>
+      </w:r>
+    </w:p>
+    <w:p/>
+    <w:p>
+      <w:r>
+        <w:t>Checking Example 5:</w:t>
+      </w:r>
+    </w:p>
+    <w:p>
+      <w:r>
+        <w:t>Ran the base case then copied over several files to the YAML directory for comparisons</w:t>
+      </w:r>
+      <w:r>
+        <w:t xml:space="preserve"> by diffs.</w:t>
+      </w:r>
+    </w:p>
+    <w:p>
+      <w:r>
         <w:sym w:font="Wingdings" w:char="F0E0"/>
       </w:r>
       <w:r>
-        <w:t xml:space="preserve"> With new CTI, no changes from example 3.</w:t>
+        <w:t xml:space="preserve"> with new CTI, no changes.</w:t>
       </w:r>
     </w:p>
     <w:p>
@@ -1177,127 +1277,391 @@
         <w:sym w:font="Wingdings" w:char="F0E0"/>
       </w:r>
       <w:r>
-        <w:t xml:space="preserve"> with new YAML,  there are changes in the files like </w:t>
-      </w:r>
-      <w:r>
-        <w:t>ceO2_output_rates_all_FullYAMLsamplingCase0.csv</w:t>
-      </w:r>
-      <w:r>
-        <w:t xml:space="preserve">  which should be considered expected because now they are working and before they were not working. Note that the 3 YAML cases differ from each other now. In general, the files now match CTI within rounding.</w:t>
-      </w:r>
-    </w:p>
-    <w:p/>
-    <w:p>
-      <w:r>
-        <w:t xml:space="preserve">Checking Example </w:t>
-      </w:r>
-      <w:r>
-        <w:t>4</w:t>
-      </w:r>
-      <w:r>
-        <w:t>:</w:t>
-      </w:r>
-    </w:p>
-    <w:p>
-      <w:r>
-        <w:t xml:space="preserve">Ran base cti case and copied the files that changed into the </w:t>
-      </w:r>
-      <w:r>
-        <w:t xml:space="preserve">\simulationDriver_YAML </w:t>
-      </w:r>
-      <w:r>
-        <w:t>directory so that can compare diffs against them</w:t>
-      </w:r>
-      <w:r>
-        <w:t xml:space="preserve"> (mainly the modifyReactionsSamplingCase 1 type files).</w:t>
-      </w:r>
-    </w:p>
-    <w:p/>
-    <w:p>
-      <w:r>
-        <w:t>Now running CTI in the YAML directory.</w:t>
-      </w:r>
-      <w:r>
-        <w:t xml:space="preserve"> – no changes in the files like </w:t>
-      </w:r>
-      <w:r>
-        <w:t>modifyReactionsSamplingCase 1</w:t>
-      </w:r>
-    </w:p>
-    <w:p>
-      <w:r>
-        <w:t xml:space="preserve">Now running YAML in the YAML directory </w:t>
-      </w:r>
-      <w:r>
-        <w:t>–</w:t>
-      </w:r>
+        <w:t xml:space="preserve"> with new YAML,</w:t>
+      </w:r>
+      <w:r>
+        <w:t xml:space="preserve"> very tiny rounding errors. </w:t>
+      </w:r>
+    </w:p>
+    <w:p>
+      <w:r>
+        <w:t>Passed. Also, the YAML way is much much faster.</w:t>
+      </w:r>
+    </w:p>
+    <w:p/>
+    <w:p/>
+    <w:p>
+      <w:r>
+        <w:rPr>
+          <w:b/>
+          <w:bCs/>
+        </w:rPr>
+        <w:t xml:space="preserve">4. </w:t>
+      </w:r>
+      <w:r>
+        <w:t xml:space="preserve">Now need to try using </w:t>
+      </w:r>
+      <w:r>
+        <w:t>modifyReactionsInOnePhase</w:t>
+      </w:r>
+      <w:r>
+        <w:t xml:space="preserve"> for case that’s non-Arrhenius</w:t>
+      </w:r>
+      <w:r>
+        <w:t>, and need to figure out how the examples are all working given that previously modify was not working.</w:t>
+      </w:r>
+    </w:p>
+    <w:p>
+      <w:r>
+        <w:sym w:font="Wingdings" w:char="F0E0"/>
+      </w:r>
+      <w:r>
+        <w:t xml:space="preserve"> First, check if any of the examples (1 through 5) are set up to do anything that’s non-Arrhenius.</w:t>
+      </w:r>
+    </w:p>
+    <w:p>
       <w:r>
         <w:t xml:space="preserve"> </w:t>
       </w:r>
       <w:r>
-        <w:t>there are changes, but</w:t>
-      </w:r>
-      <w:r>
-        <w:t xml:space="preserve"> only numerical error diffs,</w:t>
-      </w:r>
-      <w:r>
-        <w:t xml:space="preserve"> as shown in </w:t>
-      </w:r>
-      <w:r>
-        <w:t>ceO2_output_rates_all_ModifyReactionssamplingCase2_YAML.xlsx</w:t>
-      </w:r>
-      <w:r>
-        <w:t xml:space="preserve"> and </w:t>
-      </w:r>
-      <w:r>
-        <w:t>ceO2_output_rates_all_ModifyReactionssamplingCase2_</w:t>
-      </w:r>
-      <w:r>
-        <w:t>CTI</w:t>
-      </w:r>
-      <w:r>
-        <w:t>.xlsx</w:t>
+        <w:sym w:font="Wingdings" w:char="F0E0"/>
+      </w:r>
+      <w:r>
+        <w:t xml:space="preserve"> Examples 1, 2, and 3 use </w:t>
+      </w:r>
+      <w:r>
+        <w:t>canteraSimulate.create_yaml_and_SimulatePFRorTPRwithCantera</w:t>
+      </w:r>
+      <w:r>
+        <w:t xml:space="preserve">  (which means they are loading the whole model again)</w:t>
+      </w:r>
+    </w:p>
+    <w:p>
+      <w:r>
+        <w:sym w:font="Wingdings" w:char="F0E0"/>
+      </w:r>
+      <w:r>
+        <w:t xml:space="preserve"> Example 4 is using </w:t>
+      </w:r>
+      <w:r>
+        <w:t>canteraSimulate.modify_reactions_and_SimulatePFRorTPRwithCantera</w:t>
+      </w:r>
+      <w:r>
+        <w:t xml:space="preserve"> so at least in principle should not be loading the whole model again. Example 4 seems to modify only the Ea</w:t>
+      </w:r>
+      <w:r>
+        <w:t xml:space="preserve">, and </w:t>
+      </w:r>
+      <w:r>
+        <w:rPr>
+          <w:highlight w:val="yellow"/>
+        </w:rPr>
+        <w:t xml:space="preserve">also must be modifying </w:t>
+      </w:r>
+      <w:r>
+        <w:rPr>
+          <w:i/>
+          <w:iCs/>
+          <w:highlight w:val="yellow"/>
+        </w:rPr>
+        <w:t xml:space="preserve">before </w:t>
+      </w:r>
+      <w:r>
+        <w:rPr>
+          <w:highlight w:val="yellow"/>
+        </w:rPr>
+        <w:t>simulation starts?</w:t>
+      </w:r>
+      <w:r>
+        <w:rPr>
+          <w:highlight w:val="yellow"/>
+        </w:rPr>
+        <w:t xml:space="preserve"> How does it reset to the initial state?</w:t>
+      </w:r>
+    </w:p>
+    <w:p>
+      <w:r>
+        <w:sym w:font="Wingdings" w:char="F0E0"/>
+      </w:r>
+      <w:r>
+        <w:t xml:space="preserve"> Example 5 also uses </w:t>
+      </w:r>
+      <w:r>
+        <w:t>canteraSimulate.modify_reactions_and_SimulatePFRorTPRwithCantera</w:t>
+      </w:r>
+      <w:r>
+        <w:t xml:space="preserve"> and somehow includes coverage dependence. But how?</w:t>
+      </w:r>
+    </w:p>
+    <w:p/>
+    <w:p>
+      <w:r>
+        <w:t>Looking into it, we see:</w:t>
+      </w:r>
+    </w:p>
+    <w:p>
+      <w:pPr>
+        <w:ind w:left="720"/>
+      </w:pPr>
+      <w:r>
+        <w:t xml:space="preserve">canteraKineticsParametersParser.modifyReactionsInOnePhase(canteraPhases['gas'], reactions_parameters_array, ArrheniusOnly = ArrheniusOnly, byProvidedReactionID = byProvidedReactionID)   </w:t>
+      </w:r>
+    </w:p>
+    <w:p>
+      <w:pPr>
+        <w:ind w:left="720"/>
+      </w:pPr>
+      <w:r>
+        <w:t>canteraKineticsParametersParser.modifyReactionsInOnePhase(canteraPhases['surf'], reactions_parameters_array, ArrheniusOnly = ArrheniusOnly, byProvidedReactionID = byProvidedReactionID)</w:t>
+      </w:r>
+    </w:p>
+    <w:p>
+      <w:pPr>
+        <w:ind w:left="720"/>
+      </w:pPr>
+      <w:r>
+        <w:t xml:space="preserve">Then calls </w:t>
+      </w:r>
+      <w:r>
+        <w:t>simulatePFRorTPRwithCantera</w:t>
+      </w:r>
+    </w:p>
+    <w:p>
+      <w:pPr>
+        <w:ind w:left="720"/>
+      </w:pPr>
+    </w:p>
+    <w:p>
+      <w:pPr>
+        <w:ind w:left="720"/>
+      </w:pPr>
+      <w:r>
+        <w:t xml:space="preserve">Now need to look into </w:t>
+      </w:r>
+      <w:r>
+        <w:t>modifyReactionsInOnePhase</w:t>
+      </w:r>
+      <w:r>
+        <w:t xml:space="preserve"> since maybe it currently treats surface and gas phases differently due to the old problem. </w:t>
+      </w:r>
+    </w:p>
+    <w:p>
+      <w:pPr>
+        <w:ind w:left="720"/>
+      </w:pPr>
+      <w:r>
+        <w:tab/>
+      </w:r>
+      <w:r>
+        <w:sym w:font="Wingdings" w:char="F0E0"/>
+      </w:r>
+      <w:r>
+        <w:t xml:space="preserve"> Yes, it looks similar to </w:t>
+      </w:r>
+      <w:r>
+        <w:t>make_reaction_</w:t>
+      </w:r>
+      <w:r>
+        <w:t>cti</w:t>
+      </w:r>
+      <w:r>
+        <w:t>_string</w:t>
+      </w:r>
+      <w:r>
+        <w:t>, and there is a FIXME in it:</w:t>
+      </w:r>
+    </w:p>
+    <w:p>
+      <w:pPr>
+        <w:ind w:left="720"/>
+      </w:pPr>
+      <w:r>
+        <w:t>if concentrationDependenceSpecies == "None": #FIXME: Not working yet (because of Cantera side, not because of this script.)</w:t>
+      </w:r>
+    </w:p>
+    <w:p>
+      <w:pPr>
+        <w:ind w:left="720"/>
+      </w:pPr>
+    </w:p>
+    <w:p>
+      <w:pPr>
+        <w:ind w:left="720"/>
+      </w:pPr>
+      <w:r>
+        <w:t>I also need to look at the following functions:</w:t>
+      </w:r>
+    </w:p>
+    <w:p>
+      <w:pPr>
+        <w:ind w:left="720" w:firstLine="720"/>
+        <w:rPr>
+          <w:highlight w:val="yellow"/>
+        </w:rPr>
+      </w:pPr>
+      <w:r>
+        <w:rPr>
+          <w:highlight w:val="yellow"/>
+        </w:rPr>
+        <w:t>“ArrheniusParametersMultiplierInOnePhase”</w:t>
+      </w:r>
+    </w:p>
+    <w:p>
+      <w:pPr>
+        <w:ind w:left="720" w:firstLine="720"/>
+      </w:pPr>
+      <w:r>
+        <w:rPr>
+          <w:highlight w:val="yellow"/>
+        </w:rPr>
+        <w:t>“ArrheniusParameterAddedToInOnePhase”</w:t>
+      </w:r>
+    </w:p>
+    <w:p/>
+    <w:p>
+      <w:r>
+        <w:t xml:space="preserve">First, will work on </w:t>
+      </w:r>
+      <w:r>
+        <w:t>modifyReactionsInOnePhase</w:t>
+      </w:r>
+      <w:r>
+        <w:t xml:space="preserve"> since I am sure I need to update that to the YAML way.</w:t>
+      </w:r>
+    </w:p>
+    <w:p/>
+    <w:p>
+      <w:r>
+        <w:t>The steps are:</w:t>
+      </w:r>
+    </w:p>
+    <w:p>
+      <w:r>
+        <w:t>make_reaction_yaml_string(individualreactions_parameters_array, for_full_yaml = False)</w:t>
+      </w:r>
+    </w:p>
+    <w:p/>
+    <w:p>
+      <w:r>
+        <w:t xml:space="preserve">create reaction object </w:t>
+      </w:r>
+      <w:r>
+        <w:t>from yaml string (depending on cantera version)</w:t>
+      </w:r>
+    </w:p>
+    <w:p>
+      <w:r>
+        <w:t xml:space="preserve">modifiedReactionObject  = </w:t>
+      </w:r>
+      <w:r>
+        <w:t>ct.Reaction.fromYaml(</w:t>
+      </w:r>
+      <w:r>
+        <w:t>yaml_string</w:t>
+      </w:r>
+      <w:r>
+        <w:t xml:space="preserve"> , kinetics=</w:t>
       </w:r>
       <w:r>
         <w:t xml:space="preserve"> </w:t>
       </w:r>
-    </w:p>
-    <w:p/>
-    <w:p>
-      <w:r>
-        <w:t>Checking Example 5:</w:t>
-      </w:r>
-    </w:p>
-    <w:p>
-      <w:r>
-        <w:t>Ran the base case then copied over several files to the YAML directory for comparisons</w:t>
-      </w:r>
-      <w:r>
-        <w:t xml:space="preserve"> by diffs.</w:t>
-      </w:r>
-    </w:p>
-    <w:p>
-      <w:r>
-        <w:sym w:font="Wingdings" w:char="F0E0"/>
-      </w:r>
-      <w:r>
-        <w:t xml:space="preserve"> with new CTI, no changes.</w:t>
-      </w:r>
-    </w:p>
-    <w:p>
-      <w:r>
-        <w:sym w:font="Wingdings" w:char="F0E0"/>
-      </w:r>
-      <w:r>
-        <w:t xml:space="preserve"> with new YAML,</w:t>
-      </w:r>
-      <w:r>
-        <w:t xml:space="preserve"> very tiny rounding errors. </w:t>
-      </w:r>
-    </w:p>
-    <w:p>
-      <w:r>
-        <w:t>Passed. Also, the YAML way is much much faster.</w:t>
+      <w:r>
+        <w:t>canteraPhaseObject</w:t>
+      </w:r>
+      <w:r>
+        <w:t>)</w:t>
+      </w:r>
+    </w:p>
+    <w:p>
+      <w:r>
+        <w:t xml:space="preserve">modifiedReactionObject  = </w:t>
+      </w:r>
+      <w:r>
+        <w:t>ct.Reaction.from_yaml(</w:t>
+      </w:r>
+      <w:r>
+        <w:t>yaml_string</w:t>
+      </w:r>
+      <w:r>
+        <w:t>, kinetics=</w:t>
+      </w:r>
+      <w:r>
+        <w:t xml:space="preserve"> </w:t>
+      </w:r>
+      <w:r>
+        <w:t>canteraPhaseObject</w:t>
+      </w:r>
+      <w:r>
+        <w:t>)</w:t>
+      </w:r>
+    </w:p>
+    <w:p/>
+    <w:p>
+      <w:r>
+        <w:t xml:space="preserve">Then modify </w:t>
+      </w:r>
+      <w:r>
+        <w:t xml:space="preserve">within the phase using </w:t>
+      </w:r>
+      <w:r>
+        <w:t>using:</w:t>
+      </w:r>
+    </w:p>
+    <w:p>
+      <w:r>
+        <w:t xml:space="preserve">canteraPhaseObject.modify_reaction(int(reactionID),modifiedReactionObject) </w:t>
+      </w:r>
+    </w:p>
+    <w:p/>
+    <w:p>
+      <w:r>
+        <w:lastRenderedPageBreak/>
+        <w:t>Also removed the Arrhenius form only restriction that had been on.</w:t>
+      </w:r>
+    </w:p>
+    <w:p/>
+    <w:p>
+      <w:r>
+        <w:t>I kept the old and new versions of the files so that I can switch back and forth between them for testing:</w:t>
+      </w:r>
+      <w:r>
+        <w:br/>
+      </w:r>
+      <w:r>
+        <w:t>canteraKineticsParametersParser_new.py</w:t>
+      </w:r>
+    </w:p>
+    <w:p>
+      <w:r>
+        <w:t>canteraKineticsParametersParser_</w:t>
+      </w:r>
+      <w:r>
+        <w:t>old</w:t>
+      </w:r>
+      <w:r>
+        <w:t>.py</w:t>
+      </w:r>
+    </w:p>
+    <w:p>
+      <w:r>
+        <w:t>canteraSimulate_new.py</w:t>
+      </w:r>
+    </w:p>
+    <w:p>
+      <w:r>
+        <w:t>canteraSimulate_</w:t>
+      </w:r>
+      <w:r>
+        <w:t>old</w:t>
+      </w:r>
+      <w:r>
+        <w:t>.py</w:t>
+      </w:r>
+    </w:p>
+    <w:p/>
+    <w:p>
+      <w:r>
+        <w:t>The cases without “_new” and “_old” are the ones actually used (and will be saved over to switch back and forth.</w:t>
       </w:r>
     </w:p>
     <w:sectPr>
@@ -2107,7 +2471,7 @@
   <w:style w:type="paragraph" w:default="1" w:styleId="Normal">
     <w:name w:val="Normal"/>
     <w:qFormat/>
-    <w:rsid w:val="00DA5C25"/>
+    <w:rsid w:val="00526136"/>
     <w:pPr>
       <w:spacing w:after="0"/>
     </w:pPr>

</xml_diff>

<commit_message>
4.0 Plotting CTI output with new canteraKineticsParser and plotting versus old outputs
The outputs are slightly different, but seem like numerical errors and seem okay.
</commit_message>
<xml_diff>
--- a/PEUQSE/simulationDriver_YAML/220519ProcDocForYAMLConversion.docx
+++ b/PEUQSE/simulationDriver_YAML/220519ProcDocForYAMLConversion.docx
@@ -4,7 +4,23 @@
   <w:body>
     <w:p>
       <w:r>
-        <w:t>The simulationDriver for cantera is being upgraded to the YAML way because it will allow surface reactions to be modified on the fl</w:t>
+        <w:t xml:space="preserve">The </w:t>
+      </w:r>
+      <w:proofErr w:type="spellStart"/>
+      <w:r>
+        <w:t>simulationDriver</w:t>
+      </w:r>
+      <w:proofErr w:type="spellEnd"/>
+      <w:r>
+        <w:t xml:space="preserve"> for </w:t>
+      </w:r>
+      <w:proofErr w:type="spellStart"/>
+      <w:r>
+        <w:t>cantera</w:t>
+      </w:r>
+      <w:proofErr w:type="spellEnd"/>
+      <w:r>
+        <w:t xml:space="preserve"> is being upgraded to the YAML way because it will allow surface reactions to be modified on the fl</w:t>
       </w:r>
       <w:r>
         <w:t>y.</w:t>
@@ -28,7 +44,31 @@
         <w:t>The input files</w:t>
       </w:r>
       <w:r>
-        <w:t xml:space="preserve"> (currently in cti format for starting top of cti file and also at intermediate steps).</w:t>
+        <w:t xml:space="preserve"> (currently in </w:t>
+      </w:r>
+      <w:proofErr w:type="spellStart"/>
+      <w:r>
+        <w:t>cti</w:t>
+      </w:r>
+      <w:proofErr w:type="spellEnd"/>
+      <w:r>
+        <w:t xml:space="preserve"> format for starting top of </w:t>
+      </w:r>
+      <w:proofErr w:type="spellStart"/>
+      <w:r>
+        <w:t>cti</w:t>
+      </w:r>
+      <w:proofErr w:type="spellEnd"/>
+      <w:r>
+        <w:t xml:space="preserve"> file </w:t>
+      </w:r>
+      <w:proofErr w:type="gramStart"/>
+      <w:r>
+        <w:t>and also</w:t>
+      </w:r>
+      <w:proofErr w:type="gramEnd"/>
+      <w:r>
+        <w:t xml:space="preserve"> at intermediate steps).</w:t>
       </w:r>
     </w:p>
     <w:p>
@@ -43,19 +83,43 @@
         <w:t>The functions</w:t>
       </w:r>
       <w:r>
-        <w:t xml:space="preserve"> from my simulationDriver.</w:t>
+        <w:t xml:space="preserve"> from my </w:t>
+      </w:r>
+      <w:proofErr w:type="spellStart"/>
+      <w:r>
+        <w:t>simulationDriver</w:t>
+      </w:r>
+      <w:proofErr w:type="spellEnd"/>
+      <w:r>
+        <w:t>.</w:t>
       </w:r>
     </w:p>
     <w:p/>
     <w:p>
       <w:r>
-        <w:t xml:space="preserve">The functions are actually easier to convert. However, we need to convert the input files </w:t>
+        <w:t xml:space="preserve">The functions are </w:t>
+      </w:r>
+      <w:proofErr w:type="gramStart"/>
+      <w:r>
+        <w:t>actually easier</w:t>
+      </w:r>
+      <w:proofErr w:type="gramEnd"/>
+      <w:r>
+        <w:t xml:space="preserve"> to convert. However, we need to convert the input files </w:t>
       </w:r>
       <w:r>
         <w:t xml:space="preserve">to the YAML way </w:t>
       </w:r>
       <w:r>
-        <w:t>first because the old cti way does not create</w:t>
+        <w:t xml:space="preserve">first because the old </w:t>
+      </w:r>
+      <w:proofErr w:type="spellStart"/>
+      <w:r>
+        <w:t>cti</w:t>
+      </w:r>
+      <w:proofErr w:type="spellEnd"/>
+      <w:r>
+        <w:t xml:space="preserve"> way does not create</w:t>
       </w:r>
       <w:r>
         <w:t xml:space="preserve"> </w:t>
@@ -73,8 +137,13 @@
         <w:t>(in</w:t>
       </w:r>
       <w:r>
-        <w:t xml:space="preserve"> cantera</w:t>
-      </w:r>
+        <w:t xml:space="preserve"> </w:t>
+      </w:r>
+      <w:proofErr w:type="spellStart"/>
+      <w:r>
+        <w:t>cantera</w:t>
+      </w:r>
+      <w:proofErr w:type="spellEnd"/>
       <w:r>
         <w:t xml:space="preserve"> python objects) </w:t>
       </w:r>
@@ -92,8 +161,21 @@
       <w:r>
         <w:t xml:space="preserve">First, let’s consider how the CTI file gets made so that we can switch it to the YAML way. </w:t>
       </w:r>
-      <w:r>
-        <w:t>Actually, we can just, for now, use the CTI to YAML converter at the very end of full cti file creation because we already know that will convert to a suitable YAML file.</w:t>
+      <w:proofErr w:type="gramStart"/>
+      <w:r>
+        <w:t>Actually, we</w:t>
+      </w:r>
+      <w:proofErr w:type="gramEnd"/>
+      <w:r>
+        <w:t xml:space="preserve"> can just, for now, use the CTI to YAML converter at the very end of full </w:t>
+      </w:r>
+      <w:proofErr w:type="spellStart"/>
+      <w:r>
+        <w:t>cti</w:t>
+      </w:r>
+      <w:proofErr w:type="spellEnd"/>
+      <w:r>
+        <w:t xml:space="preserve"> file creation because we already know that will convert to a suitable YAML file.</w:t>
       </w:r>
     </w:p>
     <w:p/>
@@ -101,9 +183,11 @@
       <w:r>
         <w:t xml:space="preserve">The current flow basically occurs inside a single function, as seen inside example_runfile.py, it is the function call:  </w:t>
       </w:r>
+      <w:proofErr w:type="spellStart"/>
       <w:r>
         <w:t>canteraSimulate.create_cti_and_SimulatePFRorTPRwithCantera</w:t>
       </w:r>
+      <w:proofErr w:type="spellEnd"/>
     </w:p>
     <w:p>
       <w:pPr>
@@ -118,11 +202,16 @@
       <w:r>
         <w:t xml:space="preserve"> takes a CTI top info file (like </w:t>
       </w:r>
+      <w:proofErr w:type="gramStart"/>
       <w:r>
         <w:t>ceO2_cti_top_info.cti</w:t>
       </w:r>
       <w:r>
-        <w:t xml:space="preserve"> ) which has the species names and phases, and it also takes an array of </w:t>
+        <w:t xml:space="preserve"> )</w:t>
+      </w:r>
+      <w:proofErr w:type="gramEnd"/>
+      <w:r>
+        <w:t xml:space="preserve"> which has the species names and phases, and it also takes an array of </w:t>
       </w:r>
       <w:r>
         <w:rPr>
@@ -161,12 +250,23 @@
       <w:r>
         <w:t xml:space="preserve">It passes the information to another function, </w:t>
       </w:r>
+      <w:proofErr w:type="spellStart"/>
       <w:r>
         <w:t>create_cti_and_cantera_phases</w:t>
       </w:r>
-      <w:r>
-        <w:t xml:space="preserve">, which creates the cti_file using </w:t>
-      </w:r>
+      <w:proofErr w:type="spellEnd"/>
+      <w:r>
+        <w:t xml:space="preserve">, which creates the </w:t>
+      </w:r>
+      <w:proofErr w:type="spellStart"/>
+      <w:r>
+        <w:t>cti_file</w:t>
+      </w:r>
+      <w:proofErr w:type="spellEnd"/>
+      <w:r>
+        <w:t xml:space="preserve"> using </w:t>
+      </w:r>
+      <w:proofErr w:type="spellStart"/>
       <w:r>
         <w:t>canteraKineticsParametersParser</w:t>
       </w:r>
@@ -174,10 +274,27 @@
         <w:t>.</w:t>
       </w:r>
       <w:r>
-        <w:t>create_full_cti</w:t>
-      </w:r>
-      <w:r>
-        <w:t xml:space="preserve">  and then goes on to create the phases using cantera directly.</w:t>
+        <w:t>create_full_</w:t>
+      </w:r>
+      <w:proofErr w:type="gramStart"/>
+      <w:r>
+        <w:t>cti</w:t>
+      </w:r>
+      <w:proofErr w:type="spellEnd"/>
+      <w:r>
+        <w:t xml:space="preserve">  and</w:t>
+      </w:r>
+      <w:proofErr w:type="gramEnd"/>
+      <w:r>
+        <w:t xml:space="preserve"> then goes on to create the phases using </w:t>
+      </w:r>
+      <w:proofErr w:type="spellStart"/>
+      <w:r>
+        <w:t>cantera</w:t>
+      </w:r>
+      <w:proofErr w:type="spellEnd"/>
+      <w:r>
+        <w:t xml:space="preserve"> directly.</w:t>
       </w:r>
     </w:p>
     <w:p>
@@ -192,9 +309,11 @@
       <w:r>
         <w:t xml:space="preserve">Those phases are then passed back to </w:t>
       </w:r>
+      <w:proofErr w:type="spellStart"/>
       <w:r>
         <w:t>canteraSimulate.create_cti_and_SimulatePFRorTPRwithCantera</w:t>
       </w:r>
+      <w:proofErr w:type="spellEnd"/>
       <w:r>
         <w:t xml:space="preserve"> which </w:t>
       </w:r>
@@ -204,8 +323,13 @@
     </w:p>
     <w:p/>
     <w:p>
-      <w:r>
-        <w:t>So to interrupt that flow and introduce YAML while allowing backwards compatibility, there are a few obvious ways to do it.</w:t>
+      <w:proofErr w:type="gramStart"/>
+      <w:r>
+        <w:t>So</w:t>
+      </w:r>
+      <w:proofErr w:type="gramEnd"/>
+      <w:r>
+        <w:t xml:space="preserve"> to interrupt that flow and introduce YAML while allowing backwards compatibility, there are a few obvious ways to do it.</w:t>
       </w:r>
     </w:p>
     <w:p>
@@ -219,6 +343,7 @@
       <w:r>
         <w:t xml:space="preserve">Create a function </w:t>
       </w:r>
+      <w:proofErr w:type="spellStart"/>
       <w:r>
         <w:t>create_</w:t>
       </w:r>
@@ -228,9 +353,11 @@
       <w:r>
         <w:t>_and_cantera_phases</w:t>
       </w:r>
+      <w:proofErr w:type="spellEnd"/>
       <w:r>
         <w:t xml:space="preserve">, make that function then call a helper function called </w:t>
       </w:r>
+      <w:proofErr w:type="spellStart"/>
       <w:r>
         <w:t>canteraKineticsParametersParser</w:t>
       </w:r>
@@ -243,6 +370,7 @@
       <w:r>
         <w:t>yaml</w:t>
       </w:r>
+      <w:proofErr w:type="spellEnd"/>
     </w:p>
     <w:p>
       <w:pPr>
@@ -256,7 +384,15 @@
         <w:t xml:space="preserve">Make that function then </w:t>
       </w:r>
       <w:r>
-        <w:t>simply convert the cti file.</w:t>
+        <w:t xml:space="preserve">simply convert the </w:t>
+      </w:r>
+      <w:proofErr w:type="spellStart"/>
+      <w:r>
+        <w:t>cti</w:t>
+      </w:r>
+      <w:proofErr w:type="spellEnd"/>
+      <w:r>
+        <w:t xml:space="preserve"> file.</w:t>
       </w:r>
     </w:p>
     <w:p>
@@ -280,19 +416,75 @@
         <w:rPr>
           <w:highlight w:val="yellow"/>
         </w:rPr>
-        <w:t xml:space="preserve">The YAML way still has a file that can be divided into top and full. So it may be worth </w:t>
-      </w:r>
-      <w:r>
-        <w:rPr>
-          <w:highlight w:val="yellow"/>
-        </w:rPr>
-        <w:t xml:space="preserve">converting just the top into yaml with the cti converter and to then </w:t>
-      </w:r>
-      <w:r>
-        <w:rPr>
-          <w:highlight w:val="yellow"/>
-        </w:rPr>
-        <w:t>add the yaml way.</w:t>
+        <w:t xml:space="preserve">The YAML way still has a file that can be divided into top and full. </w:t>
+      </w:r>
+      <w:proofErr w:type="gramStart"/>
+      <w:r>
+        <w:rPr>
+          <w:highlight w:val="yellow"/>
+        </w:rPr>
+        <w:t>So</w:t>
+      </w:r>
+      <w:proofErr w:type="gramEnd"/>
+      <w:r>
+        <w:rPr>
+          <w:highlight w:val="yellow"/>
+        </w:rPr>
+        <w:t xml:space="preserve"> it may be worth </w:t>
+      </w:r>
+      <w:r>
+        <w:rPr>
+          <w:highlight w:val="yellow"/>
+        </w:rPr>
+        <w:t xml:space="preserve">converting just the top into </w:t>
+      </w:r>
+      <w:proofErr w:type="spellStart"/>
+      <w:r>
+        <w:rPr>
+          <w:highlight w:val="yellow"/>
+        </w:rPr>
+        <w:t>yaml</w:t>
+      </w:r>
+      <w:proofErr w:type="spellEnd"/>
+      <w:r>
+        <w:rPr>
+          <w:highlight w:val="yellow"/>
+        </w:rPr>
+        <w:t xml:space="preserve"> with the </w:t>
+      </w:r>
+      <w:proofErr w:type="spellStart"/>
+      <w:r>
+        <w:rPr>
+          <w:highlight w:val="yellow"/>
+        </w:rPr>
+        <w:t>cti</w:t>
+      </w:r>
+      <w:proofErr w:type="spellEnd"/>
+      <w:r>
+        <w:rPr>
+          <w:highlight w:val="yellow"/>
+        </w:rPr>
+        <w:t xml:space="preserve"> converter and to then </w:t>
+      </w:r>
+      <w:r>
+        <w:rPr>
+          <w:highlight w:val="yellow"/>
+        </w:rPr>
+        <w:t xml:space="preserve">add the </w:t>
+      </w:r>
+      <w:proofErr w:type="spellStart"/>
+      <w:r>
+        <w:rPr>
+          <w:highlight w:val="yellow"/>
+        </w:rPr>
+        <w:t>yaml</w:t>
+      </w:r>
+      <w:proofErr w:type="spellEnd"/>
+      <w:r>
+        <w:rPr>
+          <w:highlight w:val="yellow"/>
+        </w:rPr>
+        <w:t xml:space="preserve"> way.</w:t>
       </w:r>
     </w:p>
     <w:p>
@@ -310,7 +502,105 @@
         <w:rPr>
           <w:highlight w:val="yellow"/>
         </w:rPr>
-        <w:t>It looks like I can probably take the cti reactions string and convert it directly the yaml way with the yaml converter rather than having to make the yaml. This also has a backwards compatibility advantage in that the cti to yaml converter will automatically convert “surface_reaction” into “reaction”</w:t>
+        <w:t xml:space="preserve">It looks like I can probably take the </w:t>
+      </w:r>
+      <w:proofErr w:type="spellStart"/>
+      <w:r>
+        <w:rPr>
+          <w:highlight w:val="yellow"/>
+        </w:rPr>
+        <w:t>cti</w:t>
+      </w:r>
+      <w:proofErr w:type="spellEnd"/>
+      <w:r>
+        <w:rPr>
+          <w:highlight w:val="yellow"/>
+        </w:rPr>
+        <w:t xml:space="preserve"> reactions string and convert it directly the </w:t>
+      </w:r>
+      <w:proofErr w:type="spellStart"/>
+      <w:r>
+        <w:rPr>
+          <w:highlight w:val="yellow"/>
+        </w:rPr>
+        <w:t>yaml</w:t>
+      </w:r>
+      <w:proofErr w:type="spellEnd"/>
+      <w:r>
+        <w:rPr>
+          <w:highlight w:val="yellow"/>
+        </w:rPr>
+        <w:t xml:space="preserve"> way with the </w:t>
+      </w:r>
+      <w:proofErr w:type="spellStart"/>
+      <w:r>
+        <w:rPr>
+          <w:highlight w:val="yellow"/>
+        </w:rPr>
+        <w:t>yaml</w:t>
+      </w:r>
+      <w:proofErr w:type="spellEnd"/>
+      <w:r>
+        <w:rPr>
+          <w:highlight w:val="yellow"/>
+        </w:rPr>
+        <w:t xml:space="preserve"> converter rather than having to make the </w:t>
+      </w:r>
+      <w:proofErr w:type="spellStart"/>
+      <w:r>
+        <w:rPr>
+          <w:highlight w:val="yellow"/>
+        </w:rPr>
+        <w:t>yaml</w:t>
+      </w:r>
+      <w:proofErr w:type="spellEnd"/>
+      <w:r>
+        <w:rPr>
+          <w:highlight w:val="yellow"/>
+        </w:rPr>
+        <w:t xml:space="preserve">. This also has a backwards compatibility advantage in that the </w:t>
+      </w:r>
+      <w:proofErr w:type="spellStart"/>
+      <w:r>
+        <w:rPr>
+          <w:highlight w:val="yellow"/>
+        </w:rPr>
+        <w:t>cti</w:t>
+      </w:r>
+      <w:proofErr w:type="spellEnd"/>
+      <w:r>
+        <w:rPr>
+          <w:highlight w:val="yellow"/>
+        </w:rPr>
+        <w:t xml:space="preserve"> to </w:t>
+      </w:r>
+      <w:proofErr w:type="spellStart"/>
+      <w:r>
+        <w:rPr>
+          <w:highlight w:val="yellow"/>
+        </w:rPr>
+        <w:t>yaml</w:t>
+      </w:r>
+      <w:proofErr w:type="spellEnd"/>
+      <w:r>
+        <w:rPr>
+          <w:highlight w:val="yellow"/>
+        </w:rPr>
+        <w:t xml:space="preserve"> converter will automatically convert “</w:t>
+      </w:r>
+      <w:proofErr w:type="spellStart"/>
+      <w:r>
+        <w:rPr>
+          <w:highlight w:val="yellow"/>
+        </w:rPr>
+        <w:t>surface_reaction</w:t>
+      </w:r>
+      <w:proofErr w:type="spellEnd"/>
+      <w:r>
+        <w:rPr>
+          <w:highlight w:val="yellow"/>
+        </w:rPr>
+        <w:t>” into “reaction”</w:t>
       </w:r>
     </w:p>
     <w:p>
@@ -352,8 +642,13 @@
         </w:numPr>
       </w:pPr>
       <w:r>
-        <w:t>import cantera</w:t>
-      </w:r>
+        <w:t xml:space="preserve">import </w:t>
+      </w:r>
+      <w:proofErr w:type="spellStart"/>
+      <w:r>
+        <w:t>cantera</w:t>
+      </w:r>
+      <w:proofErr w:type="spellEnd"/>
     </w:p>
     <w:p>
       <w:pPr>
@@ -366,9 +661,46 @@
           <w:highlight w:val="yellow"/>
         </w:rPr>
       </w:pPr>
+      <w:proofErr w:type="gramStart"/>
       <w:r>
         <w:lastRenderedPageBreak/>
-        <w:t>cantera.cti2yaml.convert(text='surface_reaction("Acetaldehyde + CeCation(S) =&gt; Acetaldehyde1-Ce(S)", stick(1, 0, 2000))', output_name="Testing.yaml")</w:t>
+        <w:t>cantera.cti2yaml.convert</w:t>
+      </w:r>
+      <w:proofErr w:type="gramEnd"/>
+      <w:r>
+        <w:t>(text='</w:t>
+      </w:r>
+      <w:proofErr w:type="spellStart"/>
+      <w:r>
+        <w:t>surface_reaction</w:t>
+      </w:r>
+      <w:proofErr w:type="spellEnd"/>
+      <w:r>
+        <w:t xml:space="preserve">("Acetaldehyde + </w:t>
+      </w:r>
+      <w:proofErr w:type="spellStart"/>
+      <w:r>
+        <w:t>CeCation</w:t>
+      </w:r>
+      <w:proofErr w:type="spellEnd"/>
+      <w:r>
+        <w:t xml:space="preserve">(S) =&gt; Acetaldehyde1-Ce(S)", stick(1, 0, 2000))', </w:t>
+      </w:r>
+      <w:proofErr w:type="spellStart"/>
+      <w:r>
+        <w:t>output_name</w:t>
+      </w:r>
+      <w:proofErr w:type="spellEnd"/>
+      <w:r>
+        <w:t>="</w:t>
+      </w:r>
+      <w:proofErr w:type="spellStart"/>
+      <w:r>
+        <w:t>Testing.yaml</w:t>
+      </w:r>
+      <w:proofErr w:type="spellEnd"/>
+      <w:r>
+        <w:t>")</w:t>
       </w:r>
     </w:p>
     <w:p>
@@ -386,8 +718,13 @@
         <w:t>However, it seems to be only appropriate, or at least most appropriate, for converting an entire</w:t>
       </w:r>
       <w:r>
-        <w:t xml:space="preserve"> cti</w:t>
-      </w:r>
+        <w:t xml:space="preserve"> </w:t>
+      </w:r>
+      <w:proofErr w:type="spellStart"/>
+      <w:r>
+        <w:t>cti</w:t>
+      </w:r>
+      <w:proofErr w:type="spellEnd"/>
       <w:r>
         <w:t xml:space="preserve"> file</w:t>
       </w:r>
@@ -395,22 +732,45 @@
         <w:t xml:space="preserve"> string</w:t>
       </w:r>
       <w:r>
-        <w:t xml:space="preserve"> to yaml.</w:t>
-      </w:r>
-      <w:r>
-        <w:t xml:space="preserve"> So evidently I will need to change “</w:t>
-      </w:r>
+        <w:t xml:space="preserve"> to </w:t>
+      </w:r>
+      <w:proofErr w:type="spellStart"/>
+      <w:r>
+        <w:t>yaml</w:t>
+      </w:r>
+      <w:proofErr w:type="spellEnd"/>
+      <w:r>
+        <w:t>.</w:t>
+      </w:r>
+      <w:r>
+        <w:t xml:space="preserve"> So </w:t>
+      </w:r>
+      <w:proofErr w:type="gramStart"/>
+      <w:r>
+        <w:t>evidently</w:t>
+      </w:r>
+      <w:proofErr w:type="gramEnd"/>
+      <w:r>
+        <w:t xml:space="preserve"> I will need to change “</w:t>
+      </w:r>
+      <w:proofErr w:type="spellStart"/>
       <w:r>
         <w:t>create_full_cti</w:t>
       </w:r>
+      <w:proofErr w:type="spellEnd"/>
       <w:r>
         <w:t>” to “</w:t>
       </w:r>
+      <w:proofErr w:type="spellStart"/>
       <w:r>
         <w:t>create_full_</w:t>
       </w:r>
       <w:r>
-        <w:t>yaml” essentially one line at a time, but it does not seem too hard.</w:t>
+        <w:t>yaml</w:t>
+      </w:r>
+      <w:proofErr w:type="spellEnd"/>
+      <w:r>
+        <w:t>” essentially one line at a time, but it does not seem too hard.</w:t>
       </w:r>
     </w:p>
     <w:p>
@@ -484,7 +844,91 @@
         <w:rPr>
           <w:highlight w:val="yellow"/>
         </w:rPr>
-        <w:t>se the cantera cti to yaml converter to get the **full** file into yaml. Use the full yaml to do the simulation (instead of the cti).</w:t>
+        <w:t xml:space="preserve">se the </w:t>
+      </w:r>
+      <w:proofErr w:type="spellStart"/>
+      <w:r>
+        <w:rPr>
+          <w:highlight w:val="yellow"/>
+        </w:rPr>
+        <w:t>cantera</w:t>
+      </w:r>
+      <w:proofErr w:type="spellEnd"/>
+      <w:r>
+        <w:rPr>
+          <w:highlight w:val="yellow"/>
+        </w:rPr>
+        <w:t xml:space="preserve"> </w:t>
+      </w:r>
+      <w:proofErr w:type="spellStart"/>
+      <w:r>
+        <w:rPr>
+          <w:highlight w:val="yellow"/>
+        </w:rPr>
+        <w:t>cti</w:t>
+      </w:r>
+      <w:proofErr w:type="spellEnd"/>
+      <w:r>
+        <w:rPr>
+          <w:highlight w:val="yellow"/>
+        </w:rPr>
+        <w:t xml:space="preserve"> to </w:t>
+      </w:r>
+      <w:proofErr w:type="spellStart"/>
+      <w:r>
+        <w:rPr>
+          <w:highlight w:val="yellow"/>
+        </w:rPr>
+        <w:t>yaml</w:t>
+      </w:r>
+      <w:proofErr w:type="spellEnd"/>
+      <w:r>
+        <w:rPr>
+          <w:highlight w:val="yellow"/>
+        </w:rPr>
+        <w:t xml:space="preserve"> converter to get the **full** file into </w:t>
+      </w:r>
+      <w:proofErr w:type="spellStart"/>
+      <w:r>
+        <w:rPr>
+          <w:highlight w:val="yellow"/>
+        </w:rPr>
+        <w:t>yaml</w:t>
+      </w:r>
+      <w:proofErr w:type="spellEnd"/>
+      <w:r>
+        <w:rPr>
+          <w:highlight w:val="yellow"/>
+        </w:rPr>
+        <w:t xml:space="preserve">. Use the full </w:t>
+      </w:r>
+      <w:proofErr w:type="spellStart"/>
+      <w:r>
+        <w:rPr>
+          <w:highlight w:val="yellow"/>
+        </w:rPr>
+        <w:t>yaml</w:t>
+      </w:r>
+      <w:proofErr w:type="spellEnd"/>
+      <w:r>
+        <w:rPr>
+          <w:highlight w:val="yellow"/>
+        </w:rPr>
+        <w:t xml:space="preserve"> to do the simulation (instead of the </w:t>
+      </w:r>
+      <w:proofErr w:type="spellStart"/>
+      <w:r>
+        <w:rPr>
+          <w:highlight w:val="yellow"/>
+        </w:rPr>
+        <w:t>cti</w:t>
+      </w:r>
+      <w:proofErr w:type="spellEnd"/>
+      <w:r>
+        <w:rPr>
+          <w:highlight w:val="yellow"/>
+        </w:rPr>
+        <w:t>).</w:t>
       </w:r>
     </w:p>
     <w:p>
@@ -504,11 +948,24 @@
         </w:rPr>
         <w:t>Will do this by making this function: “</w:t>
       </w:r>
+      <w:proofErr w:type="spellStart"/>
       <w:r>
         <w:t>create_full_</w:t>
       </w:r>
       <w:r>
-        <w:t>yaml” as hardcoded to point to the converted yaml file.</w:t>
+        <w:t>yaml</w:t>
+      </w:r>
+      <w:proofErr w:type="spellEnd"/>
+      <w:r>
+        <w:t xml:space="preserve">” as hardcoded to point to the converted </w:t>
+      </w:r>
+      <w:proofErr w:type="spellStart"/>
+      <w:r>
+        <w:t>yaml</w:t>
+      </w:r>
+      <w:proofErr w:type="spellEnd"/>
+      <w:r>
+        <w:t xml:space="preserve"> file.</w:t>
       </w:r>
     </w:p>
     <w:p>
@@ -525,6 +982,7 @@
       <w:r>
         <w:t xml:space="preserve">To use that for the simulation, I need to also create </w:t>
       </w:r>
+      <w:proofErr w:type="spellStart"/>
       <w:r>
         <w:t>create_</w:t>
       </w:r>
@@ -534,6 +992,7 @@
       <w:r>
         <w:t>_and_cantera_phases</w:t>
       </w:r>
+      <w:proofErr w:type="spellEnd"/>
     </w:p>
     <w:p>
       <w:pPr>
@@ -567,12 +1026,14 @@
         </w:rPr>
         <w:t xml:space="preserve">Then go back and fix </w:t>
       </w:r>
+      <w:proofErr w:type="spellStart"/>
       <w:r>
         <w:t>create_full_</w:t>
       </w:r>
       <w:r>
         <w:t>yaml</w:t>
       </w:r>
+      <w:proofErr w:type="spellEnd"/>
       <w:r>
         <w:t>.</w:t>
       </w:r>
@@ -589,16 +1050,47 @@
         </w:rPr>
       </w:pPr>
       <w:r>
-        <w:t>As described below, will initially need to use ct.Reaction.fromYaml, then later will need to change to</w:t>
+        <w:t xml:space="preserve">As described below, will initially need to use </w:t>
+      </w:r>
+      <w:proofErr w:type="spellStart"/>
+      <w:proofErr w:type="gramStart"/>
+      <w:r>
+        <w:t>ct.Reaction.fromYaml</w:t>
+      </w:r>
+      <w:proofErr w:type="spellEnd"/>
+      <w:proofErr w:type="gramEnd"/>
+      <w:r>
+        <w:t>, then later will need to change to</w:t>
       </w:r>
       <w:r>
         <w:t xml:space="preserve"> </w:t>
       </w:r>
-      <w:r>
-        <w:t xml:space="preserve">ct.Reaction.from_yaml for cantera versions greater than 2.6. </w:t>
-      </w:r>
-      <w:r>
-        <w:t xml:space="preserve"> (so should do a version check</w:t>
+      <w:proofErr w:type="spellStart"/>
+      <w:r>
+        <w:t>ct.Reaction.from_yaml</w:t>
+      </w:r>
+      <w:proofErr w:type="spellEnd"/>
+      <w:r>
+        <w:t xml:space="preserve"> for </w:t>
+      </w:r>
+      <w:proofErr w:type="spellStart"/>
+      <w:r>
+        <w:t>cantera</w:t>
+      </w:r>
+      <w:proofErr w:type="spellEnd"/>
+      <w:r>
+        <w:t xml:space="preserve"> versions greater than 2.6. </w:t>
+      </w:r>
+      <w:r>
+        <w:t xml:space="preserve"> (</w:t>
+      </w:r>
+      <w:proofErr w:type="gramStart"/>
+      <w:r>
+        <w:t>so</w:t>
+      </w:r>
+      <w:proofErr w:type="gramEnd"/>
+      <w:r>
+        <w:t xml:space="preserve"> should do a version check</w:t>
       </w:r>
       <w:r>
         <w:t>).</w:t>
@@ -631,7 +1123,23 @@
         </w:numPr>
       </w:pPr>
       <w:r>
-        <w:t>– could not run the existing cti file with cantera 2.6.0.  It seems it’s no longer compatible. I am getting an error that looks like this</w:t>
+        <w:t xml:space="preserve">– could not run the existing </w:t>
+      </w:r>
+      <w:proofErr w:type="spellStart"/>
+      <w:r>
+        <w:t>cti</w:t>
+      </w:r>
+      <w:proofErr w:type="spellEnd"/>
+      <w:r>
+        <w:t xml:space="preserve"> file with </w:t>
+      </w:r>
+      <w:proofErr w:type="spellStart"/>
+      <w:r>
+        <w:t>cantera</w:t>
+      </w:r>
+      <w:proofErr w:type="spellEnd"/>
+      <w:r>
+        <w:t xml:space="preserve"> 2.6.0.  It seems it’s no longer compatible. I am getting an error that looks like this</w:t>
       </w:r>
       <w:r>
         <w:t xml:space="preserve"> if I try to run example-runfile.py:</w:t>
@@ -639,32 +1147,165 @@
     </w:p>
     <w:p>
       <w:r>
-        <w:t xml:space="preserve">  File "C:\Users\fvs\Documents\GitHub\PEUQSE\PEUQSE\simulationDriver\canteraSimulate.py", line 247, in simulatePFRorTPRwithCantera</w:t>
-      </w:r>
-    </w:p>
-    <w:p>
-      <w:r>
-        <w:t xml:space="preserve">    gas_rates.append(surf.get_net_production_rates('gas'))</w:t>
-      </w:r>
-    </w:p>
-    <w:p>
-      <w:r>
-        <w:t xml:space="preserve">  File "cantera/kinetics.pyx", line 978, in cantera._cantera.InterfaceKinetics.get_net_production_rates</w:t>
-      </w:r>
-    </w:p>
-    <w:p>
-      <w:r>
-        <w:t xml:space="preserve">  File "cantera/kinetics.pyx", line 946, in cantera._cantera.InterfaceKinetics._phase_slice</w:t>
-      </w:r>
-    </w:p>
-    <w:p>
-      <w:r>
-        <w:t xml:space="preserve">  File "cantera/kinetics.pyx", line 943, in cantera._cantera.InterfaceKinetics.phase_index</w:t>
-      </w:r>
-    </w:p>
-    <w:p>
-      <w:r>
-        <w:t>KeyError: 'gas'</w:t>
+        <w:t xml:space="preserve">  File "C:\Users\fvs\Documents\GitHub\PEUQSE\PEUQSE\simulationDriver\canteraSimulate.py", line 247, in </w:t>
+      </w:r>
+      <w:proofErr w:type="spellStart"/>
+      <w:r>
+        <w:t>simulatePFRorTPRwithCantera</w:t>
+      </w:r>
+      <w:proofErr w:type="spellEnd"/>
+    </w:p>
+    <w:p>
+      <w:r>
+        <w:t xml:space="preserve">    </w:t>
+      </w:r>
+      <w:proofErr w:type="spellStart"/>
+      <w:r>
+        <w:t>gas_</w:t>
+      </w:r>
+      <w:proofErr w:type="gramStart"/>
+      <w:r>
+        <w:t>rates.append</w:t>
+      </w:r>
+      <w:proofErr w:type="spellEnd"/>
+      <w:proofErr w:type="gramEnd"/>
+      <w:r>
+        <w:t>(</w:t>
+      </w:r>
+      <w:proofErr w:type="spellStart"/>
+      <w:r>
+        <w:t>surf.get_net_production_rates</w:t>
+      </w:r>
+      <w:proofErr w:type="spellEnd"/>
+      <w:r>
+        <w:t>('gas'))</w:t>
+      </w:r>
+    </w:p>
+    <w:p>
+      <w:r>
+        <w:t xml:space="preserve">  File "</w:t>
+      </w:r>
+      <w:proofErr w:type="spellStart"/>
+      <w:r>
+        <w:t>cantera</w:t>
+      </w:r>
+      <w:proofErr w:type="spellEnd"/>
+      <w:r>
+        <w:t>/</w:t>
+      </w:r>
+      <w:proofErr w:type="spellStart"/>
+      <w:r>
+        <w:t>kinetics.pyx</w:t>
+      </w:r>
+      <w:proofErr w:type="spellEnd"/>
+      <w:r>
+        <w:t xml:space="preserve">", line 978, in </w:t>
+      </w:r>
+      <w:proofErr w:type="spellStart"/>
+      <w:r>
+        <w:t>cantera</w:t>
+      </w:r>
+      <w:proofErr w:type="spellEnd"/>
+      <w:r>
+        <w:t>._</w:t>
+      </w:r>
+      <w:proofErr w:type="spellStart"/>
+      <w:r>
+        <w:t>cantera.InterfaceKinetics.get_net_production_rates</w:t>
+      </w:r>
+      <w:proofErr w:type="spellEnd"/>
+    </w:p>
+    <w:p>
+      <w:r>
+        <w:t xml:space="preserve">  File "</w:t>
+      </w:r>
+      <w:proofErr w:type="spellStart"/>
+      <w:r>
+        <w:t>cantera</w:t>
+      </w:r>
+      <w:proofErr w:type="spellEnd"/>
+      <w:r>
+        <w:t>/</w:t>
+      </w:r>
+      <w:proofErr w:type="spellStart"/>
+      <w:r>
+        <w:t>kinetics.pyx</w:t>
+      </w:r>
+      <w:proofErr w:type="spellEnd"/>
+      <w:r>
+        <w:t xml:space="preserve">", line 946, in </w:t>
+      </w:r>
+      <w:proofErr w:type="spellStart"/>
+      <w:proofErr w:type="gramStart"/>
+      <w:r>
+        <w:t>cantera</w:t>
+      </w:r>
+      <w:proofErr w:type="spellEnd"/>
+      <w:r>
+        <w:t>._</w:t>
+      </w:r>
+      <w:proofErr w:type="gramEnd"/>
+      <w:r>
+        <w:t>cantera.</w:t>
+      </w:r>
+      <w:proofErr w:type="spellStart"/>
+      <w:r>
+        <w:t>InterfaceKinetics</w:t>
+      </w:r>
+      <w:proofErr w:type="spellEnd"/>
+      <w:r>
+        <w:t>._</w:t>
+      </w:r>
+      <w:proofErr w:type="spellStart"/>
+      <w:r>
+        <w:t>phase_slice</w:t>
+      </w:r>
+      <w:proofErr w:type="spellEnd"/>
+    </w:p>
+    <w:p>
+      <w:r>
+        <w:t xml:space="preserve">  File "</w:t>
+      </w:r>
+      <w:proofErr w:type="spellStart"/>
+      <w:r>
+        <w:t>cantera</w:t>
+      </w:r>
+      <w:proofErr w:type="spellEnd"/>
+      <w:r>
+        <w:t>/</w:t>
+      </w:r>
+      <w:proofErr w:type="spellStart"/>
+      <w:r>
+        <w:t>kinetics.pyx</w:t>
+      </w:r>
+      <w:proofErr w:type="spellEnd"/>
+      <w:r>
+        <w:t xml:space="preserve">", line 943, in </w:t>
+      </w:r>
+      <w:proofErr w:type="spellStart"/>
+      <w:proofErr w:type="gramStart"/>
+      <w:r>
+        <w:t>cantera</w:t>
+      </w:r>
+      <w:proofErr w:type="spellEnd"/>
+      <w:r>
+        <w:t>._</w:t>
+      </w:r>
+      <w:proofErr w:type="spellStart"/>
+      <w:proofErr w:type="gramEnd"/>
+      <w:r>
+        <w:t>cantera.InterfaceKinetics.phase_index</w:t>
+      </w:r>
+      <w:proofErr w:type="spellEnd"/>
+    </w:p>
+    <w:p>
+      <w:proofErr w:type="spellStart"/>
+      <w:r>
+        <w:t>KeyError</w:t>
+      </w:r>
+      <w:proofErr w:type="spellEnd"/>
+      <w:r>
+        <w:t>: 'gas'</w:t>
       </w:r>
     </w:p>
     <w:p/>
@@ -673,7 +1314,63 @@
         <w:rPr>
           <w:highlight w:val="green"/>
         </w:rPr>
-        <w:t>I was able to install an earlier version of cantera using: conda install --channel cantera cantera==2.5</w:t>
+        <w:t xml:space="preserve">I was able to install an earlier version of </w:t>
+      </w:r>
+      <w:proofErr w:type="spellStart"/>
+      <w:r>
+        <w:rPr>
+          <w:highlight w:val="green"/>
+        </w:rPr>
+        <w:t>cantera</w:t>
+      </w:r>
+      <w:proofErr w:type="spellEnd"/>
+      <w:r>
+        <w:rPr>
+          <w:highlight w:val="green"/>
+        </w:rPr>
+        <w:t xml:space="preserve"> using: </w:t>
+      </w:r>
+      <w:proofErr w:type="spellStart"/>
+      <w:r>
+        <w:rPr>
+          <w:highlight w:val="green"/>
+        </w:rPr>
+        <w:t>conda</w:t>
+      </w:r>
+      <w:proofErr w:type="spellEnd"/>
+      <w:r>
+        <w:rPr>
+          <w:highlight w:val="green"/>
+        </w:rPr>
+        <w:t xml:space="preserve"> install --channel </w:t>
+      </w:r>
+      <w:proofErr w:type="spellStart"/>
+      <w:r>
+        <w:rPr>
+          <w:highlight w:val="green"/>
+        </w:rPr>
+        <w:t>cantera</w:t>
+      </w:r>
+      <w:proofErr w:type="spellEnd"/>
+      <w:r>
+        <w:rPr>
+          <w:highlight w:val="green"/>
+        </w:rPr>
+        <w:t xml:space="preserve"> </w:t>
+      </w:r>
+      <w:proofErr w:type="spellStart"/>
+      <w:r>
+        <w:rPr>
+          <w:highlight w:val="green"/>
+        </w:rPr>
+        <w:t>cantera</w:t>
+      </w:r>
+      <w:proofErr w:type="spellEnd"/>
+      <w:r>
+        <w:rPr>
+          <w:highlight w:val="green"/>
+        </w:rPr>
+        <w:t>==2.5</w:t>
       </w:r>
     </w:p>
     <w:p>
@@ -690,10 +1387,26 @@
         <w:t xml:space="preserve">Additionally, I went to the directory </w:t>
       </w:r>
       <w:r>
-        <w:t>C:\Users\Public\OneDrive - Oak Ridge National Laboratory\DataAnalysis\220518_surf_pfr_modify_Reaction_testing</w:t>
-      </w:r>
-      <w:r>
-        <w:t xml:space="preserve"> and I was able to run that yaml file with version 2.5 also, and even able to modify the surface rate constants. </w:t>
+        <w:t>C:\Users\Public\OneDrive - Oak Ridge National Laboratory\</w:t>
+      </w:r>
+      <w:proofErr w:type="spellStart"/>
+      <w:r>
+        <w:t>DataAnalysis</w:t>
+      </w:r>
+      <w:proofErr w:type="spellEnd"/>
+      <w:r>
+        <w:t>\220518_surf_pfr_modify_Reaction_testing</w:t>
+      </w:r>
+      <w:r>
+        <w:t xml:space="preserve"> and I was able to run that </w:t>
+      </w:r>
+      <w:proofErr w:type="spellStart"/>
+      <w:r>
+        <w:t>yaml</w:t>
+      </w:r>
+      <w:proofErr w:type="spellEnd"/>
+      <w:r>
+        <w:t xml:space="preserve"> file with version 2.5 also, and even able to modify the surface rate constants. </w:t>
       </w:r>
       <w:r>
         <w:t xml:space="preserve"> I just needed to use a slightly older (and now deprecated) syntax:</w:t>
@@ -703,8 +1416,39 @@
       <w:pPr>
         <w:ind w:left="720"/>
       </w:pPr>
-      <w:r>
-        <w:t>reactionObjectNew = ct.Reaction.fromYaml(rxnStringWithValues , kinetics=surf) #This is the correct way for cantera version 2.5</w:t>
+      <w:proofErr w:type="spellStart"/>
+      <w:r>
+        <w:t>reactionObjectNew</w:t>
+      </w:r>
+      <w:proofErr w:type="spellEnd"/>
+      <w:r>
+        <w:t xml:space="preserve"> = </w:t>
+      </w:r>
+      <w:proofErr w:type="spellStart"/>
+      <w:proofErr w:type="gramStart"/>
+      <w:r>
+        <w:t>ct.Reaction.fromYaml</w:t>
+      </w:r>
+      <w:proofErr w:type="spellEnd"/>
+      <w:proofErr w:type="gramEnd"/>
+      <w:r>
+        <w:t>(</w:t>
+      </w:r>
+      <w:proofErr w:type="spellStart"/>
+      <w:r>
+        <w:t>rxnStringWithValues</w:t>
+      </w:r>
+      <w:proofErr w:type="spellEnd"/>
+      <w:r>
+        <w:t xml:space="preserve"> , kinetics=surf) #This is the correct way for </w:t>
+      </w:r>
+      <w:proofErr w:type="spellStart"/>
+      <w:r>
+        <w:t>cantera</w:t>
+      </w:r>
+      <w:proofErr w:type="spellEnd"/>
+      <w:r>
+        <w:t xml:space="preserve"> version 2.5</w:t>
       </w:r>
     </w:p>
     <w:p>
@@ -713,7 +1457,28 @@
       </w:pPr>
       <w:r>
         <w:lastRenderedPageBreak/>
-        <w:t>#reactionObjectNew = ct.Reaction.from_yaml(rxnStringWithValues , kinetics=surf) #This is the correct way from version 2.6</w:t>
+        <w:t xml:space="preserve">#reactionObjectNew = </w:t>
+      </w:r>
+      <w:proofErr w:type="spellStart"/>
+      <w:proofErr w:type="gramStart"/>
+      <w:r>
+        <w:t>ct.Reaction.from</w:t>
+      </w:r>
+      <w:proofErr w:type="gramEnd"/>
+      <w:r>
+        <w:t>_yaml</w:t>
+      </w:r>
+      <w:proofErr w:type="spellEnd"/>
+      <w:r>
+        <w:t>(</w:t>
+      </w:r>
+      <w:proofErr w:type="spellStart"/>
+      <w:r>
+        <w:t>rxnStringWithValues</w:t>
+      </w:r>
+      <w:proofErr w:type="spellEnd"/>
+      <w:r>
+        <w:t xml:space="preserve"> , kinetics=surf) #This is the correct way from version 2.6</w:t>
       </w:r>
     </w:p>
     <w:p/>
@@ -729,28 +1494,85 @@
           <w:b/>
           <w:bCs/>
         </w:rPr>
-        <w:t>2. Convert full cti to full yaml</w:t>
-      </w:r>
-    </w:p>
-    <w:p>
-      <w:r>
-        <w:tab/>
-        <w:t>I succeeded in doing this, but I needed to change thermo to “None” in the full cti file.</w:t>
-      </w:r>
-    </w:p>
-    <w:p>
-      <w:r>
-        <w:tab/>
-        <w:t>I verified that example_runfile.py (still the cti way) works even with thermo = None</w:t>
-      </w:r>
-    </w:p>
-    <w:p/>
-    <w:p>
+        <w:t xml:space="preserve">2. Convert full </w:t>
+      </w:r>
+      <w:proofErr w:type="spellStart"/>
       <w:r>
         <w:rPr>
           <w:b/>
           <w:bCs/>
         </w:rPr>
+        <w:t>cti</w:t>
+      </w:r>
+      <w:proofErr w:type="spellEnd"/>
+      <w:r>
+        <w:rPr>
+          <w:b/>
+          <w:bCs/>
+        </w:rPr>
+        <w:t xml:space="preserve"> to full </w:t>
+      </w:r>
+      <w:proofErr w:type="spellStart"/>
+      <w:r>
+        <w:rPr>
+          <w:b/>
+          <w:bCs/>
+        </w:rPr>
+        <w:t>yaml</w:t>
+      </w:r>
+      <w:proofErr w:type="spellEnd"/>
+    </w:p>
+    <w:p>
+      <w:r>
+        <w:tab/>
+        <w:t xml:space="preserve">I succeeded in doing this, but I needed to change </w:t>
+      </w:r>
+      <w:proofErr w:type="spellStart"/>
+      <w:r>
+        <w:t>thermo</w:t>
+      </w:r>
+      <w:proofErr w:type="spellEnd"/>
+      <w:r>
+        <w:t xml:space="preserve"> to “None” in the full </w:t>
+      </w:r>
+      <w:proofErr w:type="spellStart"/>
+      <w:r>
+        <w:t>cti</w:t>
+      </w:r>
+      <w:proofErr w:type="spellEnd"/>
+      <w:r>
+        <w:t xml:space="preserve"> file.</w:t>
+      </w:r>
+    </w:p>
+    <w:p>
+      <w:r>
+        <w:tab/>
+        <w:t xml:space="preserve">I verified that example_runfile.py (still the </w:t>
+      </w:r>
+      <w:proofErr w:type="spellStart"/>
+      <w:r>
+        <w:t>cti</w:t>
+      </w:r>
+      <w:proofErr w:type="spellEnd"/>
+      <w:r>
+        <w:t xml:space="preserve"> way) works even with </w:t>
+      </w:r>
+      <w:proofErr w:type="spellStart"/>
+      <w:r>
+        <w:t>thermo</w:t>
+      </w:r>
+      <w:proofErr w:type="spellEnd"/>
+      <w:r>
+        <w:t xml:space="preserve"> = None</w:t>
+      </w:r>
+    </w:p>
+    <w:p/>
+    <w:p>
+      <w:r>
+        <w:rPr>
+          <w:b/>
+          <w:bCs/>
+        </w:rPr>
         <w:t xml:space="preserve">2.1 </w:t>
       </w:r>
       <w:r>
@@ -768,30 +1590,69 @@
         </w:rPr>
         <w:t>“</w:t>
       </w:r>
+      <w:proofErr w:type="spellStart"/>
       <w:r>
         <w:t>create_full_</w:t>
       </w:r>
       <w:r>
-        <w:t>yaml” as hardcoded to point to the converted yaml file.</w:t>
-      </w:r>
-      <w:r>
-        <w:t xml:space="preserve"> I tested that it gave back a yaml string.</w:t>
-      </w:r>
-    </w:p>
-    <w:p>
-      <w:pPr>
-        <w:rPr>
-          <w:highlight w:val="yellow"/>
-        </w:rPr>
-      </w:pPr>
-      <w:r>
-        <w:t xml:space="preserve">Tried using create_yaml_and_cantera_phases (which depends on </w:t>
-      </w:r>
+        <w:t>yaml</w:t>
+      </w:r>
+      <w:proofErr w:type="spellEnd"/>
+      <w:r>
+        <w:t xml:space="preserve">” as hardcoded to point to the converted </w:t>
+      </w:r>
+      <w:proofErr w:type="spellStart"/>
+      <w:r>
+        <w:t>yaml</w:t>
+      </w:r>
+      <w:proofErr w:type="spellEnd"/>
+      <w:r>
+        <w:t xml:space="preserve"> file.</w:t>
+      </w:r>
+      <w:r>
+        <w:t xml:space="preserve"> I tested that it gave back a </w:t>
+      </w:r>
+      <w:proofErr w:type="spellStart"/>
+      <w:r>
+        <w:t>yaml</w:t>
+      </w:r>
+      <w:proofErr w:type="spellEnd"/>
+      <w:r>
+        <w:t xml:space="preserve"> string.</w:t>
+      </w:r>
+    </w:p>
+    <w:p>
+      <w:pPr>
+        <w:rPr>
+          <w:highlight w:val="yellow"/>
+        </w:rPr>
+      </w:pPr>
+      <w:r>
+        <w:t xml:space="preserve">Tried using </w:t>
+      </w:r>
+      <w:proofErr w:type="spellStart"/>
+      <w:r>
+        <w:t>create_yaml_and_cantera_phases</w:t>
+      </w:r>
+      <w:proofErr w:type="spellEnd"/>
+      <w:r>
+        <w:t xml:space="preserve"> (which depends on </w:t>
+      </w:r>
+      <w:proofErr w:type="spellStart"/>
       <w:r>
         <w:t>create_full_</w:t>
       </w:r>
       <w:r>
-        <w:t xml:space="preserve">yaml), and was getting an </w:t>
+        <w:t>yaml</w:t>
+      </w:r>
+      <w:proofErr w:type="spellEnd"/>
+      <w:proofErr w:type="gramStart"/>
+      <w:r>
+        <w:t>), and</w:t>
+      </w:r>
+      <w:proofErr w:type="gramEnd"/>
+      <w:r>
+        <w:t xml:space="preserve"> was getting an </w:t>
       </w:r>
       <w:r>
         <w:rPr>
@@ -803,30 +1664,86 @@
         <w:rPr>
           <w:highlight w:val="green"/>
         </w:rPr>
-        <w:t>o use “ceO2_yaml_full.yaml” by hardcoding to see if that gets further.</w:t>
+        <w:t>o use “ceO2_yaml_</w:t>
+      </w:r>
+      <w:proofErr w:type="gramStart"/>
+      <w:r>
+        <w:rPr>
+          <w:highlight w:val="green"/>
+        </w:rPr>
+        <w:t>full.yaml</w:t>
+      </w:r>
+      <w:proofErr w:type="gramEnd"/>
+      <w:r>
+        <w:rPr>
+          <w:highlight w:val="green"/>
+        </w:rPr>
+        <w:t>” by hardcoding to see if that gets further.</w:t>
       </w:r>
     </w:p>
     <w:p/>
     <w:p>
-      <w:r>
-        <w:t xml:space="preserve">reactions_parameters_array = </w:t>
+      <w:proofErr w:type="spellStart"/>
+      <w:r>
+        <w:t>reactions_parameters_array</w:t>
+      </w:r>
+      <w:proofErr w:type="spellEnd"/>
+      <w:r>
+        <w:t xml:space="preserve"> = </w:t>
       </w:r>
       <w:r>
         <w:t>"ceO2_input_reactions_parameters.csv"</w:t>
       </w:r>
     </w:p>
     <w:p>
-      <w:r>
-        <w:t>canteraSimulate.create_yaml_and_cantera_phases('ceO2', reactions_parameters_array, ceO2_input_simulation_settings)</w:t>
+      <w:proofErr w:type="spellStart"/>
+      <w:r>
+        <w:t>canteraSimulate.create_yaml_and_cantera_</w:t>
+      </w:r>
+      <w:proofErr w:type="gramStart"/>
+      <w:r>
+        <w:t>phases</w:t>
+      </w:r>
+      <w:proofErr w:type="spellEnd"/>
+      <w:r>
+        <w:t>(</w:t>
+      </w:r>
+      <w:proofErr w:type="gramEnd"/>
+      <w:r>
+        <w:t xml:space="preserve">'ceO2', </w:t>
+      </w:r>
+      <w:proofErr w:type="spellStart"/>
+      <w:r>
+        <w:t>reactions_parameters_array</w:t>
+      </w:r>
+      <w:proofErr w:type="spellEnd"/>
+      <w:r>
+        <w:t>, ceO2_input_simulation_settings)</w:t>
       </w:r>
     </w:p>
     <w:p/>
     <w:p>
       <w:r>
-        <w:t>For making cantera phases, I w</w:t>
-      </w:r>
-      <w:r>
-        <w:t>as having problems with yaml import</w:t>
+        <w:t xml:space="preserve">For making </w:t>
+      </w:r>
+      <w:proofErr w:type="spellStart"/>
+      <w:r>
+        <w:t>cantera</w:t>
+      </w:r>
+      <w:proofErr w:type="spellEnd"/>
+      <w:r>
+        <w:t xml:space="preserve"> phases, I w</w:t>
+      </w:r>
+      <w:r>
+        <w:t xml:space="preserve">as having problems with </w:t>
+      </w:r>
+      <w:proofErr w:type="spellStart"/>
+      <w:r>
+        <w:t>yaml</w:t>
+      </w:r>
+      <w:proofErr w:type="spellEnd"/>
+      <w:r>
+        <w:t xml:space="preserve"> import</w:t>
       </w:r>
       <w:r>
         <w:t xml:space="preserve">. </w:t>
@@ -835,10 +1752,42 @@
         <w:t>Initially imported t</w:t>
       </w:r>
       <w:r>
-        <w:t>he yaml using the “infile” argument</w:t>
-      </w:r>
-      <w:r>
-        <w:t>, then switched to using the yaml_string using the “yaml” argument.</w:t>
+        <w:t xml:space="preserve">he </w:t>
+      </w:r>
+      <w:proofErr w:type="spellStart"/>
+      <w:r>
+        <w:t>yaml</w:t>
+      </w:r>
+      <w:proofErr w:type="spellEnd"/>
+      <w:r>
+        <w:t xml:space="preserve"> using the “</w:t>
+      </w:r>
+      <w:proofErr w:type="spellStart"/>
+      <w:r>
+        <w:t>infile</w:t>
+      </w:r>
+      <w:proofErr w:type="spellEnd"/>
+      <w:r>
+        <w:t>” argument</w:t>
+      </w:r>
+      <w:r>
+        <w:t xml:space="preserve">, then switched to using the </w:t>
+      </w:r>
+      <w:proofErr w:type="spellStart"/>
+      <w:r>
+        <w:t>yaml_string</w:t>
+      </w:r>
+      <w:proofErr w:type="spellEnd"/>
+      <w:r>
+        <w:t xml:space="preserve"> using the “</w:t>
+      </w:r>
+      <w:proofErr w:type="spellStart"/>
+      <w:r>
+        <w:t>yaml</w:t>
+      </w:r>
+      <w:proofErr w:type="spellEnd"/>
+      <w:r>
+        <w:t>” argument.</w:t>
       </w:r>
     </w:p>
     <w:p>
@@ -850,7 +1799,15 @@
         <w:t xml:space="preserve"> (I’m not sure what units that was in.</w:t>
       </w:r>
       <w:r>
-        <w:t xml:space="preserve"> – the cti has a comment of Pascal by default.</w:t>
+        <w:t xml:space="preserve"> – the </w:t>
+      </w:r>
+      <w:proofErr w:type="spellStart"/>
+      <w:r>
+        <w:t>cti</w:t>
+      </w:r>
+      <w:proofErr w:type="spellEnd"/>
+      <w:r>
+        <w:t xml:space="preserve"> has a comment of Pascal by default.</w:t>
       </w:r>
     </w:p>
     <w:p>
@@ -858,7 +1815,21 @@
         <w:rPr>
           <w:highlight w:val="green"/>
         </w:rPr>
-        <w:t>Should add comments into the yaml file also.</w:t>
+        <w:t xml:space="preserve">Should add comments into the </w:t>
+      </w:r>
+      <w:proofErr w:type="spellStart"/>
+      <w:r>
+        <w:rPr>
+          <w:highlight w:val="green"/>
+        </w:rPr>
+        <w:t>yaml</w:t>
+      </w:r>
+      <w:proofErr w:type="spellEnd"/>
+      <w:r>
+        <w:rPr>
+          <w:highlight w:val="green"/>
+        </w:rPr>
+        <w:t xml:space="preserve"> file also.</w:t>
       </w:r>
     </w:p>
     <w:p/>
@@ -875,6 +1846,7 @@
       </w:r>
     </w:p>
     <w:p>
+      <w:proofErr w:type="spellStart"/>
       <w:r>
         <w:t>canteraSimulate.create_</w:t>
       </w:r>
@@ -884,6 +1856,7 @@
       <w:r>
         <w:t>_and_SimulatePFRorTPRwithCantera</w:t>
       </w:r>
+      <w:proofErr w:type="spellEnd"/>
     </w:p>
     <w:p>
       <w:r>
@@ -896,7 +1869,23 @@
     <w:p/>
     <w:p>
       <w:r>
-        <w:t>Will slowly check the ability to run example 1, example 2, example 3, example 4, and example 5 with the cti way vs the yaml way.</w:t>
+        <w:t xml:space="preserve">Will slowly check the ability to run example 1, example 2, example 3, example 4, and example 5 with the </w:t>
+      </w:r>
+      <w:proofErr w:type="spellStart"/>
+      <w:r>
+        <w:t>cti</w:t>
+      </w:r>
+      <w:proofErr w:type="spellEnd"/>
+      <w:r>
+        <w:t xml:space="preserve"> way vs the </w:t>
+      </w:r>
+      <w:proofErr w:type="spellStart"/>
+      <w:r>
+        <w:t>yaml</w:t>
+      </w:r>
+      <w:proofErr w:type="spellEnd"/>
+      <w:r>
+        <w:t xml:space="preserve"> way.</w:t>
       </w:r>
       <w:r>
         <w:t xml:space="preserve"> Also need to be careful to restart the kernel each time</w:t>
@@ -921,7 +1910,15 @@
         <w:tab/>
       </w:r>
       <w:r>
-        <w:t>Ran the regular simulationDriver directory only to example 1, then copied the relevant files over to the YAML directory so there is a 'base case' to compare to.</w:t>
+        <w:t xml:space="preserve">Ran the regular </w:t>
+      </w:r>
+      <w:proofErr w:type="spellStart"/>
+      <w:r>
+        <w:t>simulationDriver</w:t>
+      </w:r>
+      <w:proofErr w:type="spellEnd"/>
+      <w:r>
+        <w:t xml:space="preserve"> directory only to example 1, then copied the relevant files over to the YAML directory so there is a 'base case' to compare to.</w:t>
       </w:r>
     </w:p>
     <w:p>
@@ -934,7 +1931,15 @@
         <w:ind w:left="360"/>
       </w:pPr>
       <w:r>
-        <w:t>The cti case in the YAML directory now shows no changes for example 1.</w:t>
+        <w:t xml:space="preserve">The </w:t>
+      </w:r>
+      <w:proofErr w:type="spellStart"/>
+      <w:r>
+        <w:t>cti</w:t>
+      </w:r>
+      <w:proofErr w:type="spellEnd"/>
+      <w:r>
+        <w:t xml:space="preserve"> case in the YAML directory now shows no changes for example 1.</w:t>
       </w:r>
       <w:r>
         <w:t xml:space="preserve"> This is despite a pressure difference of 1E-20 vs 0.0.  It’s a bit concerning that I don’t even see rounding errors.</w:t>
@@ -950,7 +1955,15 @@
         <w:ind w:left="360"/>
       </w:pPr>
       <w:r>
-        <w:t>Now using the YAML case in the yaml directory.</w:t>
+        <w:t xml:space="preserve">Now using the YAML case in the </w:t>
+      </w:r>
+      <w:proofErr w:type="spellStart"/>
+      <w:r>
+        <w:t>yaml</w:t>
+      </w:r>
+      <w:proofErr w:type="spellEnd"/>
+      <w:r>
+        <w:t xml:space="preserve"> directory.</w:t>
       </w:r>
       <w:r>
         <w:t xml:space="preserve">  Again, not even rounding errors.</w:t>
@@ -1001,7 +2014,15 @@
         <w:sym w:font="Wingdings" w:char="F0E0"/>
       </w:r>
       <w:r>
-        <w:t xml:space="preserve"> Checking the yaml way shows </w:t>
+        <w:t xml:space="preserve"> Checking the </w:t>
+      </w:r>
+      <w:proofErr w:type="spellStart"/>
+      <w:r>
+        <w:t>yaml</w:t>
+      </w:r>
+      <w:proofErr w:type="spellEnd"/>
+      <w:r>
+        <w:t xml:space="preserve"> way shows </w:t>
       </w:r>
       <w:r>
         <w:t xml:space="preserve">changes that don’t look negligible to me. </w:t>
@@ -1028,18 +2049,58 @@
         <w:rPr>
           <w:highlight w:val="yellow"/>
         </w:rPr>
-        <w:t>There is a distinct difference now: the CTI way is showing two peaks, and the YAML way is showing 1 peak. I suspect that the YAML way is not modifying parameters because it is hardcoded to just read the full yaml file.</w:t>
-      </w:r>
-    </w:p>
-    <w:p>
-      <w:r>
-        <w:t>I have confirmed that yaml Example 1 is giving the same output as yaml example 2. This makes sense because the array “</w:t>
-      </w:r>
+        <w:t xml:space="preserve">There is a distinct difference now: the CTI way is showing two peaks, and the YAML way is showing 1 peak. I suspect that the YAML way is not modifying parameters because it is hardcoded to just read the full </w:t>
+      </w:r>
+      <w:proofErr w:type="spellStart"/>
+      <w:r>
+        <w:rPr>
+          <w:highlight w:val="yellow"/>
+        </w:rPr>
+        <w:t>yaml</w:t>
+      </w:r>
+      <w:proofErr w:type="spellEnd"/>
+      <w:r>
+        <w:rPr>
+          <w:highlight w:val="yellow"/>
+        </w:rPr>
+        <w:t xml:space="preserve"> file.</w:t>
+      </w:r>
+    </w:p>
+    <w:p>
+      <w:r>
+        <w:t xml:space="preserve">I have confirmed that </w:t>
+      </w:r>
+      <w:proofErr w:type="spellStart"/>
+      <w:r>
+        <w:t>yaml</w:t>
+      </w:r>
+      <w:proofErr w:type="spellEnd"/>
+      <w:r>
+        <w:t xml:space="preserve"> Example 1 is giving the same output as </w:t>
+      </w:r>
+      <w:proofErr w:type="spellStart"/>
+      <w:r>
+        <w:t>yaml</w:t>
+      </w:r>
+      <w:proofErr w:type="spellEnd"/>
+      <w:r>
+        <w:t xml:space="preserve"> example 2. This makes sense because the array “</w:t>
+      </w:r>
+      <w:proofErr w:type="spellStart"/>
       <w:r>
         <w:t>modified_reactions_parameters_array</w:t>
       </w:r>
-      <w:r>
-        <w:t>” is not being used right now – currently the YAML file (and yaml_string) are never being modified, always only being read from file.</w:t>
+      <w:proofErr w:type="spellEnd"/>
+      <w:r>
+        <w:t xml:space="preserve">” is not being used right now – currently the YAML file (and </w:t>
+      </w:r>
+      <w:proofErr w:type="spellStart"/>
+      <w:r>
+        <w:t>yaml_string</w:t>
+      </w:r>
+      <w:proofErr w:type="spellEnd"/>
+      <w:r>
+        <w:t>) are never being modified, always only being read from file.</w:t>
       </w:r>
     </w:p>
     <w:p>
@@ -1064,7 +2125,15 @@
         <w:t xml:space="preserve"> </w:t>
       </w:r>
       <w:r>
-        <w:t>Need to get the create_full_yaml function working. Will make a side branch for that.</w:t>
+        <w:t xml:space="preserve">Need to get the </w:t>
+      </w:r>
+      <w:proofErr w:type="spellStart"/>
+      <w:r>
+        <w:t>create_full_yaml</w:t>
+      </w:r>
+      <w:proofErr w:type="spellEnd"/>
+      <w:r>
+        <w:t xml:space="preserve"> function working. Will make a side branch for that.</w:t>
       </w:r>
     </w:p>
     <w:p>
@@ -1080,11 +2149,21 @@
         <w:t>Started</w:t>
       </w:r>
       <w:r>
-        <w:t xml:space="preserve"> working on create_full_yaml, and need to also make </w:t>
-      </w:r>
+        <w:t xml:space="preserve"> working on </w:t>
+      </w:r>
+      <w:proofErr w:type="spellStart"/>
+      <w:r>
+        <w:t>create_full_yaml</w:t>
+      </w:r>
+      <w:proofErr w:type="spellEnd"/>
+      <w:r>
+        <w:t xml:space="preserve">, and need to also make </w:t>
+      </w:r>
+      <w:proofErr w:type="spellStart"/>
       <w:r>
         <w:t>make_reaction_yaml_string</w:t>
       </w:r>
+      <w:proofErr w:type="spellEnd"/>
     </w:p>
     <w:p/>
     <w:p>
@@ -1102,10 +2181,18 @@
         <w:t xml:space="preserve"> </w:t>
       </w:r>
       <w:r>
-        <w:t xml:space="preserve">ceO2_output_rates_gas_Example2 </w:t>
-      </w:r>
-      <w:r>
-        <w:t xml:space="preserve"> now matches between CTI and YAML inside the files </w:t>
+        <w:t>ceO2_output_rates_gas_Example</w:t>
+      </w:r>
+      <w:proofErr w:type="gramStart"/>
+      <w:r>
+        <w:t xml:space="preserve">2 </w:t>
+      </w:r>
+      <w:r>
+        <w:t xml:space="preserve"> now</w:t>
+      </w:r>
+      <w:proofErr w:type="gramEnd"/>
+      <w:r>
+        <w:t xml:space="preserve"> matches between CTI and YAML inside the files </w:t>
       </w:r>
       <w:r>
         <w:t>ceO2_output_rates_gas_CTI.xlsx</w:t>
@@ -1149,10 +2236,26 @@
     </w:p>
     <w:p>
       <w:r>
-        <w:t xml:space="preserve">Ran base cti case and copied the 4 files that changed into the </w:t>
-      </w:r>
-      <w:r>
-        <w:t xml:space="preserve">\simulationDriver_YAML </w:t>
+        <w:t xml:space="preserve">Ran base </w:t>
+      </w:r>
+      <w:proofErr w:type="spellStart"/>
+      <w:r>
+        <w:t>cti</w:t>
+      </w:r>
+      <w:proofErr w:type="spellEnd"/>
+      <w:r>
+        <w:t xml:space="preserve"> case and copied the 4 files that changed into the </w:t>
+      </w:r>
+      <w:r>
+        <w:t>\</w:t>
+      </w:r>
+      <w:proofErr w:type="spellStart"/>
+      <w:r>
+        <w:t>simulationDriver_YAML</w:t>
+      </w:r>
+      <w:proofErr w:type="spellEnd"/>
+      <w:r>
+        <w:t xml:space="preserve"> </w:t>
       </w:r>
       <w:r>
         <w:t>directory so that can compare diffs against them.</w:t>
@@ -1174,7 +2277,15 @@
         <w:sym w:font="Wingdings" w:char="F0E0"/>
       </w:r>
       <w:r>
-        <w:t xml:space="preserve"> with new YAML,  there are changes in the files like </w:t>
+        <w:t xml:space="preserve"> with new </w:t>
+      </w:r>
+      <w:proofErr w:type="gramStart"/>
+      <w:r>
+        <w:t>YAML,  there</w:t>
+      </w:r>
+      <w:proofErr w:type="gramEnd"/>
+      <w:r>
+        <w:t xml:space="preserve"> are changes in the files like </w:t>
       </w:r>
       <w:r>
         <w:t>ceO2_output_rates_all_FullYAMLsamplingCase0.csv</w:t>
@@ -1191,16 +2302,40 @@
     </w:p>
     <w:p>
       <w:r>
-        <w:t xml:space="preserve">Ran base cti case and copied the files that changed into the </w:t>
-      </w:r>
-      <w:r>
-        <w:t xml:space="preserve">\simulationDriver_YAML </w:t>
+        <w:t xml:space="preserve">Ran base </w:t>
+      </w:r>
+      <w:proofErr w:type="spellStart"/>
+      <w:r>
+        <w:t>cti</w:t>
+      </w:r>
+      <w:proofErr w:type="spellEnd"/>
+      <w:r>
+        <w:t xml:space="preserve"> case and copied the files that changed into the </w:t>
+      </w:r>
+      <w:r>
+        <w:t>\</w:t>
+      </w:r>
+      <w:proofErr w:type="spellStart"/>
+      <w:r>
+        <w:t>simulationDriver_YAML</w:t>
+      </w:r>
+      <w:proofErr w:type="spellEnd"/>
+      <w:r>
+        <w:t xml:space="preserve"> </w:t>
       </w:r>
       <w:r>
         <w:t>directory so that can compare diffs against them</w:t>
       </w:r>
       <w:r>
-        <w:t xml:space="preserve"> (mainly the modifyReactionsSamplingCase 1 type files).</w:t>
+        <w:t xml:space="preserve"> (mainly the </w:t>
+      </w:r>
+      <w:proofErr w:type="spellStart"/>
+      <w:r>
+        <w:t>modifyReactionsSamplingCase</w:t>
+      </w:r>
+      <w:proofErr w:type="spellEnd"/>
+      <w:r>
+        <w:t xml:space="preserve"> 1 type files).</w:t>
       </w:r>
     </w:p>
     <w:p/>
@@ -1209,7 +2344,15 @@
         <w:t>Now running CTI in the YAML directory.</w:t>
       </w:r>
       <w:r>
-        <w:t xml:space="preserve"> – no changes in the files like modifyReactionsSamplingCase 1</w:t>
+        <w:t xml:space="preserve"> – no changes in the files like </w:t>
+      </w:r>
+      <w:proofErr w:type="spellStart"/>
+      <w:r>
+        <w:t>modifyReactionsSamplingCase</w:t>
+      </w:r>
+      <w:proofErr w:type="spellEnd"/>
+      <w:r>
+        <w:t xml:space="preserve"> 1</w:t>
       </w:r>
     </w:p>
     <w:p>
@@ -1285,7 +2428,15 @@
     </w:p>
     <w:p>
       <w:r>
-        <w:t>Passed. Also, the YAML way is much much faster.</w:t>
+        <w:t xml:space="preserve">Passed. Also, the YAML way is much </w:t>
+      </w:r>
+      <w:proofErr w:type="spellStart"/>
+      <w:r>
+        <w:t>much</w:t>
+      </w:r>
+      <w:proofErr w:type="spellEnd"/>
+      <w:r>
+        <w:t xml:space="preserve"> faster.</w:t>
       </w:r>
     </w:p>
     <w:p/>
@@ -1301,14 +2452,24 @@
       <w:r>
         <w:t xml:space="preserve">Now need to try using </w:t>
       </w:r>
+      <w:proofErr w:type="spellStart"/>
       <w:r>
         <w:t>modifyReactionsInOnePhase</w:t>
       </w:r>
-      <w:r>
-        <w:t xml:space="preserve"> for case that’s non-Arrhenius</w:t>
-      </w:r>
-      <w:r>
-        <w:t>, and need to figure out how the examples are all working given that previously modify was not working.</w:t>
+      <w:proofErr w:type="spellEnd"/>
+      <w:r>
+        <w:t xml:space="preserve"> for case that’s non-</w:t>
+      </w:r>
+      <w:proofErr w:type="gramStart"/>
+      <w:r>
+        <w:t>Arrhenius</w:t>
+      </w:r>
+      <w:r>
+        <w:t>, and</w:t>
+      </w:r>
+      <w:proofErr w:type="gramEnd"/>
+      <w:r>
+        <w:t xml:space="preserve"> need to figure out how the examples are all working given that previously modify was not working.</w:t>
       </w:r>
     </w:p>
     <w:p>
@@ -1329,11 +2490,21 @@
       <w:r>
         <w:t xml:space="preserve"> Examples 1, 2, and 3 use </w:t>
       </w:r>
-      <w:r>
-        <w:t>canteraSimulate.create_yaml_and_SimulatePFRorTPRwithCantera</w:t>
-      </w:r>
-      <w:r>
-        <w:t xml:space="preserve">  (which means they are loading the whole model again)</w:t>
+      <w:proofErr w:type="spellStart"/>
+      <w:r>
+        <w:t>canteraSimulate.create_yaml_and_</w:t>
+      </w:r>
+      <w:proofErr w:type="gramStart"/>
+      <w:r>
+        <w:t>SimulatePFRorTPRwithCantera</w:t>
+      </w:r>
+      <w:proofErr w:type="spellEnd"/>
+      <w:r>
+        <w:t xml:space="preserve">  (</w:t>
+      </w:r>
+      <w:proofErr w:type="gramEnd"/>
+      <w:r>
+        <w:t>which means they are loading the whole model again)</w:t>
       </w:r>
     </w:p>
     <w:p>
@@ -1347,8 +2518,13 @@
         <w:t>canteraSimulate.modify_reactions_and_SimulatePFRorTPRwithCantera</w:t>
       </w:r>
       <w:r>
-        <w:t xml:space="preserve"> so at least in principle should not be loading the whole model again. Example 4 seems to modify only the Ea</w:t>
-      </w:r>
+        <w:t xml:space="preserve"> so at least in principle should not be loading the whole model again. Example 4 seems to modify only the </w:t>
+      </w:r>
+      <w:proofErr w:type="spellStart"/>
+      <w:r>
+        <w:t>Ea</w:t>
+      </w:r>
+      <w:proofErr w:type="spellEnd"/>
       <w:r>
         <w:t xml:space="preserve">, and </w:t>
       </w:r>
@@ -1370,8 +2546,16 @@
         <w:rPr>
           <w:highlight w:val="yellow"/>
         </w:rPr>
-        <w:t>simulation starts?</w:t>
-      </w:r>
+        <w:t xml:space="preserve">simulation </w:t>
+      </w:r>
+      <w:proofErr w:type="gramStart"/>
+      <w:r>
+        <w:rPr>
+          <w:highlight w:val="yellow"/>
+        </w:rPr>
+        <w:t>starts?</w:t>
+      </w:r>
+      <w:proofErr w:type="gramEnd"/>
       <w:r>
         <w:rPr>
           <w:highlight w:val="yellow"/>
@@ -1404,7 +2588,47 @@
         <w:ind w:left="720"/>
       </w:pPr>
       <w:r>
-        <w:t xml:space="preserve">canteraKineticsParametersParser.modifyReactionsInOnePhase(canteraPhases['gas'], reactions_parameters_array, ArrheniusOnly = ArrheniusOnly, byProvidedReactionID = byProvidedReactionID)   </w:t>
+        <w:t xml:space="preserve">canteraKineticsParametersParser.modifyReactionsInOnePhase(canteraPhases['gas'], </w:t>
+      </w:r>
+      <w:proofErr w:type="spellStart"/>
+      <w:r>
+        <w:t>reactions_parameters_array</w:t>
+      </w:r>
+      <w:proofErr w:type="spellEnd"/>
+      <w:r>
+        <w:t xml:space="preserve">, </w:t>
+      </w:r>
+      <w:proofErr w:type="spellStart"/>
+      <w:r>
+        <w:t>ArrheniusOnly</w:t>
+      </w:r>
+      <w:proofErr w:type="spellEnd"/>
+      <w:r>
+        <w:t xml:space="preserve"> = </w:t>
+      </w:r>
+      <w:proofErr w:type="spellStart"/>
+      <w:r>
+        <w:t>ArrheniusOnly</w:t>
+      </w:r>
+      <w:proofErr w:type="spellEnd"/>
+      <w:r>
+        <w:t xml:space="preserve">, </w:t>
+      </w:r>
+      <w:proofErr w:type="spellStart"/>
+      <w:r>
+        <w:t>byProvidedReactionID</w:t>
+      </w:r>
+      <w:proofErr w:type="spellEnd"/>
+      <w:r>
+        <w:t xml:space="preserve"> = </w:t>
+      </w:r>
+      <w:proofErr w:type="spellStart"/>
+      <w:r>
+        <w:t>byProvidedReactionID</w:t>
+      </w:r>
+      <w:proofErr w:type="spellEnd"/>
+      <w:r>
+        <w:t xml:space="preserve">)   </w:t>
       </w:r>
     </w:p>
     <w:p>
@@ -1412,7 +2636,47 @@
         <w:ind w:left="720"/>
       </w:pPr>
       <w:r>
-        <w:t>canteraKineticsParametersParser.modifyReactionsInOnePhase(canteraPhases['surf'], reactions_parameters_array, ArrheniusOnly = ArrheniusOnly, byProvidedReactionID = byProvidedReactionID)</w:t>
+        <w:t xml:space="preserve">canteraKineticsParametersParser.modifyReactionsInOnePhase(canteraPhases['surf'], </w:t>
+      </w:r>
+      <w:proofErr w:type="spellStart"/>
+      <w:r>
+        <w:t>reactions_parameters_array</w:t>
+      </w:r>
+      <w:proofErr w:type="spellEnd"/>
+      <w:r>
+        <w:t xml:space="preserve">, </w:t>
+      </w:r>
+      <w:proofErr w:type="spellStart"/>
+      <w:r>
+        <w:t>ArrheniusOnly</w:t>
+      </w:r>
+      <w:proofErr w:type="spellEnd"/>
+      <w:r>
+        <w:t xml:space="preserve"> = </w:t>
+      </w:r>
+      <w:proofErr w:type="spellStart"/>
+      <w:r>
+        <w:t>ArrheniusOnly</w:t>
+      </w:r>
+      <w:proofErr w:type="spellEnd"/>
+      <w:r>
+        <w:t xml:space="preserve">, </w:t>
+      </w:r>
+      <w:proofErr w:type="spellStart"/>
+      <w:r>
+        <w:t>byProvidedReactionID</w:t>
+      </w:r>
+      <w:proofErr w:type="spellEnd"/>
+      <w:r>
+        <w:t xml:space="preserve"> = </w:t>
+      </w:r>
+      <w:proofErr w:type="spellStart"/>
+      <w:r>
+        <w:t>byProvidedReactionID</w:t>
+      </w:r>
+      <w:proofErr w:type="spellEnd"/>
+      <w:r>
+        <w:t>)</w:t>
       </w:r>
     </w:p>
     <w:p>
@@ -1422,9 +2686,11 @@
       <w:r>
         <w:t xml:space="preserve">Then calls </w:t>
       </w:r>
+      <w:proofErr w:type="spellStart"/>
       <w:r>
         <w:t>simulatePFRorTPRwithCantera</w:t>
       </w:r>
+      <w:proofErr w:type="spellEnd"/>
     </w:p>
     <w:p>
       <w:pPr>
@@ -1436,11 +2702,21 @@
         <w:ind w:left="720"/>
       </w:pPr>
       <w:r>
-        <w:t xml:space="preserve">Now need to look into </w:t>
-      </w:r>
+        <w:t xml:space="preserve">Now need to </w:t>
+      </w:r>
+      <w:proofErr w:type="gramStart"/>
+      <w:r>
+        <w:t>look into</w:t>
+      </w:r>
+      <w:proofErr w:type="gramEnd"/>
+      <w:r>
+        <w:t xml:space="preserve"> </w:t>
+      </w:r>
+      <w:proofErr w:type="spellStart"/>
       <w:r>
         <w:t>modifyReactionsInOnePhase</w:t>
       </w:r>
+      <w:proofErr w:type="spellEnd"/>
       <w:r>
         <w:t xml:space="preserve"> since maybe it currently treats surface and gas phases differently due to the old problem. </w:t>
       </w:r>
@@ -1456,8 +2732,17 @@
         <w:sym w:font="Wingdings" w:char="F0E0"/>
       </w:r>
       <w:r>
-        <w:t xml:space="preserve"> Yes, it looks similar to </w:t>
-      </w:r>
+        <w:t xml:space="preserve"> Yes, it looks </w:t>
+      </w:r>
+      <w:proofErr w:type="gramStart"/>
+      <w:r>
+        <w:t>similar to</w:t>
+      </w:r>
+      <w:proofErr w:type="gramEnd"/>
+      <w:r>
+        <w:t xml:space="preserve"> </w:t>
+      </w:r>
+      <w:proofErr w:type="spellStart"/>
       <w:r>
         <w:t>make_reaction_</w:t>
       </w:r>
@@ -1467,6 +2752,7 @@
       <w:r>
         <w:t>_string</w:t>
       </w:r>
+      <w:proofErr w:type="spellEnd"/>
       <w:r>
         <w:t>, and there is a FIXME in it:</w:t>
       </w:r>
@@ -1476,7 +2762,15 @@
         <w:ind w:left="720"/>
       </w:pPr>
       <w:r>
-        <w:t>if concentrationDependenceSpecies == "None": #FIXME: Not working yet (because of Cantera side, not because of this script.)</w:t>
+        <w:t xml:space="preserve">if </w:t>
+      </w:r>
+      <w:proofErr w:type="spellStart"/>
+      <w:r>
+        <w:t>concentrationDependenceSpecies</w:t>
+      </w:r>
+      <w:proofErr w:type="spellEnd"/>
+      <w:r>
+        <w:t xml:space="preserve"> == "None": #FIXME: Not working yet (because of Cantera side, not because of this script.)</w:t>
       </w:r>
     </w:p>
     <w:p>
@@ -1503,7 +2797,21 @@
         <w:rPr>
           <w:highlight w:val="yellow"/>
         </w:rPr>
-        <w:t>“ArrheniusParametersMultiplierInOnePhase”</w:t>
+        <w:t>“</w:t>
+      </w:r>
+      <w:proofErr w:type="spellStart"/>
+      <w:r>
+        <w:rPr>
+          <w:highlight w:val="yellow"/>
+        </w:rPr>
+        <w:t>ArrheniusParametersMultiplierInOnePhase</w:t>
+      </w:r>
+      <w:proofErr w:type="spellEnd"/>
+      <w:r>
+        <w:rPr>
+          <w:highlight w:val="yellow"/>
+        </w:rPr>
+        <w:t>”</w:t>
       </w:r>
     </w:p>
     <w:p>
@@ -1514,7 +2822,21 @@
         <w:rPr>
           <w:highlight w:val="yellow"/>
         </w:rPr>
-        <w:t>“ArrheniusParameterAddedToInOnePhase”</w:t>
+        <w:t>“</w:t>
+      </w:r>
+      <w:proofErr w:type="spellStart"/>
+      <w:r>
+        <w:rPr>
+          <w:highlight w:val="yellow"/>
+        </w:rPr>
+        <w:t>ArrheniusParameterAddedToInOnePhase</w:t>
+      </w:r>
+      <w:proofErr w:type="spellEnd"/>
+      <w:r>
+        <w:rPr>
+          <w:highlight w:val="yellow"/>
+        </w:rPr>
+        <w:t>”</w:t>
       </w:r>
     </w:p>
     <w:p/>
@@ -1522,9 +2844,11 @@
       <w:r>
         <w:t xml:space="preserve">First, will work on </w:t>
       </w:r>
+      <w:proofErr w:type="spellStart"/>
       <w:r>
         <w:t>modifyReactionsInOnePhase</w:t>
       </w:r>
+      <w:proofErr w:type="spellEnd"/>
       <w:r>
         <w:t xml:space="preserve"> since I am sure I need to update that to the YAML way.</w:t>
       </w:r>
@@ -1536,8 +2860,34 @@
       </w:r>
     </w:p>
     <w:p>
-      <w:r>
-        <w:t>make_reaction_yaml_string(individualreactions_parameters_array, for_full_yaml = False)</w:t>
+      <w:proofErr w:type="spellStart"/>
+      <w:r>
+        <w:t>make_reaction_yaml_</w:t>
+      </w:r>
+      <w:proofErr w:type="gramStart"/>
+      <w:r>
+        <w:t>string</w:t>
+      </w:r>
+      <w:proofErr w:type="spellEnd"/>
+      <w:r>
+        <w:t>(</w:t>
+      </w:r>
+      <w:proofErr w:type="spellStart"/>
+      <w:proofErr w:type="gramEnd"/>
+      <w:r>
+        <w:t>individualreactions_parameters_array</w:t>
+      </w:r>
+      <w:proofErr w:type="spellEnd"/>
+      <w:r>
+        <w:t xml:space="preserve">, </w:t>
+      </w:r>
+      <w:proofErr w:type="spellStart"/>
+      <w:r>
+        <w:t>for_full_yaml</w:t>
+      </w:r>
+      <w:proofErr w:type="spellEnd"/>
+      <w:r>
+        <w:t xml:space="preserve"> = False)</w:t>
       </w:r>
     </w:p>
     <w:p/>
@@ -1546,51 +2896,105 @@
         <w:t xml:space="preserve">create reaction object </w:t>
       </w:r>
       <w:r>
-        <w:t>from yaml string (depending on cantera version)</w:t>
-      </w:r>
-    </w:p>
-    <w:p>
-      <w:r>
-        <w:t xml:space="preserve">modifiedReactionObject  = </w:t>
-      </w:r>
-      <w:r>
-        <w:t>ct.Reaction.fromYaml(</w:t>
-      </w:r>
+        <w:t xml:space="preserve">from </w:t>
+      </w:r>
+      <w:proofErr w:type="spellStart"/>
+      <w:r>
+        <w:t>yaml</w:t>
+      </w:r>
+      <w:proofErr w:type="spellEnd"/>
+      <w:r>
+        <w:t xml:space="preserve"> string (depending on </w:t>
+      </w:r>
+      <w:proofErr w:type="spellStart"/>
+      <w:r>
+        <w:t>cantera</w:t>
+      </w:r>
+      <w:proofErr w:type="spellEnd"/>
+      <w:r>
+        <w:t xml:space="preserve"> version)</w:t>
+      </w:r>
+    </w:p>
+    <w:p>
+      <w:proofErr w:type="spellStart"/>
+      <w:proofErr w:type="gramStart"/>
+      <w:r>
+        <w:t>modifiedReactionObject</w:t>
+      </w:r>
+      <w:proofErr w:type="spellEnd"/>
+      <w:r>
+        <w:t xml:space="preserve">  =</w:t>
+      </w:r>
+      <w:proofErr w:type="gramEnd"/>
+      <w:r>
+        <w:t xml:space="preserve"> </w:t>
+      </w:r>
+      <w:proofErr w:type="spellStart"/>
+      <w:r>
+        <w:t>ct.Reaction.fromYaml</w:t>
+      </w:r>
+      <w:proofErr w:type="spellEnd"/>
+      <w:r>
+        <w:t>(</w:t>
+      </w:r>
+      <w:proofErr w:type="spellStart"/>
       <w:r>
         <w:t>yaml_string</w:t>
       </w:r>
+      <w:proofErr w:type="spellEnd"/>
       <w:r>
         <w:t xml:space="preserve"> , kinetics=</w:t>
       </w:r>
       <w:r>
         <w:t xml:space="preserve"> </w:t>
       </w:r>
+      <w:proofErr w:type="spellStart"/>
       <w:r>
         <w:t>canteraPhaseObject</w:t>
       </w:r>
+      <w:proofErr w:type="spellEnd"/>
       <w:r>
         <w:t>)</w:t>
       </w:r>
     </w:p>
     <w:p>
-      <w:r>
-        <w:t xml:space="preserve">modifiedReactionObject  = </w:t>
-      </w:r>
-      <w:r>
-        <w:t>ct.Reaction.from_yaml(</w:t>
-      </w:r>
+      <w:proofErr w:type="spellStart"/>
+      <w:proofErr w:type="gramStart"/>
+      <w:r>
+        <w:t>modifiedReactionObject</w:t>
+      </w:r>
+      <w:proofErr w:type="spellEnd"/>
+      <w:r>
+        <w:t xml:space="preserve">  =</w:t>
+      </w:r>
+      <w:proofErr w:type="gramEnd"/>
+      <w:r>
+        <w:t xml:space="preserve"> </w:t>
+      </w:r>
+      <w:proofErr w:type="spellStart"/>
+      <w:r>
+        <w:t>ct.Reaction.from_yaml</w:t>
+      </w:r>
+      <w:proofErr w:type="spellEnd"/>
+      <w:r>
+        <w:t>(</w:t>
+      </w:r>
+      <w:proofErr w:type="spellStart"/>
       <w:r>
         <w:t>yaml_string</w:t>
       </w:r>
+      <w:proofErr w:type="spellEnd"/>
       <w:r>
         <w:t>, kinetics=</w:t>
       </w:r>
       <w:r>
         <w:t xml:space="preserve"> </w:t>
       </w:r>
+      <w:proofErr w:type="spellStart"/>
       <w:r>
         <w:t>canteraPhaseObject</w:t>
       </w:r>
+      <w:proofErr w:type="spellEnd"/>
       <w:r>
         <w:t>)</w:t>
       </w:r>
@@ -1603,13 +3007,26 @@
       <w:r>
         <w:t xml:space="preserve">within the phase using </w:t>
       </w:r>
-      <w:r>
-        <w:t>using:</w:t>
-      </w:r>
-    </w:p>
-    <w:p>
-      <w:r>
-        <w:t xml:space="preserve">canteraPhaseObject.modify_reaction(int(reactionID),modifiedReactionObject) </w:t>
+      <w:proofErr w:type="spellStart"/>
+      <w:r>
+        <w:t>using</w:t>
+      </w:r>
+      <w:proofErr w:type="spellEnd"/>
+      <w:r>
+        <w:t>:</w:t>
+      </w:r>
+    </w:p>
+    <w:p>
+      <w:r>
+        <w:t>canteraPhaseObject.modify_reaction(int(reactionID</w:t>
+      </w:r>
+      <w:proofErr w:type="gramStart"/>
+      <w:r>
+        <w:t>),modifiedReactionObject</w:t>
+      </w:r>
+      <w:proofErr w:type="gramEnd"/>
+      <w:r>
+        <w:t xml:space="preserve">) </w:t>
       </w:r>
     </w:p>
     <w:p/>
@@ -1661,9 +3078,57 @@
     <w:p/>
     <w:p>
       <w:r>
-        <w:t>The cases without “_new” and “_old” are the ones actually used (and will be saved over to switch back and forth.</w:t>
-      </w:r>
-    </w:p>
+        <w:t xml:space="preserve">The cases without “_new” and “_old” are the ones </w:t>
+      </w:r>
+      <w:proofErr w:type="gramStart"/>
+      <w:r>
+        <w:t>actually used</w:t>
+      </w:r>
+      <w:proofErr w:type="gramEnd"/>
+      <w:r>
+        <w:t xml:space="preserve"> (and will be saved over to switch back and forth.</w:t>
+      </w:r>
+    </w:p>
+    <w:p/>
+    <w:p>
+      <w:r>
+        <w:t xml:space="preserve">Plotted </w:t>
+      </w:r>
+    </w:p>
+    <w:p>
+      <w:r>
+        <w:t xml:space="preserve">Example 2 </w:t>
+      </w:r>
+      <w:r>
+        <w:t>ceO2_output_rates_gas_CTI_new.xlsx</w:t>
+      </w:r>
+    </w:p>
+    <w:p>
+      <w:r>
+        <w:t xml:space="preserve">Example 4 </w:t>
+      </w:r>
+      <w:r>
+        <w:t>ceO2_output_rates_all_ModifyReactionssamplingCase2_CTI_new.xlsx</w:t>
+      </w:r>
+    </w:p>
+    <w:p>
+      <w:r>
+        <w:t xml:space="preserve">Example 5 </w:t>
+      </w:r>
+      <w:r>
+        <w:t>ceO2_output_rates_all_Piecewise_coverage_Dependence_YAML.xlsx</w:t>
+      </w:r>
+    </w:p>
+    <w:p/>
+    <w:p>
+      <w:r>
+        <w:t xml:space="preserve">The changes that </w:t>
+      </w:r>
+      <w:r>
+        <w:t>are observed from the plots look like numerical errors.</w:t>
+      </w:r>
+    </w:p>
+    <w:p/>
     <w:sectPr>
       <w:pgSz w:w="12240" w:h="15840"/>
       <w:pgMar w:top="1440" w:right="1440" w:bottom="1440" w:left="1440" w:header="720" w:footer="720" w:gutter="0"/>

</xml_diff>